<commit_message>
correction pied de page
</commit_message>
<xml_diff>
--- a/2019_rendu1.docx
+++ b/2019_rendu1.docx
@@ -364,6 +364,12 @@
     </w:p>
     <w:sdt>
       <w:sdtPr>
+        <w:rPr>
+          <w:rFonts w:ascii="Times New Roman" w:eastAsia="Times New Roman" w:hAnsi="Times New Roman" w:cs="Times New Roman"/>
+          <w:color w:val="auto"/>
+          <w:sz w:val="24"/>
+          <w:szCs w:val="24"/>
+        </w:rPr>
         <w:id w:val="1806424822"/>
         <w:docPartObj>
           <w:docPartGallery w:val="Table of Contents"/>
@@ -372,12 +378,8 @@
       </w:sdtPr>
       <w:sdtEndPr>
         <w:rPr>
-          <w:rFonts w:ascii="Times New Roman" w:eastAsia="Times New Roman" w:hAnsi="Times New Roman" w:cs="Times New Roman"/>
           <w:b/>
           <w:bCs/>
-          <w:color w:val="auto"/>
-          <w:sz w:val="24"/>
-          <w:szCs w:val="24"/>
         </w:rPr>
       </w:sdtEndPr>
       <w:sdtContent>
@@ -1085,14 +1087,7 @@
           <w:rStyle w:val="Titre2Car"/>
           <w:lang w:eastAsia="en-US"/>
         </w:rPr>
-        <w:t>Z</w:t>
-      </w:r>
-      <w:r>
-        <w:rPr>
-          <w:rStyle w:val="Titre2Car"/>
-          <w:lang w:eastAsia="en-US"/>
-        </w:rPr>
-        <w:t>ones</w:t>
+        <w:t>Zones</w:t>
       </w:r>
       <w:bookmarkEnd w:id="4"/>
     </w:p>
@@ -1301,6 +1296,7 @@
         <w:docPartUnique/>
       </w:docPartObj>
     </w:sdtPr>
+    <w:sdtEndPr/>
     <w:sdtContent>
       <w:p>
         <w:pPr>
@@ -1424,21 +1420,7 @@
             <w:noProof/>
             <w:lang w:val="en-US" w:eastAsia="fr-FR"/>
           </w:rPr>
-          <w:t>Projet JAVA 2019</w:t>
-        </w:r>
-        <w:r>
-          <w:rPr>
-            <w:noProof/>
-            <w:lang w:val="en-US" w:eastAsia="fr-FR"/>
-          </w:rPr>
-          <w:t>-</w:t>
-        </w:r>
-        <w:r>
-          <w:rPr>
-            <w:noProof/>
-            <w:lang w:val="en-US" w:eastAsia="fr-FR"/>
-          </w:rPr>
-          <w:t>2020</w:t>
+          <w:t>Projet JAVA 2019-2020</w:t>
         </w:r>
       </w:p>
       <w:p>
@@ -1556,7 +1538,7 @@
             <w:noProof/>
             <w:lang w:eastAsia="fr-FR"/>
           </w:rPr>
-          <w:t>Lucas BEVILLACQUA</w:t>
+          <w:t>Luca BEVILACQUA</w:t>
         </w:r>
         <w:r>
           <w:rPr>
@@ -1692,7 +1674,23 @@
             <w:noProof/>
             <w:lang w:val="en-US" w:eastAsia="fr-FR"/>
           </w:rPr>
-          <w:t xml:space="preserve"> 2019/2020</w:t>
+          <w:t xml:space="preserve"> 201</w:t>
+        </w:r>
+        <w:r>
+          <w:rPr>
+            <w:noProof/>
+            <w:lang w:val="en-US" w:eastAsia="fr-FR"/>
+          </w:rPr>
+          <w:t>9-</w:t>
+        </w:r>
+        <w:bookmarkStart w:id="11" w:name="_GoBack"/>
+        <w:bookmarkEnd w:id="11"/>
+        <w:r>
+          <w:rPr>
+            <w:noProof/>
+            <w:lang w:val="en-US" w:eastAsia="fr-FR"/>
+          </w:rPr>
+          <w:t>2020</w:t>
         </w:r>
       </w:p>
       <w:p>
@@ -2079,8 +2077,6 @@
       </w:rPr>
       <w:t>METTRE INFO IUP MIAGE</w:t>
     </w:r>
-    <w:bookmarkStart w:id="11" w:name="_GoBack"/>
-    <w:bookmarkEnd w:id="11"/>
   </w:p>
   <w:p>
     <w:pPr>
@@ -6153,6 +6149,7 @@
     <w:lsdException w:name="HTML Sample" w:semiHidden="1" w:unhideWhenUsed="1"/>
     <w:lsdException w:name="HTML Typewriter" w:semiHidden="1" w:unhideWhenUsed="1"/>
     <w:lsdException w:name="HTML Variable" w:semiHidden="1" w:unhideWhenUsed="1"/>
+    <w:lsdException w:name="Normal Table" w:semiHidden="1" w:unhideWhenUsed="1"/>
     <w:lsdException w:name="annotation subject" w:semiHidden="1" w:unhideWhenUsed="1"/>
     <w:lsdException w:name="No List" w:semiHidden="1" w:unhideWhenUsed="1"/>
     <w:lsdException w:name="Outline List 1" w:semiHidden="1" w:unhideWhenUsed="1"/>
@@ -6199,8 +6196,10 @@
     <w:lsdException w:name="Table Subtle 2" w:semiHidden="1" w:unhideWhenUsed="1"/>
     <w:lsdException w:name="Table Web 1" w:semiHidden="1" w:unhideWhenUsed="1"/>
     <w:lsdException w:name="Table Web 2" w:semiHidden="1" w:unhideWhenUsed="1"/>
+    <w:lsdException w:name="Table Web 3" w:semiHidden="1" w:unhideWhenUsed="1"/>
     <w:lsdException w:name="Balloon Text" w:semiHidden="1" w:unhideWhenUsed="1"/>
     <w:lsdException w:name="Table Grid" w:uiPriority="39"/>
+    <w:lsdException w:name="Table Theme" w:semiHidden="1" w:unhideWhenUsed="1"/>
     <w:lsdException w:name="Placeholder Text" w:semiHidden="1"/>
     <w:lsdException w:name="No Spacing" w:uiPriority="1" w:qFormat="1"/>
     <w:lsdException w:name="Light Shading" w:uiPriority="60"/>
@@ -6534,6 +6533,7 @@
   <w:style w:type="character" w:default="1" w:styleId="Policepardfaut">
     <w:name w:val="Default Paragraph Font"/>
     <w:uiPriority w:val="1"/>
+    <w:semiHidden/>
     <w:unhideWhenUsed/>
   </w:style>
   <w:style w:type="table" w:default="1" w:styleId="TableauNormal">
@@ -8066,7 +8066,7 @@
 </file>
 
 <file path=customXml/itemProps1.xml><?xml version="1.0" encoding="utf-8"?>
-<ds:datastoreItem xmlns:ds="http://schemas.openxmlformats.org/officeDocument/2006/customXml" ds:itemID="{E5ACEBFC-387A-4C8A-BFFC-56760142EB14}">
+<ds:datastoreItem xmlns:ds="http://schemas.openxmlformats.org/officeDocument/2006/customXml" ds:itemID="{63D740D4-2D31-4DE4-977C-0646B0F23123}">
   <ds:schemaRefs>
     <ds:schemaRef ds:uri="http://schemas.openxmlformats.org/officeDocument/2006/bibliography"/>
   </ds:schemaRefs>

</xml_diff>

<commit_message>
Mise en forme des idées du scénario
</commit_message>
<xml_diff>
--- a/2019_rendu1.docx
+++ b/2019_rendu1.docx
@@ -207,11 +207,11 @@
         <w:tblLook w:val="04A0" w:firstRow="1" w:lastRow="0" w:firstColumn="1" w:lastColumn="0" w:noHBand="0" w:noVBand="1"/>
       </w:tblPr>
       <w:tblGrid>
-        <w:gridCol w:w="1516"/>
-        <w:gridCol w:w="1903"/>
-        <w:gridCol w:w="2880"/>
-        <w:gridCol w:w="1233"/>
-        <w:gridCol w:w="1359"/>
+        <w:gridCol w:w="1311"/>
+        <w:gridCol w:w="2653"/>
+        <w:gridCol w:w="2765"/>
+        <w:gridCol w:w="1346"/>
+        <w:gridCol w:w="816"/>
       </w:tblGrid>
       <w:tr>
         <w:trPr>
@@ -219,7 +219,7 @@
         </w:trPr>
         <w:tc>
           <w:tcPr>
-            <w:tcW w:w="1516" w:type="dxa"/>
+            <w:tcW w:w="1311" w:type="dxa"/>
             <w:vAlign w:val="center"/>
           </w:tcPr>
           <w:p>
@@ -230,7 +230,7 @@
         </w:tc>
         <w:tc>
           <w:tcPr>
-            <w:tcW w:w="1903" w:type="dxa"/>
+            <w:tcW w:w="2653" w:type="dxa"/>
             <w:vAlign w:val="center"/>
           </w:tcPr>
           <w:p>
@@ -241,7 +241,7 @@
         </w:tc>
         <w:tc>
           <w:tcPr>
-            <w:tcW w:w="2880" w:type="dxa"/>
+            <w:tcW w:w="2765" w:type="dxa"/>
             <w:vAlign w:val="center"/>
           </w:tcPr>
           <w:p>
@@ -252,7 +252,7 @@
         </w:tc>
         <w:tc>
           <w:tcPr>
-            <w:tcW w:w="1233" w:type="dxa"/>
+            <w:tcW w:w="1346" w:type="dxa"/>
             <w:vAlign w:val="center"/>
           </w:tcPr>
           <w:p>
@@ -263,7 +263,7 @@
         </w:tc>
         <w:tc>
           <w:tcPr>
-            <w:tcW w:w="1359" w:type="dxa"/>
+            <w:tcW w:w="816" w:type="dxa"/>
             <w:vAlign w:val="center"/>
           </w:tcPr>
           <w:p>
@@ -279,7 +279,7 @@
         </w:trPr>
         <w:tc>
           <w:tcPr>
-            <w:tcW w:w="1516" w:type="dxa"/>
+            <w:tcW w:w="1311" w:type="dxa"/>
             <w:vAlign w:val="center"/>
           </w:tcPr>
           <w:p>
@@ -293,7 +293,7 @@
         </w:tc>
         <w:tc>
           <w:tcPr>
-            <w:tcW w:w="1903" w:type="dxa"/>
+            <w:tcW w:w="2653" w:type="dxa"/>
             <w:vAlign w:val="center"/>
           </w:tcPr>
           <w:p>
@@ -307,7 +307,7 @@
         </w:tc>
         <w:tc>
           <w:tcPr>
-            <w:tcW w:w="2880" w:type="dxa"/>
+            <w:tcW w:w="2765" w:type="dxa"/>
             <w:vAlign w:val="center"/>
           </w:tcPr>
           <w:p>
@@ -327,7 +327,7 @@
         </w:tc>
         <w:tc>
           <w:tcPr>
-            <w:tcW w:w="1233" w:type="dxa"/>
+            <w:tcW w:w="1346" w:type="dxa"/>
             <w:vAlign w:val="center"/>
           </w:tcPr>
           <w:p>
@@ -341,7 +341,102 @@
         </w:tc>
         <w:tc>
           <w:tcPr>
-            <w:tcW w:w="1359" w:type="dxa"/>
+            <w:tcW w:w="816" w:type="dxa"/>
+            <w:vAlign w:val="center"/>
+          </w:tcPr>
+          <w:p>
+            <w:pPr>
+              <w:jc w:val="center"/>
+            </w:pPr>
+            <w:r>
+              <w:t>FIN</w:t>
+            </w:r>
+          </w:p>
+        </w:tc>
+      </w:tr>
+      <w:tr>
+        <w:trPr>
+          <w:jc w:val="center"/>
+        </w:trPr>
+        <w:tc>
+          <w:tcPr>
+            <w:tcW w:w="1311" w:type="dxa"/>
+            <w:vAlign w:val="center"/>
+          </w:tcPr>
+          <w:p>
+            <w:pPr>
+              <w:jc w:val="center"/>
+            </w:pPr>
+            <w:r>
+              <w:t>11/11/2019</w:t>
+            </w:r>
+          </w:p>
+        </w:tc>
+        <w:tc>
+          <w:tcPr>
+            <w:tcW w:w="2653" w:type="dxa"/>
+            <w:vAlign w:val="center"/>
+          </w:tcPr>
+          <w:p>
+            <w:pPr>
+              <w:jc w:val="center"/>
+            </w:pPr>
+            <w:r>
+              <w:t>Grégory NAM</w:t>
+            </w:r>
+          </w:p>
+          <w:p>
+            <w:pPr>
+              <w:jc w:val="center"/>
+            </w:pPr>
+            <w:r>
+              <w:t xml:space="preserve">Lucas </w:t>
+            </w:r>
+            <w:proofErr w:type="spellStart"/>
+            <w:r>
+              <w:t>BEVILACQUA</w:t>
+            </w:r>
+            <w:proofErr w:type="spellEnd"/>
+          </w:p>
+        </w:tc>
+        <w:tc>
+          <w:tcPr>
+            <w:tcW w:w="2765" w:type="dxa"/>
+            <w:vAlign w:val="center"/>
+          </w:tcPr>
+          <w:p>
+            <w:pPr>
+              <w:spacing w:before="240"/>
+              <w:jc w:val="center"/>
+            </w:pPr>
+            <w:r>
+              <w:t>Mise en forme du scénario pensé</w:t>
+            </w:r>
+          </w:p>
+          <w:p>
+            <w:pPr>
+              <w:spacing w:before="240"/>
+              <w:jc w:val="center"/>
+            </w:pPr>
+          </w:p>
+        </w:tc>
+        <w:tc>
+          <w:tcPr>
+            <w:tcW w:w="1346" w:type="dxa"/>
+            <w:vAlign w:val="center"/>
+          </w:tcPr>
+          <w:p>
+            <w:pPr>
+              <w:jc w:val="center"/>
+            </w:pPr>
+            <w:r>
+              <w:t>V1.1</w:t>
+            </w:r>
+          </w:p>
+        </w:tc>
+        <w:tc>
+          <w:tcPr>
+            <w:tcW w:w="816" w:type="dxa"/>
             <w:vAlign w:val="center"/>
           </w:tcPr>
           <w:p>
@@ -1081,6 +1176,167 @@
           <w:lang w:eastAsia="en-US"/>
         </w:rPr>
       </w:pPr>
+      <w:r>
+        <w:rPr>
+          <w:lang w:eastAsia="en-US"/>
+        </w:rPr>
+        <w:t>Le</w:t>
+      </w:r>
+      <w:r>
+        <w:rPr>
+          <w:lang w:eastAsia="en-US"/>
+        </w:rPr>
+        <w:t xml:space="preserve"> héros est un mage du temps, il se fait trahir et se retrouve dans une </w:t>
+      </w:r>
+      <w:r>
+        <w:rPr>
+          <w:lang w:eastAsia="en-US"/>
+        </w:rPr>
+        <w:t>autre dimension temporelle</w:t>
+      </w:r>
+      <w:r>
+        <w:rPr>
+          <w:lang w:eastAsia="en-US"/>
+        </w:rPr>
+        <w:t>.</w:t>
+      </w:r>
+      <w:r>
+        <w:rPr>
+          <w:lang w:eastAsia="en-US"/>
+        </w:rPr>
+        <w:t xml:space="preserve"> Le personnage principal</w:t>
+      </w:r>
+      <w:r>
+        <w:rPr>
+          <w:lang w:eastAsia="en-US"/>
+        </w:rPr>
+        <w:t xml:space="preserve"> coincé dans </w:t>
+      </w:r>
+      <w:r>
+        <w:rPr>
+          <w:lang w:eastAsia="en-US"/>
+        </w:rPr>
+        <w:t>cette dimension a une heure</w:t>
+      </w:r>
+      <w:r>
+        <w:rPr>
+          <w:lang w:eastAsia="en-US"/>
+        </w:rPr>
+        <w:t xml:space="preserve"> pour en sortir avant que </w:t>
+      </w:r>
+      <w:r>
+        <w:rPr>
+          <w:lang w:eastAsia="en-US"/>
+        </w:rPr>
+        <w:t>ce nouveau monde s’effondre.</w:t>
+      </w:r>
+    </w:p>
+    <w:p>
+      <w:pPr>
+        <w:rPr>
+          <w:lang w:eastAsia="en-US"/>
+        </w:rPr>
+      </w:pPr>
+      <w:r>
+        <w:rPr>
+          <w:lang w:eastAsia="en-US"/>
+        </w:rPr>
+        <w:t xml:space="preserve">Afin de </w:t>
+      </w:r>
+      <w:r>
+        <w:rPr>
+          <w:lang w:eastAsia="en-US"/>
+        </w:rPr>
+        <w:t>s'échapper</w:t>
+      </w:r>
+      <w:r>
+        <w:rPr>
+          <w:lang w:eastAsia="en-US"/>
+        </w:rPr>
+        <w:t>,</w:t>
+      </w:r>
+      <w:r>
+        <w:rPr>
+          <w:lang w:eastAsia="en-US"/>
+        </w:rPr>
+        <w:t xml:space="preserve"> il doit interagir avec des horloges pour retourner </w:t>
+      </w:r>
+      <w:r>
+        <w:rPr>
+          <w:lang w:eastAsia="en-US"/>
+        </w:rPr>
+        <w:t>à</w:t>
+      </w:r>
+      <w:r>
+        <w:rPr>
+          <w:lang w:eastAsia="en-US"/>
+        </w:rPr>
+        <w:t xml:space="preserve"> son époque et retrouver </w:t>
+      </w:r>
+      <w:r>
+        <w:rPr>
+          <w:lang w:eastAsia="en-US"/>
+        </w:rPr>
+        <w:t>s</w:t>
+      </w:r>
+      <w:r>
+        <w:rPr>
+          <w:lang w:eastAsia="en-US"/>
+        </w:rPr>
+        <w:t>a liberté.</w:t>
+      </w:r>
+    </w:p>
+    <w:p>
+      <w:pPr>
+        <w:rPr>
+          <w:lang w:eastAsia="en-US"/>
+        </w:rPr>
+      </w:pPr>
+      <w:r>
+        <w:rPr>
+          <w:lang w:eastAsia="en-US"/>
+        </w:rPr>
+        <w:t>Ce dernier a tout intérêt à ne pas échouer car sinon</w:t>
+      </w:r>
+      <w:r>
+        <w:rPr>
+          <w:lang w:eastAsia="en-US"/>
+        </w:rPr>
+        <w:t xml:space="preserve"> </w:t>
+      </w:r>
+      <w:r>
+        <w:rPr>
+          <w:lang w:eastAsia="en-US"/>
+        </w:rPr>
+        <w:t>il s'effondrera avec</w:t>
+      </w:r>
+      <w:r>
+        <w:rPr>
+          <w:lang w:eastAsia="en-US"/>
+        </w:rPr>
+        <w:t xml:space="preserve"> cette dimension, </w:t>
+      </w:r>
+      <w:r>
+        <w:rPr>
+          <w:lang w:eastAsia="en-US"/>
+        </w:rPr>
+        <w:t>disparaitra du temps et de l'histoire.</w:t>
+      </w:r>
+    </w:p>
+    <w:p>
+      <w:pPr>
+        <w:rPr>
+          <w:lang w:eastAsia="en-US"/>
+        </w:rPr>
+      </w:pPr>
+    </w:p>
+    <w:p>
+      <w:pPr>
+        <w:rPr>
+          <w:rStyle w:val="Titre2Car"/>
+          <w:lang w:eastAsia="en-US"/>
+        </w:rPr>
+      </w:pPr>
       <w:bookmarkStart w:id="4" w:name="_Toc20323728"/>
       <w:r>
         <w:rPr>
@@ -1097,70 +1353,782 @@
           <w:lang w:eastAsia="en-US"/>
         </w:rPr>
       </w:pPr>
-      <w:bookmarkStart w:id="5" w:name="_Toc20323729"/>
-      <w:r>
+      <w:commentRangeStart w:id="5"/>
+      <w:r>
+        <w:rPr>
+          <w:lang w:eastAsia="en-US"/>
+        </w:rPr>
+        <w:t>Lieu fermé (manoir ou château)</w:t>
+      </w:r>
+    </w:p>
+    <w:p>
+      <w:pPr>
+        <w:rPr>
+          <w:lang w:eastAsia="en-US"/>
+        </w:rPr>
+      </w:pPr>
+      <w:r>
+        <w:rPr>
+          <w:lang w:eastAsia="en-US"/>
+        </w:rPr>
+        <w:t>Lieu altéré à chaque saut dans le temps</w:t>
+      </w:r>
+    </w:p>
+    <w:p>
+      <w:pPr>
+        <w:rPr>
+          <w:lang w:eastAsia="en-US"/>
+        </w:rPr>
+      </w:pPr>
+      <w:r>
+        <w:rPr>
+          <w:lang w:eastAsia="en-US"/>
+        </w:rPr>
+        <w:t>Une pièce principale, 3 pièces o</w:t>
+      </w:r>
+      <w:r>
+        <w:rPr>
+          <w:lang w:eastAsia="en-US"/>
+        </w:rPr>
+        <w:t>ù</w:t>
+      </w:r>
+      <w:r>
+        <w:rPr>
+          <w:lang w:eastAsia="en-US"/>
+        </w:rPr>
+        <w:t xml:space="preserve"> seront contenu les trois horloges e</w:t>
+      </w:r>
+      <w:r>
+        <w:rPr>
+          <w:lang w:eastAsia="en-US"/>
+        </w:rPr>
+        <w:t>t..</w:t>
+      </w:r>
+      <w:commentRangeEnd w:id="5"/>
+      <w:r>
+        <w:rPr>
+          <w:rStyle w:val="Marquedecommentaire"/>
+        </w:rPr>
+        <w:commentReference w:id="5"/>
+      </w:r>
+    </w:p>
+    <w:p>
+      <w:pPr>
+        <w:rPr>
+          <w:lang w:eastAsia="en-US"/>
+        </w:rPr>
+      </w:pPr>
+    </w:p>
+    <w:p>
+      <w:pPr>
+        <w:rPr>
+          <w:lang w:eastAsia="en-US"/>
+        </w:rPr>
+      </w:pPr>
+    </w:p>
+    <w:p>
+      <w:pPr>
         <w:rPr>
           <w:rStyle w:val="Titre2Car"/>
           <w:lang w:eastAsia="en-US"/>
         </w:rPr>
-        <w:t>É</w:t>
-      </w:r>
+      </w:pPr>
+      <w:bookmarkStart w:id="6" w:name="_Toc20323729"/>
+      <w:commentRangeStart w:id="7"/>
       <w:r>
         <w:rPr>
           <w:rStyle w:val="Titre2Car"/>
           <w:lang w:eastAsia="en-US"/>
         </w:rPr>
+        <w:t>É</w:t>
+      </w:r>
+      <w:r>
+        <w:rPr>
+          <w:rStyle w:val="Titre2Car"/>
+          <w:lang w:eastAsia="en-US"/>
+        </w:rPr>
         <w:t>léments et conteneurs</w:t>
       </w:r>
-      <w:bookmarkEnd w:id="5"/>
+      <w:bookmarkEnd w:id="6"/>
+      <w:commentRangeEnd w:id="7"/>
+      <w:r>
+        <w:rPr>
+          <w:rStyle w:val="Marquedecommentaire"/>
+        </w:rPr>
+        <w:commentReference w:id="7"/>
+      </w:r>
     </w:p>
     <w:p>
       <w:pPr>
         <w:rPr>
+          <w:lang w:eastAsia="en-US"/>
+        </w:rPr>
+      </w:pPr>
+      <w:bookmarkStart w:id="8" w:name="_Toc20323730"/>
+    </w:p>
+    <w:tbl>
+      <w:tblPr>
+        <w:tblStyle w:val="Grilledutableau"/>
+        <w:tblW w:w="0" w:type="auto"/>
+        <w:tblLook w:val="04A0" w:firstRow="1" w:lastRow="0" w:firstColumn="1" w:lastColumn="0" w:noHBand="0" w:noVBand="1"/>
+      </w:tblPr>
+      <w:tblGrid>
+        <w:gridCol w:w="1815"/>
+        <w:gridCol w:w="1742"/>
+        <w:gridCol w:w="1861"/>
+        <w:gridCol w:w="1914"/>
+        <w:gridCol w:w="1559"/>
+      </w:tblGrid>
+      <w:tr>
+        <w:trPr>
+          <w:trHeight w:val="541"/>
+        </w:trPr>
+        <w:tc>
+          <w:tcPr>
+            <w:tcW w:w="1815" w:type="dxa"/>
+          </w:tcPr>
+          <w:p>
+            <w:pPr>
+              <w:rPr>
+                <w:lang w:eastAsia="en-US"/>
+              </w:rPr>
+            </w:pPr>
+          </w:p>
+        </w:tc>
+        <w:tc>
+          <w:tcPr>
+            <w:tcW w:w="1742" w:type="dxa"/>
+          </w:tcPr>
+          <w:p>
+            <w:pPr>
+              <w:rPr>
+                <w:lang w:eastAsia="en-US"/>
+              </w:rPr>
+            </w:pPr>
+            <w:r>
+              <w:rPr>
+                <w:lang w:eastAsia="en-US"/>
+              </w:rPr>
+              <w:t>Lieu</w:t>
+            </w:r>
+          </w:p>
+        </w:tc>
+        <w:tc>
+          <w:tcPr>
+            <w:tcW w:w="1861" w:type="dxa"/>
+          </w:tcPr>
+          <w:p>
+            <w:pPr>
+              <w:rPr>
+                <w:lang w:eastAsia="en-US"/>
+              </w:rPr>
+            </w:pPr>
+            <w:r>
+              <w:rPr>
+                <w:lang w:eastAsia="en-US"/>
+              </w:rPr>
+              <w:t xml:space="preserve">Intervalle de temps </w:t>
+            </w:r>
+          </w:p>
+        </w:tc>
+        <w:tc>
+          <w:tcPr>
+            <w:tcW w:w="1914" w:type="dxa"/>
+          </w:tcPr>
+          <w:p>
+            <w:pPr>
+              <w:rPr>
+                <w:lang w:eastAsia="en-US"/>
+              </w:rPr>
+            </w:pPr>
+            <w:r>
+              <w:rPr>
+                <w:lang w:eastAsia="en-US"/>
+              </w:rPr>
+              <w:t>Items nécessaires pour l’horloge</w:t>
+            </w:r>
+          </w:p>
+        </w:tc>
+        <w:tc>
+          <w:tcPr>
+            <w:tcW w:w="1559" w:type="dxa"/>
+          </w:tcPr>
+          <w:p>
+            <w:pPr>
+              <w:rPr>
+                <w:lang w:eastAsia="en-US"/>
+              </w:rPr>
+            </w:pPr>
+            <w:r>
+              <w:rPr>
+                <w:lang w:eastAsia="en-US"/>
+              </w:rPr>
+              <w:t>Items nécessaires pour la salle</w:t>
+            </w:r>
+          </w:p>
+        </w:tc>
+      </w:tr>
+      <w:tr>
+        <w:trPr>
+          <w:trHeight w:val="525"/>
+        </w:trPr>
+        <w:tc>
+          <w:tcPr>
+            <w:tcW w:w="1815" w:type="dxa"/>
+          </w:tcPr>
+          <w:p>
+            <w:pPr>
+              <w:rPr>
+                <w:lang w:eastAsia="en-US"/>
+              </w:rPr>
+            </w:pPr>
+            <w:r>
+              <w:rPr>
+                <w:lang w:eastAsia="en-US"/>
+              </w:rPr>
+              <w:t>Horloge 1</w:t>
+            </w:r>
+          </w:p>
+        </w:tc>
+        <w:tc>
+          <w:tcPr>
+            <w:tcW w:w="1742" w:type="dxa"/>
+          </w:tcPr>
+          <w:p>
+            <w:pPr>
+              <w:rPr>
+                <w:lang w:eastAsia="en-US"/>
+              </w:rPr>
+            </w:pPr>
+            <w:r>
+              <w:rPr>
+                <w:lang w:eastAsia="en-US"/>
+              </w:rPr>
+              <w:t>Est</w:t>
+            </w:r>
+          </w:p>
+        </w:tc>
+        <w:tc>
+          <w:tcPr>
+            <w:tcW w:w="1861" w:type="dxa"/>
+          </w:tcPr>
+          <w:p>
+            <w:pPr>
+              <w:rPr>
+                <w:lang w:eastAsia="en-US"/>
+              </w:rPr>
+            </w:pPr>
+            <w:r>
+              <w:rPr>
+                <w:lang w:eastAsia="en-US"/>
+              </w:rPr>
+              <w:t>0 à 10</w:t>
+            </w:r>
+          </w:p>
+        </w:tc>
+        <w:tc>
+          <w:tcPr>
+            <w:tcW w:w="1914" w:type="dxa"/>
+          </w:tcPr>
+          <w:p>
+            <w:pPr>
+              <w:rPr>
+                <w:lang w:eastAsia="en-US"/>
+              </w:rPr>
+            </w:pPr>
+            <w:r>
+              <w:rPr>
+                <w:lang w:eastAsia="en-US"/>
+              </w:rPr>
+              <w:t>Remontoir en bronze</w:t>
+            </w:r>
+          </w:p>
+        </w:tc>
+        <w:tc>
+          <w:tcPr>
+            <w:tcW w:w="1559" w:type="dxa"/>
+          </w:tcPr>
+          <w:p>
+            <w:pPr>
+              <w:rPr>
+                <w:lang w:eastAsia="en-US"/>
+              </w:rPr>
+            </w:pPr>
+            <w:r>
+              <w:rPr>
+                <w:lang w:eastAsia="en-US"/>
+              </w:rPr>
+              <w:t>Clé de bronze</w:t>
+            </w:r>
+          </w:p>
+        </w:tc>
+      </w:tr>
+      <w:tr>
+        <w:trPr>
+          <w:trHeight w:val="541"/>
+        </w:trPr>
+        <w:tc>
+          <w:tcPr>
+            <w:tcW w:w="1815" w:type="dxa"/>
+          </w:tcPr>
+          <w:p>
+            <w:pPr>
+              <w:rPr>
+                <w:lang w:eastAsia="en-US"/>
+              </w:rPr>
+            </w:pPr>
+            <w:r>
+              <w:rPr>
+                <w:lang w:eastAsia="en-US"/>
+              </w:rPr>
+              <w:t>Horloge 2</w:t>
+            </w:r>
+          </w:p>
+        </w:tc>
+        <w:tc>
+          <w:tcPr>
+            <w:tcW w:w="1742" w:type="dxa"/>
+          </w:tcPr>
+          <w:p>
+            <w:pPr>
+              <w:rPr>
+                <w:lang w:eastAsia="en-US"/>
+              </w:rPr>
+            </w:pPr>
+            <w:r>
+              <w:rPr>
+                <w:lang w:eastAsia="en-US"/>
+              </w:rPr>
+              <w:t>Ouest</w:t>
+            </w:r>
+          </w:p>
+        </w:tc>
+        <w:tc>
+          <w:tcPr>
+            <w:tcW w:w="1861" w:type="dxa"/>
+          </w:tcPr>
+          <w:p>
+            <w:pPr>
+              <w:rPr>
+                <w:lang w:eastAsia="en-US"/>
+              </w:rPr>
+            </w:pPr>
+            <w:r>
+              <w:rPr>
+                <w:lang w:eastAsia="en-US"/>
+              </w:rPr>
+              <w:t>10 à 100</w:t>
+            </w:r>
+          </w:p>
+        </w:tc>
+        <w:tc>
+          <w:tcPr>
+            <w:tcW w:w="1914" w:type="dxa"/>
+          </w:tcPr>
+          <w:p>
+            <w:pPr>
+              <w:rPr>
+                <w:lang w:eastAsia="en-US"/>
+              </w:rPr>
+            </w:pPr>
+            <w:r>
+              <w:rPr>
+                <w:lang w:eastAsia="en-US"/>
+              </w:rPr>
+              <w:t>Remontoir en argent</w:t>
+            </w:r>
+          </w:p>
+        </w:tc>
+        <w:tc>
+          <w:tcPr>
+            <w:tcW w:w="1559" w:type="dxa"/>
+          </w:tcPr>
+          <w:p>
+            <w:pPr>
+              <w:rPr>
+                <w:lang w:eastAsia="en-US"/>
+              </w:rPr>
+            </w:pPr>
+            <w:r>
+              <w:rPr>
+                <w:lang w:eastAsia="en-US"/>
+              </w:rPr>
+              <w:t>Clé d’argent</w:t>
+            </w:r>
+          </w:p>
+        </w:tc>
+      </w:tr>
+      <w:tr>
+        <w:trPr>
+          <w:trHeight w:val="787"/>
+        </w:trPr>
+        <w:tc>
+          <w:tcPr>
+            <w:tcW w:w="1815" w:type="dxa"/>
+          </w:tcPr>
+          <w:p>
+            <w:pPr>
+              <w:rPr>
+                <w:lang w:eastAsia="en-US"/>
+              </w:rPr>
+            </w:pPr>
+            <w:r>
+              <w:rPr>
+                <w:lang w:eastAsia="en-US"/>
+              </w:rPr>
+              <w:t>Horloge 3</w:t>
+            </w:r>
+          </w:p>
+        </w:tc>
+        <w:tc>
+          <w:tcPr>
+            <w:tcW w:w="1742" w:type="dxa"/>
+          </w:tcPr>
+          <w:p>
+            <w:pPr>
+              <w:rPr>
+                <w:lang w:eastAsia="en-US"/>
+              </w:rPr>
+            </w:pPr>
+            <w:r>
+              <w:rPr>
+                <w:lang w:eastAsia="en-US"/>
+              </w:rPr>
+              <w:t>Sud</w:t>
+            </w:r>
+          </w:p>
+        </w:tc>
+        <w:tc>
+          <w:tcPr>
+            <w:tcW w:w="1861" w:type="dxa"/>
+          </w:tcPr>
+          <w:p>
+            <w:pPr>
+              <w:rPr>
+                <w:lang w:eastAsia="en-US"/>
+              </w:rPr>
+            </w:pPr>
+            <w:r>
+              <w:rPr>
+                <w:lang w:eastAsia="en-US"/>
+              </w:rPr>
+              <w:t>100 à 1000</w:t>
+            </w:r>
+          </w:p>
+        </w:tc>
+        <w:tc>
+          <w:tcPr>
+            <w:tcW w:w="1914" w:type="dxa"/>
+          </w:tcPr>
+          <w:p>
+            <w:pPr>
+              <w:rPr>
+                <w:lang w:eastAsia="en-US"/>
+              </w:rPr>
+            </w:pPr>
+            <w:r>
+              <w:rPr>
+                <w:lang w:eastAsia="en-US"/>
+              </w:rPr>
+              <w:t>Aiguille et remontoir en or</w:t>
+            </w:r>
+          </w:p>
+        </w:tc>
+        <w:tc>
+          <w:tcPr>
+            <w:tcW w:w="1559" w:type="dxa"/>
+          </w:tcPr>
+          <w:p>
+            <w:pPr>
+              <w:rPr>
+                <w:lang w:eastAsia="en-US"/>
+              </w:rPr>
+            </w:pPr>
+            <w:r>
+              <w:rPr>
+                <w:lang w:eastAsia="en-US"/>
+              </w:rPr>
+              <w:t>Clé d’or</w:t>
+            </w:r>
+          </w:p>
+        </w:tc>
+      </w:tr>
+    </w:tbl>
+    <w:p>
+      <w:pPr>
+        <w:rPr>
           <w:rStyle w:val="Titre2Car"/>
           <w:lang w:eastAsia="en-US"/>
         </w:rPr>
       </w:pPr>
-      <w:bookmarkStart w:id="6" w:name="_Toc20323730"/>
-      <w:r>
+    </w:p>
+    <w:p>
+      <w:pPr>
         <w:rPr>
           <w:rStyle w:val="Titre2Car"/>
           <w:lang w:eastAsia="en-US"/>
         </w:rPr>
-        <w:t>P</w:t>
-      </w:r>
+      </w:pPr>
+      <w:commentRangeStart w:id="9"/>
       <w:r>
         <w:rPr>
           <w:rStyle w:val="Titre2Car"/>
           <w:lang w:eastAsia="en-US"/>
         </w:rPr>
+        <w:t>P</w:t>
+      </w:r>
+      <w:r>
+        <w:rPr>
+          <w:rStyle w:val="Titre2Car"/>
+          <w:lang w:eastAsia="en-US"/>
+        </w:rPr>
         <w:t>ersonnages</w:t>
       </w:r>
-      <w:bookmarkEnd w:id="6"/>
+      <w:bookmarkEnd w:id="8"/>
+      <w:commentRangeEnd w:id="9"/>
+      <w:r>
+        <w:rPr>
+          <w:rStyle w:val="Marquedecommentaire"/>
+        </w:rPr>
+        <w:commentReference w:id="9"/>
+      </w:r>
     </w:p>
     <w:p>
       <w:pPr>
+        <w:pStyle w:val="Titre2"/>
+      </w:pPr>
+      <w:bookmarkStart w:id="10" w:name="_Toc20323732"/>
+      <w:r>
+        <w:t>Énigmes</w:t>
+      </w:r>
+    </w:p>
+    <w:p>
+      <w:pPr>
+        <w:rPr>
+          <w:lang w:eastAsia="en-US"/>
+        </w:rPr>
+      </w:pPr>
+      <w:r>
+        <w:rPr>
+          <w:lang w:eastAsia="en-US"/>
+        </w:rPr>
+        <w:t>Énigme 1 :  ** explication de l’énigme 1**</w:t>
+      </w:r>
+    </w:p>
+    <w:p>
+      <w:pPr>
+        <w:pStyle w:val="Paragraphedeliste"/>
+        <w:numPr>
+          <w:ilvl w:val="0"/>
+          <w:numId w:val="36"/>
+        </w:numPr>
+      </w:pPr>
+      <w:r>
+        <w:t>Clé de bronze</w:t>
+      </w:r>
+    </w:p>
+    <w:p>
+      <w:pPr>
+        <w:pStyle w:val="Paragraphedeliste"/>
+        <w:numPr>
+          <w:ilvl w:val="0"/>
+          <w:numId w:val="36"/>
+        </w:numPr>
+      </w:pPr>
+      <w:r>
+        <w:t>Remontoir en bronze</w:t>
+      </w:r>
+    </w:p>
+    <w:p>
+      <w:pPr>
+        <w:rPr>
+          <w:lang w:eastAsia="en-US"/>
+        </w:rPr>
+      </w:pPr>
+      <w:r>
+        <w:rPr>
+          <w:lang w:eastAsia="en-US"/>
+        </w:rPr>
+        <w:t xml:space="preserve">Énigme </w:t>
+      </w:r>
+      <w:r>
+        <w:rPr>
+          <w:lang w:eastAsia="en-US"/>
+        </w:rPr>
+        <w:t>2</w:t>
+      </w:r>
+      <w:r>
+        <w:rPr>
+          <w:lang w:eastAsia="en-US"/>
+        </w:rPr>
+        <w:t xml:space="preserve"> :  ** explication de l’énigme </w:t>
+      </w:r>
+      <w:r>
+        <w:rPr>
+          <w:lang w:eastAsia="en-US"/>
+        </w:rPr>
+        <w:t>2</w:t>
+      </w:r>
+      <w:r>
+        <w:rPr>
+          <w:lang w:eastAsia="en-US"/>
+        </w:rPr>
+        <w:t>**</w:t>
+      </w:r>
+    </w:p>
+    <w:p>
+      <w:pPr>
+        <w:pStyle w:val="Paragraphedeliste"/>
+        <w:numPr>
+          <w:ilvl w:val="0"/>
+          <w:numId w:val="36"/>
+        </w:numPr>
+      </w:pPr>
+      <w:r>
+        <w:t xml:space="preserve">Clé de </w:t>
+      </w:r>
+      <w:r>
+        <w:t>d’argent</w:t>
+      </w:r>
+    </w:p>
+    <w:p>
+      <w:pPr>
+        <w:pStyle w:val="Paragraphedeliste"/>
+        <w:numPr>
+          <w:ilvl w:val="0"/>
+          <w:numId w:val="36"/>
+        </w:numPr>
+      </w:pPr>
+      <w:r>
+        <w:t xml:space="preserve">Remontoir en </w:t>
+      </w:r>
+      <w:r>
+        <w:t>argent</w:t>
+      </w:r>
+    </w:p>
+    <w:p>
+      <w:pPr>
+        <w:rPr>
+          <w:lang w:eastAsia="en-US"/>
+        </w:rPr>
+      </w:pPr>
+      <w:r>
+        <w:rPr>
+          <w:lang w:eastAsia="en-US"/>
+        </w:rPr>
+        <w:t xml:space="preserve">Énigme </w:t>
+      </w:r>
+      <w:r>
+        <w:rPr>
+          <w:lang w:eastAsia="en-US"/>
+        </w:rPr>
+        <w:t>3</w:t>
+      </w:r>
+      <w:r>
+        <w:rPr>
+          <w:lang w:eastAsia="en-US"/>
+        </w:rPr>
+        <w:t xml:space="preserve"> :  ** explication de l’énigme </w:t>
+      </w:r>
+      <w:r>
+        <w:rPr>
+          <w:lang w:eastAsia="en-US"/>
+        </w:rPr>
+        <w:t>3</w:t>
+      </w:r>
+      <w:r>
+        <w:rPr>
+          <w:lang w:eastAsia="en-US"/>
+        </w:rPr>
+        <w:t>**</w:t>
+      </w:r>
+    </w:p>
+    <w:p>
+      <w:pPr>
+        <w:pStyle w:val="Paragraphedeliste"/>
+        <w:numPr>
+          <w:ilvl w:val="0"/>
+          <w:numId w:val="36"/>
+        </w:numPr>
+      </w:pPr>
+      <w:r>
+        <w:t>Clé d</w:t>
+      </w:r>
+      <w:r>
+        <w:t>’or</w:t>
+      </w:r>
+    </w:p>
+    <w:p>
+      <w:r>
+        <w:t xml:space="preserve">Énigme </w:t>
+      </w:r>
+      <w:r>
+        <w:t>4</w:t>
+      </w:r>
+      <w:r>
+        <w:t xml:space="preserve"> :  ** explication de l’énigme </w:t>
+      </w:r>
+      <w:r>
+        <w:t>4</w:t>
+      </w:r>
+      <w:r>
+        <w:t>**</w:t>
+      </w:r>
+    </w:p>
+    <w:p>
+      <w:pPr>
+        <w:pStyle w:val="Paragraphedeliste"/>
+        <w:numPr>
+          <w:ilvl w:val="0"/>
+          <w:numId w:val="36"/>
+        </w:numPr>
+      </w:pPr>
+      <w:r>
+        <w:t>Aiguille en or</w:t>
+      </w:r>
+    </w:p>
+    <w:p>
+      <w:pPr>
+        <w:pStyle w:val="Paragraphedeliste"/>
+        <w:numPr>
+          <w:ilvl w:val="0"/>
+          <w:numId w:val="36"/>
+        </w:numPr>
+      </w:pPr>
+      <w:r>
+        <w:t>Remontoir en or</w:t>
+      </w:r>
+    </w:p>
+    <w:p>
+      <w:pPr>
         <w:rPr>
           <w:rStyle w:val="Titre2Car"/>
           <w:lang w:eastAsia="en-US"/>
         </w:rPr>
       </w:pPr>
-      <w:bookmarkStart w:id="7" w:name="_Toc20323731"/>
+      <w:commentRangeStart w:id="11"/>
       <w:r>
         <w:rPr>
           <w:rStyle w:val="Titre2Car"/>
           <w:lang w:eastAsia="en-US"/>
         </w:rPr>
-        <w:t>É</w:t>
+        <w:t>P</w:t>
       </w:r>
       <w:r>
         <w:rPr>
           <w:rStyle w:val="Titre2Car"/>
           <w:lang w:eastAsia="en-US"/>
         </w:rPr>
-        <w:t>nigmes</w:t>
-      </w:r>
-      <w:bookmarkEnd w:id="7"/>
+        <w:t>ièges</w:t>
+      </w:r>
+      <w:bookmarkEnd w:id="10"/>
+      <w:commentRangeEnd w:id="11"/>
+      <w:r>
+        <w:rPr>
+          <w:rStyle w:val="Marquedecommentaire"/>
+        </w:rPr>
+        <w:commentReference w:id="11"/>
+      </w:r>
     </w:p>
     <w:p>
       <w:pPr>
@@ -1169,22 +2137,23 @@
           <w:lang w:eastAsia="en-US"/>
         </w:rPr>
       </w:pPr>
-      <w:bookmarkStart w:id="8" w:name="_Toc20323732"/>
+      <w:bookmarkStart w:id="12" w:name="_Toc20323733"/>
       <w:r>
         <w:rPr>
           <w:rStyle w:val="Titre2Car"/>
           <w:lang w:eastAsia="en-US"/>
         </w:rPr>
-        <w:t>P</w:t>
+        <w:lastRenderedPageBreak/>
+        <w:t>C</w:t>
       </w:r>
       <w:r>
         <w:rPr>
           <w:rStyle w:val="Titre2Car"/>
           <w:lang w:eastAsia="en-US"/>
         </w:rPr>
-        <w:t>ièges</w:t>
-      </w:r>
-      <w:bookmarkEnd w:id="8"/>
+        <w:t>ommandes</w:t>
+      </w:r>
+      <w:bookmarkEnd w:id="12"/>
     </w:p>
     <w:p>
       <w:pPr>
@@ -1192,22 +2161,56 @@
           <w:lang w:eastAsia="en-US"/>
         </w:rPr>
       </w:pPr>
-      <w:bookmarkStart w:id="9" w:name="_Toc20323733"/>
-      <w:r>
+      <w:r>
+        <w:rPr>
+          <w:lang w:eastAsia="en-US"/>
+        </w:rPr>
+        <w:t>Le joueur pourra utiliser les touches « z, s, q, d » qui permettront de choisir respectivement les directions « haut, bas, gauche, droite ».</w:t>
+      </w:r>
+    </w:p>
+    <w:p>
+      <w:pPr>
+        <w:rPr>
+          <w:lang w:eastAsia="en-US"/>
+        </w:rPr>
+      </w:pPr>
+      <w:r>
+        <w:rPr>
+          <w:lang w:eastAsia="en-US"/>
+        </w:rPr>
+        <w:t>Pour utiliser les différents items de son inventaire, des touches seront indiqués dans le jeu, ces dernières sont : « w, x, c, v, b, n ».</w:t>
+      </w:r>
+    </w:p>
+    <w:p>
+      <w:pPr>
+        <w:rPr>
+          <w:lang w:eastAsia="en-US"/>
+        </w:rPr>
+      </w:pPr>
+    </w:p>
+    <w:p>
+      <w:pPr>
         <w:rPr>
           <w:rStyle w:val="Titre2Car"/>
           <w:lang w:eastAsia="en-US"/>
         </w:rPr>
-        <w:t>C</w:t>
-      </w:r>
+      </w:pPr>
+      <w:bookmarkStart w:id="13" w:name="_Toc20323734"/>
       <w:r>
         <w:rPr>
           <w:rStyle w:val="Titre2Car"/>
           <w:lang w:eastAsia="en-US"/>
         </w:rPr>
-        <w:t>ommandes</w:t>
-      </w:r>
-      <w:bookmarkEnd w:id="9"/>
+        <w:t>S</w:t>
+      </w:r>
+      <w:r>
+        <w:rPr>
+          <w:rStyle w:val="Titre2Car"/>
+          <w:lang w:eastAsia="en-US"/>
+        </w:rPr>
+        <w:t>ituations gagnantes et perdantes</w:t>
+      </w:r>
+      <w:bookmarkEnd w:id="13"/>
     </w:p>
     <w:p>
       <w:pPr>
@@ -1215,22 +2218,12 @@
           <w:lang w:eastAsia="en-US"/>
         </w:rPr>
       </w:pPr>
-      <w:bookmarkStart w:id="10" w:name="_Toc20323734"/>
-      <w:r>
-        <w:rPr>
-          <w:rStyle w:val="Titre2Car"/>
+      <w:r>
+        <w:rPr>
           <w:lang w:eastAsia="en-US"/>
         </w:rPr>
-        <w:t>S</w:t>
-      </w:r>
-      <w:r>
-        <w:rPr>
-          <w:rStyle w:val="Titre2Car"/>
-          <w:lang w:eastAsia="en-US"/>
-        </w:rPr>
-        <w:t>ituations gagnantes et perdantes</w:t>
-      </w:r>
-      <w:bookmarkEnd w:id="10"/>
+        <w:t>Afin de gagner le jeu, le joueur devra accéder et interagir avec chaque horloge dans un ordre bien précis afin de rétablir le temps.</w:t>
+      </w:r>
     </w:p>
     <w:p>
       <w:pPr>
@@ -1238,14 +2231,85 @@
           <w:lang w:eastAsia="en-US"/>
         </w:rPr>
       </w:pPr>
+      <w:r>
+        <w:rPr>
+          <w:lang w:eastAsia="en-US"/>
+        </w:rPr>
+        <w:t xml:space="preserve">Si le joueur interagit avec la mauvaise horloge, il changera encore une fois de dimension. Cette dernière en revanche ne lui permettra pas de </w:t>
+      </w:r>
+      <w:r>
+        <w:rPr>
+          <w:lang w:eastAsia="en-US"/>
+        </w:rPr>
+        <w:t>retrouver la sienne. La partie sera terminé.</w:t>
+      </w:r>
+    </w:p>
+    <w:p>
+      <w:pPr>
+        <w:rPr>
+          <w:lang w:eastAsia="en-US"/>
+        </w:rPr>
+      </w:pPr>
+      <w:r>
+        <w:rPr>
+          <w:lang w:eastAsia="en-US"/>
+        </w:rPr>
+        <w:t>La dimension dans laquelle le héro s’est retrouvé se renouvelle chaque heure, c’est pour cela qu’il devra faire preuve de rapidité et d’efficacité afin de résoudre toutes les énigmes en moins d’une heure.</w:t>
+      </w:r>
+      <w:bookmarkStart w:id="14" w:name="_GoBack"/>
+      <w:bookmarkEnd w:id="14"/>
+    </w:p>
+    <w:p>
+      <w:pPr>
+        <w:rPr>
+          <w:lang w:eastAsia="en-US"/>
+        </w:rPr>
+      </w:pPr>
+    </w:p>
+    <w:p>
+      <w:pPr>
+        <w:rPr>
+          <w:lang w:eastAsia="en-US"/>
+        </w:rPr>
+      </w:pPr>
+      <w:r>
+        <w:rPr>
+          <w:lang w:eastAsia="en-US"/>
+        </w:rPr>
+        <w:t>Chaque horloge permet de passer d’un point A à un point B dans le temps</w:t>
+      </w:r>
+      <w:r>
+        <w:rPr>
+          <w:lang w:eastAsia="en-US"/>
+        </w:rPr>
+        <w:t>. Le</w:t>
+      </w:r>
+      <w:r>
+        <w:rPr>
+          <w:lang w:eastAsia="en-US"/>
+        </w:rPr>
+        <w:t xml:space="preserve"> but est d’accéder et d’interagir avec chaque horloge </w:t>
+      </w:r>
+      <w:r>
+        <w:rPr>
+          <w:lang w:eastAsia="en-US"/>
+        </w:rPr>
+        <w:t xml:space="preserve">dans un temps imparti </w:t>
+      </w:r>
+      <w:r>
+        <w:rPr>
+          <w:lang w:eastAsia="en-US"/>
+        </w:rPr>
+        <w:t>afin de retrouver la dimension initiale du héro et donc de terminer le jeu.</w:t>
+      </w:r>
     </w:p>
     <w:sectPr>
-      <w:headerReference w:type="even" r:id="rId8"/>
-      <w:headerReference w:type="default" r:id="rId9"/>
-      <w:footerReference w:type="even" r:id="rId10"/>
-      <w:footerReference w:type="default" r:id="rId11"/>
-      <w:headerReference w:type="first" r:id="rId12"/>
-      <w:footerReference w:type="first" r:id="rId13"/>
+      <w:headerReference w:type="even" r:id="rId11"/>
+      <w:headerReference w:type="default" r:id="rId12"/>
+      <w:footerReference w:type="even" r:id="rId13"/>
+      <w:footerReference w:type="default" r:id="rId14"/>
+      <w:headerReference w:type="first" r:id="rId15"/>
+      <w:footerReference w:type="first" r:id="rId16"/>
       <w:pgSz w:w="11906" w:h="16838"/>
       <w:pgMar w:top="1588" w:right="1191" w:bottom="1474" w:left="1814" w:header="624" w:footer="510" w:gutter="0"/>
       <w:pgNumType w:start="1"/>
@@ -1255,6 +2319,117 @@
     </w:sectPr>
   </w:body>
 </w:document>
+</file>
+
+<file path=word/comments.xml><?xml version="1.0" encoding="utf-8"?>
+<w:comments xmlns:wpc="http://schemas.microsoft.com/office/word/2010/wordprocessingCanvas" xmlns:cx="http://schemas.microsoft.com/office/drawing/2014/chartex" xmlns:cx1="http://schemas.microsoft.com/office/drawing/2015/9/8/chartex" xmlns:cx2="http://schemas.microsoft.com/office/drawing/2015/10/21/chartex" xmlns:cx3="http://schemas.microsoft.com/office/drawing/2016/5/9/chartex" xmlns:cx4="http://schemas.microsoft.com/office/drawing/2016/5/10/chartex" xmlns:cx5="http://schemas.microsoft.com/office/drawing/2016/5/11/chartex" xmlns:cx6="http://schemas.microsoft.com/office/drawing/2016/5/12/chartex" xmlns:cx7="http://schemas.microsoft.com/office/drawing/2016/5/13/chartex" xmlns:cx8="http://schemas.microsoft.com/office/drawing/2016/5/14/chartex" xmlns:mc="http://schemas.openxmlformats.org/markup-compatibility/2006" xmlns:aink="http://schemas.microsoft.com/office/drawing/2016/ink" xmlns:am3d="http://schemas.microsoft.com/office/drawing/2017/model3d" xmlns:o="urn:schemas-microsoft-com:office:office" xmlns:r="http://schemas.openxmlformats.org/officeDocument/2006/relationships" xmlns:m="http://schemas.openxmlformats.org/officeDocument/2006/math" xmlns:v="urn:schemas-microsoft-com:vml" xmlns:wp14="http://schemas.microsoft.com/office/word/2010/wordprocessingDrawing" xmlns:wp="http://schemas.openxmlformats.org/drawingml/2006/wordprocessingDrawing" xmlns:w10="urn:schemas-microsoft-com:office:word" xmlns:w="http://schemas.openxmlformats.org/wordprocessingml/2006/main" xmlns:w14="http://schemas.microsoft.com/office/word/2010/wordml" xmlns:w15="http://schemas.microsoft.com/office/word/2012/wordml" xmlns:w16cid="http://schemas.microsoft.com/office/word/2016/wordml/cid" xmlns:w16se="http://schemas.microsoft.com/office/word/2015/wordml/symex" xmlns:wpg="http://schemas.microsoft.com/office/word/2010/wordprocessingGroup" xmlns:wpi="http://schemas.microsoft.com/office/word/2010/wordprocessingInk" xmlns:wne="http://schemas.microsoft.com/office/word/2006/wordml" xmlns:wps="http://schemas.microsoft.com/office/word/2010/wordprocessingShape" mc:Ignorable="w14 w15 w16se w16cid wp14">
+  <w:comment w:id="5" w:author="Grégory Nam" w:date="2019-11-11T13:59:00Z" w:initials="GN">
+    <w:p>
+      <w:pPr>
+        <w:pStyle w:val="Commentaire"/>
+      </w:pPr>
+      <w:r>
+        <w:rPr>
+          <w:rStyle w:val="Marquedecommentaire"/>
+        </w:rPr>
+        <w:annotationRef/>
+      </w:r>
+      <w:r>
+        <w:t>À détailler.. peut être ajouté des images ou expliquer plus les zones</w:t>
+      </w:r>
+    </w:p>
+  </w:comment>
+  <w:comment w:id="7" w:author="Grégory Nam" w:date="2019-11-11T14:00:00Z" w:initials="GN">
+    <w:p>
+      <w:pPr>
+        <w:pStyle w:val="Commentaire"/>
+      </w:pPr>
+      <w:r>
+        <w:rPr>
+          <w:rStyle w:val="Marquedecommentaire"/>
+        </w:rPr>
+        <w:annotationRef/>
+      </w:r>
+      <w:r>
+        <w:t>Je ne sais pas si c’est ce qui est demandé mais je pense que le tableau est pertinent, d’autres idées à rajouter ?</w:t>
+      </w:r>
+    </w:p>
+  </w:comment>
+  <w:comment w:id="9" w:author="Grégory Nam" w:date="2019-11-11T14:01:00Z" w:initials="GN">
+    <w:p>
+      <w:pPr>
+        <w:rPr>
+          <w:lang w:eastAsia="en-US"/>
+        </w:rPr>
+      </w:pPr>
+      <w:r>
+        <w:rPr>
+          <w:rStyle w:val="Marquedecommentaire"/>
+        </w:rPr>
+        <w:annotationRef/>
+      </w:r>
+      <w:r>
+        <w:rPr>
+          <w:lang w:eastAsia="en-US"/>
+        </w:rPr>
+        <w:t xml:space="preserve">petite histoire du personnage avec photo du </w:t>
+      </w:r>
+      <w:proofErr w:type="spellStart"/>
+      <w:r>
+        <w:rPr>
+          <w:lang w:eastAsia="en-US"/>
+        </w:rPr>
+        <w:t>sprite</w:t>
+      </w:r>
+      <w:proofErr w:type="spellEnd"/>
+      <w:r>
+        <w:rPr>
+          <w:lang w:eastAsia="en-US"/>
+        </w:rPr>
+        <w:t> ?</w:t>
+      </w:r>
+    </w:p>
+    <w:p>
+      <w:pPr>
+        <w:pStyle w:val="Commentaire"/>
+      </w:pPr>
+    </w:p>
+  </w:comment>
+  <w:comment w:id="11" w:author="Grégory Nam" w:date="2019-11-11T14:01:00Z" w:initials="GN">
+    <w:p>
+      <w:pPr>
+        <w:pStyle w:val="Commentaire"/>
+      </w:pPr>
+      <w:r>
+        <w:rPr>
+          <w:rStyle w:val="Marquedecommentaire"/>
+        </w:rPr>
+        <w:annotationRef/>
+      </w:r>
+      <w:r>
+        <w:t xml:space="preserve">Est-ce qu’il y aura des pièges ? Il faudrait qu’on y réfléchisse </w:t>
+      </w:r>
+    </w:p>
+  </w:comment>
+</w:comments>
+</file>
+
+<file path=word/commentsExtended.xml><?xml version="1.0" encoding="utf-8"?>
+<w15:commentsEx xmlns:wpc="http://schemas.microsoft.com/office/word/2010/wordprocessingCanvas" xmlns:cx="http://schemas.microsoft.com/office/drawing/2014/chartex" xmlns:cx1="http://schemas.microsoft.com/office/drawing/2015/9/8/chartex" xmlns:cx2="http://schemas.microsoft.com/office/drawing/2015/10/21/chartex" xmlns:cx3="http://schemas.microsoft.com/office/drawing/2016/5/9/chartex" xmlns:cx4="http://schemas.microsoft.com/office/drawing/2016/5/10/chartex" xmlns:cx5="http://schemas.microsoft.com/office/drawing/2016/5/11/chartex" xmlns:cx6="http://schemas.microsoft.com/office/drawing/2016/5/12/chartex" xmlns:cx7="http://schemas.microsoft.com/office/drawing/2016/5/13/chartex" xmlns:cx8="http://schemas.microsoft.com/office/drawing/2016/5/14/chartex" xmlns:mc="http://schemas.openxmlformats.org/markup-compatibility/2006" xmlns:aink="http://schemas.microsoft.com/office/drawing/2016/ink" xmlns:am3d="http://schemas.microsoft.com/office/drawing/2017/model3d" xmlns:o="urn:schemas-microsoft-com:office:office" xmlns:r="http://schemas.openxmlformats.org/officeDocument/2006/relationships" xmlns:m="http://schemas.openxmlformats.org/officeDocument/2006/math" xmlns:v="urn:schemas-microsoft-com:vml" xmlns:wp14="http://schemas.microsoft.com/office/word/2010/wordprocessingDrawing" xmlns:wp="http://schemas.openxmlformats.org/drawingml/2006/wordprocessingDrawing" xmlns:w10="urn:schemas-microsoft-com:office:word" xmlns:w="http://schemas.openxmlformats.org/wordprocessingml/2006/main" xmlns:w14="http://schemas.microsoft.com/office/word/2010/wordml" xmlns:w15="http://schemas.microsoft.com/office/word/2012/wordml" xmlns:w16cid="http://schemas.microsoft.com/office/word/2016/wordml/cid" xmlns:w16se="http://schemas.microsoft.com/office/word/2015/wordml/symex" xmlns:wpg="http://schemas.microsoft.com/office/word/2010/wordprocessingGroup" xmlns:wpi="http://schemas.microsoft.com/office/word/2010/wordprocessingInk" xmlns:wne="http://schemas.microsoft.com/office/word/2006/wordml" xmlns:wps="http://schemas.microsoft.com/office/word/2010/wordprocessingShape" mc:Ignorable="w14 w15 w16se w16cid wp14">
+  <w15:commentEx w15:paraId="659D9B3C" w15:done="0"/>
+  <w15:commentEx w15:paraId="7A9AF9C1" w15:done="0"/>
+  <w15:commentEx w15:paraId="7C07F8B9" w15:done="0"/>
+  <w15:commentEx w15:paraId="559CA147" w15:done="0"/>
+</w15:commentsEx>
+</file>
+
+<file path=word/commentsIds.xml><?xml version="1.0" encoding="utf-8"?>
+<w16cid:commentsIds xmlns:wpc="http://schemas.microsoft.com/office/word/2010/wordprocessingCanvas" xmlns:cx="http://schemas.microsoft.com/office/drawing/2014/chartex" xmlns:cx1="http://schemas.microsoft.com/office/drawing/2015/9/8/chartex" xmlns:cx2="http://schemas.microsoft.com/office/drawing/2015/10/21/chartex" xmlns:cx3="http://schemas.microsoft.com/office/drawing/2016/5/9/chartex" xmlns:cx4="http://schemas.microsoft.com/office/drawing/2016/5/10/chartex" xmlns:cx5="http://schemas.microsoft.com/office/drawing/2016/5/11/chartex" xmlns:cx6="http://schemas.microsoft.com/office/drawing/2016/5/12/chartex" xmlns:cx7="http://schemas.microsoft.com/office/drawing/2016/5/13/chartex" xmlns:cx8="http://schemas.microsoft.com/office/drawing/2016/5/14/chartex" xmlns:mc="http://schemas.openxmlformats.org/markup-compatibility/2006" xmlns:aink="http://schemas.microsoft.com/office/drawing/2016/ink" xmlns:am3d="http://schemas.microsoft.com/office/drawing/2017/model3d" xmlns:o="urn:schemas-microsoft-com:office:office" xmlns:r="http://schemas.openxmlformats.org/officeDocument/2006/relationships" xmlns:m="http://schemas.openxmlformats.org/officeDocument/2006/math" xmlns:v="urn:schemas-microsoft-com:vml" xmlns:wp14="http://schemas.microsoft.com/office/word/2010/wordprocessingDrawing" xmlns:wp="http://schemas.openxmlformats.org/drawingml/2006/wordprocessingDrawing" xmlns:w10="urn:schemas-microsoft-com:office:word" xmlns:w="http://schemas.openxmlformats.org/wordprocessingml/2006/main" xmlns:w14="http://schemas.microsoft.com/office/word/2010/wordml" xmlns:w15="http://schemas.microsoft.com/office/word/2012/wordml" xmlns:w16cid="http://schemas.microsoft.com/office/word/2016/wordml/cid" xmlns:w16se="http://schemas.microsoft.com/office/word/2015/wordml/symex" xmlns:wpg="http://schemas.microsoft.com/office/word/2010/wordprocessingGroup" xmlns:wpi="http://schemas.microsoft.com/office/word/2010/wordprocessingInk" xmlns:wne="http://schemas.microsoft.com/office/word/2006/wordml" xmlns:wps="http://schemas.microsoft.com/office/word/2010/wordprocessingShape" mc:Ignorable="w14 w15 w16se w16cid wp14">
+  <w16cid:commentId w16cid:paraId="659D9B3C" w16cid:durableId="2173E7DF"/>
+  <w16cid:commentId w16cid:paraId="7A9AF9C1" w16cid:durableId="2173E809"/>
+  <w16cid:commentId w16cid:paraId="7C07F8B9" w16cid:durableId="2173E836"/>
+  <w16cid:commentId w16cid:paraId="559CA147" w16cid:durableId="2173E844"/>
+</w16cid:commentsIds>
 </file>
 
 <file path=word/endnotes.xml><?xml version="1.0" encoding="utf-8"?>
@@ -1683,8 +2858,6 @@
           </w:rPr>
           <w:t>9-</w:t>
         </w:r>
-        <w:bookmarkStart w:id="11" w:name="_GoBack"/>
-        <w:bookmarkEnd w:id="11"/>
         <w:r>
           <w:rPr>
             <w:noProof/>
@@ -2075,8 +3248,17 @@
         <w:sz w:val="18"/>
         <w:szCs w:val="18"/>
       </w:rPr>
-      <w:t>METTRE INFO IUP MIAGE</w:t>
+      <w:t xml:space="preserve">METTRE INFO IUP </w:t>
     </w:r>
+    <w:proofErr w:type="spellStart"/>
+    <w:r>
+      <w:rPr>
+        <w:sz w:val="18"/>
+        <w:szCs w:val="18"/>
+      </w:rPr>
+      <w:t>MIAGE</w:t>
+    </w:r>
+    <w:proofErr w:type="spellEnd"/>
   </w:p>
   <w:p>
     <w:pPr>
@@ -2090,6 +3272,119 @@
 <file path=word/numbering.xml><?xml version="1.0" encoding="utf-8"?>
 <w:numbering xmlns:wpc="http://schemas.microsoft.com/office/word/2010/wordprocessingCanvas" xmlns:cx="http://schemas.microsoft.com/office/drawing/2014/chartex" xmlns:cx1="http://schemas.microsoft.com/office/drawing/2015/9/8/chartex" xmlns:cx2="http://schemas.microsoft.com/office/drawing/2015/10/21/chartex" xmlns:cx3="http://schemas.microsoft.com/office/drawing/2016/5/9/chartex" xmlns:cx4="http://schemas.microsoft.com/office/drawing/2016/5/10/chartex" xmlns:cx5="http://schemas.microsoft.com/office/drawing/2016/5/11/chartex" xmlns:cx6="http://schemas.microsoft.com/office/drawing/2016/5/12/chartex" xmlns:cx7="http://schemas.microsoft.com/office/drawing/2016/5/13/chartex" xmlns:cx8="http://schemas.microsoft.com/office/drawing/2016/5/14/chartex" xmlns:mc="http://schemas.openxmlformats.org/markup-compatibility/2006" xmlns:aink="http://schemas.microsoft.com/office/drawing/2016/ink" xmlns:am3d="http://schemas.microsoft.com/office/drawing/2017/model3d" xmlns:o="urn:schemas-microsoft-com:office:office" xmlns:r="http://schemas.openxmlformats.org/officeDocument/2006/relationships" xmlns:m="http://schemas.openxmlformats.org/officeDocument/2006/math" xmlns:v="urn:schemas-microsoft-com:vml" xmlns:wp14="http://schemas.microsoft.com/office/word/2010/wordprocessingDrawing" xmlns:wp="http://schemas.openxmlformats.org/drawingml/2006/wordprocessingDrawing" xmlns:w10="urn:schemas-microsoft-com:office:word" xmlns:w="http://schemas.openxmlformats.org/wordprocessingml/2006/main" xmlns:w14="http://schemas.microsoft.com/office/word/2010/wordml" xmlns:w15="http://schemas.microsoft.com/office/word/2012/wordml" xmlns:w16cid="http://schemas.microsoft.com/office/word/2016/wordml/cid" xmlns:w16se="http://schemas.microsoft.com/office/word/2015/wordml/symex" xmlns:wpg="http://schemas.microsoft.com/office/word/2010/wordprocessingGroup" xmlns:wpi="http://schemas.microsoft.com/office/word/2010/wordprocessingInk" xmlns:wne="http://schemas.microsoft.com/office/word/2006/wordml" xmlns:wps="http://schemas.microsoft.com/office/word/2010/wordprocessingShape" mc:Ignorable="w14 w15 w16se w16cid wp14">
   <w:abstractNum w:abstractNumId="0" w15:restartNumberingAfterBreak="0">
+    <w:nsid w:val="02FC1FBC"/>
+    <w:multiLevelType w:val="hybridMultilevel"/>
+    <w:tmpl w:val="FE383B42"/>
+    <w:lvl w:ilvl="0" w:tplc="040C0001">
+      <w:start w:val="100"/>
+      <w:numFmt w:val="bullet"/>
+      <w:lvlText w:val=""/>
+      <w:lvlJc w:val="left"/>
+      <w:pPr>
+        <w:ind w:left="720" w:hanging="360"/>
+      </w:pPr>
+      <w:rPr>
+        <w:rFonts w:ascii="Symbol" w:eastAsia="Times New Roman" w:hAnsi="Symbol" w:cs="Times New Roman" w:hint="default"/>
+      </w:rPr>
+    </w:lvl>
+    <w:lvl w:ilvl="1" w:tplc="040C0003" w:tentative="1">
+      <w:start w:val="1"/>
+      <w:numFmt w:val="bullet"/>
+      <w:lvlText w:val="o"/>
+      <w:lvlJc w:val="left"/>
+      <w:pPr>
+        <w:ind w:left="1440" w:hanging="360"/>
+      </w:pPr>
+      <w:rPr>
+        <w:rFonts w:ascii="Courier New" w:hAnsi="Courier New" w:cs="Courier New" w:hint="default"/>
+      </w:rPr>
+    </w:lvl>
+    <w:lvl w:ilvl="2" w:tplc="040C0005" w:tentative="1">
+      <w:start w:val="1"/>
+      <w:numFmt w:val="bullet"/>
+      <w:lvlText w:val=""/>
+      <w:lvlJc w:val="left"/>
+      <w:pPr>
+        <w:ind w:left="2160" w:hanging="360"/>
+      </w:pPr>
+      <w:rPr>
+        <w:rFonts w:ascii="Wingdings" w:hAnsi="Wingdings" w:hint="default"/>
+      </w:rPr>
+    </w:lvl>
+    <w:lvl w:ilvl="3" w:tplc="040C0001" w:tentative="1">
+      <w:start w:val="1"/>
+      <w:numFmt w:val="bullet"/>
+      <w:lvlText w:val=""/>
+      <w:lvlJc w:val="left"/>
+      <w:pPr>
+        <w:ind w:left="2880" w:hanging="360"/>
+      </w:pPr>
+      <w:rPr>
+        <w:rFonts w:ascii="Symbol" w:hAnsi="Symbol" w:hint="default"/>
+      </w:rPr>
+    </w:lvl>
+    <w:lvl w:ilvl="4" w:tplc="040C0003" w:tentative="1">
+      <w:start w:val="1"/>
+      <w:numFmt w:val="bullet"/>
+      <w:lvlText w:val="o"/>
+      <w:lvlJc w:val="left"/>
+      <w:pPr>
+        <w:ind w:left="3600" w:hanging="360"/>
+      </w:pPr>
+      <w:rPr>
+        <w:rFonts w:ascii="Courier New" w:hAnsi="Courier New" w:cs="Courier New" w:hint="default"/>
+      </w:rPr>
+    </w:lvl>
+    <w:lvl w:ilvl="5" w:tplc="040C0005" w:tentative="1">
+      <w:start w:val="1"/>
+      <w:numFmt w:val="bullet"/>
+      <w:lvlText w:val=""/>
+      <w:lvlJc w:val="left"/>
+      <w:pPr>
+        <w:ind w:left="4320" w:hanging="360"/>
+      </w:pPr>
+      <w:rPr>
+        <w:rFonts w:ascii="Wingdings" w:hAnsi="Wingdings" w:hint="default"/>
+      </w:rPr>
+    </w:lvl>
+    <w:lvl w:ilvl="6" w:tplc="040C0001" w:tentative="1">
+      <w:start w:val="1"/>
+      <w:numFmt w:val="bullet"/>
+      <w:lvlText w:val=""/>
+      <w:lvlJc w:val="left"/>
+      <w:pPr>
+        <w:ind w:left="5040" w:hanging="360"/>
+      </w:pPr>
+      <w:rPr>
+        <w:rFonts w:ascii="Symbol" w:hAnsi="Symbol" w:hint="default"/>
+      </w:rPr>
+    </w:lvl>
+    <w:lvl w:ilvl="7" w:tplc="040C0003" w:tentative="1">
+      <w:start w:val="1"/>
+      <w:numFmt w:val="bullet"/>
+      <w:lvlText w:val="o"/>
+      <w:lvlJc w:val="left"/>
+      <w:pPr>
+        <w:ind w:left="5760" w:hanging="360"/>
+      </w:pPr>
+      <w:rPr>
+        <w:rFonts w:ascii="Courier New" w:hAnsi="Courier New" w:cs="Courier New" w:hint="default"/>
+      </w:rPr>
+    </w:lvl>
+    <w:lvl w:ilvl="8" w:tplc="040C0005" w:tentative="1">
+      <w:start w:val="1"/>
+      <w:numFmt w:val="bullet"/>
+      <w:lvlText w:val=""/>
+      <w:lvlJc w:val="left"/>
+      <w:pPr>
+        <w:ind w:left="6480" w:hanging="360"/>
+      </w:pPr>
+      <w:rPr>
+        <w:rFonts w:ascii="Wingdings" w:hAnsi="Wingdings" w:hint="default"/>
+      </w:rPr>
+    </w:lvl>
+  </w:abstractNum>
+  <w:abstractNum w:abstractNumId="1" w15:restartNumberingAfterBreak="0">
     <w:nsid w:val="04ED1FD0"/>
     <w:multiLevelType w:val="hybridMultilevel"/>
     <w:tmpl w:val="A9D288D0"/>
@@ -2178,7 +3473,7 @@
       </w:pPr>
     </w:lvl>
   </w:abstractNum>
-  <w:abstractNum w:abstractNumId="1" w15:restartNumberingAfterBreak="0">
+  <w:abstractNum w:abstractNumId="2" w15:restartNumberingAfterBreak="0">
     <w:nsid w:val="07F0446F"/>
     <w:multiLevelType w:val="multilevel"/>
     <w:tmpl w:val="51629E6C"/>
@@ -2327,7 +3622,7 @@
       </w:rPr>
     </w:lvl>
   </w:abstractNum>
-  <w:abstractNum w:abstractNumId="2" w15:restartNumberingAfterBreak="0">
+  <w:abstractNum w:abstractNumId="3" w15:restartNumberingAfterBreak="0">
     <w:nsid w:val="091356FA"/>
     <w:multiLevelType w:val="multilevel"/>
     <w:tmpl w:val="D82217B4"/>
@@ -2440,7 +3735,7 @@
       </w:pPr>
     </w:lvl>
   </w:abstractNum>
-  <w:abstractNum w:abstractNumId="3" w15:restartNumberingAfterBreak="0">
+  <w:abstractNum w:abstractNumId="4" w15:restartNumberingAfterBreak="0">
     <w:nsid w:val="097339D3"/>
     <w:multiLevelType w:val="multilevel"/>
     <w:tmpl w:val="2990044E"/>
@@ -2553,7 +3848,7 @@
       </w:pPr>
     </w:lvl>
   </w:abstractNum>
-  <w:abstractNum w:abstractNumId="4" w15:restartNumberingAfterBreak="0">
+  <w:abstractNum w:abstractNumId="5" w15:restartNumberingAfterBreak="0">
     <w:nsid w:val="0982034B"/>
     <w:multiLevelType w:val="multilevel"/>
     <w:tmpl w:val="EC46E90C"/>
@@ -2702,7 +3997,7 @@
       </w:rPr>
     </w:lvl>
   </w:abstractNum>
-  <w:abstractNum w:abstractNumId="5" w15:restartNumberingAfterBreak="0">
+  <w:abstractNum w:abstractNumId="6" w15:restartNumberingAfterBreak="0">
     <w:nsid w:val="0AA8798F"/>
     <w:multiLevelType w:val="multilevel"/>
     <w:tmpl w:val="6364479E"/>
@@ -2815,7 +4110,120 @@
       </w:pPr>
     </w:lvl>
   </w:abstractNum>
-  <w:abstractNum w:abstractNumId="6" w15:restartNumberingAfterBreak="0">
+  <w:abstractNum w:abstractNumId="7" w15:restartNumberingAfterBreak="0">
+    <w:nsid w:val="0B3A5C34"/>
+    <w:multiLevelType w:val="hybridMultilevel"/>
+    <w:tmpl w:val="8FD8D4E8"/>
+    <w:lvl w:ilvl="0" w:tplc="796EEA28">
+      <w:start w:val="100"/>
+      <w:numFmt w:val="bullet"/>
+      <w:lvlText w:val=""/>
+      <w:lvlJc w:val="left"/>
+      <w:pPr>
+        <w:ind w:left="720" w:hanging="360"/>
+      </w:pPr>
+      <w:rPr>
+        <w:rFonts w:ascii="Symbol" w:eastAsiaTheme="majorEastAsia" w:hAnsi="Symbol" w:cstheme="majorBidi" w:hint="default"/>
+      </w:rPr>
+    </w:lvl>
+    <w:lvl w:ilvl="1" w:tplc="040C0003" w:tentative="1">
+      <w:start w:val="1"/>
+      <w:numFmt w:val="bullet"/>
+      <w:lvlText w:val="o"/>
+      <w:lvlJc w:val="left"/>
+      <w:pPr>
+        <w:ind w:left="1440" w:hanging="360"/>
+      </w:pPr>
+      <w:rPr>
+        <w:rFonts w:ascii="Courier New" w:hAnsi="Courier New" w:cs="Courier New" w:hint="default"/>
+      </w:rPr>
+    </w:lvl>
+    <w:lvl w:ilvl="2" w:tplc="040C0005" w:tentative="1">
+      <w:start w:val="1"/>
+      <w:numFmt w:val="bullet"/>
+      <w:lvlText w:val=""/>
+      <w:lvlJc w:val="left"/>
+      <w:pPr>
+        <w:ind w:left="2160" w:hanging="360"/>
+      </w:pPr>
+      <w:rPr>
+        <w:rFonts w:ascii="Wingdings" w:hAnsi="Wingdings" w:hint="default"/>
+      </w:rPr>
+    </w:lvl>
+    <w:lvl w:ilvl="3" w:tplc="040C0001" w:tentative="1">
+      <w:start w:val="1"/>
+      <w:numFmt w:val="bullet"/>
+      <w:lvlText w:val=""/>
+      <w:lvlJc w:val="left"/>
+      <w:pPr>
+        <w:ind w:left="2880" w:hanging="360"/>
+      </w:pPr>
+      <w:rPr>
+        <w:rFonts w:ascii="Symbol" w:hAnsi="Symbol" w:hint="default"/>
+      </w:rPr>
+    </w:lvl>
+    <w:lvl w:ilvl="4" w:tplc="040C0003" w:tentative="1">
+      <w:start w:val="1"/>
+      <w:numFmt w:val="bullet"/>
+      <w:lvlText w:val="o"/>
+      <w:lvlJc w:val="left"/>
+      <w:pPr>
+        <w:ind w:left="3600" w:hanging="360"/>
+      </w:pPr>
+      <w:rPr>
+        <w:rFonts w:ascii="Courier New" w:hAnsi="Courier New" w:cs="Courier New" w:hint="default"/>
+      </w:rPr>
+    </w:lvl>
+    <w:lvl w:ilvl="5" w:tplc="040C0005" w:tentative="1">
+      <w:start w:val="1"/>
+      <w:numFmt w:val="bullet"/>
+      <w:lvlText w:val=""/>
+      <w:lvlJc w:val="left"/>
+      <w:pPr>
+        <w:ind w:left="4320" w:hanging="360"/>
+      </w:pPr>
+      <w:rPr>
+        <w:rFonts w:ascii="Wingdings" w:hAnsi="Wingdings" w:hint="default"/>
+      </w:rPr>
+    </w:lvl>
+    <w:lvl w:ilvl="6" w:tplc="040C0001" w:tentative="1">
+      <w:start w:val="1"/>
+      <w:numFmt w:val="bullet"/>
+      <w:lvlText w:val=""/>
+      <w:lvlJc w:val="left"/>
+      <w:pPr>
+        <w:ind w:left="5040" w:hanging="360"/>
+      </w:pPr>
+      <w:rPr>
+        <w:rFonts w:ascii="Symbol" w:hAnsi="Symbol" w:hint="default"/>
+      </w:rPr>
+    </w:lvl>
+    <w:lvl w:ilvl="7" w:tplc="040C0003" w:tentative="1">
+      <w:start w:val="1"/>
+      <w:numFmt w:val="bullet"/>
+      <w:lvlText w:val="o"/>
+      <w:lvlJc w:val="left"/>
+      <w:pPr>
+        <w:ind w:left="5760" w:hanging="360"/>
+      </w:pPr>
+      <w:rPr>
+        <w:rFonts w:ascii="Courier New" w:hAnsi="Courier New" w:cs="Courier New" w:hint="default"/>
+      </w:rPr>
+    </w:lvl>
+    <w:lvl w:ilvl="8" w:tplc="040C0005" w:tentative="1">
+      <w:start w:val="1"/>
+      <w:numFmt w:val="bullet"/>
+      <w:lvlText w:val=""/>
+      <w:lvlJc w:val="left"/>
+      <w:pPr>
+        <w:ind w:left="6480" w:hanging="360"/>
+      </w:pPr>
+      <w:rPr>
+        <w:rFonts w:ascii="Wingdings" w:hAnsi="Wingdings" w:hint="default"/>
+      </w:rPr>
+    </w:lvl>
+  </w:abstractNum>
+  <w:abstractNum w:abstractNumId="8" w15:restartNumberingAfterBreak="0">
     <w:nsid w:val="118425F2"/>
     <w:multiLevelType w:val="hybridMultilevel"/>
     <w:tmpl w:val="F9942B0A"/>
@@ -2901,7 +4309,7 @@
       </w:pPr>
     </w:lvl>
   </w:abstractNum>
-  <w:abstractNum w:abstractNumId="7" w15:restartNumberingAfterBreak="0">
+  <w:abstractNum w:abstractNumId="9" w15:restartNumberingAfterBreak="0">
     <w:nsid w:val="13F965B6"/>
     <w:multiLevelType w:val="multilevel"/>
     <w:tmpl w:val="7D8E4F3C"/>
@@ -3050,7 +4458,7 @@
       </w:rPr>
     </w:lvl>
   </w:abstractNum>
-  <w:abstractNum w:abstractNumId="8" w15:restartNumberingAfterBreak="0">
+  <w:abstractNum w:abstractNumId="10" w15:restartNumberingAfterBreak="0">
     <w:nsid w:val="14621852"/>
     <w:multiLevelType w:val="hybridMultilevel"/>
     <w:tmpl w:val="58E4B1FE"/>
@@ -3162,7 +4570,7 @@
       </w:rPr>
     </w:lvl>
   </w:abstractNum>
-  <w:abstractNum w:abstractNumId="9" w15:restartNumberingAfterBreak="0">
+  <w:abstractNum w:abstractNumId="11" w15:restartNumberingAfterBreak="0">
     <w:nsid w:val="1C117FE3"/>
     <w:multiLevelType w:val="hybridMultilevel"/>
     <w:tmpl w:val="E7065C2E"/>
@@ -3274,7 +4682,7 @@
       </w:rPr>
     </w:lvl>
   </w:abstractNum>
-  <w:abstractNum w:abstractNumId="10" w15:restartNumberingAfterBreak="0">
+  <w:abstractNum w:abstractNumId="12" w15:restartNumberingAfterBreak="0">
     <w:nsid w:val="1FE0005F"/>
     <w:multiLevelType w:val="hybridMultilevel"/>
     <w:tmpl w:val="4C8867A0"/>
@@ -3387,7 +4795,120 @@
       </w:rPr>
     </w:lvl>
   </w:abstractNum>
-  <w:abstractNum w:abstractNumId="11" w15:restartNumberingAfterBreak="0">
+  <w:abstractNum w:abstractNumId="13" w15:restartNumberingAfterBreak="0">
+    <w:nsid w:val="1FE9533B"/>
+    <w:multiLevelType w:val="hybridMultilevel"/>
+    <w:tmpl w:val="B4CA27C0"/>
+    <w:lvl w:ilvl="0" w:tplc="45CC24F2">
+      <w:start w:val="100"/>
+      <w:numFmt w:val="bullet"/>
+      <w:lvlText w:val=""/>
+      <w:lvlJc w:val="left"/>
+      <w:pPr>
+        <w:ind w:left="1065" w:hanging="360"/>
+      </w:pPr>
+      <w:rPr>
+        <w:rFonts w:ascii="Symbol" w:eastAsia="Times New Roman" w:hAnsi="Symbol" w:cs="Times New Roman" w:hint="default"/>
+      </w:rPr>
+    </w:lvl>
+    <w:lvl w:ilvl="1" w:tplc="040C0003" w:tentative="1">
+      <w:start w:val="1"/>
+      <w:numFmt w:val="bullet"/>
+      <w:lvlText w:val="o"/>
+      <w:lvlJc w:val="left"/>
+      <w:pPr>
+        <w:ind w:left="1785" w:hanging="360"/>
+      </w:pPr>
+      <w:rPr>
+        <w:rFonts w:ascii="Courier New" w:hAnsi="Courier New" w:cs="Courier New" w:hint="default"/>
+      </w:rPr>
+    </w:lvl>
+    <w:lvl w:ilvl="2" w:tplc="040C0005" w:tentative="1">
+      <w:start w:val="1"/>
+      <w:numFmt w:val="bullet"/>
+      <w:lvlText w:val=""/>
+      <w:lvlJc w:val="left"/>
+      <w:pPr>
+        <w:ind w:left="2505" w:hanging="360"/>
+      </w:pPr>
+      <w:rPr>
+        <w:rFonts w:ascii="Wingdings" w:hAnsi="Wingdings" w:hint="default"/>
+      </w:rPr>
+    </w:lvl>
+    <w:lvl w:ilvl="3" w:tplc="040C0001" w:tentative="1">
+      <w:start w:val="1"/>
+      <w:numFmt w:val="bullet"/>
+      <w:lvlText w:val=""/>
+      <w:lvlJc w:val="left"/>
+      <w:pPr>
+        <w:ind w:left="3225" w:hanging="360"/>
+      </w:pPr>
+      <w:rPr>
+        <w:rFonts w:ascii="Symbol" w:hAnsi="Symbol" w:hint="default"/>
+      </w:rPr>
+    </w:lvl>
+    <w:lvl w:ilvl="4" w:tplc="040C0003" w:tentative="1">
+      <w:start w:val="1"/>
+      <w:numFmt w:val="bullet"/>
+      <w:lvlText w:val="o"/>
+      <w:lvlJc w:val="left"/>
+      <w:pPr>
+        <w:ind w:left="3945" w:hanging="360"/>
+      </w:pPr>
+      <w:rPr>
+        <w:rFonts w:ascii="Courier New" w:hAnsi="Courier New" w:cs="Courier New" w:hint="default"/>
+      </w:rPr>
+    </w:lvl>
+    <w:lvl w:ilvl="5" w:tplc="040C0005" w:tentative="1">
+      <w:start w:val="1"/>
+      <w:numFmt w:val="bullet"/>
+      <w:lvlText w:val=""/>
+      <w:lvlJc w:val="left"/>
+      <w:pPr>
+        <w:ind w:left="4665" w:hanging="360"/>
+      </w:pPr>
+      <w:rPr>
+        <w:rFonts w:ascii="Wingdings" w:hAnsi="Wingdings" w:hint="default"/>
+      </w:rPr>
+    </w:lvl>
+    <w:lvl w:ilvl="6" w:tplc="040C0001" w:tentative="1">
+      <w:start w:val="1"/>
+      <w:numFmt w:val="bullet"/>
+      <w:lvlText w:val=""/>
+      <w:lvlJc w:val="left"/>
+      <w:pPr>
+        <w:ind w:left="5385" w:hanging="360"/>
+      </w:pPr>
+      <w:rPr>
+        <w:rFonts w:ascii="Symbol" w:hAnsi="Symbol" w:hint="default"/>
+      </w:rPr>
+    </w:lvl>
+    <w:lvl w:ilvl="7" w:tplc="040C0003" w:tentative="1">
+      <w:start w:val="1"/>
+      <w:numFmt w:val="bullet"/>
+      <w:lvlText w:val="o"/>
+      <w:lvlJc w:val="left"/>
+      <w:pPr>
+        <w:ind w:left="6105" w:hanging="360"/>
+      </w:pPr>
+      <w:rPr>
+        <w:rFonts w:ascii="Courier New" w:hAnsi="Courier New" w:cs="Courier New" w:hint="default"/>
+      </w:rPr>
+    </w:lvl>
+    <w:lvl w:ilvl="8" w:tplc="040C0005" w:tentative="1">
+      <w:start w:val="1"/>
+      <w:numFmt w:val="bullet"/>
+      <w:lvlText w:val=""/>
+      <w:lvlJc w:val="left"/>
+      <w:pPr>
+        <w:ind w:left="6825" w:hanging="360"/>
+      </w:pPr>
+      <w:rPr>
+        <w:rFonts w:ascii="Wingdings" w:hAnsi="Wingdings" w:hint="default"/>
+      </w:rPr>
+    </w:lvl>
+  </w:abstractNum>
+  <w:abstractNum w:abstractNumId="14" w15:restartNumberingAfterBreak="0">
     <w:nsid w:val="22513A1B"/>
     <w:multiLevelType w:val="multilevel"/>
     <w:tmpl w:val="CCB6F5FA"/>
@@ -3500,7 +5021,7 @@
       </w:pPr>
     </w:lvl>
   </w:abstractNum>
-  <w:abstractNum w:abstractNumId="12" w15:restartNumberingAfterBreak="0">
+  <w:abstractNum w:abstractNumId="15" w15:restartNumberingAfterBreak="0">
     <w:nsid w:val="296B36EC"/>
     <w:multiLevelType w:val="hybridMultilevel"/>
     <w:tmpl w:val="C05CFCCE"/>
@@ -3589,7 +5110,7 @@
       </w:pPr>
     </w:lvl>
   </w:abstractNum>
-  <w:abstractNum w:abstractNumId="13" w15:restartNumberingAfterBreak="0">
+  <w:abstractNum w:abstractNumId="16" w15:restartNumberingAfterBreak="0">
     <w:nsid w:val="2AE5600A"/>
     <w:multiLevelType w:val="hybridMultilevel"/>
     <w:tmpl w:val="F190B1BC"/>
@@ -3678,7 +5199,7 @@
       </w:pPr>
     </w:lvl>
   </w:abstractNum>
-  <w:abstractNum w:abstractNumId="14" w15:restartNumberingAfterBreak="0">
+  <w:abstractNum w:abstractNumId="17" w15:restartNumberingAfterBreak="0">
     <w:nsid w:val="2D5431EC"/>
     <w:multiLevelType w:val="hybridMultilevel"/>
     <w:tmpl w:val="05D41478"/>
@@ -3768,7 +5289,120 @@
       </w:pPr>
     </w:lvl>
   </w:abstractNum>
-  <w:abstractNum w:abstractNumId="15" w15:restartNumberingAfterBreak="0">
+  <w:abstractNum w:abstractNumId="18" w15:restartNumberingAfterBreak="0">
+    <w:nsid w:val="331204F3"/>
+    <w:multiLevelType w:val="hybridMultilevel"/>
+    <w:tmpl w:val="F07C72B0"/>
+    <w:lvl w:ilvl="0" w:tplc="040C0001">
+      <w:start w:val="100"/>
+      <w:numFmt w:val="bullet"/>
+      <w:lvlText w:val=""/>
+      <w:lvlJc w:val="left"/>
+      <w:pPr>
+        <w:ind w:left="720" w:hanging="360"/>
+      </w:pPr>
+      <w:rPr>
+        <w:rFonts w:ascii="Symbol" w:eastAsia="Times New Roman" w:hAnsi="Symbol" w:cs="Times New Roman" w:hint="default"/>
+      </w:rPr>
+    </w:lvl>
+    <w:lvl w:ilvl="1" w:tplc="040C0003" w:tentative="1">
+      <w:start w:val="1"/>
+      <w:numFmt w:val="bullet"/>
+      <w:lvlText w:val="o"/>
+      <w:lvlJc w:val="left"/>
+      <w:pPr>
+        <w:ind w:left="1440" w:hanging="360"/>
+      </w:pPr>
+      <w:rPr>
+        <w:rFonts w:ascii="Courier New" w:hAnsi="Courier New" w:cs="Courier New" w:hint="default"/>
+      </w:rPr>
+    </w:lvl>
+    <w:lvl w:ilvl="2" w:tplc="040C0005" w:tentative="1">
+      <w:start w:val="1"/>
+      <w:numFmt w:val="bullet"/>
+      <w:lvlText w:val=""/>
+      <w:lvlJc w:val="left"/>
+      <w:pPr>
+        <w:ind w:left="2160" w:hanging="360"/>
+      </w:pPr>
+      <w:rPr>
+        <w:rFonts w:ascii="Wingdings" w:hAnsi="Wingdings" w:hint="default"/>
+      </w:rPr>
+    </w:lvl>
+    <w:lvl w:ilvl="3" w:tplc="040C0001" w:tentative="1">
+      <w:start w:val="1"/>
+      <w:numFmt w:val="bullet"/>
+      <w:lvlText w:val=""/>
+      <w:lvlJc w:val="left"/>
+      <w:pPr>
+        <w:ind w:left="2880" w:hanging="360"/>
+      </w:pPr>
+      <w:rPr>
+        <w:rFonts w:ascii="Symbol" w:hAnsi="Symbol" w:hint="default"/>
+      </w:rPr>
+    </w:lvl>
+    <w:lvl w:ilvl="4" w:tplc="040C0003" w:tentative="1">
+      <w:start w:val="1"/>
+      <w:numFmt w:val="bullet"/>
+      <w:lvlText w:val="o"/>
+      <w:lvlJc w:val="left"/>
+      <w:pPr>
+        <w:ind w:left="3600" w:hanging="360"/>
+      </w:pPr>
+      <w:rPr>
+        <w:rFonts w:ascii="Courier New" w:hAnsi="Courier New" w:cs="Courier New" w:hint="default"/>
+      </w:rPr>
+    </w:lvl>
+    <w:lvl w:ilvl="5" w:tplc="040C0005" w:tentative="1">
+      <w:start w:val="1"/>
+      <w:numFmt w:val="bullet"/>
+      <w:lvlText w:val=""/>
+      <w:lvlJc w:val="left"/>
+      <w:pPr>
+        <w:ind w:left="4320" w:hanging="360"/>
+      </w:pPr>
+      <w:rPr>
+        <w:rFonts w:ascii="Wingdings" w:hAnsi="Wingdings" w:hint="default"/>
+      </w:rPr>
+    </w:lvl>
+    <w:lvl w:ilvl="6" w:tplc="040C0001" w:tentative="1">
+      <w:start w:val="1"/>
+      <w:numFmt w:val="bullet"/>
+      <w:lvlText w:val=""/>
+      <w:lvlJc w:val="left"/>
+      <w:pPr>
+        <w:ind w:left="5040" w:hanging="360"/>
+      </w:pPr>
+      <w:rPr>
+        <w:rFonts w:ascii="Symbol" w:hAnsi="Symbol" w:hint="default"/>
+      </w:rPr>
+    </w:lvl>
+    <w:lvl w:ilvl="7" w:tplc="040C0003" w:tentative="1">
+      <w:start w:val="1"/>
+      <w:numFmt w:val="bullet"/>
+      <w:lvlText w:val="o"/>
+      <w:lvlJc w:val="left"/>
+      <w:pPr>
+        <w:ind w:left="5760" w:hanging="360"/>
+      </w:pPr>
+      <w:rPr>
+        <w:rFonts w:ascii="Courier New" w:hAnsi="Courier New" w:cs="Courier New" w:hint="default"/>
+      </w:rPr>
+    </w:lvl>
+    <w:lvl w:ilvl="8" w:tplc="040C0005" w:tentative="1">
+      <w:start w:val="1"/>
+      <w:numFmt w:val="bullet"/>
+      <w:lvlText w:val=""/>
+      <w:lvlJc w:val="left"/>
+      <w:pPr>
+        <w:ind w:left="6480" w:hanging="360"/>
+      </w:pPr>
+      <w:rPr>
+        <w:rFonts w:ascii="Wingdings" w:hAnsi="Wingdings" w:hint="default"/>
+      </w:rPr>
+    </w:lvl>
+  </w:abstractNum>
+  <w:abstractNum w:abstractNumId="19" w15:restartNumberingAfterBreak="0">
     <w:nsid w:val="347E743D"/>
     <w:multiLevelType w:val="multilevel"/>
     <w:tmpl w:val="10D07DD0"/>
@@ -3917,7 +5551,7 @@
       </w:rPr>
     </w:lvl>
   </w:abstractNum>
-  <w:abstractNum w:abstractNumId="16" w15:restartNumberingAfterBreak="0">
+  <w:abstractNum w:abstractNumId="20" w15:restartNumberingAfterBreak="0">
     <w:nsid w:val="387526B0"/>
     <w:multiLevelType w:val="multilevel"/>
     <w:tmpl w:val="B868F50C"/>
@@ -4066,7 +5700,7 @@
       </w:rPr>
     </w:lvl>
   </w:abstractNum>
-  <w:abstractNum w:abstractNumId="17" w15:restartNumberingAfterBreak="0">
+  <w:abstractNum w:abstractNumId="21" w15:restartNumberingAfterBreak="0">
     <w:nsid w:val="414B0D08"/>
     <w:multiLevelType w:val="hybridMultilevel"/>
     <w:tmpl w:val="93BE6D5A"/>
@@ -4178,7 +5812,7 @@
       </w:rPr>
     </w:lvl>
   </w:abstractNum>
-  <w:abstractNum w:abstractNumId="18" w15:restartNumberingAfterBreak="0">
+  <w:abstractNum w:abstractNumId="22" w15:restartNumberingAfterBreak="0">
     <w:nsid w:val="457F5D70"/>
     <w:multiLevelType w:val="hybridMultilevel"/>
     <w:tmpl w:val="A2F63594"/>
@@ -4267,7 +5901,7 @@
       </w:pPr>
     </w:lvl>
   </w:abstractNum>
-  <w:abstractNum w:abstractNumId="19" w15:restartNumberingAfterBreak="0">
+  <w:abstractNum w:abstractNumId="23" w15:restartNumberingAfterBreak="0">
     <w:nsid w:val="46E91C89"/>
     <w:multiLevelType w:val="hybridMultilevel"/>
     <w:tmpl w:val="C6A89F72"/>
@@ -4356,7 +5990,7 @@
       </w:pPr>
     </w:lvl>
   </w:abstractNum>
-  <w:abstractNum w:abstractNumId="20" w15:restartNumberingAfterBreak="0">
+  <w:abstractNum w:abstractNumId="24" w15:restartNumberingAfterBreak="0">
     <w:nsid w:val="48760C57"/>
     <w:multiLevelType w:val="multilevel"/>
     <w:tmpl w:val="1E3A2008"/>
@@ -4505,7 +6139,7 @@
       </w:rPr>
     </w:lvl>
   </w:abstractNum>
-  <w:abstractNum w:abstractNumId="21" w15:restartNumberingAfterBreak="0">
+  <w:abstractNum w:abstractNumId="25" w15:restartNumberingAfterBreak="0">
     <w:nsid w:val="4B3E5D3E"/>
     <w:multiLevelType w:val="multilevel"/>
     <w:tmpl w:val="A51484C6"/>
@@ -4654,7 +6288,7 @@
       </w:rPr>
     </w:lvl>
   </w:abstractNum>
-  <w:abstractNum w:abstractNumId="22" w15:restartNumberingAfterBreak="0">
+  <w:abstractNum w:abstractNumId="26" w15:restartNumberingAfterBreak="0">
     <w:nsid w:val="4C981C2C"/>
     <w:multiLevelType w:val="multilevel"/>
     <w:tmpl w:val="048A6464"/>
@@ -4803,7 +6437,7 @@
       </w:rPr>
     </w:lvl>
   </w:abstractNum>
-  <w:abstractNum w:abstractNumId="23" w15:restartNumberingAfterBreak="0">
+  <w:abstractNum w:abstractNumId="27" w15:restartNumberingAfterBreak="0">
     <w:nsid w:val="50E82681"/>
     <w:multiLevelType w:val="hybridMultilevel"/>
     <w:tmpl w:val="C23057D6"/>
@@ -4916,7 +6550,7 @@
       </w:rPr>
     </w:lvl>
   </w:abstractNum>
-  <w:abstractNum w:abstractNumId="24" w15:restartNumberingAfterBreak="0">
+  <w:abstractNum w:abstractNumId="28" w15:restartNumberingAfterBreak="0">
     <w:nsid w:val="52844DE1"/>
     <w:multiLevelType w:val="hybridMultilevel"/>
     <w:tmpl w:val="EC8C420C"/>
@@ -5028,7 +6662,7 @@
       </w:rPr>
     </w:lvl>
   </w:abstractNum>
-  <w:abstractNum w:abstractNumId="25" w15:restartNumberingAfterBreak="0">
+  <w:abstractNum w:abstractNumId="29" w15:restartNumberingAfterBreak="0">
     <w:nsid w:val="53180877"/>
     <w:multiLevelType w:val="hybridMultilevel"/>
     <w:tmpl w:val="99BC2956"/>
@@ -5140,7 +6774,7 @@
       </w:rPr>
     </w:lvl>
   </w:abstractNum>
-  <w:abstractNum w:abstractNumId="26" w15:restartNumberingAfterBreak="0">
+  <w:abstractNum w:abstractNumId="30" w15:restartNumberingAfterBreak="0">
     <w:nsid w:val="55AC7975"/>
     <w:multiLevelType w:val="multilevel"/>
     <w:tmpl w:val="7FDA6210"/>
@@ -5253,7 +6887,7 @@
       </w:pPr>
     </w:lvl>
   </w:abstractNum>
-  <w:abstractNum w:abstractNumId="27" w15:restartNumberingAfterBreak="0">
+  <w:abstractNum w:abstractNumId="31" w15:restartNumberingAfterBreak="0">
     <w:nsid w:val="5DCF21BA"/>
     <w:multiLevelType w:val="multilevel"/>
     <w:tmpl w:val="05C24CAC"/>
@@ -5402,7 +7036,7 @@
       </w:rPr>
     </w:lvl>
   </w:abstractNum>
-  <w:abstractNum w:abstractNumId="28" w15:restartNumberingAfterBreak="0">
+  <w:abstractNum w:abstractNumId="32" w15:restartNumberingAfterBreak="0">
     <w:nsid w:val="73875C41"/>
     <w:multiLevelType w:val="multilevel"/>
     <w:tmpl w:val="EF10D510"/>
@@ -5551,7 +7185,7 @@
       </w:rPr>
     </w:lvl>
   </w:abstractNum>
-  <w:abstractNum w:abstractNumId="29" w15:restartNumberingAfterBreak="0">
+  <w:abstractNum w:abstractNumId="33" w15:restartNumberingAfterBreak="0">
     <w:nsid w:val="781C0F5C"/>
     <w:multiLevelType w:val="multilevel"/>
     <w:tmpl w:val="F60029F0"/>
@@ -5664,7 +7298,7 @@
       </w:pPr>
     </w:lvl>
   </w:abstractNum>
-  <w:abstractNum w:abstractNumId="30" w15:restartNumberingAfterBreak="0">
+  <w:abstractNum w:abstractNumId="34" w15:restartNumberingAfterBreak="0">
     <w:nsid w:val="7BF11F38"/>
     <w:multiLevelType w:val="multilevel"/>
     <w:tmpl w:val="C08EBE00"/>
@@ -5813,7 +7447,120 @@
       </w:rPr>
     </w:lvl>
   </w:abstractNum>
-  <w:abstractNum w:abstractNumId="31" w15:restartNumberingAfterBreak="0">
+  <w:abstractNum w:abstractNumId="35" w15:restartNumberingAfterBreak="0">
+    <w:nsid w:val="7CFC2832"/>
+    <w:multiLevelType w:val="hybridMultilevel"/>
+    <w:tmpl w:val="E1424866"/>
+    <w:lvl w:ilvl="0" w:tplc="E786B91C">
+      <w:start w:val="100"/>
+      <w:numFmt w:val="bullet"/>
+      <w:lvlText w:val=""/>
+      <w:lvlJc w:val="left"/>
+      <w:pPr>
+        <w:ind w:left="720" w:hanging="360"/>
+      </w:pPr>
+      <w:rPr>
+        <w:rFonts w:ascii="Wingdings" w:eastAsia="Times New Roman" w:hAnsi="Wingdings" w:cs="Times New Roman" w:hint="default"/>
+      </w:rPr>
+    </w:lvl>
+    <w:lvl w:ilvl="1" w:tplc="040C0003" w:tentative="1">
+      <w:start w:val="1"/>
+      <w:numFmt w:val="bullet"/>
+      <w:lvlText w:val="o"/>
+      <w:lvlJc w:val="left"/>
+      <w:pPr>
+        <w:ind w:left="1440" w:hanging="360"/>
+      </w:pPr>
+      <w:rPr>
+        <w:rFonts w:ascii="Courier New" w:hAnsi="Courier New" w:cs="Courier New" w:hint="default"/>
+      </w:rPr>
+    </w:lvl>
+    <w:lvl w:ilvl="2" w:tplc="040C0005" w:tentative="1">
+      <w:start w:val="1"/>
+      <w:numFmt w:val="bullet"/>
+      <w:lvlText w:val=""/>
+      <w:lvlJc w:val="left"/>
+      <w:pPr>
+        <w:ind w:left="2160" w:hanging="360"/>
+      </w:pPr>
+      <w:rPr>
+        <w:rFonts w:ascii="Wingdings" w:hAnsi="Wingdings" w:hint="default"/>
+      </w:rPr>
+    </w:lvl>
+    <w:lvl w:ilvl="3" w:tplc="040C0001" w:tentative="1">
+      <w:start w:val="1"/>
+      <w:numFmt w:val="bullet"/>
+      <w:lvlText w:val=""/>
+      <w:lvlJc w:val="left"/>
+      <w:pPr>
+        <w:ind w:left="2880" w:hanging="360"/>
+      </w:pPr>
+      <w:rPr>
+        <w:rFonts w:ascii="Symbol" w:hAnsi="Symbol" w:hint="default"/>
+      </w:rPr>
+    </w:lvl>
+    <w:lvl w:ilvl="4" w:tplc="040C0003" w:tentative="1">
+      <w:start w:val="1"/>
+      <w:numFmt w:val="bullet"/>
+      <w:lvlText w:val="o"/>
+      <w:lvlJc w:val="left"/>
+      <w:pPr>
+        <w:ind w:left="3600" w:hanging="360"/>
+      </w:pPr>
+      <w:rPr>
+        <w:rFonts w:ascii="Courier New" w:hAnsi="Courier New" w:cs="Courier New" w:hint="default"/>
+      </w:rPr>
+    </w:lvl>
+    <w:lvl w:ilvl="5" w:tplc="040C0005" w:tentative="1">
+      <w:start w:val="1"/>
+      <w:numFmt w:val="bullet"/>
+      <w:lvlText w:val=""/>
+      <w:lvlJc w:val="left"/>
+      <w:pPr>
+        <w:ind w:left="4320" w:hanging="360"/>
+      </w:pPr>
+      <w:rPr>
+        <w:rFonts w:ascii="Wingdings" w:hAnsi="Wingdings" w:hint="default"/>
+      </w:rPr>
+    </w:lvl>
+    <w:lvl w:ilvl="6" w:tplc="040C0001" w:tentative="1">
+      <w:start w:val="1"/>
+      <w:numFmt w:val="bullet"/>
+      <w:lvlText w:val=""/>
+      <w:lvlJc w:val="left"/>
+      <w:pPr>
+        <w:ind w:left="5040" w:hanging="360"/>
+      </w:pPr>
+      <w:rPr>
+        <w:rFonts w:ascii="Symbol" w:hAnsi="Symbol" w:hint="default"/>
+      </w:rPr>
+    </w:lvl>
+    <w:lvl w:ilvl="7" w:tplc="040C0003" w:tentative="1">
+      <w:start w:val="1"/>
+      <w:numFmt w:val="bullet"/>
+      <w:lvlText w:val="o"/>
+      <w:lvlJc w:val="left"/>
+      <w:pPr>
+        <w:ind w:left="5760" w:hanging="360"/>
+      </w:pPr>
+      <w:rPr>
+        <w:rFonts w:ascii="Courier New" w:hAnsi="Courier New" w:cs="Courier New" w:hint="default"/>
+      </w:rPr>
+    </w:lvl>
+    <w:lvl w:ilvl="8" w:tplc="040C0005" w:tentative="1">
+      <w:start w:val="1"/>
+      <w:numFmt w:val="bullet"/>
+      <w:lvlText w:val=""/>
+      <w:lvlJc w:val="left"/>
+      <w:pPr>
+        <w:ind w:left="6480" w:hanging="360"/>
+      </w:pPr>
+      <w:rPr>
+        <w:rFonts w:ascii="Wingdings" w:hAnsi="Wingdings" w:hint="default"/>
+      </w:rPr>
+    </w:lvl>
+  </w:abstractNum>
+  <w:abstractNum w:abstractNumId="36" w15:restartNumberingAfterBreak="0">
     <w:nsid w:val="7FF7691C"/>
     <w:multiLevelType w:val="hybridMultilevel"/>
     <w:tmpl w:val="C36A3384"/>
@@ -5927,103 +7674,126 @@
     </w:lvl>
   </w:abstractNum>
   <w:num w:numId="1">
+    <w:abstractNumId w:val="17"/>
+  </w:num>
+  <w:num w:numId="2">
+    <w:abstractNumId w:val="26"/>
+  </w:num>
+  <w:num w:numId="3">
+    <w:abstractNumId w:val="2"/>
+  </w:num>
+  <w:num w:numId="4">
+    <w:abstractNumId w:val="10"/>
+  </w:num>
+  <w:num w:numId="5">
+    <w:abstractNumId w:val="25"/>
+  </w:num>
+  <w:num w:numId="6">
+    <w:abstractNumId w:val="9"/>
+  </w:num>
+  <w:num w:numId="7">
+    <w:abstractNumId w:val="31"/>
+  </w:num>
+  <w:num w:numId="8">
+    <w:abstractNumId w:val="5"/>
+  </w:num>
+  <w:num w:numId="9">
+    <w:abstractNumId w:val="24"/>
+  </w:num>
+  <w:num w:numId="10">
+    <w:abstractNumId w:val="32"/>
+  </w:num>
+  <w:num w:numId="11">
+    <w:abstractNumId w:val="20"/>
+  </w:num>
+  <w:num w:numId="12">
+    <w:abstractNumId w:val="34"/>
+  </w:num>
+  <w:num w:numId="13">
+    <w:abstractNumId w:val="19"/>
+  </w:num>
+  <w:num w:numId="14">
+    <w:abstractNumId w:val="36"/>
+  </w:num>
+  <w:num w:numId="15">
+    <w:abstractNumId w:val="12"/>
+  </w:num>
+  <w:num w:numId="16">
+    <w:abstractNumId w:val="15"/>
+  </w:num>
+  <w:num w:numId="17">
+    <w:abstractNumId w:val="22"/>
+  </w:num>
+  <w:num w:numId="18">
+    <w:abstractNumId w:val="1"/>
+  </w:num>
+  <w:num w:numId="19">
+    <w:abstractNumId w:val="16"/>
+  </w:num>
+  <w:num w:numId="20">
+    <w:abstractNumId w:val="8"/>
+  </w:num>
+  <w:num w:numId="21">
+    <w:abstractNumId w:val="28"/>
+  </w:num>
+  <w:num w:numId="22">
+    <w:abstractNumId w:val="27"/>
+  </w:num>
+  <w:num w:numId="23">
+    <w:abstractNumId w:val="21"/>
+  </w:num>
+  <w:num w:numId="24">
+    <w:abstractNumId w:val="29"/>
+  </w:num>
+  <w:num w:numId="25">
+    <w:abstractNumId w:val="11"/>
+  </w:num>
+  <w:num w:numId="26">
+    <w:abstractNumId w:val="23"/>
+  </w:num>
+  <w:num w:numId="27">
+    <w:abstractNumId w:val="4"/>
+  </w:num>
+  <w:num w:numId="28">
     <w:abstractNumId w:val="14"/>
   </w:num>
-  <w:num w:numId="2">
-    <w:abstractNumId w:val="22"/>
+  <w:num w:numId="29">
+    <w:abstractNumId w:val="6"/>
   </w:num>
-  <w:num w:numId="3">
-    <w:abstractNumId w:val="1"/>
+  <w:num w:numId="30">
+    <w:abstractNumId w:val="3"/>
   </w:num>
-  <w:num w:numId="4">
-    <w:abstractNumId w:val="8"/>
+  <w:num w:numId="31">
+    <w:abstractNumId w:val="33"/>
   </w:num>
-  <w:num w:numId="5">
-    <w:abstractNumId w:val="21"/>
-  </w:num>
-  <w:num w:numId="6">
-    <w:abstractNumId w:val="7"/>
-  </w:num>
-  <w:num w:numId="7">
-    <w:abstractNumId w:val="27"/>
-  </w:num>
-  <w:num w:numId="8">
-    <w:abstractNumId w:val="4"/>
-  </w:num>
-  <w:num w:numId="9">
-    <w:abstractNumId w:val="20"/>
-  </w:num>
-  <w:num w:numId="10">
-    <w:abstractNumId w:val="28"/>
-  </w:num>
-  <w:num w:numId="11">
-    <w:abstractNumId w:val="16"/>
-  </w:num>
-  <w:num w:numId="12">
+  <w:num w:numId="32">
     <w:abstractNumId w:val="30"/>
   </w:num>
-  <w:num w:numId="13">
-    <w:abstractNumId w:val="15"/>
+  <w:num w:numId="33">
+    <w:abstractNumId w:val="35"/>
   </w:num>
-  <w:num w:numId="14">
-    <w:abstractNumId w:val="31"/>
+  <w:num w:numId="34">
+    <w:abstractNumId w:val="13"/>
   </w:num>
-  <w:num w:numId="15">
-    <w:abstractNumId w:val="10"/>
+  <w:num w:numId="35">
+    <w:abstractNumId w:val="0"/>
   </w:num>
-  <w:num w:numId="16">
-    <w:abstractNumId w:val="12"/>
-  </w:num>
-  <w:num w:numId="17">
+  <w:num w:numId="36">
     <w:abstractNumId w:val="18"/>
   </w:num>
-  <w:num w:numId="18">
-    <w:abstractNumId w:val="0"/>
-  </w:num>
-  <w:num w:numId="19">
-    <w:abstractNumId w:val="13"/>
-  </w:num>
-  <w:num w:numId="20">
-    <w:abstractNumId w:val="6"/>
-  </w:num>
-  <w:num w:numId="21">
-    <w:abstractNumId w:val="24"/>
-  </w:num>
-  <w:num w:numId="22">
-    <w:abstractNumId w:val="23"/>
-  </w:num>
-  <w:num w:numId="23">
-    <w:abstractNumId w:val="17"/>
-  </w:num>
-  <w:num w:numId="24">
-    <w:abstractNumId w:val="25"/>
-  </w:num>
-  <w:num w:numId="25">
-    <w:abstractNumId w:val="9"/>
-  </w:num>
-  <w:num w:numId="26">
-    <w:abstractNumId w:val="19"/>
-  </w:num>
-  <w:num w:numId="27">
-    <w:abstractNumId w:val="3"/>
-  </w:num>
-  <w:num w:numId="28">
-    <w:abstractNumId w:val="11"/>
-  </w:num>
-  <w:num w:numId="29">
-    <w:abstractNumId w:val="5"/>
-  </w:num>
-  <w:num w:numId="30">
-    <w:abstractNumId w:val="2"/>
-  </w:num>
-  <w:num w:numId="31">
-    <w:abstractNumId w:val="29"/>
-  </w:num>
-  <w:num w:numId="32">
-    <w:abstractNumId w:val="26"/>
+  <w:num w:numId="37">
+    <w:abstractNumId w:val="7"/>
   </w:num>
   <w:numIdMacAtCleanup w:val="13"/>
 </w:numbering>
+</file>
+
+<file path=word/people.xml><?xml version="1.0" encoding="utf-8"?>
+<w15:people xmlns:wpc="http://schemas.microsoft.com/office/word/2010/wordprocessingCanvas" xmlns:cx="http://schemas.microsoft.com/office/drawing/2014/chartex" xmlns:cx1="http://schemas.microsoft.com/office/drawing/2015/9/8/chartex" xmlns:cx2="http://schemas.microsoft.com/office/drawing/2015/10/21/chartex" xmlns:cx3="http://schemas.microsoft.com/office/drawing/2016/5/9/chartex" xmlns:cx4="http://schemas.microsoft.com/office/drawing/2016/5/10/chartex" xmlns:cx5="http://schemas.microsoft.com/office/drawing/2016/5/11/chartex" xmlns:cx6="http://schemas.microsoft.com/office/drawing/2016/5/12/chartex" xmlns:cx7="http://schemas.microsoft.com/office/drawing/2016/5/13/chartex" xmlns:cx8="http://schemas.microsoft.com/office/drawing/2016/5/14/chartex" xmlns:mc="http://schemas.openxmlformats.org/markup-compatibility/2006" xmlns:aink="http://schemas.microsoft.com/office/drawing/2016/ink" xmlns:am3d="http://schemas.microsoft.com/office/drawing/2017/model3d" xmlns:o="urn:schemas-microsoft-com:office:office" xmlns:r="http://schemas.openxmlformats.org/officeDocument/2006/relationships" xmlns:m="http://schemas.openxmlformats.org/officeDocument/2006/math" xmlns:v="urn:schemas-microsoft-com:vml" xmlns:wp14="http://schemas.microsoft.com/office/word/2010/wordprocessingDrawing" xmlns:wp="http://schemas.openxmlformats.org/drawingml/2006/wordprocessingDrawing" xmlns:w10="urn:schemas-microsoft-com:office:word" xmlns:w="http://schemas.openxmlformats.org/wordprocessingml/2006/main" xmlns:w14="http://schemas.microsoft.com/office/word/2010/wordml" xmlns:w15="http://schemas.microsoft.com/office/word/2012/wordml" xmlns:w16cid="http://schemas.microsoft.com/office/word/2016/wordml/cid" xmlns:w16se="http://schemas.microsoft.com/office/word/2015/wordml/symex" xmlns:wpg="http://schemas.microsoft.com/office/word/2010/wordprocessingGroup" xmlns:wpi="http://schemas.microsoft.com/office/word/2010/wordprocessingInk" xmlns:wne="http://schemas.microsoft.com/office/word/2006/wordml" xmlns:wps="http://schemas.microsoft.com/office/word/2010/wordprocessingShape" mc:Ignorable="w14 w15 w16se w16cid wp14">
+  <w15:person w15:author="Grégory Nam">
+    <w15:presenceInfo w15:providerId="Windows Live" w15:userId="9d8086f741967330"/>
+  </w15:person>
+</w15:people>
 </file>
 
 <file path=word/styles.xml><?xml version="1.0" encoding="utf-8"?>
@@ -6043,7 +7813,7 @@
       </w:pPr>
     </w:pPrDefault>
   </w:docDefaults>
-  <w:latentStyles w:defLockedState="0" w:defUIPriority="99" w:defSemiHidden="0" w:defUnhideWhenUsed="0" w:defQFormat="0" w:count="377">
+  <w:latentStyles w:defLockedState="0" w:defUIPriority="99" w:defSemiHidden="0" w:defUnhideWhenUsed="0" w:defQFormat="0" w:count="376">
     <w:lsdException w:name="Normal" w:uiPriority="0" w:qFormat="1"/>
     <w:lsdException w:name="heading 1" w:uiPriority="9" w:qFormat="1"/>
     <w:lsdException w:name="heading 2" w:semiHidden="1" w:uiPriority="9" w:unhideWhenUsed="1" w:qFormat="1"/>
@@ -6420,7 +8190,6 @@
     <w:lsdException w:name="Hashtag" w:semiHidden="1" w:unhideWhenUsed="1"/>
     <w:lsdException w:name="Unresolved Mention" w:semiHidden="1" w:unhideWhenUsed="1"/>
     <w:lsdException w:name="Smart Link" w:semiHidden="1" w:unhideWhenUsed="1"/>
-    <w:lsdException w:name="Smart Link Error" w:semiHidden="1" w:unhideWhenUsed="1"/>
   </w:latentStyles>
   <w:style w:type="paragraph" w:default="1" w:styleId="Normal">
     <w:name w:val="Normal"/>
@@ -8066,7 +9835,7 @@
 </file>
 
 <file path=customXml/itemProps1.xml><?xml version="1.0" encoding="utf-8"?>
-<ds:datastoreItem xmlns:ds="http://schemas.openxmlformats.org/officeDocument/2006/customXml" ds:itemID="{63D740D4-2D31-4DE4-977C-0646B0F23123}">
+<ds:datastoreItem xmlns:ds="http://schemas.openxmlformats.org/officeDocument/2006/customXml" ds:itemID="{E34D5FA3-3DA6-41FF-BB8B-6BF5FD2C1CC1}">
   <ds:schemaRefs>
     <ds:schemaRef ds:uri="http://schemas.openxmlformats.org/officeDocument/2006/bibliography"/>
   </ds:schemaRefs>

</xml_diff>

<commit_message>
modif carte, explication des deplacements du personnage, ajout d'enigmes
</commit_message>
<xml_diff>
--- a/2019_rendu1.docx
+++ b/2019_rendu1.docx
@@ -43,6 +43,7 @@
       </w:pPr>
       <w:bookmarkStart w:id="0" w:name="_Toc20323670"/>
       <w:bookmarkStart w:id="1" w:name="_Toc20323725"/>
+      <w:bookmarkStart w:id="2" w:name="_Toc26045185"/>
       <w:r>
         <w:rPr>
           <w:sz w:val="56"/>
@@ -52,6 +53,7 @@
       </w:r>
       <w:bookmarkEnd w:id="0"/>
       <w:bookmarkEnd w:id="1"/>
+      <w:bookmarkEnd w:id="2"/>
     </w:p>
     <w:p>
       <w:pPr>
@@ -186,11 +188,11 @@
       <w:pPr>
         <w:pStyle w:val="Titre1"/>
       </w:pPr>
-      <w:bookmarkStart w:id="2" w:name="_Toc20323726"/>
+      <w:bookmarkStart w:id="3" w:name="_Toc26045186"/>
       <w:r>
         <w:t>Gestionnaire de Version</w:t>
       </w:r>
-      <w:bookmarkEnd w:id="2"/>
+      <w:bookmarkEnd w:id="3"/>
     </w:p>
     <w:p>
       <w:pPr>
@@ -472,8 +474,16 @@
               <w:jc w:val="center"/>
             </w:pPr>
             <w:r>
-              <w:t>Luca Bevilacqua</w:t>
-            </w:r>
+              <w:t xml:space="preserve">Luca </w:t>
+            </w:r>
+            <w:proofErr w:type="spellStart"/>
+            <w:r>
+              <w:t>B</w:t>
+            </w:r>
+            <w:r>
+              <w:t>EVILACQUA</w:t>
+            </w:r>
+            <w:proofErr w:type="spellEnd"/>
           </w:p>
         </w:tc>
         <w:tc>
@@ -487,25 +497,28 @@
               <w:jc w:val="center"/>
             </w:pPr>
             <w:r>
-              <w:t xml:space="preserve">Ajout : </w:t>
-            </w:r>
-            <w:r>
-              <w:t>secti</w:t>
-            </w:r>
-            <w:bookmarkStart w:id="3" w:name="_GoBack"/>
-            <w:bookmarkEnd w:id="3"/>
-            <w:r>
-              <w:t>on background, description du personnage</w:t>
-            </w:r>
-            <w:r>
-              <w:t xml:space="preserve">, </w:t>
-            </w:r>
-            <w:r>
-              <w:t>d’une V1</w:t>
+              <w:t>Ajout de la s</w:t>
+            </w:r>
+            <w:r>
+              <w:t>ection background, description du personnage</w:t>
+            </w:r>
+            <w:r>
+              <w:t>,</w:t>
+            </w:r>
+            <w:r>
+              <w:t xml:space="preserve"> </w:t>
+            </w:r>
+            <w:r>
+              <w:t>V1</w:t>
             </w:r>
             <w:r>
               <w:t xml:space="preserve"> de la carte globale</w:t>
             </w:r>
+          </w:p>
+          <w:p>
+            <w:pPr>
+              <w:jc w:val="center"/>
+            </w:pPr>
           </w:p>
         </w:tc>
         <w:tc>
@@ -537,7 +550,109 @@
           </w:p>
         </w:tc>
       </w:tr>
+      <w:tr>
+        <w:trPr>
+          <w:jc w:val="center"/>
+        </w:trPr>
+        <w:tc>
+          <w:tcPr>
+            <w:tcW w:w="1311" w:type="dxa"/>
+            <w:vAlign w:val="center"/>
+          </w:tcPr>
+          <w:p>
+            <w:pPr>
+              <w:jc w:val="center"/>
+            </w:pPr>
+            <w:r>
+              <w:t>30/11/2019</w:t>
+            </w:r>
+          </w:p>
+        </w:tc>
+        <w:tc>
+          <w:tcPr>
+            <w:tcW w:w="2653" w:type="dxa"/>
+            <w:vAlign w:val="center"/>
+          </w:tcPr>
+          <w:p>
+            <w:pPr>
+              <w:jc w:val="center"/>
+            </w:pPr>
+            <w:r>
+              <w:t>Grégory NAM</w:t>
+            </w:r>
+          </w:p>
+        </w:tc>
+        <w:tc>
+          <w:tcPr>
+            <w:tcW w:w="2765" w:type="dxa"/>
+            <w:vAlign w:val="center"/>
+          </w:tcPr>
+          <w:p>
+            <w:pPr>
+              <w:spacing w:before="240"/>
+              <w:jc w:val="center"/>
+            </w:pPr>
+            <w:r>
+              <w:t>Fusion des parties background et description du personnage dans le scénario. Amélioration de la carte globale, explication des déplacements du personnages. Ajout de deux énigmes</w:t>
+            </w:r>
+          </w:p>
+          <w:p>
+            <w:pPr>
+              <w:jc w:val="center"/>
+            </w:pPr>
+          </w:p>
+        </w:tc>
+        <w:tc>
+          <w:tcPr>
+            <w:tcW w:w="1346" w:type="dxa"/>
+            <w:vAlign w:val="center"/>
+          </w:tcPr>
+          <w:p>
+            <w:pPr>
+              <w:jc w:val="center"/>
+            </w:pPr>
+            <w:r>
+              <w:t>V1.3</w:t>
+            </w:r>
+          </w:p>
+        </w:tc>
+        <w:tc>
+          <w:tcPr>
+            <w:tcW w:w="816" w:type="dxa"/>
+            <w:vAlign w:val="center"/>
+          </w:tcPr>
+          <w:p>
+            <w:pPr>
+              <w:jc w:val="center"/>
+            </w:pPr>
+            <w:r>
+              <w:t>FIN</w:t>
+            </w:r>
+          </w:p>
+        </w:tc>
+      </w:tr>
     </w:tbl>
+    <w:p>
+      <w:pPr>
+        <w:rPr>
+          <w:lang w:eastAsia="en-US"/>
+        </w:rPr>
+      </w:pPr>
+    </w:p>
+    <w:p>
+      <w:pPr>
+        <w:spacing w:after="160" w:line="259" w:lineRule="auto"/>
+        <w:rPr>
+          <w:lang w:eastAsia="en-US"/>
+        </w:rPr>
+      </w:pPr>
+      <w:r>
+        <w:rPr>
+          <w:lang w:eastAsia="en-US"/>
+        </w:rPr>
+        <w:br w:type="page"/>
+      </w:r>
+    </w:p>
     <w:p>
       <w:pPr>
         <w:rPr>
@@ -596,7 +711,7 @@
           <w:r>
             <w:fldChar w:fldCharType="separate"/>
           </w:r>
-          <w:hyperlink w:anchor="_Toc20323726" w:history="1">
+          <w:hyperlink w:anchor="_Toc26045186" w:history="1">
             <w:r>
               <w:rPr>
                 <w:rStyle w:val="Lienhypertexte"/>
@@ -623,7 +738,7 @@
                 <w:noProof/>
                 <w:webHidden/>
               </w:rPr>
-              <w:instrText xml:space="preserve"> PAGEREF _Toc20323726 \h </w:instrText>
+              <w:instrText xml:space="preserve"> PAGEREF _Toc26045186 \h </w:instrText>
             </w:r>
             <w:r>
               <w:rPr>
@@ -667,7 +782,7 @@
               <w:lang w:eastAsia="fr-FR"/>
             </w:rPr>
           </w:pPr>
-          <w:hyperlink w:anchor="_Toc20323727" w:history="1">
+          <w:hyperlink w:anchor="_Toc26045187" w:history="1">
             <w:r>
               <w:rPr>
                 <w:rStyle w:val="Lienhypertexte"/>
@@ -694,7 +809,7 @@
                 <w:noProof/>
                 <w:webHidden/>
               </w:rPr>
-              <w:instrText xml:space="preserve"> PAGEREF _Toc20323727 \h </w:instrText>
+              <w:instrText xml:space="preserve"> PAGEREF _Toc26045187 \h </w:instrText>
             </w:r>
             <w:r>
               <w:rPr>
@@ -714,7 +829,7 @@
                 <w:noProof/>
                 <w:webHidden/>
               </w:rPr>
-              <w:t>4</w:t>
+              <w:t>5</w:t>
             </w:r>
             <w:r>
               <w:rPr>
@@ -738,13 +853,13 @@
               <w:lang w:eastAsia="fr-FR"/>
             </w:rPr>
           </w:pPr>
-          <w:hyperlink w:anchor="_Toc20323728" w:history="1">
+          <w:hyperlink w:anchor="_Toc26045188" w:history="1">
             <w:r>
               <w:rPr>
                 <w:rStyle w:val="Lienhypertexte"/>
                 <w:noProof/>
               </w:rPr>
-              <w:t>Zones</w:t>
+              <w:t>Carte, zones et personnage</w:t>
             </w:r>
             <w:r>
               <w:rPr>
@@ -765,7 +880,7 @@
                 <w:noProof/>
                 <w:webHidden/>
               </w:rPr>
-              <w:instrText xml:space="preserve"> PAGEREF _Toc20323728 \h </w:instrText>
+              <w:instrText xml:space="preserve"> PAGEREF _Toc26045188 \h </w:instrText>
             </w:r>
             <w:r>
               <w:rPr>
@@ -785,7 +900,7 @@
                 <w:noProof/>
                 <w:webHidden/>
               </w:rPr>
-              <w:t>4</w:t>
+              <w:t>5</w:t>
             </w:r>
             <w:r>
               <w:rPr>
@@ -809,7 +924,7 @@
               <w:lang w:eastAsia="fr-FR"/>
             </w:rPr>
           </w:pPr>
-          <w:hyperlink w:anchor="_Toc20323729" w:history="1">
+          <w:hyperlink w:anchor="_Toc26045189" w:history="1">
             <w:r>
               <w:rPr>
                 <w:rStyle w:val="Lienhypertexte"/>
@@ -836,7 +951,7 @@
                 <w:noProof/>
                 <w:webHidden/>
               </w:rPr>
-              <w:instrText xml:space="preserve"> PAGEREF _Toc20323729 \h </w:instrText>
+              <w:instrText xml:space="preserve"> PAGEREF _Toc26045189 \h </w:instrText>
             </w:r>
             <w:r>
               <w:rPr>
@@ -856,7 +971,7 @@
                 <w:noProof/>
                 <w:webHidden/>
               </w:rPr>
-              <w:t>4</w:t>
+              <w:t>6</w:t>
             </w:r>
             <w:r>
               <w:rPr>
@@ -880,13 +995,13 @@
               <w:lang w:eastAsia="fr-FR"/>
             </w:rPr>
           </w:pPr>
-          <w:hyperlink w:anchor="_Toc20323730" w:history="1">
+          <w:hyperlink w:anchor="_Toc26045190" w:history="1">
             <w:r>
               <w:rPr>
                 <w:rStyle w:val="Lienhypertexte"/>
                 <w:noProof/>
               </w:rPr>
-              <w:t>Personnages</w:t>
+              <w:t>Énigmes</w:t>
             </w:r>
             <w:r>
               <w:rPr>
@@ -907,7 +1022,7 @@
                 <w:noProof/>
                 <w:webHidden/>
               </w:rPr>
-              <w:instrText xml:space="preserve"> PAGEREF _Toc20323730 \h </w:instrText>
+              <w:instrText xml:space="preserve"> PAGEREF _Toc26045190 \h </w:instrText>
             </w:r>
             <w:r>
               <w:rPr>
@@ -927,7 +1042,7 @@
                 <w:noProof/>
                 <w:webHidden/>
               </w:rPr>
-              <w:t>4</w:t>
+              <w:t>7</w:t>
             </w:r>
             <w:r>
               <w:rPr>
@@ -951,13 +1066,13 @@
               <w:lang w:eastAsia="fr-FR"/>
             </w:rPr>
           </w:pPr>
-          <w:hyperlink w:anchor="_Toc20323731" w:history="1">
+          <w:hyperlink w:anchor="_Toc26045191" w:history="1">
             <w:r>
               <w:rPr>
                 <w:rStyle w:val="Lienhypertexte"/>
                 <w:noProof/>
               </w:rPr>
-              <w:t>Énigmes</w:t>
+              <w:t>Pièges</w:t>
             </w:r>
             <w:r>
               <w:rPr>
@@ -978,7 +1093,7 @@
                 <w:noProof/>
                 <w:webHidden/>
               </w:rPr>
-              <w:instrText xml:space="preserve"> PAGEREF _Toc20323731 \h </w:instrText>
+              <w:instrText xml:space="preserve"> PAGEREF _Toc26045191 \h </w:instrText>
             </w:r>
             <w:r>
               <w:rPr>
@@ -998,7 +1113,7 @@
                 <w:noProof/>
                 <w:webHidden/>
               </w:rPr>
-              <w:t>4</w:t>
+              <w:t>7</w:t>
             </w:r>
             <w:r>
               <w:rPr>
@@ -1022,13 +1137,13 @@
               <w:lang w:eastAsia="fr-FR"/>
             </w:rPr>
           </w:pPr>
-          <w:hyperlink w:anchor="_Toc20323732" w:history="1">
+          <w:hyperlink w:anchor="_Toc26045192" w:history="1">
             <w:r>
               <w:rPr>
                 <w:rStyle w:val="Lienhypertexte"/>
                 <w:noProof/>
               </w:rPr>
-              <w:t>Pièges</w:t>
+              <w:t>Commandes</w:t>
             </w:r>
             <w:r>
               <w:rPr>
@@ -1049,7 +1164,7 @@
                 <w:noProof/>
                 <w:webHidden/>
               </w:rPr>
-              <w:instrText xml:space="preserve"> PAGEREF _Toc20323732 \h </w:instrText>
+              <w:instrText xml:space="preserve"> PAGEREF _Toc26045192 \h </w:instrText>
             </w:r>
             <w:r>
               <w:rPr>
@@ -1069,7 +1184,7 @@
                 <w:noProof/>
                 <w:webHidden/>
               </w:rPr>
-              <w:t>4</w:t>
+              <w:t>7</w:t>
             </w:r>
             <w:r>
               <w:rPr>
@@ -1093,13 +1208,13 @@
               <w:lang w:eastAsia="fr-FR"/>
             </w:rPr>
           </w:pPr>
-          <w:hyperlink w:anchor="_Toc20323733" w:history="1">
+          <w:hyperlink w:anchor="_Toc26045193" w:history="1">
             <w:r>
               <w:rPr>
                 <w:rStyle w:val="Lienhypertexte"/>
                 <w:noProof/>
               </w:rPr>
-              <w:t>Commandes</w:t>
+              <w:t>Situations gagnantes et perdantes</w:t>
             </w:r>
             <w:r>
               <w:rPr>
@@ -1120,7 +1235,7 @@
                 <w:noProof/>
                 <w:webHidden/>
               </w:rPr>
-              <w:instrText xml:space="preserve"> PAGEREF _Toc20323733 \h </w:instrText>
+              <w:instrText xml:space="preserve"> PAGEREF _Toc26045193 \h </w:instrText>
             </w:r>
             <w:r>
               <w:rPr>
@@ -1140,143 +1255,7 @@
                 <w:noProof/>
                 <w:webHidden/>
               </w:rPr>
-              <w:t>4</w:t>
-            </w:r>
-            <w:r>
-              <w:rPr>
-                <w:noProof/>
-                <w:webHidden/>
-              </w:rPr>
-              <w:fldChar w:fldCharType="end"/>
-            </w:r>
-          </w:hyperlink>
-        </w:p>
-        <w:p>
-          <w:pPr>
-            <w:pStyle w:val="TM2"/>
-            <w:tabs>
-              <w:tab w:val="right" w:leader="dot" w:pos="8891"/>
-            </w:tabs>
-            <w:rPr>
-              <w:noProof/>
-            </w:rPr>
-          </w:pPr>
-          <w:hyperlink w:anchor="_Toc20323734" w:history="1">
-            <w:r>
-              <w:rPr>
-                <w:rStyle w:val="Lienhypertexte"/>
-                <w:noProof/>
-              </w:rPr>
-              <w:t>Situations gagnantes et perdantes</w:t>
-            </w:r>
-            <w:r>
-              <w:rPr>
-                <w:noProof/>
-                <w:webHidden/>
-              </w:rPr>
-              <w:tab/>
-            </w:r>
-            <w:r>
-              <w:rPr>
-                <w:noProof/>
-                <w:webHidden/>
-              </w:rPr>
-              <w:fldChar w:fldCharType="begin"/>
-            </w:r>
-            <w:r>
-              <w:rPr>
-                <w:noProof/>
-                <w:webHidden/>
-              </w:rPr>
-              <w:instrText xml:space="preserve"> PAGEREF _Toc20323734 \h </w:instrText>
-            </w:r>
-            <w:r>
-              <w:rPr>
-                <w:noProof/>
-                <w:webHidden/>
-              </w:rPr>
-            </w:r>
-            <w:r>
-              <w:rPr>
-                <w:noProof/>
-                <w:webHidden/>
-              </w:rPr>
-              <w:fldChar w:fldCharType="separate"/>
-            </w:r>
-            <w:r>
-              <w:rPr>
-                <w:noProof/>
-                <w:webHidden/>
-              </w:rPr>
-              <w:t>4</w:t>
-            </w:r>
-            <w:r>
-              <w:rPr>
-                <w:noProof/>
-                <w:webHidden/>
-              </w:rPr>
-              <w:fldChar w:fldCharType="end"/>
-            </w:r>
-          </w:hyperlink>
-        </w:p>
-        <w:p>
-          <w:pPr>
-            <w:pStyle w:val="TM2"/>
-            <w:tabs>
-              <w:tab w:val="right" w:leader="dot" w:pos="8891"/>
-            </w:tabs>
-            <w:rPr>
-              <w:noProof/>
-            </w:rPr>
-          </w:pPr>
-          <w:hyperlink w:anchor="_Toc20323734" w:history="1">
-            <w:r>
-              <w:rPr>
-                <w:rStyle w:val="Lienhypertexte"/>
-                <w:noProof/>
-              </w:rPr>
-              <w:t>Carte</w:t>
-            </w:r>
-            <w:r>
-              <w:rPr>
-                <w:noProof/>
-                <w:webHidden/>
-              </w:rPr>
-              <w:tab/>
-            </w:r>
-            <w:r>
-              <w:rPr>
-                <w:noProof/>
-                <w:webHidden/>
-              </w:rPr>
-              <w:fldChar w:fldCharType="begin"/>
-            </w:r>
-            <w:r>
-              <w:rPr>
-                <w:noProof/>
-                <w:webHidden/>
-              </w:rPr>
-              <w:instrText xml:space="preserve"> PAGEREF _Toc20323734 \h </w:instrText>
-            </w:r>
-            <w:r>
-              <w:rPr>
-                <w:noProof/>
-                <w:webHidden/>
-              </w:rPr>
-            </w:r>
-            <w:r>
-              <w:rPr>
-                <w:noProof/>
-                <w:webHidden/>
-              </w:rPr>
-              <w:fldChar w:fldCharType="separate"/>
-            </w:r>
-            <w:r>
-              <w:rPr>
-                <w:noProof/>
-                <w:webHidden/>
-              </w:rPr>
-              <w:t>4</w:t>
+              <w:t>8</w:t>
             </w:r>
             <w:r>
               <w:rPr>
@@ -1316,7 +1295,7 @@
       <w:pPr>
         <w:pStyle w:val="Titre1"/>
       </w:pPr>
-      <w:bookmarkStart w:id="4" w:name="_Toc20323727"/>
+      <w:bookmarkStart w:id="4" w:name="_Toc26045187"/>
       <w:r>
         <w:lastRenderedPageBreak/>
         <w:t>Scenario</w:t>
@@ -1333,8 +1312,141 @@
         <w:rPr>
           <w:lang w:eastAsia="en-US"/>
         </w:rPr>
-        <w:t>Le héros est un mage du temps, il se fait trahir et se retrouve dans une autre dimension temporelle. Le personnage principal coincé dans cette dimension a une heure pour en sortir avant que ce nouveau monde s’effondre.</w:t>
+        <w:t xml:space="preserve">Dans un monde parallèle, deux royaumes ennemis </w:t>
       </w:r>
+      <w:proofErr w:type="spellStart"/>
+      <w:r>
+        <w:rPr>
+          <w:lang w:eastAsia="en-US"/>
+        </w:rPr>
+        <w:t>Timekeep</w:t>
+      </w:r>
+      <w:proofErr w:type="spellEnd"/>
+      <w:r>
+        <w:rPr>
+          <w:lang w:eastAsia="en-US"/>
+        </w:rPr>
+        <w:t xml:space="preserve"> (royaume du temps) et </w:t>
+      </w:r>
+      <w:proofErr w:type="spellStart"/>
+      <w:r>
+        <w:rPr>
+          <w:lang w:eastAsia="en-US"/>
+        </w:rPr>
+        <w:t>Soulsfort</w:t>
+      </w:r>
+      <w:proofErr w:type="spellEnd"/>
+      <w:r>
+        <w:rPr>
+          <w:lang w:eastAsia="en-US"/>
+        </w:rPr>
+        <w:t xml:space="preserve"> (royaume des âmes) sont en guerre. Cette dernière</w:t>
+      </w:r>
+      <w:r>
+        <w:rPr>
+          <w:lang w:eastAsia="en-US"/>
+        </w:rPr>
+        <w:t xml:space="preserve"> </w:t>
+      </w:r>
+      <w:r>
+        <w:rPr>
+          <w:lang w:eastAsia="en-US"/>
+        </w:rPr>
+        <w:t xml:space="preserve">est sur le point de prendre fin, </w:t>
+      </w:r>
+      <w:proofErr w:type="spellStart"/>
+      <w:r>
+        <w:rPr>
+          <w:lang w:eastAsia="en-US"/>
+        </w:rPr>
+        <w:t>Soulsfort</w:t>
+      </w:r>
+      <w:proofErr w:type="spellEnd"/>
+      <w:r>
+        <w:rPr>
+          <w:lang w:eastAsia="en-US"/>
+        </w:rPr>
+        <w:t xml:space="preserve"> au bord de la défaite</w:t>
+      </w:r>
+      <w:r>
+        <w:rPr>
+          <w:lang w:eastAsia="en-US"/>
+        </w:rPr>
+        <w:t>,</w:t>
+      </w:r>
+      <w:r>
+        <w:rPr>
+          <w:lang w:eastAsia="en-US"/>
+        </w:rPr>
+        <w:t xml:space="preserve"> tente de retrancher ses forces dans la capitale. Un groupe de soldat est envoyé en éclaireur par </w:t>
+      </w:r>
+      <w:proofErr w:type="spellStart"/>
+      <w:r>
+        <w:rPr>
+          <w:lang w:eastAsia="en-US"/>
+        </w:rPr>
+        <w:t>Timekeep</w:t>
+      </w:r>
+      <w:proofErr w:type="spellEnd"/>
+      <w:r>
+        <w:rPr>
+          <w:lang w:eastAsia="en-US"/>
+        </w:rPr>
+        <w:t xml:space="preserve"> pour étudier les défenses de la capitale </w:t>
+      </w:r>
+      <w:proofErr w:type="spellStart"/>
+      <w:r>
+        <w:rPr>
+          <w:lang w:eastAsia="en-US"/>
+        </w:rPr>
+        <w:t>Soulsfort</w:t>
+      </w:r>
+      <w:proofErr w:type="spellEnd"/>
+      <w:r>
+        <w:rPr>
+          <w:lang w:eastAsia="en-US"/>
+        </w:rPr>
+        <w:t>.</w:t>
+      </w:r>
+    </w:p>
+    <w:p>
+      <w:pPr>
+        <w:rPr>
+          <w:lang w:eastAsia="en-US"/>
+        </w:rPr>
+      </w:pPr>
+    </w:p>
+    <w:p>
+      <w:pPr>
+        <w:rPr>
+          <w:lang w:eastAsia="en-US"/>
+        </w:rPr>
+      </w:pPr>
+      <w:r>
+        <w:rPr>
+          <w:lang w:eastAsia="en-US"/>
+        </w:rPr>
+        <w:t>Le héros est un mage du temps</w:t>
+      </w:r>
+      <w:r>
+        <w:rPr>
+          <w:lang w:eastAsia="en-US"/>
+        </w:rPr>
+        <w:t> : Greg héro du temps. Lors de cette mission qui devait être une routine,</w:t>
+      </w:r>
+      <w:r>
+        <w:rPr>
+          <w:lang w:eastAsia="en-US"/>
+        </w:rPr>
+        <w:t xml:space="preserve"> il se fait trahir et se retrouve dans une autre dimension temporelle. Le personnage principal coincé dans cette dimension a une heure pour en sortir avant que ce nouveau monde s’effondre.</w:t>
+      </w:r>
+    </w:p>
+    <w:p>
+      <w:pPr>
+        <w:rPr>
+          <w:lang w:eastAsia="en-US"/>
+        </w:rPr>
+      </w:pPr>
     </w:p>
     <w:p>
       <w:pPr>
@@ -1400,42 +1512,640 @@
           <w:lang w:eastAsia="en-US"/>
         </w:rPr>
       </w:pPr>
-      <w:bookmarkStart w:id="5" w:name="_Toc20323728"/>
+      <w:bookmarkStart w:id="5" w:name="_Toc26045188"/>
       <w:r>
         <w:rPr>
           <w:rStyle w:val="Titre2Car"/>
           <w:lang w:eastAsia="en-US"/>
         </w:rPr>
-        <w:t>Zones</w:t>
+        <w:t>Carte, zones et personnage</w:t>
       </w:r>
       <w:bookmarkEnd w:id="5"/>
     </w:p>
     <w:p>
-      <w:pPr>
-        <w:rPr>
-          <w:lang w:eastAsia="en-US"/>
-        </w:rPr>
-      </w:pPr>
-      <w:commentRangeStart w:id="6"/>
       <w:r>
-        <w:rPr>
-          <w:lang w:eastAsia="en-US"/>
-        </w:rPr>
-        <w:t>Lieu fermé (manoir ou château)</w:t>
+        <w:t>Ceci est un prototype de ce que nous avons pensé pour la carte, les zones et le personnage du jeu. Évidemment, pour la partie en 2D, ce ne sont que des croquis. Les zones seront colorées et éléments y seront ajoutés : autres personnages pour les énigmes,</w:t>
+      </w:r>
+      <w:r>
+        <w:t xml:space="preserve"> murs,</w:t>
+      </w:r>
+      <w:r>
+        <w:t xml:space="preserve"> tableaux de décoration, etc.</w:t>
       </w:r>
     </w:p>
+    <w:p/>
+    <w:tbl>
+      <w:tblPr>
+        <w:tblStyle w:val="Grilledutableau"/>
+        <w:tblW w:w="0" w:type="auto"/>
+        <w:tblBorders>
+          <w:top w:val="none" w:sz="0" w:space="0" w:color="auto"/>
+          <w:left w:val="none" w:sz="0" w:space="0" w:color="auto"/>
+          <w:bottom w:val="none" w:sz="0" w:space="0" w:color="auto"/>
+          <w:right w:val="none" w:sz="0" w:space="0" w:color="auto"/>
+          <w:insideH w:val="none" w:sz="0" w:space="0" w:color="auto"/>
+          <w:insideV w:val="none" w:sz="0" w:space="0" w:color="auto"/>
+        </w:tblBorders>
+        <w:tblLook w:val="0480" w:firstRow="0" w:lastRow="0" w:firstColumn="1" w:lastColumn="0" w:noHBand="0" w:noVBand="1"/>
+      </w:tblPr>
+      <w:tblGrid>
+        <w:gridCol w:w="2886"/>
+        <w:gridCol w:w="1504"/>
+        <w:gridCol w:w="1280"/>
+        <w:gridCol w:w="1467"/>
+        <w:gridCol w:w="1754"/>
+      </w:tblGrid>
+      <w:tr>
+        <w:tc>
+          <w:tcPr>
+            <w:tcW w:w="2886" w:type="dxa"/>
+          </w:tcPr>
+          <w:p>
+            <w:pPr>
+              <w:keepNext/>
+              <w:jc w:val="center"/>
+            </w:pPr>
+          </w:p>
+          <w:p>
+            <w:pPr>
+              <w:keepNext/>
+              <w:jc w:val="center"/>
+            </w:pPr>
+            <w:r>
+              <w:object w:dxaOrig="2655" w:dyaOrig="1890" w14:anchorId="3F288352">
+                <v:shapetype id="_x0000_t75" coordsize="21600,21600" o:spt="75" o:preferrelative="t" path="m@4@5l@4@11@9@11@9@5xe" filled="f" stroked="f">
+                  <v:stroke joinstyle="miter"/>
+                  <v:formulas>
+                    <v:f eqn="if lineDrawn pixelLineWidth 0"/>
+                    <v:f eqn="sum @0 1 0"/>
+                    <v:f eqn="sum 0 0 @1"/>
+                    <v:f eqn="prod @2 1 2"/>
+                    <v:f eqn="prod @3 21600 pixelWidth"/>
+                    <v:f eqn="prod @3 21600 pixelHeight"/>
+                    <v:f eqn="sum @0 0 1"/>
+                    <v:f eqn="prod @6 1 2"/>
+                    <v:f eqn="prod @7 21600 pixelWidth"/>
+                    <v:f eqn="sum @8 21600 0"/>
+                    <v:f eqn="prod @7 21600 pixelHeight"/>
+                    <v:f eqn="sum @10 21600 0"/>
+                  </v:formulas>
+                  <v:path o:extrusionok="f" gradientshapeok="t" o:connecttype="rect"/>
+                  <o:lock v:ext="edit" aspectratio="t"/>
+                </v:shapetype>
+                <v:shape id="_x0000_i1994" type="#_x0000_t75" style="width:132.75pt;height:83.25pt" o:ole="">
+                  <v:imagedata r:id="rId8" o:title="" cropbottom="7980f"/>
+                </v:shape>
+                <o:OLEObject Type="Embed" ProgID="PBrush" ShapeID="_x0000_i1994" DrawAspect="Content" ObjectID="_1636658120" r:id="rId9"/>
+              </w:object>
+            </w:r>
+          </w:p>
+          <w:p>
+            <w:pPr>
+              <w:pStyle w:val="Lgende"/>
+              <w:jc w:val="center"/>
+            </w:pPr>
+            <w:r>
+              <w:t xml:space="preserve">Figure </w:t>
+            </w:r>
+            <w:fldSimple w:instr=" SEQ Figure \* ARABIC ">
+              <w:r>
+                <w:rPr>
+                  <w:noProof/>
+                </w:rPr>
+                <w:t>1</w:t>
+              </w:r>
+            </w:fldSimple>
+            <w:r>
+              <w:t xml:space="preserve"> : Carte du jeu</w:t>
+            </w:r>
+          </w:p>
+        </w:tc>
+        <w:tc>
+          <w:tcPr>
+            <w:tcW w:w="1504" w:type="dxa"/>
+          </w:tcPr>
+          <w:p>
+            <w:pPr>
+              <w:keepNext/>
+              <w:jc w:val="center"/>
+            </w:pPr>
+          </w:p>
+          <w:p>
+            <w:pPr>
+              <w:keepNext/>
+              <w:jc w:val="center"/>
+            </w:pPr>
+          </w:p>
+          <w:p>
+            <w:pPr>
+              <w:keepNext/>
+              <w:jc w:val="center"/>
+            </w:pPr>
+            <w:r>
+              <w:object w:dxaOrig="870" w:dyaOrig="1365" w14:anchorId="6B3E4CBA">
+                <v:shape id="_x0000_i1993" type="#_x0000_t75" style="width:43.5pt;height:68.25pt" o:ole="">
+                  <v:imagedata r:id="rId10" o:title=""/>
+                </v:shape>
+                <o:OLEObject Type="Embed" ProgID="PBrush" ShapeID="_x0000_i1993" DrawAspect="Content" ObjectID="_1636658121" r:id="rId11"/>
+              </w:object>
+            </w:r>
+          </w:p>
+          <w:p>
+            <w:pPr>
+              <w:pStyle w:val="Lgende"/>
+              <w:jc w:val="center"/>
+            </w:pPr>
+            <w:r>
+              <w:t xml:space="preserve">Figure </w:t>
+            </w:r>
+            <w:fldSimple w:instr=" SEQ Figure \* ARABIC ">
+              <w:r>
+                <w:rPr>
+                  <w:noProof/>
+                </w:rPr>
+                <w:t>2</w:t>
+              </w:r>
+            </w:fldSimple>
+            <w:r>
+              <w:t xml:space="preserve"> : Personnage </w:t>
+            </w:r>
+            <w:r>
+              <w:t>de profil droit</w:t>
+            </w:r>
+          </w:p>
+          <w:p>
+            <w:pPr>
+              <w:jc w:val="center"/>
+              <w:rPr>
+                <w:lang w:eastAsia="en-US"/>
+              </w:rPr>
+            </w:pPr>
+          </w:p>
+        </w:tc>
+        <w:tc>
+          <w:tcPr>
+            <w:tcW w:w="1280" w:type="dxa"/>
+          </w:tcPr>
+          <w:p>
+            <w:pPr>
+              <w:keepNext/>
+              <w:jc w:val="center"/>
+            </w:pPr>
+          </w:p>
+          <w:p>
+            <w:pPr>
+              <w:keepNext/>
+              <w:jc w:val="center"/>
+            </w:pPr>
+          </w:p>
+          <w:p>
+            <w:pPr>
+              <w:keepNext/>
+              <w:jc w:val="center"/>
+            </w:pPr>
+            <w:r>
+              <w:object w:dxaOrig="870" w:dyaOrig="1380" w14:anchorId="25182042">
+                <v:shape id="_x0000_i1995" type="#_x0000_t75" style="width:43.5pt;height:69pt" o:ole="">
+                  <v:imagedata r:id="rId12" o:title=""/>
+                </v:shape>
+                <o:OLEObject Type="Embed" ProgID="PBrush" ShapeID="_x0000_i1995" DrawAspect="Content" ObjectID="_1636658122" r:id="rId13"/>
+              </w:object>
+            </w:r>
+          </w:p>
+          <w:p>
+            <w:pPr>
+              <w:pStyle w:val="Lgende"/>
+              <w:jc w:val="center"/>
+            </w:pPr>
+            <w:r>
+              <w:t xml:space="preserve">Figure </w:t>
+            </w:r>
+            <w:fldSimple w:instr=" SEQ Figure \* ARABIC ">
+              <w:r>
+                <w:rPr>
+                  <w:noProof/>
+                </w:rPr>
+                <w:t>3</w:t>
+              </w:r>
+            </w:fldSimple>
+            <w:r>
+              <w:t xml:space="preserve"> : </w:t>
+            </w:r>
+            <w:r>
+              <w:t>Personnage de face</w:t>
+            </w:r>
+          </w:p>
+          <w:p>
+            <w:pPr>
+              <w:keepNext/>
+              <w:jc w:val="center"/>
+            </w:pPr>
+          </w:p>
+        </w:tc>
+        <w:tc>
+          <w:tcPr>
+            <w:tcW w:w="1467" w:type="dxa"/>
+          </w:tcPr>
+          <w:p>
+            <w:pPr>
+              <w:keepNext/>
+              <w:jc w:val="center"/>
+            </w:pPr>
+          </w:p>
+          <w:p>
+            <w:pPr>
+              <w:keepNext/>
+              <w:jc w:val="center"/>
+            </w:pPr>
+          </w:p>
+          <w:p>
+            <w:pPr>
+              <w:keepNext/>
+              <w:jc w:val="center"/>
+            </w:pPr>
+            <w:r>
+              <w:object w:dxaOrig="900" w:dyaOrig="1500" w14:anchorId="543A35DE">
+                <v:shape id="_x0000_i1992" type="#_x0000_t75" style="width:45pt;height:69.75pt" o:ole="">
+                  <v:imagedata r:id="rId14" o:title="" croptop="4840f"/>
+                </v:shape>
+                <o:OLEObject Type="Embed" ProgID="PBrush" ShapeID="_x0000_i1992" DrawAspect="Content" ObjectID="_1636658123" r:id="rId15"/>
+              </w:object>
+            </w:r>
+          </w:p>
+          <w:p>
+            <w:pPr>
+              <w:pStyle w:val="Lgende"/>
+              <w:jc w:val="center"/>
+            </w:pPr>
+            <w:r>
+              <w:t xml:space="preserve">Figure </w:t>
+            </w:r>
+            <w:fldSimple w:instr=" SEQ Figure \* ARABIC ">
+              <w:r>
+                <w:rPr>
+                  <w:noProof/>
+                </w:rPr>
+                <w:t>4</w:t>
+              </w:r>
+            </w:fldSimple>
+            <w:r>
+              <w:t xml:space="preserve"> : </w:t>
+            </w:r>
+            <w:r>
+              <w:t>Personnage de profil gauche</w:t>
+            </w:r>
+          </w:p>
+        </w:tc>
+        <w:tc>
+          <w:tcPr>
+            <w:tcW w:w="1754" w:type="dxa"/>
+          </w:tcPr>
+          <w:p>
+            <w:pPr>
+              <w:keepNext/>
+              <w:jc w:val="center"/>
+            </w:pPr>
+          </w:p>
+          <w:p>
+            <w:pPr>
+              <w:keepNext/>
+              <w:jc w:val="center"/>
+            </w:pPr>
+          </w:p>
+          <w:p>
+            <w:pPr>
+              <w:keepNext/>
+              <w:jc w:val="center"/>
+            </w:pPr>
+            <w:r>
+              <w:object w:dxaOrig="990" w:dyaOrig="1395" w14:anchorId="6C035990">
+                <v:shape id="_x0000_i1996" type="#_x0000_t75" style="width:49.5pt;height:69.75pt" o:ole="">
+                  <v:imagedata r:id="rId16" o:title=""/>
+                </v:shape>
+                <o:OLEObject Type="Embed" ProgID="PBrush" ShapeID="_x0000_i1996" DrawAspect="Content" ObjectID="_1636658124" r:id="rId17"/>
+              </w:object>
+            </w:r>
+          </w:p>
+          <w:p>
+            <w:pPr>
+              <w:pStyle w:val="Lgende"/>
+              <w:jc w:val="center"/>
+            </w:pPr>
+            <w:r>
+              <w:t xml:space="preserve">Figure </w:t>
+            </w:r>
+            <w:fldSimple w:instr=" SEQ Figure \* ARABIC ">
+              <w:r>
+                <w:rPr>
+                  <w:noProof/>
+                </w:rPr>
+                <w:t>5</w:t>
+              </w:r>
+            </w:fldSimple>
+            <w:r>
+              <w:t xml:space="preserve"> : </w:t>
+            </w:r>
+            <w:r>
+              <w:t xml:space="preserve">   Personnage de dos</w:t>
+            </w:r>
+          </w:p>
+        </w:tc>
+      </w:tr>
+      <w:tr>
+        <w:tc>
+          <w:tcPr>
+            <w:tcW w:w="2886" w:type="dxa"/>
+          </w:tcPr>
+          <w:p>
+            <w:pPr>
+              <w:keepNext/>
+              <w:jc w:val="center"/>
+            </w:pPr>
+            <w:r>
+              <w:object w:dxaOrig="2670" w:dyaOrig="1980" w14:anchorId="5DF7D8F7">
+                <v:shape id="_x0000_i2004" type="#_x0000_t75" style="width:133.5pt;height:99pt" o:ole="">
+                  <v:imagedata r:id="rId18" o:title=""/>
+                </v:shape>
+                <o:OLEObject Type="Embed" ProgID="PBrush" ShapeID="_x0000_i2004" DrawAspect="Content" ObjectID="_1636658125" r:id="rId19"/>
+              </w:object>
+            </w:r>
+          </w:p>
+          <w:p>
+            <w:pPr>
+              <w:pStyle w:val="Lgende"/>
+              <w:jc w:val="center"/>
+            </w:pPr>
+            <w:r>
+              <w:t xml:space="preserve">Figure </w:t>
+            </w:r>
+            <w:fldSimple w:instr=" SEQ Figure \* ARABIC ">
+              <w:r>
+                <w:rPr>
+                  <w:noProof/>
+                </w:rPr>
+                <w:t>6</w:t>
+              </w:r>
+            </w:fldSimple>
+            <w:r>
+              <w:t xml:space="preserve"> : Carte avec direction et arrivé du personnage</w:t>
+            </w:r>
+          </w:p>
+          <w:p>
+            <w:pPr>
+              <w:rPr>
+                <w:lang w:eastAsia="en-US"/>
+              </w:rPr>
+            </w:pPr>
+          </w:p>
+        </w:tc>
+        <w:tc>
+          <w:tcPr>
+            <w:tcW w:w="6005" w:type="dxa"/>
+            <w:gridSpan w:val="4"/>
+          </w:tcPr>
+          <w:p>
+            <w:pPr>
+              <w:keepNext/>
+              <w:jc w:val="center"/>
+            </w:pPr>
+          </w:p>
+          <w:p>
+            <w:pPr>
+              <w:keepNext/>
+              <w:jc w:val="center"/>
+            </w:pPr>
+            <w:r>
+              <w:object w:dxaOrig="3946" w:dyaOrig="1740" w14:anchorId="3D1615AE">
+                <v:shape id="_x0000_i2009" type="#_x0000_t75" style="width:197.25pt;height:87pt" o:ole="">
+                  <v:imagedata r:id="rId20" o:title=""/>
+                </v:shape>
+                <o:OLEObject Type="Embed" ProgID="PBrush" ShapeID="_x0000_i2009" DrawAspect="Content" ObjectID="_1636658126" r:id="rId21"/>
+              </w:object>
+            </w:r>
+          </w:p>
+          <w:p>
+            <w:pPr>
+              <w:pStyle w:val="Lgende"/>
+              <w:jc w:val="center"/>
+              <w:rPr>
+                <w:noProof/>
+              </w:rPr>
+            </w:pPr>
+            <w:r>
+              <w:t xml:space="preserve">Figure </w:t>
+            </w:r>
+            <w:fldSimple w:instr=" SEQ Figure \* ARABIC ">
+              <w:r>
+                <w:rPr>
+                  <w:noProof/>
+                </w:rPr>
+                <w:t>7</w:t>
+              </w:r>
+            </w:fldSimple>
+            <w:r>
+              <w:t xml:space="preserve"> : Espace dans le jeu en 2</w:t>
+            </w:r>
+            <w:r>
+              <w:rPr>
+                <w:noProof/>
+              </w:rPr>
+              <w:t>D</w:t>
+            </w:r>
+          </w:p>
+        </w:tc>
+      </w:tr>
+    </w:tbl>
+    <w:p/>
+    <w:tbl>
+      <w:tblPr>
+        <w:tblStyle w:val="Grilledutableau"/>
+        <w:tblW w:w="0" w:type="auto"/>
+        <w:tblBorders>
+          <w:top w:val="none" w:sz="0" w:space="0" w:color="auto"/>
+          <w:left w:val="none" w:sz="0" w:space="0" w:color="auto"/>
+          <w:bottom w:val="none" w:sz="0" w:space="0" w:color="auto"/>
+          <w:right w:val="none" w:sz="0" w:space="0" w:color="auto"/>
+          <w:insideH w:val="none" w:sz="0" w:space="0" w:color="auto"/>
+          <w:insideV w:val="none" w:sz="0" w:space="0" w:color="auto"/>
+        </w:tblBorders>
+        <w:tblLook w:val="0480" w:firstRow="0" w:lastRow="0" w:firstColumn="1" w:lastColumn="0" w:noHBand="0" w:noVBand="1"/>
+      </w:tblPr>
+      <w:tblGrid>
+        <w:gridCol w:w="2886"/>
+        <w:gridCol w:w="6005"/>
+      </w:tblGrid>
+      <w:tr>
+        <w:tc>
+          <w:tcPr>
+            <w:tcW w:w="2886" w:type="dxa"/>
+          </w:tcPr>
+          <w:p>
+            <w:pPr>
+              <w:keepNext/>
+              <w:jc w:val="center"/>
+            </w:pPr>
+            <w:r>
+              <w:object w:dxaOrig="2670" w:dyaOrig="2370" w14:anchorId="5D16A02F">
+                <v:shape id="_x0000_i1850" type="#_x0000_t75" style="width:133.5pt;height:118.5pt" o:ole="">
+                  <v:imagedata r:id="rId22" o:title=""/>
+                </v:shape>
+                <o:OLEObject Type="Embed" ProgID="PBrush" ShapeID="_x0000_i1850" DrawAspect="Content" ObjectID="_1636658127" r:id="rId23"/>
+              </w:object>
+            </w:r>
+          </w:p>
+          <w:p>
+            <w:pPr>
+              <w:pStyle w:val="Lgende"/>
+              <w:jc w:val="center"/>
+            </w:pPr>
+            <w:r>
+              <w:t xml:space="preserve">Figure </w:t>
+            </w:r>
+            <w:fldSimple w:instr=" SEQ Figure \* ARABIC ">
+              <w:r>
+                <w:rPr>
+                  <w:noProof/>
+                </w:rPr>
+                <w:t>8</w:t>
+              </w:r>
+            </w:fldSimple>
+            <w:r>
+              <w:t xml:space="preserve"> : </w:t>
+            </w:r>
+            <w:r>
+              <w:t>Carte avec direction et arrivé du personnage</w:t>
+            </w:r>
+          </w:p>
+        </w:tc>
+        <w:tc>
+          <w:tcPr>
+            <w:tcW w:w="6005" w:type="dxa"/>
+          </w:tcPr>
+          <w:p>
+            <w:pPr>
+              <w:keepNext/>
+              <w:jc w:val="center"/>
+            </w:pPr>
+            <w:r>
+              <w:object w:dxaOrig="3960" w:dyaOrig="2265" w14:anchorId="39A1E21B">
+                <v:shape id="_x0000_i1851" type="#_x0000_t75" style="width:198pt;height:113.25pt" o:ole="">
+                  <v:imagedata r:id="rId24" o:title=""/>
+                </v:shape>
+                <o:OLEObject Type="Embed" ProgID="PBrush" ShapeID="_x0000_i1851" DrawAspect="Content" ObjectID="_1636658128" r:id="rId25"/>
+              </w:object>
+            </w:r>
+          </w:p>
+          <w:p>
+            <w:pPr>
+              <w:pStyle w:val="Lgende"/>
+              <w:jc w:val="center"/>
+            </w:pPr>
+            <w:r>
+              <w:t xml:space="preserve">Figure </w:t>
+            </w:r>
+            <w:fldSimple w:instr=" SEQ Figure \* ARABIC ">
+              <w:r>
+                <w:rPr>
+                  <w:noProof/>
+                </w:rPr>
+                <w:t>9</w:t>
+              </w:r>
+            </w:fldSimple>
+            <w:r>
+              <w:t xml:space="preserve"> : Personnage qui change de zone</w:t>
+            </w:r>
+          </w:p>
+        </w:tc>
+      </w:tr>
+      <w:tr>
+        <w:tc>
+          <w:tcPr>
+            <w:tcW w:w="2886" w:type="dxa"/>
+          </w:tcPr>
+          <w:p>
+            <w:pPr>
+              <w:keepNext/>
+              <w:jc w:val="center"/>
+            </w:pPr>
+            <w:r>
+              <w:object w:dxaOrig="2670" w:dyaOrig="2370" w14:anchorId="1B77E916">
+                <v:shape id="_x0000_i1852" type="#_x0000_t75" style="width:133.5pt;height:118.5pt" o:ole="">
+                  <v:imagedata r:id="rId26" o:title=""/>
+                </v:shape>
+                <o:OLEObject Type="Embed" ProgID="PBrush" ShapeID="_x0000_i1852" DrawAspect="Content" ObjectID="_1636658129" r:id="rId27"/>
+              </w:object>
+            </w:r>
+          </w:p>
+          <w:p>
+            <w:pPr>
+              <w:pStyle w:val="Lgende"/>
+              <w:jc w:val="center"/>
+            </w:pPr>
+            <w:r>
+              <w:t xml:space="preserve">Figure </w:t>
+            </w:r>
+            <w:fldSimple w:instr=" SEQ Figure \* ARABIC ">
+              <w:r>
+                <w:rPr>
+                  <w:noProof/>
+                </w:rPr>
+                <w:t>10</w:t>
+              </w:r>
+            </w:fldSimple>
+            <w:r>
+              <w:t xml:space="preserve"> : Carte avec arrivé du personnage</w:t>
+            </w:r>
+          </w:p>
+        </w:tc>
+        <w:tc>
+          <w:tcPr>
+            <w:tcW w:w="6005" w:type="dxa"/>
+          </w:tcPr>
+          <w:p>
+            <w:pPr>
+              <w:keepNext/>
+              <w:jc w:val="center"/>
+            </w:pPr>
+            <w:r>
+              <w:object w:dxaOrig="3960" w:dyaOrig="2265" w14:anchorId="4107ED18">
+                <v:shape id="_x0000_i1853" type="#_x0000_t75" style="width:198pt;height:113.25pt" o:ole="">
+                  <v:imagedata r:id="rId28" o:title=""/>
+                </v:shape>
+                <o:OLEObject Type="Embed" ProgID="PBrush" ShapeID="_x0000_i1853" DrawAspect="Content" ObjectID="_1636658130" r:id="rId29"/>
+              </w:object>
+            </w:r>
+          </w:p>
+          <w:p>
+            <w:pPr>
+              <w:pStyle w:val="Lgende"/>
+              <w:jc w:val="center"/>
+            </w:pPr>
+            <w:r>
+              <w:t xml:space="preserve">Figure </w:t>
+            </w:r>
+            <w:fldSimple w:instr=" SEQ Figure \* ARABIC ">
+              <w:r>
+                <w:rPr>
+                  <w:noProof/>
+                </w:rPr>
+                <w:t>11</w:t>
+              </w:r>
+            </w:fldSimple>
+            <w:r>
+              <w:t xml:space="preserve"> : Personnage qui rentre dans une zone</w:t>
+            </w:r>
+          </w:p>
+        </w:tc>
+        <w:bookmarkStart w:id="6" w:name="_GoBack"/>
+        <w:bookmarkEnd w:id="6"/>
+      </w:tr>
+    </w:tbl>
     <w:p>
       <w:pPr>
         <w:rPr>
           <w:lang w:eastAsia="en-US"/>
         </w:rPr>
       </w:pPr>
-      <w:r>
-        <w:rPr>
-          <w:lang w:eastAsia="en-US"/>
-        </w:rPr>
-        <w:t>Lieu altéré à chaque saut dans le temps</w:t>
-      </w:r>
     </w:p>
     <w:p>
       <w:pPr>
@@ -1443,37 +2153,6 @@
           <w:lang w:eastAsia="en-US"/>
         </w:rPr>
       </w:pPr>
-      <w:r>
-        <w:rPr>
-          <w:lang w:eastAsia="en-US"/>
-        </w:rPr>
-        <w:t>Une pièce principale, 3 pièces o</w:t>
-      </w:r>
-      <w:r>
-        <w:rPr>
-          <w:lang w:eastAsia="en-US"/>
-        </w:rPr>
-        <w:t>ù</w:t>
-      </w:r>
-      <w:r>
-        <w:rPr>
-          <w:lang w:eastAsia="en-US"/>
-        </w:rPr>
-        <w:t xml:space="preserve"> seront contenu les trois horloges e</w:t>
-      </w:r>
-      <w:r>
-        <w:rPr>
-          <w:lang w:eastAsia="en-US"/>
-        </w:rPr>
-        <w:t>t..</w:t>
-      </w:r>
-      <w:commentRangeEnd w:id="6"/>
-      <w:r>
-        <w:rPr>
-          <w:rStyle w:val="Marquedecommentaire"/>
-        </w:rPr>
-        <w:commentReference w:id="6"/>
-      </w:r>
     </w:p>
     <w:p>
       <w:pPr>
@@ -1485,19 +2164,11 @@
     <w:p>
       <w:pPr>
         <w:rPr>
-          <w:lang w:eastAsia="en-US"/>
-        </w:rPr>
-      </w:pPr>
-    </w:p>
-    <w:p>
-      <w:pPr>
-        <w:rPr>
           <w:rStyle w:val="Titre2Car"/>
           <w:lang w:eastAsia="en-US"/>
         </w:rPr>
       </w:pPr>
-      <w:bookmarkStart w:id="7" w:name="_Toc20323729"/>
-      <w:commentRangeStart w:id="8"/>
+      <w:bookmarkStart w:id="7" w:name="_Toc26045189"/>
       <w:r>
         <w:rPr>
           <w:rStyle w:val="Titre2Car"/>
@@ -1513,13 +2184,6 @@
         <w:t>léments et conteneurs</w:t>
       </w:r>
       <w:bookmarkEnd w:id="7"/>
-      <w:commentRangeEnd w:id="8"/>
-      <w:r>
-        <w:rPr>
-          <w:rStyle w:val="Marquedecommentaire"/>
-        </w:rPr>
-        <w:commentReference w:id="8"/>
-      </w:r>
     </w:p>
     <w:p>
       <w:pPr>
@@ -1527,7 +2191,6 @@
           <w:lang w:eastAsia="en-US"/>
         </w:rPr>
       </w:pPr>
-      <w:bookmarkStart w:id="9" w:name="_Toc20323730"/>
     </w:p>
     <w:tbl>
       <w:tblPr>
@@ -1549,6 +2212,10 @@
         <w:tc>
           <w:tcPr>
             <w:tcW w:w="1815" w:type="dxa"/>
+            <w:tcBorders>
+              <w:top w:val="nil"/>
+              <w:left w:val="nil"/>
+            </w:tcBorders>
           </w:tcPr>
           <w:p>
             <w:pPr>
@@ -1685,7 +2352,7 @@
               <w:rPr>
                 <w:lang w:eastAsia="en-US"/>
               </w:rPr>
-              <w:t>0 à 10</w:t>
+              <w:t>Année 0 à l’année 10</w:t>
             </w:r>
           </w:p>
         </w:tc>
@@ -1780,7 +2447,7 @@
               <w:rPr>
                 <w:lang w:eastAsia="en-US"/>
               </w:rPr>
-              <w:t>10 à 100</w:t>
+              <w:t>Année 10 à l’année 100</w:t>
             </w:r>
           </w:p>
         </w:tc>
@@ -1875,7 +2542,7 @@
               <w:rPr>
                 <w:lang w:eastAsia="en-US"/>
               </w:rPr>
-              <w:t>100 à 1000</w:t>
+              <w:t>Année 100 à l’année 1000</w:t>
             </w:r>
           </w:p>
         </w:tc>
@@ -1929,21 +2596,6 @@
       <w:pPr>
         <w:rPr>
           <w:rStyle w:val="Titre2Car"/>
-          <w:lang w:eastAsia="en-US"/>
-        </w:rPr>
-      </w:pPr>
-      <w:r>
-        <w:rPr>
-          <w:rStyle w:val="Titre2Car"/>
-          <w:lang w:eastAsia="en-US"/>
-        </w:rPr>
-        <w:t>Background</w:t>
-      </w:r>
-    </w:p>
-    <w:p>
-      <w:pPr>
-        <w:rPr>
-          <w:rStyle w:val="Titre2Car"/>
           <w:rFonts w:ascii="Times New Roman" w:hAnsi="Times New Roman" w:cs="Times New Roman"/>
           <w:color w:val="auto"/>
           <w:sz w:val="24"/>
@@ -1951,523 +2603,141 @@
           <w:lang w:eastAsia="en-US"/>
         </w:rPr>
       </w:pPr>
+    </w:p>
+    <w:p>
+      <w:pPr>
+        <w:rPr>
+          <w:rStyle w:val="Titre2Car"/>
+          <w:lang w:eastAsia="en-US"/>
+        </w:rPr>
+      </w:pPr>
+    </w:p>
+    <w:p>
+      <w:pPr>
+        <w:rPr>
+          <w:rStyle w:val="Titre2Car"/>
+          <w:lang w:eastAsia="en-US"/>
+        </w:rPr>
+      </w:pPr>
+    </w:p>
+    <w:p>
+      <w:pPr>
+        <w:rPr>
+          <w:rStyle w:val="Titre2Car"/>
+          <w:lang w:eastAsia="en-US"/>
+        </w:rPr>
+      </w:pPr>
+    </w:p>
+    <w:p>
+      <w:pPr>
+        <w:rPr>
+          <w:rStyle w:val="Titre2Car"/>
+          <w:lang w:eastAsia="en-US"/>
+        </w:rPr>
+      </w:pPr>
+    </w:p>
+    <w:p>
+      <w:pPr>
+        <w:rPr>
+          <w:rStyle w:val="Titre2Car"/>
+          <w:lang w:eastAsia="en-US"/>
+        </w:rPr>
+      </w:pPr>
+    </w:p>
+    <w:p>
+      <w:pPr>
+        <w:rPr>
+          <w:rStyle w:val="Titre2Car"/>
+          <w:lang w:eastAsia="en-US"/>
+        </w:rPr>
+      </w:pPr>
+    </w:p>
+    <w:p>
+      <w:pPr>
+        <w:rPr>
+          <w:rStyle w:val="Titre2Car"/>
+          <w:lang w:eastAsia="en-US"/>
+        </w:rPr>
+      </w:pPr>
+    </w:p>
+    <w:p>
+      <w:pPr>
+        <w:pStyle w:val="Titre2"/>
+      </w:pPr>
+      <w:bookmarkStart w:id="8" w:name="_Toc26045190"/>
       <w:r>
-        <w:rPr>
-          <w:rStyle w:val="Titre2Car"/>
-          <w:rFonts w:ascii="Times New Roman" w:hAnsi="Times New Roman" w:cs="Times New Roman"/>
-          <w:color w:val="auto"/>
-          <w:sz w:val="24"/>
-          <w:szCs w:val="24"/>
-          <w:lang w:eastAsia="en-US"/>
-        </w:rPr>
-        <w:t>2 royaumes</w:t>
+        <w:lastRenderedPageBreak/>
+        <w:t>Énigmes</w:t>
+      </w:r>
+      <w:bookmarkEnd w:id="8"/>
+    </w:p>
+    <w:p>
+      <w:pPr>
+        <w:rPr>
+          <w:lang w:eastAsia="en-US"/>
+        </w:rPr>
+      </w:pPr>
+      <w:r>
+        <w:rPr>
+          <w:b/>
+          <w:bCs/>
+          <w:lang w:eastAsia="en-US"/>
+        </w:rPr>
+        <w:t>Énigme 1</w:t>
       </w:r>
       <w:r>
         <w:rPr>
-          <w:rStyle w:val="Titre2Car"/>
-          <w:rFonts w:ascii="Times New Roman" w:hAnsi="Times New Roman" w:cs="Times New Roman"/>
-          <w:color w:val="auto"/>
-          <w:sz w:val="24"/>
-          <w:szCs w:val="24"/>
-          <w:lang w:eastAsia="en-US"/>
-        </w:rPr>
-        <w:t xml:space="preserve"> ennemis</w:t>
+          <w:lang w:eastAsia="en-US"/>
+        </w:rPr>
+        <w:t xml:space="preserve"> :  </w:t>
       </w:r>
       <w:r>
         <w:rPr>
-          <w:rStyle w:val="Titre2Car"/>
-          <w:rFonts w:ascii="Times New Roman" w:hAnsi="Times New Roman" w:cs="Times New Roman"/>
-          <w:color w:val="auto"/>
-          <w:sz w:val="24"/>
-          <w:szCs w:val="24"/>
-          <w:lang w:eastAsia="en-US"/>
-        </w:rPr>
-        <w:t> :</w:t>
-      </w:r>
-      <w:r>
-        <w:rPr>
-          <w:rStyle w:val="Titre2Car"/>
-          <w:rFonts w:ascii="Times New Roman" w:hAnsi="Times New Roman" w:cs="Times New Roman"/>
-          <w:color w:val="auto"/>
-          <w:sz w:val="24"/>
-          <w:szCs w:val="24"/>
-          <w:lang w:eastAsia="en-US"/>
-        </w:rPr>
-        <w:t xml:space="preserve"> </w:t>
-      </w:r>
-      <w:proofErr w:type="spellStart"/>
-      <w:r>
-        <w:rPr>
-          <w:rStyle w:val="Titre2Car"/>
-          <w:rFonts w:ascii="Times New Roman" w:hAnsi="Times New Roman" w:cs="Times New Roman"/>
-          <w:color w:val="auto"/>
-          <w:sz w:val="24"/>
-          <w:szCs w:val="24"/>
-          <w:lang w:eastAsia="en-US"/>
-        </w:rPr>
-        <w:t>T</w:t>
-      </w:r>
-      <w:r>
-        <w:rPr>
-          <w:rStyle w:val="Titre2Car"/>
-          <w:rFonts w:ascii="Times New Roman" w:hAnsi="Times New Roman" w:cs="Times New Roman"/>
-          <w:color w:val="auto"/>
-          <w:sz w:val="24"/>
-          <w:szCs w:val="24"/>
-          <w:lang w:eastAsia="en-US"/>
-        </w:rPr>
-        <w:t>imekeep</w:t>
-      </w:r>
-      <w:proofErr w:type="spellEnd"/>
-      <w:r>
-        <w:rPr>
-          <w:rStyle w:val="Titre2Car"/>
-          <w:rFonts w:ascii="Times New Roman" w:hAnsi="Times New Roman" w:cs="Times New Roman"/>
-          <w:color w:val="auto"/>
-          <w:sz w:val="24"/>
-          <w:szCs w:val="24"/>
-          <w:lang w:eastAsia="en-US"/>
-        </w:rPr>
-        <w:t xml:space="preserve"> : royaume du temps ; </w:t>
-      </w:r>
-      <w:proofErr w:type="spellStart"/>
-      <w:r>
-        <w:rPr>
-          <w:rStyle w:val="Titre2Car"/>
-          <w:rFonts w:ascii="Times New Roman" w:hAnsi="Times New Roman" w:cs="Times New Roman"/>
-          <w:color w:val="auto"/>
-          <w:sz w:val="24"/>
-          <w:szCs w:val="24"/>
-          <w:lang w:eastAsia="en-US"/>
-        </w:rPr>
-        <w:t>S</w:t>
-      </w:r>
-      <w:r>
-        <w:rPr>
-          <w:rStyle w:val="Titre2Car"/>
-          <w:rFonts w:ascii="Times New Roman" w:hAnsi="Times New Roman" w:cs="Times New Roman"/>
-          <w:color w:val="auto"/>
-          <w:sz w:val="24"/>
-          <w:szCs w:val="24"/>
-          <w:lang w:eastAsia="en-US"/>
-        </w:rPr>
-        <w:t>oulsfort</w:t>
-      </w:r>
-      <w:proofErr w:type="spellEnd"/>
-      <w:r>
-        <w:rPr>
-          <w:rStyle w:val="Titre2Car"/>
-          <w:rFonts w:ascii="Times New Roman" w:hAnsi="Times New Roman" w:cs="Times New Roman"/>
-          <w:color w:val="auto"/>
-          <w:sz w:val="24"/>
-          <w:szCs w:val="24"/>
-          <w:lang w:eastAsia="en-US"/>
-        </w:rPr>
-        <w:t xml:space="preserve"> : royaume des âm</w:t>
-      </w:r>
-      <w:r>
-        <w:rPr>
-          <w:rStyle w:val="Titre2Car"/>
-          <w:rFonts w:ascii="Times New Roman" w:hAnsi="Times New Roman" w:cs="Times New Roman"/>
-          <w:color w:val="auto"/>
-          <w:sz w:val="24"/>
-          <w:szCs w:val="24"/>
-          <w:lang w:eastAsia="en-US"/>
-        </w:rPr>
-        <w:t>e</w:t>
-      </w:r>
-      <w:r>
-        <w:rPr>
-          <w:rStyle w:val="Titre2Car"/>
-          <w:rFonts w:ascii="Times New Roman" w:hAnsi="Times New Roman" w:cs="Times New Roman"/>
-          <w:color w:val="auto"/>
-          <w:sz w:val="24"/>
-          <w:szCs w:val="24"/>
-          <w:lang w:eastAsia="en-US"/>
-        </w:rPr>
-        <w:t>s</w:t>
-      </w:r>
-      <w:r>
-        <w:rPr>
-          <w:rStyle w:val="Titre2Car"/>
-          <w:rFonts w:ascii="Times New Roman" w:hAnsi="Times New Roman" w:cs="Times New Roman"/>
-          <w:color w:val="auto"/>
-          <w:sz w:val="24"/>
-          <w:szCs w:val="24"/>
-          <w:lang w:eastAsia="en-US"/>
-        </w:rPr>
-        <w:t>.</w:t>
+          <w:lang w:eastAsia="en-US"/>
+        </w:rPr>
+        <w:t>Combien y a-t-il de tableaux dans la carte ?</w:t>
       </w:r>
     </w:p>
     <w:p>
       <w:pPr>
         <w:rPr>
-          <w:rStyle w:val="Titre2Car"/>
-          <w:rFonts w:ascii="Times New Roman" w:hAnsi="Times New Roman" w:cs="Times New Roman"/>
-          <w:color w:val="auto"/>
-          <w:sz w:val="24"/>
-          <w:szCs w:val="24"/>
           <w:lang w:eastAsia="en-US"/>
         </w:rPr>
       </w:pPr>
       <w:r>
         <w:rPr>
-          <w:rStyle w:val="Titre2Car"/>
-          <w:rFonts w:ascii="Times New Roman" w:hAnsi="Times New Roman" w:cs="Times New Roman"/>
-          <w:color w:val="auto"/>
-          <w:sz w:val="24"/>
-          <w:szCs w:val="24"/>
-          <w:lang w:eastAsia="en-US"/>
-        </w:rPr>
-        <w:t>L</w:t>
+          <w:b/>
+          <w:bCs/>
+          <w:lang w:eastAsia="en-US"/>
+        </w:rPr>
+        <w:t>Explication</w:t>
       </w:r>
       <w:r>
         <w:rPr>
-          <w:rStyle w:val="Titre2Car"/>
-          <w:rFonts w:ascii="Times New Roman" w:hAnsi="Times New Roman" w:cs="Times New Roman"/>
-          <w:color w:val="auto"/>
-          <w:sz w:val="24"/>
-          <w:szCs w:val="24"/>
-          <w:lang w:eastAsia="en-US"/>
-        </w:rPr>
-        <w:t xml:space="preserve">a guerre entre les 2 royaumes était </w:t>
-      </w:r>
-      <w:r>
-        <w:rPr>
-          <w:rStyle w:val="Titre2Car"/>
-          <w:rFonts w:ascii="Times New Roman" w:hAnsi="Times New Roman" w:cs="Times New Roman"/>
-          <w:color w:val="auto"/>
-          <w:sz w:val="24"/>
-          <w:szCs w:val="24"/>
-          <w:lang w:eastAsia="en-US"/>
-        </w:rPr>
-        <w:t>sur le point de prendre fin</w:t>
-      </w:r>
-      <w:r>
-        <w:rPr>
-          <w:rStyle w:val="Titre2Car"/>
-          <w:rFonts w:ascii="Times New Roman" w:hAnsi="Times New Roman" w:cs="Times New Roman"/>
-          <w:color w:val="auto"/>
-          <w:sz w:val="24"/>
-          <w:szCs w:val="24"/>
-          <w:lang w:eastAsia="en-US"/>
-        </w:rPr>
-        <w:t>, souls fort au bord de la défaite et ses dernière</w:t>
-      </w:r>
-      <w:r>
-        <w:rPr>
-          <w:rStyle w:val="Titre2Car"/>
-          <w:rFonts w:ascii="Times New Roman" w:hAnsi="Times New Roman" w:cs="Times New Roman"/>
-          <w:color w:val="auto"/>
-          <w:sz w:val="24"/>
-          <w:szCs w:val="24"/>
-          <w:lang w:eastAsia="en-US"/>
-        </w:rPr>
-        <w:t>s</w:t>
-      </w:r>
-      <w:r>
-        <w:rPr>
-          <w:rStyle w:val="Titre2Car"/>
-          <w:rFonts w:ascii="Times New Roman" w:hAnsi="Times New Roman" w:cs="Times New Roman"/>
-          <w:color w:val="auto"/>
-          <w:sz w:val="24"/>
-          <w:szCs w:val="24"/>
-          <w:lang w:eastAsia="en-US"/>
-        </w:rPr>
-        <w:t xml:space="preserve"> forces retranché</w:t>
-      </w:r>
-      <w:r>
-        <w:rPr>
-          <w:rStyle w:val="Titre2Car"/>
-          <w:rFonts w:ascii="Times New Roman" w:hAnsi="Times New Roman" w:cs="Times New Roman"/>
-          <w:color w:val="auto"/>
-          <w:sz w:val="24"/>
-          <w:szCs w:val="24"/>
-          <w:lang w:eastAsia="en-US"/>
-        </w:rPr>
-        <w:t>e</w:t>
-      </w:r>
-      <w:r>
-        <w:rPr>
-          <w:rStyle w:val="Titre2Car"/>
-          <w:rFonts w:ascii="Times New Roman" w:hAnsi="Times New Roman" w:cs="Times New Roman"/>
-          <w:color w:val="auto"/>
-          <w:sz w:val="24"/>
-          <w:szCs w:val="24"/>
-          <w:lang w:eastAsia="en-US"/>
-        </w:rPr>
-        <w:t>s dans la capital</w:t>
-      </w:r>
-      <w:r>
-        <w:rPr>
-          <w:rStyle w:val="Titre2Car"/>
-          <w:rFonts w:ascii="Times New Roman" w:hAnsi="Times New Roman" w:cs="Times New Roman"/>
-          <w:color w:val="auto"/>
-          <w:sz w:val="24"/>
-          <w:szCs w:val="24"/>
-          <w:lang w:eastAsia="en-US"/>
-        </w:rPr>
-        <w:t>e</w:t>
-      </w:r>
-      <w:r>
-        <w:rPr>
-          <w:rStyle w:val="Titre2Car"/>
-          <w:rFonts w:ascii="Times New Roman" w:hAnsi="Times New Roman" w:cs="Times New Roman"/>
-          <w:color w:val="auto"/>
-          <w:sz w:val="24"/>
-          <w:szCs w:val="24"/>
-          <w:lang w:eastAsia="en-US"/>
-        </w:rPr>
-        <w:t>.</w:t>
+          <w:lang w:eastAsia="en-US"/>
+        </w:rPr>
+        <w:t> : Le joueur devra alors parcourir l’ensemble de la carte afin de trouver le nombre de tableau présent.</w:t>
       </w:r>
     </w:p>
     <w:p>
       <w:pPr>
         <w:rPr>
-          <w:rStyle w:val="Titre2Car"/>
-          <w:rFonts w:ascii="Times New Roman" w:hAnsi="Times New Roman" w:cs="Times New Roman"/>
-          <w:color w:val="auto"/>
-          <w:sz w:val="24"/>
-          <w:szCs w:val="24"/>
-          <w:lang w:eastAsia="en-US"/>
-        </w:rPr>
-      </w:pPr>
-      <w:proofErr w:type="gramStart"/>
+          <w:lang w:eastAsia="en-US"/>
+        </w:rPr>
+      </w:pPr>
       <w:r>
         <w:rPr>
-          <w:rStyle w:val="Titre2Car"/>
-          <w:rFonts w:ascii="Times New Roman" w:hAnsi="Times New Roman" w:cs="Times New Roman"/>
-          <w:color w:val="auto"/>
-          <w:sz w:val="24"/>
-          <w:szCs w:val="24"/>
-          <w:lang w:eastAsia="en-US"/>
-        </w:rPr>
-        <w:t>un</w:t>
-      </w:r>
-      <w:proofErr w:type="gramEnd"/>
-      <w:r>
-        <w:rPr>
-          <w:rStyle w:val="Titre2Car"/>
-          <w:rFonts w:ascii="Times New Roman" w:hAnsi="Times New Roman" w:cs="Times New Roman"/>
-          <w:color w:val="auto"/>
-          <w:sz w:val="24"/>
-          <w:szCs w:val="24"/>
-          <w:lang w:eastAsia="en-US"/>
-        </w:rPr>
-        <w:t xml:space="preserve"> groupe de soldat est envoyé en éclaireur par </w:t>
-      </w:r>
-      <w:proofErr w:type="spellStart"/>
-      <w:r>
-        <w:rPr>
-          <w:rStyle w:val="Titre2Car"/>
-          <w:rFonts w:ascii="Times New Roman" w:hAnsi="Times New Roman" w:cs="Times New Roman"/>
-          <w:color w:val="auto"/>
-          <w:sz w:val="24"/>
-          <w:szCs w:val="24"/>
-          <w:lang w:eastAsia="en-US"/>
-        </w:rPr>
-        <w:t>T</w:t>
+          <w:b/>
+          <w:bCs/>
+          <w:lang w:eastAsia="en-US"/>
+        </w:rPr>
+        <w:t>Items à gagner</w:t>
       </w:r>
       <w:r>
         <w:rPr>
-          <w:rStyle w:val="Titre2Car"/>
-          <w:rFonts w:ascii="Times New Roman" w:hAnsi="Times New Roman" w:cs="Times New Roman"/>
-          <w:color w:val="auto"/>
-          <w:sz w:val="24"/>
-          <w:szCs w:val="24"/>
-          <w:lang w:eastAsia="en-US"/>
-        </w:rPr>
-        <w:t>imekeep</w:t>
-      </w:r>
-      <w:proofErr w:type="spellEnd"/>
-      <w:r>
-        <w:rPr>
-          <w:rStyle w:val="Titre2Car"/>
-          <w:rFonts w:ascii="Times New Roman" w:hAnsi="Times New Roman" w:cs="Times New Roman"/>
-          <w:color w:val="auto"/>
-          <w:sz w:val="24"/>
-          <w:szCs w:val="24"/>
-          <w:lang w:eastAsia="en-US"/>
-        </w:rPr>
-        <w:t xml:space="preserve"> pour étudier les défenses de la capitale</w:t>
-      </w:r>
-      <w:r>
-        <w:rPr>
-          <w:rStyle w:val="Titre2Car"/>
-          <w:rFonts w:ascii="Times New Roman" w:hAnsi="Times New Roman" w:cs="Times New Roman"/>
-          <w:color w:val="auto"/>
-          <w:sz w:val="24"/>
-          <w:szCs w:val="24"/>
-          <w:lang w:eastAsia="en-US"/>
-        </w:rPr>
-        <w:t xml:space="preserve"> de </w:t>
-      </w:r>
-      <w:proofErr w:type="spellStart"/>
-      <w:r>
-        <w:rPr>
-          <w:rStyle w:val="Titre2Car"/>
-          <w:rFonts w:ascii="Times New Roman" w:hAnsi="Times New Roman" w:cs="Times New Roman"/>
-          <w:color w:val="auto"/>
-          <w:sz w:val="24"/>
-          <w:szCs w:val="24"/>
-          <w:lang w:eastAsia="en-US"/>
-        </w:rPr>
-        <w:t>Soulsfort</w:t>
-      </w:r>
-      <w:proofErr w:type="spellEnd"/>
-      <w:r>
-        <w:rPr>
-          <w:rStyle w:val="Titre2Car"/>
-          <w:rFonts w:ascii="Times New Roman" w:hAnsi="Times New Roman" w:cs="Times New Roman"/>
-          <w:color w:val="auto"/>
-          <w:sz w:val="24"/>
-          <w:szCs w:val="24"/>
-          <w:lang w:eastAsia="en-US"/>
-        </w:rPr>
-        <w:t>.</w:t>
-      </w:r>
-    </w:p>
-    <w:p>
-      <w:pPr>
-        <w:rPr>
-          <w:rStyle w:val="Titre2Car"/>
-          <w:rFonts w:ascii="Times New Roman" w:hAnsi="Times New Roman" w:cs="Times New Roman"/>
-          <w:color w:val="auto"/>
-          <w:sz w:val="24"/>
-          <w:szCs w:val="24"/>
-          <w:lang w:eastAsia="en-US"/>
-        </w:rPr>
-      </w:pPr>
-    </w:p>
-    <w:p>
-      <w:pPr>
-        <w:rPr>
-          <w:rStyle w:val="Titre2Car"/>
-          <w:lang w:eastAsia="en-US"/>
-        </w:rPr>
-      </w:pPr>
-      <w:commentRangeStart w:id="10"/>
-      <w:r>
-        <w:rPr>
-          <w:rStyle w:val="Titre2Car"/>
-          <w:lang w:eastAsia="en-US"/>
-        </w:rPr>
-        <w:t>P</w:t>
-      </w:r>
-      <w:r>
-        <w:rPr>
-          <w:rStyle w:val="Titre2Car"/>
-          <w:lang w:eastAsia="en-US"/>
-        </w:rPr>
-        <w:t>ersonnages</w:t>
-      </w:r>
-      <w:bookmarkEnd w:id="9"/>
-      <w:commentRangeEnd w:id="10"/>
-      <w:r>
-        <w:rPr>
-          <w:rStyle w:val="Marquedecommentaire"/>
-        </w:rPr>
-        <w:commentReference w:id="10"/>
-      </w:r>
-    </w:p>
-    <w:p>
-      <w:pPr>
-        <w:rPr>
-          <w:rStyle w:val="Titre2Car"/>
-          <w:rFonts w:ascii="Times New Roman" w:hAnsi="Times New Roman" w:cs="Times New Roman"/>
-          <w:color w:val="auto"/>
-          <w:sz w:val="24"/>
-          <w:szCs w:val="24"/>
-          <w:lang w:eastAsia="en-US"/>
-        </w:rPr>
-      </w:pPr>
-      <w:r>
-        <w:rPr>
-          <w:rStyle w:val="Titre2Car"/>
-          <w:rFonts w:ascii="Times New Roman" w:hAnsi="Times New Roman" w:cs="Times New Roman"/>
-          <w:color w:val="auto"/>
-          <w:sz w:val="24"/>
-          <w:szCs w:val="24"/>
-          <w:lang w:eastAsia="en-US"/>
-        </w:rPr>
-        <w:t>Parmi eux Greg héros du temps, cependant lors de cette mission qui devait être une routine, Greg pourtant héro de la guerre fut trahis par un de ses compagnons de route et fut enfermé dans une singularité temporelle.</w:t>
-      </w:r>
-    </w:p>
-    <w:p>
-      <w:pPr>
-        <w:rPr>
-          <w:rStyle w:val="Titre2Car"/>
-          <w:rFonts w:ascii="Times New Roman" w:hAnsi="Times New Roman" w:cs="Times New Roman"/>
-          <w:color w:val="auto"/>
-          <w:sz w:val="24"/>
-          <w:szCs w:val="24"/>
-          <w:lang w:eastAsia="en-US"/>
-        </w:rPr>
-      </w:pPr>
-      <w:r>
-        <w:rPr>
-          <w:rStyle w:val="Titre2Car"/>
-          <w:rFonts w:ascii="Times New Roman" w:hAnsi="Times New Roman" w:cs="Times New Roman"/>
-          <w:color w:val="auto"/>
-          <w:sz w:val="24"/>
-          <w:szCs w:val="24"/>
-          <w:lang w:eastAsia="en-US"/>
-        </w:rPr>
-        <w:t xml:space="preserve">Greg es un mage hors </w:t>
-      </w:r>
-      <w:proofErr w:type="gramStart"/>
-      <w:r>
-        <w:rPr>
-          <w:rStyle w:val="Titre2Car"/>
-          <w:rFonts w:ascii="Times New Roman" w:hAnsi="Times New Roman" w:cs="Times New Roman"/>
-          <w:color w:val="auto"/>
-          <w:sz w:val="24"/>
-          <w:szCs w:val="24"/>
-          <w:lang w:eastAsia="en-US"/>
-        </w:rPr>
-        <w:t>pair ,</w:t>
-      </w:r>
-      <w:proofErr w:type="gramEnd"/>
-      <w:r>
-        <w:rPr>
-          <w:rStyle w:val="Titre2Car"/>
-          <w:rFonts w:ascii="Times New Roman" w:hAnsi="Times New Roman" w:cs="Times New Roman"/>
-          <w:color w:val="auto"/>
-          <w:sz w:val="24"/>
-          <w:szCs w:val="24"/>
-          <w:lang w:eastAsia="en-US"/>
-        </w:rPr>
-        <w:t xml:space="preserve"> qui a acquis le titre de héro du temps après avoir mainte fois prouvé ses capacités.</w:t>
-      </w:r>
-    </w:p>
-    <w:p>
-      <w:pPr>
-        <w:rPr>
-          <w:rStyle w:val="Titre2Car"/>
-          <w:lang w:eastAsia="en-US"/>
-        </w:rPr>
-      </w:pPr>
-    </w:p>
-    <w:p>
-      <w:pPr>
-        <w:pStyle w:val="Titre2"/>
-      </w:pPr>
-      <w:bookmarkStart w:id="11" w:name="_Toc20323732"/>
-      <w:r>
-        <w:t>Énigmes</w:t>
-      </w:r>
-    </w:p>
-    <w:p>
-      <w:pPr>
-        <w:rPr>
-          <w:lang w:eastAsia="en-US"/>
-        </w:rPr>
-      </w:pPr>
-      <w:r>
-        <w:rPr>
-          <w:lang w:eastAsia="en-US"/>
-        </w:rPr>
-        <w:t>Énigme 1 :  ** explication de l’énigme 1**</w:t>
+          <w:lang w:eastAsia="en-US"/>
+        </w:rPr>
+        <w:t> :</w:t>
       </w:r>
     </w:p>
     <w:p>
@@ -2496,16 +2766,92 @@
     </w:p>
     <w:p>
       <w:pPr>
+        <w:pStyle w:val="Paragraphedeliste"/>
+      </w:pPr>
+    </w:p>
+    <w:p>
+      <w:pPr>
         <w:rPr>
           <w:lang w:eastAsia="en-US"/>
         </w:rPr>
       </w:pPr>
       <w:r>
         <w:rPr>
-          <w:lang w:eastAsia="en-US"/>
-        </w:rPr>
-        <w:lastRenderedPageBreak/>
-        <w:t>Énigme 2 :  ** explication de l’énigme 2**</w:t>
+          <w:b/>
+          <w:bCs/>
+          <w:lang w:eastAsia="en-US"/>
+        </w:rPr>
+        <w:t>Énigme 2</w:t>
+      </w:r>
+      <w:r>
+        <w:rPr>
+          <w:lang w:eastAsia="en-US"/>
+        </w:rPr>
+        <w:t xml:space="preserve"> :  </w:t>
+      </w:r>
+      <w:r>
+        <w:rPr>
+          <w:lang w:eastAsia="en-US"/>
+        </w:rPr>
+        <w:t>Lorsque ma sœur avait 5 ans, j’avais le double de son âge. Aujourd’hui, elle en a 40. Quel est mon âge ?</w:t>
+      </w:r>
+    </w:p>
+    <w:p>
+      <w:pPr>
+        <w:rPr>
+          <w:lang w:eastAsia="en-US"/>
+        </w:rPr>
+      </w:pPr>
+      <w:r>
+        <w:rPr>
+          <w:b/>
+          <w:bCs/>
+          <w:lang w:eastAsia="en-US"/>
+        </w:rPr>
+        <w:t>Explication</w:t>
+      </w:r>
+      <w:r>
+        <w:rPr>
+          <w:lang w:eastAsia="en-US"/>
+        </w:rPr>
+        <w:t> : Quand ma sœur avait 5 ans, j’avais donc 10 ans. Nous avons 5 ans d’écart. J’ai donc 45 ans.</w:t>
+      </w:r>
+    </w:p>
+    <w:p>
+      <w:pPr>
+        <w:rPr>
+          <w:lang w:eastAsia="en-US"/>
+        </w:rPr>
+      </w:pPr>
+      <w:r>
+        <w:rPr>
+          <w:b/>
+          <w:bCs/>
+          <w:lang w:eastAsia="en-US"/>
+        </w:rPr>
+        <w:t>Item</w:t>
+      </w:r>
+      <w:r>
+        <w:rPr>
+          <w:b/>
+          <w:bCs/>
+          <w:lang w:eastAsia="en-US"/>
+        </w:rPr>
+        <w:t>s</w:t>
+      </w:r>
+      <w:r>
+        <w:rPr>
+          <w:b/>
+          <w:bCs/>
+          <w:lang w:eastAsia="en-US"/>
+        </w:rPr>
+        <w:t xml:space="preserve"> à gagner</w:t>
+      </w:r>
+      <w:r>
+        <w:rPr>
+          <w:lang w:eastAsia="en-US"/>
+        </w:rPr>
+        <w:t> :</w:t>
       </w:r>
     </w:p>
     <w:p>
@@ -2534,15 +2880,111 @@
     </w:p>
     <w:p>
       <w:pPr>
-        <w:rPr>
-          <w:lang w:eastAsia="en-US"/>
+        <w:pStyle w:val="Paragraphedeliste"/>
+      </w:pPr>
+    </w:p>
+    <w:p>
+      <w:pPr>
+        <w:rPr>
+          <w:rFonts w:ascii="Helvetica" w:hAnsi="Helvetica"/>
+          <w:color w:val="343434"/>
+          <w:sz w:val="21"/>
+          <w:szCs w:val="21"/>
+          <w:shd w:val="clear" w:color="auto" w:fill="FFFFFF"/>
         </w:rPr>
       </w:pPr>
       <w:r>
         <w:rPr>
-          <w:lang w:eastAsia="en-US"/>
-        </w:rPr>
-        <w:t>Énigme 3 :  ** explication de l’énigme 3**</w:t>
+          <w:b/>
+          <w:bCs/>
+          <w:lang w:eastAsia="en-US"/>
+        </w:rPr>
+        <w:t>Énigme 3</w:t>
+      </w:r>
+      <w:r>
+        <w:rPr>
+          <w:lang w:eastAsia="en-US"/>
+        </w:rPr>
+        <w:t xml:space="preserve"> :  </w:t>
+      </w:r>
+      <w:r>
+        <w:rPr>
+          <w:lang w:eastAsia="en-US"/>
+        </w:rPr>
+        <w:t>Une horloge sonne six heures</w:t>
+      </w:r>
+      <w:r>
+        <w:rPr>
+          <w:lang w:eastAsia="en-US"/>
+        </w:rPr>
+        <w:t xml:space="preserve"> en 5 secondes. </w:t>
+      </w:r>
+      <w:r>
+        <w:rPr>
+          <w:rFonts w:ascii="Helvetica" w:hAnsi="Helvetica"/>
+          <w:color w:val="343434"/>
+          <w:sz w:val="21"/>
+          <w:szCs w:val="21"/>
+          <w:shd w:val="clear" w:color="auto" w:fill="FFFFFF"/>
+        </w:rPr>
+        <w:t>Combien lui faut-il de temps pour sonner midi ?</w:t>
+      </w:r>
+    </w:p>
+    <w:p>
+      <w:pPr>
+        <w:rPr>
+          <w:color w:val="343434"/>
+          <w:shd w:val="clear" w:color="auto" w:fill="FFFFFF"/>
+        </w:rPr>
+      </w:pPr>
+      <w:r>
+        <w:rPr>
+          <w:b/>
+          <w:bCs/>
+          <w:color w:val="343434"/>
+          <w:shd w:val="clear" w:color="auto" w:fill="FFFFFF"/>
+        </w:rPr>
+        <w:t>Explication</w:t>
+      </w:r>
+      <w:r>
+        <w:rPr>
+          <w:rFonts w:ascii="Helvetica" w:hAnsi="Helvetica"/>
+          <w:color w:val="343434"/>
+          <w:sz w:val="21"/>
+          <w:szCs w:val="21"/>
+          <w:shd w:val="clear" w:color="auto" w:fill="FFFFFF"/>
+        </w:rPr>
+        <w:t xml:space="preserve"> : </w:t>
+      </w:r>
+      <w:r>
+        <w:rPr>
+          <w:color w:val="343434"/>
+          <w:shd w:val="clear" w:color="auto" w:fill="FFFFFF"/>
+        </w:rPr>
+        <w:t>Les 5 secondes mises pour sonner 6 heures ne représentent pas 6 coups, mais les 5 intervalles entre le premier et le sixième coup. Donc, à midi, il y aura 11 intervalles, soit 11 secondes.</w:t>
+      </w:r>
+    </w:p>
+    <w:p>
+      <w:pPr>
+        <w:rPr>
+          <w:lang w:eastAsia="en-US"/>
+        </w:rPr>
+      </w:pPr>
+      <w:r>
+        <w:rPr>
+          <w:b/>
+          <w:bCs/>
+          <w:color w:val="343434"/>
+          <w:shd w:val="clear" w:color="auto" w:fill="FFFFFF"/>
+        </w:rPr>
+        <w:t>Item à gagner</w:t>
+      </w:r>
+      <w:r>
+        <w:rPr>
+          <w:color w:val="343434"/>
+          <w:shd w:val="clear" w:color="auto" w:fill="FFFFFF"/>
+        </w:rPr>
+        <w:t> :</w:t>
       </w:r>
     </w:p>
     <w:p>
@@ -2556,6 +2998,11 @@
       <w:r>
         <w:t>Clé d’or</w:t>
       </w:r>
+    </w:p>
+    <w:p>
+      <w:pPr>
+        <w:pStyle w:val="Paragraphedeliste"/>
+      </w:pPr>
     </w:p>
     <w:p>
       <w:r>
@@ -2593,7 +3040,7 @@
           <w:lang w:eastAsia="en-US"/>
         </w:rPr>
       </w:pPr>
-      <w:commentRangeStart w:id="12"/>
+      <w:bookmarkStart w:id="9" w:name="_Toc26045191"/>
       <w:r>
         <w:rPr>
           <w:rStyle w:val="Titre2Car"/>
@@ -2608,13 +3055,19 @@
         </w:rPr>
         <w:t>ièges</w:t>
       </w:r>
-      <w:bookmarkEnd w:id="11"/>
-      <w:commentRangeEnd w:id="12"/>
+      <w:bookmarkEnd w:id="9"/>
+    </w:p>
+    <w:p>
+      <w:pPr>
+        <w:rPr>
+          <w:lang w:eastAsia="en-US"/>
+        </w:rPr>
+      </w:pPr>
       <w:r>
         <w:rPr>
-          <w:rStyle w:val="Marquedecommentaire"/>
-        </w:rPr>
-        <w:commentReference w:id="12"/>
+          <w:lang w:eastAsia="en-US"/>
+        </w:rPr>
+        <w:t>Une des pièces contiendra une horloge qui est censé permettre au joueur de retrouver sa dimension temporelle très simplement, sans objet à trouver et sans énigme à résoudre. Évidemment cela n’est pas aussi simple. S’il interagit avec cette dernière, il détruira totalement l’espace-temps dans lequel il se situe et mourra.</w:t>
       </w:r>
     </w:p>
     <w:p>
@@ -2624,7 +3077,15 @@
           <w:lang w:eastAsia="en-US"/>
         </w:rPr>
       </w:pPr>
-      <w:bookmarkStart w:id="13" w:name="_Toc20323733"/>
+    </w:p>
+    <w:p>
+      <w:pPr>
+        <w:rPr>
+          <w:rStyle w:val="Titre2Car"/>
+          <w:lang w:eastAsia="en-US"/>
+        </w:rPr>
+      </w:pPr>
+      <w:bookmarkStart w:id="10" w:name="_Toc26045192"/>
       <w:r>
         <w:rPr>
           <w:rStyle w:val="Titre2Car"/>
@@ -2639,7 +3100,7 @@
         </w:rPr>
         <w:t>ommandes</w:t>
       </w:r>
-      <w:bookmarkEnd w:id="13"/>
+      <w:bookmarkEnd w:id="10"/>
     </w:p>
     <w:p>
       <w:pPr>
@@ -2651,7 +3112,25 @@
         <w:rPr>
           <w:lang w:eastAsia="en-US"/>
         </w:rPr>
-        <w:t>Le joueur pourra utiliser les touches « z, s, q, d » qui permettront de choisir respectivement les directions « haut, bas, gauche, droite ».</w:t>
+        <w:t>Le joueur pourra utiliser les touches « </w:t>
+      </w:r>
+      <w:r>
+        <w:rPr>
+          <w:lang w:eastAsia="en-US"/>
+        </w:rPr>
+        <w:t>z, q, d</w:t>
+      </w:r>
+      <w:r>
+        <w:rPr>
+          <w:lang w:eastAsia="en-US"/>
+        </w:rPr>
+        <w:t>»</w:t>
+      </w:r>
+      <w:r>
+        <w:rPr>
+          <w:lang w:eastAsia="en-US"/>
+        </w:rPr>
+        <w:t>. La touche « z » permettra d’interagir avec les portes et les horloges. « q » et « d » permettront de se déplacer à gauche et à droite.</w:t>
       </w:r>
     </w:p>
     <w:p>
@@ -2664,7 +3143,19 @@
         <w:rPr>
           <w:lang w:eastAsia="en-US"/>
         </w:rPr>
-        <w:t>Pour utiliser les différents items de son inventaire, des touches seront indiqués dans le jeu, ces dernières sont : « w, x, c, v, b, n ».</w:t>
+        <w:t>Pour utiliser les différents items de son inventaire, des touches seront indiqués dans le jeu, ces dernières sont : « w, x, c, v, b, n</w:t>
+      </w:r>
+      <w:r>
+        <w:rPr>
+          <w:lang w:eastAsia="en-US"/>
+        </w:rPr>
+        <w:t>, m</w:t>
+      </w:r>
+      <w:r>
+        <w:rPr>
+          <w:lang w:eastAsia="en-US"/>
+        </w:rPr>
+        <w:t>».</w:t>
       </w:r>
     </w:p>
     <w:p>
@@ -2677,16 +3168,45 @@
     <w:p>
       <w:pPr>
         <w:rPr>
+          <w:lang w:eastAsia="en-US"/>
+        </w:rPr>
+      </w:pPr>
+    </w:p>
+    <w:p>
+      <w:pPr>
+        <w:rPr>
+          <w:lang w:eastAsia="en-US"/>
+        </w:rPr>
+      </w:pPr>
+    </w:p>
+    <w:p>
+      <w:pPr>
+        <w:rPr>
+          <w:lang w:eastAsia="en-US"/>
+        </w:rPr>
+      </w:pPr>
+    </w:p>
+    <w:p>
+      <w:pPr>
+        <w:rPr>
+          <w:lang w:eastAsia="en-US"/>
+        </w:rPr>
+      </w:pPr>
+    </w:p>
+    <w:p>
+      <w:pPr>
+        <w:rPr>
           <w:rStyle w:val="Titre2Car"/>
           <w:lang w:eastAsia="en-US"/>
         </w:rPr>
       </w:pPr>
-      <w:bookmarkStart w:id="14" w:name="_Toc20323734"/>
+      <w:bookmarkStart w:id="11" w:name="_Toc26045193"/>
       <w:r>
         <w:rPr>
           <w:rStyle w:val="Titre2Car"/>
           <w:lang w:eastAsia="en-US"/>
         </w:rPr>
+        <w:lastRenderedPageBreak/>
         <w:t>S</w:t>
       </w:r>
       <w:r>
@@ -2696,7 +3216,7 @@
         </w:rPr>
         <w:t>ituations gagnantes et perdantes</w:t>
       </w:r>
-      <w:bookmarkEnd w:id="14"/>
+      <w:bookmarkEnd w:id="11"/>
     </w:p>
     <w:p>
       <w:pPr>
@@ -2794,83 +3314,11 @@
         </w:rPr>
       </w:pPr>
     </w:p>
-    <w:p>
-      <w:pPr>
-        <w:rPr>
-          <w:lang w:eastAsia="en-US"/>
-        </w:rPr>
-      </w:pPr>
-      <w:r>
-        <w:rPr>
-          <w:rStyle w:val="Titre2Car"/>
-          <w:lang w:eastAsia="en-US"/>
-        </w:rPr>
-        <w:lastRenderedPageBreak/>
-        <w:t>Carte</w:t>
-      </w:r>
-      <w:r>
-        <w:rPr>
-          <w:rStyle w:val="Titre2Car"/>
-          <w:noProof/>
-          <w:lang w:eastAsia="en-US"/>
-        </w:rPr>
-        <w:drawing>
-          <wp:inline distT="0" distB="0" distL="0" distR="0" wp14:anchorId="43C8E778" wp14:editId="34FCA17E">
-            <wp:extent cx="5648325" cy="3767455"/>
-            <wp:effectExtent l="0" t="0" r="9525" b="4445"/>
-            <wp:docPr id="1" name="Image 1"/>
-            <wp:cNvGraphicFramePr>
-              <a:graphicFrameLocks xmlns:a="http://schemas.openxmlformats.org/drawingml/2006/main" noChangeAspect="1"/>
-            </wp:cNvGraphicFramePr>
-            <a:graphic xmlns:a="http://schemas.openxmlformats.org/drawingml/2006/main">
-              <a:graphicData uri="http://schemas.openxmlformats.org/drawingml/2006/picture">
-                <pic:pic xmlns:pic="http://schemas.openxmlformats.org/drawingml/2006/picture">
-                  <pic:nvPicPr>
-                    <pic:cNvPr id="0" name="Picture 1"/>
-                    <pic:cNvPicPr>
-                      <a:picLocks noChangeAspect="1" noChangeArrowheads="1"/>
-                    </pic:cNvPicPr>
-                  </pic:nvPicPr>
-                  <pic:blipFill>
-                    <a:blip r:embed="rId11" cstate="print">
-                      <a:extLst>
-                        <a:ext uri="{28A0092B-C50C-407E-A947-70E740481C1C}">
-                          <a14:useLocalDpi xmlns:a14="http://schemas.microsoft.com/office/drawing/2010/main" val="0"/>
-                        </a:ext>
-                      </a:extLst>
-                    </a:blip>
-                    <a:srcRect/>
-                    <a:stretch>
-                      <a:fillRect/>
-                    </a:stretch>
-                  </pic:blipFill>
-                  <pic:spPr bwMode="auto">
-                    <a:xfrm>
-                      <a:off x="0" y="0"/>
-                      <a:ext cx="5648325" cy="3767455"/>
-                    </a:xfrm>
-                    <a:prstGeom prst="rect">
-                      <a:avLst/>
-                    </a:prstGeom>
-                    <a:noFill/>
-                    <a:ln>
-                      <a:noFill/>
-                    </a:ln>
-                  </pic:spPr>
-                </pic:pic>
-              </a:graphicData>
-            </a:graphic>
-          </wp:inline>
-        </w:drawing>
-      </w:r>
-    </w:p>
     <w:sectPr>
-      <w:headerReference w:type="even" r:id="rId12"/>
-      <w:headerReference w:type="default" r:id="rId13"/>
-      <w:footerReference w:type="even" r:id="rId14"/>
-      <w:footerReference w:type="default" r:id="rId15"/>
-      <w:headerReference w:type="first" r:id="rId16"/>
-      <w:footerReference w:type="first" r:id="rId17"/>
+      <w:headerReference w:type="default" r:id="rId30"/>
+      <w:footerReference w:type="default" r:id="rId31"/>
+      <w:headerReference w:type="first" r:id="rId32"/>
+      <w:footerReference w:type="first" r:id="rId33"/>
       <w:pgSz w:w="11906" w:h="16838"/>
       <w:pgMar w:top="1588" w:right="1191" w:bottom="1474" w:left="1814" w:header="624" w:footer="510" w:gutter="0"/>
       <w:pgNumType w:start="1"/>
@@ -2880,125 +3328,6 @@
     </w:sectPr>
   </w:body>
 </w:document>
-</file>
-
-<file path=word/comments.xml><?xml version="1.0" encoding="utf-8"?>
-<w:comments xmlns:wpc="http://schemas.microsoft.com/office/word/2010/wordprocessingCanvas" xmlns:cx="http://schemas.microsoft.com/office/drawing/2014/chartex" xmlns:cx1="http://schemas.microsoft.com/office/drawing/2015/9/8/chartex" xmlns:cx2="http://schemas.microsoft.com/office/drawing/2015/10/21/chartex" xmlns:cx3="http://schemas.microsoft.com/office/drawing/2016/5/9/chartex" xmlns:cx4="http://schemas.microsoft.com/office/drawing/2016/5/10/chartex" xmlns:cx5="http://schemas.microsoft.com/office/drawing/2016/5/11/chartex" xmlns:cx6="http://schemas.microsoft.com/office/drawing/2016/5/12/chartex" xmlns:cx7="http://schemas.microsoft.com/office/drawing/2016/5/13/chartex" xmlns:cx8="http://schemas.microsoft.com/office/drawing/2016/5/14/chartex" xmlns:mc="http://schemas.openxmlformats.org/markup-compatibility/2006" xmlns:aink="http://schemas.microsoft.com/office/drawing/2016/ink" xmlns:am3d="http://schemas.microsoft.com/office/drawing/2017/model3d" xmlns:o="urn:schemas-microsoft-com:office:office" xmlns:r="http://schemas.openxmlformats.org/officeDocument/2006/relationships" xmlns:m="http://schemas.openxmlformats.org/officeDocument/2006/math" xmlns:v="urn:schemas-microsoft-com:vml" xmlns:wp14="http://schemas.microsoft.com/office/word/2010/wordprocessingDrawing" xmlns:wp="http://schemas.openxmlformats.org/drawingml/2006/wordprocessingDrawing" xmlns:w10="urn:schemas-microsoft-com:office:word" xmlns:w="http://schemas.openxmlformats.org/wordprocessingml/2006/main" xmlns:w14="http://schemas.microsoft.com/office/word/2010/wordml" xmlns:w15="http://schemas.microsoft.com/office/word/2012/wordml" xmlns:w16cid="http://schemas.microsoft.com/office/word/2016/wordml/cid" xmlns:w16se="http://schemas.microsoft.com/office/word/2015/wordml/symex" xmlns:wpg="http://schemas.microsoft.com/office/word/2010/wordprocessingGroup" xmlns:wpi="http://schemas.microsoft.com/office/word/2010/wordprocessingInk" xmlns:wne="http://schemas.microsoft.com/office/word/2006/wordml" xmlns:wps="http://schemas.microsoft.com/office/word/2010/wordprocessingShape" mc:Ignorable="w14 w15 w16se w16cid wp14">
-  <w:comment w:id="6" w:author="Grégory Nam" w:date="2019-11-11T13:59:00Z" w:initials="GN">
-    <w:p>
-      <w:pPr>
-        <w:pStyle w:val="Commentaire"/>
-      </w:pPr>
-      <w:r>
-        <w:rPr>
-          <w:rStyle w:val="Marquedecommentaire"/>
-        </w:rPr>
-        <w:annotationRef/>
-      </w:r>
-      <w:r>
-        <w:t xml:space="preserve">À </w:t>
-      </w:r>
-      <w:proofErr w:type="gramStart"/>
-      <w:r>
-        <w:t>détailler..</w:t>
-      </w:r>
-      <w:proofErr w:type="gramEnd"/>
-      <w:r>
-        <w:t xml:space="preserve"> peut être ajouté des images ou expliquer plus les zones</w:t>
-      </w:r>
-    </w:p>
-  </w:comment>
-  <w:comment w:id="8" w:author="Grégory Nam" w:date="2019-11-11T14:00:00Z" w:initials="GN">
-    <w:p>
-      <w:pPr>
-        <w:pStyle w:val="Commentaire"/>
-      </w:pPr>
-      <w:r>
-        <w:rPr>
-          <w:rStyle w:val="Marquedecommentaire"/>
-        </w:rPr>
-        <w:annotationRef/>
-      </w:r>
-      <w:r>
-        <w:t>Je ne sais pas si c’est ce qui est demandé mais je pense que le tableau est pertinent, d’autres idées à rajouter ?</w:t>
-      </w:r>
-    </w:p>
-  </w:comment>
-  <w:comment w:id="10" w:author="Grégory Nam" w:date="2019-11-11T14:01:00Z" w:initials="GN">
-    <w:p>
-      <w:pPr>
-        <w:rPr>
-          <w:lang w:eastAsia="en-US"/>
-        </w:rPr>
-      </w:pPr>
-      <w:r>
-        <w:rPr>
-          <w:rStyle w:val="Marquedecommentaire"/>
-        </w:rPr>
-        <w:annotationRef/>
-      </w:r>
-      <w:r>
-        <w:rPr>
-          <w:lang w:eastAsia="en-US"/>
-        </w:rPr>
-        <w:t xml:space="preserve">petite histoire du personnage avec photo du </w:t>
-      </w:r>
-      <w:proofErr w:type="spellStart"/>
-      <w:r>
-        <w:rPr>
-          <w:lang w:eastAsia="en-US"/>
-        </w:rPr>
-        <w:t>sprite</w:t>
-      </w:r>
-      <w:proofErr w:type="spellEnd"/>
-      <w:r>
-        <w:rPr>
-          <w:lang w:eastAsia="en-US"/>
-        </w:rPr>
-        <w:t> ?</w:t>
-      </w:r>
-    </w:p>
-    <w:p>
-      <w:pPr>
-        <w:pStyle w:val="Commentaire"/>
-      </w:pPr>
-    </w:p>
-  </w:comment>
-  <w:comment w:id="12" w:author="Grégory Nam" w:date="2019-11-11T14:01:00Z" w:initials="GN">
-    <w:p>
-      <w:pPr>
-        <w:pStyle w:val="Commentaire"/>
-      </w:pPr>
-      <w:r>
-        <w:rPr>
-          <w:rStyle w:val="Marquedecommentaire"/>
-        </w:rPr>
-        <w:annotationRef/>
-      </w:r>
-      <w:r>
-        <w:t xml:space="preserve">Est-ce qu’il y aura des pièges ? Il faudrait qu’on y réfléchisse </w:t>
-      </w:r>
-    </w:p>
-  </w:comment>
-</w:comments>
-</file>
-
-<file path=word/commentsExtended.xml><?xml version="1.0" encoding="utf-8"?>
-<w15:commentsEx xmlns:wpc="http://schemas.microsoft.com/office/word/2010/wordprocessingCanvas" xmlns:cx="http://schemas.microsoft.com/office/drawing/2014/chartex" xmlns:cx1="http://schemas.microsoft.com/office/drawing/2015/9/8/chartex" xmlns:cx2="http://schemas.microsoft.com/office/drawing/2015/10/21/chartex" xmlns:cx3="http://schemas.microsoft.com/office/drawing/2016/5/9/chartex" xmlns:cx4="http://schemas.microsoft.com/office/drawing/2016/5/10/chartex" xmlns:cx5="http://schemas.microsoft.com/office/drawing/2016/5/11/chartex" xmlns:cx6="http://schemas.microsoft.com/office/drawing/2016/5/12/chartex" xmlns:cx7="http://schemas.microsoft.com/office/drawing/2016/5/13/chartex" xmlns:cx8="http://schemas.microsoft.com/office/drawing/2016/5/14/chartex" xmlns:mc="http://schemas.openxmlformats.org/markup-compatibility/2006" xmlns:aink="http://schemas.microsoft.com/office/drawing/2016/ink" xmlns:am3d="http://schemas.microsoft.com/office/drawing/2017/model3d" xmlns:o="urn:schemas-microsoft-com:office:office" xmlns:r="http://schemas.openxmlformats.org/officeDocument/2006/relationships" xmlns:m="http://schemas.openxmlformats.org/officeDocument/2006/math" xmlns:v="urn:schemas-microsoft-com:vml" xmlns:wp14="http://schemas.microsoft.com/office/word/2010/wordprocessingDrawing" xmlns:wp="http://schemas.openxmlformats.org/drawingml/2006/wordprocessingDrawing" xmlns:w10="urn:schemas-microsoft-com:office:word" xmlns:w="http://schemas.openxmlformats.org/wordprocessingml/2006/main" xmlns:w14="http://schemas.microsoft.com/office/word/2010/wordml" xmlns:w15="http://schemas.microsoft.com/office/word/2012/wordml" xmlns:w16cid="http://schemas.microsoft.com/office/word/2016/wordml/cid" xmlns:w16se="http://schemas.microsoft.com/office/word/2015/wordml/symex" xmlns:wpg="http://schemas.microsoft.com/office/word/2010/wordprocessingGroup" xmlns:wpi="http://schemas.microsoft.com/office/word/2010/wordprocessingInk" xmlns:wne="http://schemas.microsoft.com/office/word/2006/wordml" xmlns:wps="http://schemas.microsoft.com/office/word/2010/wordprocessingShape" mc:Ignorable="w14 w15 w16se w16cid wp14">
-  <w15:commentEx w15:paraId="659D9B3C" w15:done="0"/>
-  <w15:commentEx w15:paraId="7A9AF9C1" w15:done="0"/>
-  <w15:commentEx w15:paraId="7C07F8B9" w15:done="0"/>
-  <w15:commentEx w15:paraId="559CA147" w15:done="0"/>
-</w15:commentsEx>
-</file>
-
-<file path=word/commentsIds.xml><?xml version="1.0" encoding="utf-8"?>
-<w16cid:commentsIds xmlns:wpc="http://schemas.microsoft.com/office/word/2010/wordprocessingCanvas" xmlns:cx="http://schemas.microsoft.com/office/drawing/2014/chartex" xmlns:cx1="http://schemas.microsoft.com/office/drawing/2015/9/8/chartex" xmlns:cx2="http://schemas.microsoft.com/office/drawing/2015/10/21/chartex" xmlns:cx3="http://schemas.microsoft.com/office/drawing/2016/5/9/chartex" xmlns:cx4="http://schemas.microsoft.com/office/drawing/2016/5/10/chartex" xmlns:cx5="http://schemas.microsoft.com/office/drawing/2016/5/11/chartex" xmlns:cx6="http://schemas.microsoft.com/office/drawing/2016/5/12/chartex" xmlns:cx7="http://schemas.microsoft.com/office/drawing/2016/5/13/chartex" xmlns:cx8="http://schemas.microsoft.com/office/drawing/2016/5/14/chartex" xmlns:mc="http://schemas.openxmlformats.org/markup-compatibility/2006" xmlns:aink="http://schemas.microsoft.com/office/drawing/2016/ink" xmlns:am3d="http://schemas.microsoft.com/office/drawing/2017/model3d" xmlns:o="urn:schemas-microsoft-com:office:office" xmlns:r="http://schemas.openxmlformats.org/officeDocument/2006/relationships" xmlns:m="http://schemas.openxmlformats.org/officeDocument/2006/math" xmlns:v="urn:schemas-microsoft-com:vml" xmlns:wp14="http://schemas.microsoft.com/office/word/2010/wordprocessingDrawing" xmlns:wp="http://schemas.openxmlformats.org/drawingml/2006/wordprocessingDrawing" xmlns:w10="urn:schemas-microsoft-com:office:word" xmlns:w="http://schemas.openxmlformats.org/wordprocessingml/2006/main" xmlns:w14="http://schemas.microsoft.com/office/word/2010/wordml" xmlns:w15="http://schemas.microsoft.com/office/word/2012/wordml" xmlns:w16cid="http://schemas.microsoft.com/office/word/2016/wordml/cid" xmlns:w16se="http://schemas.microsoft.com/office/word/2015/wordml/symex" xmlns:wpg="http://schemas.microsoft.com/office/word/2010/wordprocessingGroup" xmlns:wpi="http://schemas.microsoft.com/office/word/2010/wordprocessingInk" xmlns:wne="http://schemas.microsoft.com/office/word/2006/wordml" xmlns:wps="http://schemas.microsoft.com/office/word/2010/wordprocessingShape" mc:Ignorable="w14 w15 w16se w16cid wp14">
-  <w16cid:commentId w16cid:paraId="659D9B3C" w16cid:durableId="2173E7DF"/>
-  <w16cid:commentId w16cid:paraId="7A9AF9C1" w16cid:durableId="2173E809"/>
-  <w16cid:commentId w16cid:paraId="7C07F8B9" w16cid:durableId="2173E836"/>
-  <w16cid:commentId w16cid:paraId="559CA147" w16cid:durableId="2173E844"/>
-</w16cid:commentsIds>
 </file>
 
 <file path=word/endnotes.xml><?xml version="1.0" encoding="utf-8"?>
@@ -3021,16 +3350,6 @@
 </file>
 
 <file path=word/footer1.xml><?xml version="1.0" encoding="utf-8"?>
-<w:ftr xmlns:wpc="http://schemas.microsoft.com/office/word/2010/wordprocessingCanvas" xmlns:cx="http://schemas.microsoft.com/office/drawing/2014/chartex" xmlns:cx1="http://schemas.microsoft.com/office/drawing/2015/9/8/chartex" xmlns:cx2="http://schemas.microsoft.com/office/drawing/2015/10/21/chartex" xmlns:cx3="http://schemas.microsoft.com/office/drawing/2016/5/9/chartex" xmlns:cx4="http://schemas.microsoft.com/office/drawing/2016/5/10/chartex" xmlns:cx5="http://schemas.microsoft.com/office/drawing/2016/5/11/chartex" xmlns:cx6="http://schemas.microsoft.com/office/drawing/2016/5/12/chartex" xmlns:cx7="http://schemas.microsoft.com/office/drawing/2016/5/13/chartex" xmlns:cx8="http://schemas.microsoft.com/office/drawing/2016/5/14/chartex" xmlns:mc="http://schemas.openxmlformats.org/markup-compatibility/2006" xmlns:aink="http://schemas.microsoft.com/office/drawing/2016/ink" xmlns:am3d="http://schemas.microsoft.com/office/drawing/2017/model3d" xmlns:o="urn:schemas-microsoft-com:office:office" xmlns:r="http://schemas.openxmlformats.org/officeDocument/2006/relationships" xmlns:m="http://schemas.openxmlformats.org/officeDocument/2006/math" xmlns:v="urn:schemas-microsoft-com:vml" xmlns:wp14="http://schemas.microsoft.com/office/word/2010/wordprocessingDrawing" xmlns:wp="http://schemas.openxmlformats.org/drawingml/2006/wordprocessingDrawing" xmlns:w10="urn:schemas-microsoft-com:office:word" xmlns:w="http://schemas.openxmlformats.org/wordprocessingml/2006/main" xmlns:w14="http://schemas.microsoft.com/office/word/2010/wordml" xmlns:w15="http://schemas.microsoft.com/office/word/2012/wordml" xmlns:w16cid="http://schemas.microsoft.com/office/word/2016/wordml/cid" xmlns:w16se="http://schemas.microsoft.com/office/word/2015/wordml/symex" xmlns:wpg="http://schemas.microsoft.com/office/word/2010/wordprocessingGroup" xmlns:wpi="http://schemas.microsoft.com/office/word/2010/wordprocessingInk" xmlns:wne="http://schemas.microsoft.com/office/word/2006/wordml" xmlns:wps="http://schemas.microsoft.com/office/word/2010/wordprocessingShape" mc:Ignorable="w14 w15 w16se w16cid wp14">
-  <w:p>
-    <w:pPr>
-      <w:pStyle w:val="Pieddepage"/>
-    </w:pPr>
-  </w:p>
-</w:ftr>
-</file>
-
-<file path=word/footer2.xml><?xml version="1.0" encoding="utf-8"?>
 <w:ftr xmlns:wpc="http://schemas.microsoft.com/office/word/2010/wordprocessingCanvas" xmlns:cx="http://schemas.microsoft.com/office/drawing/2014/chartex" xmlns:cx1="http://schemas.microsoft.com/office/drawing/2015/9/8/chartex" xmlns:cx2="http://schemas.microsoft.com/office/drawing/2015/10/21/chartex" xmlns:cx3="http://schemas.microsoft.com/office/drawing/2016/5/9/chartex" xmlns:cx4="http://schemas.microsoft.com/office/drawing/2016/5/10/chartex" xmlns:cx5="http://schemas.microsoft.com/office/drawing/2016/5/11/chartex" xmlns:cx6="http://schemas.microsoft.com/office/drawing/2016/5/12/chartex" xmlns:cx7="http://schemas.microsoft.com/office/drawing/2016/5/13/chartex" xmlns:cx8="http://schemas.microsoft.com/office/drawing/2016/5/14/chartex" xmlns:mc="http://schemas.openxmlformats.org/markup-compatibility/2006" xmlns:aink="http://schemas.microsoft.com/office/drawing/2016/ink" xmlns:am3d="http://schemas.microsoft.com/office/drawing/2017/model3d" xmlns:o="urn:schemas-microsoft-com:office:office" xmlns:r="http://schemas.openxmlformats.org/officeDocument/2006/relationships" xmlns:m="http://schemas.openxmlformats.org/officeDocument/2006/math" xmlns:v="urn:schemas-microsoft-com:vml" xmlns:wp14="http://schemas.microsoft.com/office/word/2010/wordprocessingDrawing" xmlns:wp="http://schemas.openxmlformats.org/drawingml/2006/wordprocessingDrawing" xmlns:w10="urn:schemas-microsoft-com:office:word" xmlns:w="http://schemas.openxmlformats.org/wordprocessingml/2006/main" xmlns:w14="http://schemas.microsoft.com/office/word/2010/wordml" xmlns:w15="http://schemas.microsoft.com/office/word/2012/wordml" xmlns:w16cid="http://schemas.microsoft.com/office/word/2016/wordml/cid" xmlns:w16se="http://schemas.microsoft.com/office/word/2015/wordml/symex" xmlns:wpg="http://schemas.microsoft.com/office/word/2010/wordprocessingGroup" xmlns:wpi="http://schemas.microsoft.com/office/word/2010/wordprocessingInk" xmlns:wne="http://schemas.microsoft.com/office/word/2006/wordml" xmlns:wps="http://schemas.microsoft.com/office/word/2010/wordprocessingShape" mc:Ignorable="w14 w15 w16se w16cid wp14">
   <w:sdt>
     <w:sdtPr>
@@ -3055,7 +3374,7 @@
             <w:noProof/>
             <w:lang w:eastAsia="fr-FR"/>
           </w:rPr>
-          <w:t>Lucas BEVILACQUA</w:t>
+          <w:t>Luca BEVILACQUA</w:t>
         </w:r>
         <w:r>
           <w:rPr>
@@ -3257,7 +3576,7 @@
 </w:ftr>
 </file>
 
-<file path=word/footer3.xml><?xml version="1.0" encoding="utf-8"?>
+<file path=word/footer2.xml><?xml version="1.0" encoding="utf-8"?>
 <w:ftr xmlns:wpc="http://schemas.microsoft.com/office/word/2010/wordprocessingCanvas" xmlns:cx="http://schemas.microsoft.com/office/drawing/2014/chartex" xmlns:cx1="http://schemas.microsoft.com/office/drawing/2015/9/8/chartex" xmlns:cx2="http://schemas.microsoft.com/office/drawing/2015/10/21/chartex" xmlns:cx3="http://schemas.microsoft.com/office/drawing/2016/5/9/chartex" xmlns:cx4="http://schemas.microsoft.com/office/drawing/2016/5/10/chartex" xmlns:cx5="http://schemas.microsoft.com/office/drawing/2016/5/11/chartex" xmlns:cx6="http://schemas.microsoft.com/office/drawing/2016/5/12/chartex" xmlns:cx7="http://schemas.microsoft.com/office/drawing/2016/5/13/chartex" xmlns:cx8="http://schemas.microsoft.com/office/drawing/2016/5/14/chartex" xmlns:mc="http://schemas.openxmlformats.org/markup-compatibility/2006" xmlns:aink="http://schemas.microsoft.com/office/drawing/2016/ink" xmlns:am3d="http://schemas.microsoft.com/office/drawing/2017/model3d" xmlns:o="urn:schemas-microsoft-com:office:office" xmlns:r="http://schemas.openxmlformats.org/officeDocument/2006/relationships" xmlns:m="http://schemas.openxmlformats.org/officeDocument/2006/math" xmlns:v="urn:schemas-microsoft-com:vml" xmlns:wp14="http://schemas.microsoft.com/office/word/2010/wordprocessingDrawing" xmlns:wp="http://schemas.openxmlformats.org/drawingml/2006/wordprocessingDrawing" xmlns:w10="urn:schemas-microsoft-com:office:word" xmlns:w="http://schemas.openxmlformats.org/wordprocessingml/2006/main" xmlns:w14="http://schemas.microsoft.com/office/word/2010/wordml" xmlns:w15="http://schemas.microsoft.com/office/word/2012/wordml" xmlns:w16cid="http://schemas.microsoft.com/office/word/2016/wordml/cid" xmlns:w16se="http://schemas.microsoft.com/office/word/2015/wordml/symex" xmlns:wpg="http://schemas.microsoft.com/office/word/2010/wordprocessingGroup" xmlns:wpi="http://schemas.microsoft.com/office/word/2010/wordprocessingInk" xmlns:wne="http://schemas.microsoft.com/office/word/2006/wordml" xmlns:wps="http://schemas.microsoft.com/office/word/2010/wordprocessingShape" mc:Ignorable="w14 w15 w16se w16cid wp14">
   <w:sdt>
     <w:sdtPr>
@@ -3505,16 +3824,6 @@
   <w:p>
     <w:pPr>
       <w:pStyle w:val="En-tte"/>
-    </w:pPr>
-  </w:p>
-</w:hdr>
-</file>
-
-<file path=word/header2.xml><?xml version="1.0" encoding="utf-8"?>
-<w:hdr xmlns:wpc="http://schemas.microsoft.com/office/word/2010/wordprocessingCanvas" xmlns:cx="http://schemas.microsoft.com/office/drawing/2014/chartex" xmlns:cx1="http://schemas.microsoft.com/office/drawing/2015/9/8/chartex" xmlns:cx2="http://schemas.microsoft.com/office/drawing/2015/10/21/chartex" xmlns:cx3="http://schemas.microsoft.com/office/drawing/2016/5/9/chartex" xmlns:cx4="http://schemas.microsoft.com/office/drawing/2016/5/10/chartex" xmlns:cx5="http://schemas.microsoft.com/office/drawing/2016/5/11/chartex" xmlns:cx6="http://schemas.microsoft.com/office/drawing/2016/5/12/chartex" xmlns:cx7="http://schemas.microsoft.com/office/drawing/2016/5/13/chartex" xmlns:cx8="http://schemas.microsoft.com/office/drawing/2016/5/14/chartex" xmlns:mc="http://schemas.openxmlformats.org/markup-compatibility/2006" xmlns:aink="http://schemas.microsoft.com/office/drawing/2016/ink" xmlns:am3d="http://schemas.microsoft.com/office/drawing/2017/model3d" xmlns:o="urn:schemas-microsoft-com:office:office" xmlns:r="http://schemas.openxmlformats.org/officeDocument/2006/relationships" xmlns:m="http://schemas.openxmlformats.org/officeDocument/2006/math" xmlns:v="urn:schemas-microsoft-com:vml" xmlns:wp14="http://schemas.microsoft.com/office/word/2010/wordprocessingDrawing" xmlns:wp="http://schemas.openxmlformats.org/drawingml/2006/wordprocessingDrawing" xmlns:w10="urn:schemas-microsoft-com:office:word" xmlns:w="http://schemas.openxmlformats.org/wordprocessingml/2006/main" xmlns:w14="http://schemas.microsoft.com/office/word/2010/wordml" xmlns:w15="http://schemas.microsoft.com/office/word/2012/wordml" xmlns:w16cid="http://schemas.microsoft.com/office/word/2016/wordml/cid" xmlns:w16se="http://schemas.microsoft.com/office/word/2015/wordml/symex" xmlns:wpg="http://schemas.microsoft.com/office/word/2010/wordprocessingGroup" xmlns:wpi="http://schemas.microsoft.com/office/word/2010/wordprocessingInk" xmlns:wne="http://schemas.microsoft.com/office/word/2006/wordml" xmlns:wps="http://schemas.microsoft.com/office/word/2010/wordprocessingShape" mc:Ignorable="w14 w15 w16se w16cid wp14">
-  <w:p>
-    <w:pPr>
-      <w:pStyle w:val="En-tte"/>
       <w:rPr>
         <w:color w:val="262626" w:themeColor="text1" w:themeTint="D9"/>
         <w:sz w:val="20"/>
@@ -3705,7 +4014,7 @@
 </w:hdr>
 </file>
 
-<file path=word/header3.xml><?xml version="1.0" encoding="utf-8"?>
+<file path=word/header2.xml><?xml version="1.0" encoding="utf-8"?>
 <w:hdr xmlns:wpc="http://schemas.microsoft.com/office/word/2010/wordprocessingCanvas" xmlns:cx="http://schemas.microsoft.com/office/drawing/2014/chartex" xmlns:cx1="http://schemas.microsoft.com/office/drawing/2015/9/8/chartex" xmlns:cx2="http://schemas.microsoft.com/office/drawing/2015/10/21/chartex" xmlns:cx3="http://schemas.microsoft.com/office/drawing/2016/5/9/chartex" xmlns:cx4="http://schemas.microsoft.com/office/drawing/2016/5/10/chartex" xmlns:cx5="http://schemas.microsoft.com/office/drawing/2016/5/11/chartex" xmlns:cx6="http://schemas.microsoft.com/office/drawing/2016/5/12/chartex" xmlns:cx7="http://schemas.microsoft.com/office/drawing/2016/5/13/chartex" xmlns:cx8="http://schemas.microsoft.com/office/drawing/2016/5/14/chartex" xmlns:mc="http://schemas.openxmlformats.org/markup-compatibility/2006" xmlns:aink="http://schemas.microsoft.com/office/drawing/2016/ink" xmlns:am3d="http://schemas.microsoft.com/office/drawing/2017/model3d" xmlns:o="urn:schemas-microsoft-com:office:office" xmlns:r="http://schemas.openxmlformats.org/officeDocument/2006/relationships" xmlns:m="http://schemas.openxmlformats.org/officeDocument/2006/math" xmlns:v="urn:schemas-microsoft-com:vml" xmlns:wp14="http://schemas.microsoft.com/office/word/2010/wordprocessingDrawing" xmlns:wp="http://schemas.openxmlformats.org/drawingml/2006/wordprocessingDrawing" xmlns:w10="urn:schemas-microsoft-com:office:word" xmlns:w="http://schemas.openxmlformats.org/wordprocessingml/2006/main" xmlns:w14="http://schemas.microsoft.com/office/word/2010/wordml" xmlns:w15="http://schemas.microsoft.com/office/word/2012/wordml" xmlns:w16cid="http://schemas.microsoft.com/office/word/2016/wordml/cid" xmlns:w16se="http://schemas.microsoft.com/office/word/2015/wordml/symex" xmlns:wpg="http://schemas.microsoft.com/office/word/2010/wordprocessingGroup" xmlns:wpi="http://schemas.microsoft.com/office/word/2010/wordprocessingInk" xmlns:wne="http://schemas.microsoft.com/office/word/2006/wordml" xmlns:wps="http://schemas.microsoft.com/office/word/2010/wordprocessingShape" mc:Ignorable="w14 w15 w16se w16cid wp14">
   <w:p>
     <w:pPr>
@@ -8346,14 +8655,6 @@
   </w:num>
   <w:numIdMacAtCleanup w:val="13"/>
 </w:numbering>
-</file>
-
-<file path=word/people.xml><?xml version="1.0" encoding="utf-8"?>
-<w15:people xmlns:wpc="http://schemas.microsoft.com/office/word/2010/wordprocessingCanvas" xmlns:cx="http://schemas.microsoft.com/office/drawing/2014/chartex" xmlns:cx1="http://schemas.microsoft.com/office/drawing/2015/9/8/chartex" xmlns:cx2="http://schemas.microsoft.com/office/drawing/2015/10/21/chartex" xmlns:cx3="http://schemas.microsoft.com/office/drawing/2016/5/9/chartex" xmlns:cx4="http://schemas.microsoft.com/office/drawing/2016/5/10/chartex" xmlns:cx5="http://schemas.microsoft.com/office/drawing/2016/5/11/chartex" xmlns:cx6="http://schemas.microsoft.com/office/drawing/2016/5/12/chartex" xmlns:cx7="http://schemas.microsoft.com/office/drawing/2016/5/13/chartex" xmlns:cx8="http://schemas.microsoft.com/office/drawing/2016/5/14/chartex" xmlns:mc="http://schemas.openxmlformats.org/markup-compatibility/2006" xmlns:aink="http://schemas.microsoft.com/office/drawing/2016/ink" xmlns:am3d="http://schemas.microsoft.com/office/drawing/2017/model3d" xmlns:o="urn:schemas-microsoft-com:office:office" xmlns:r="http://schemas.openxmlformats.org/officeDocument/2006/relationships" xmlns:m="http://schemas.openxmlformats.org/officeDocument/2006/math" xmlns:v="urn:schemas-microsoft-com:vml" xmlns:wp14="http://schemas.microsoft.com/office/word/2010/wordprocessingDrawing" xmlns:wp="http://schemas.openxmlformats.org/drawingml/2006/wordprocessingDrawing" xmlns:w10="urn:schemas-microsoft-com:office:word" xmlns:w="http://schemas.openxmlformats.org/wordprocessingml/2006/main" xmlns:w14="http://schemas.microsoft.com/office/word/2010/wordml" xmlns:w15="http://schemas.microsoft.com/office/word/2012/wordml" xmlns:w16cid="http://schemas.microsoft.com/office/word/2016/wordml/cid" xmlns:w16se="http://schemas.microsoft.com/office/word/2015/wordml/symex" xmlns:wpg="http://schemas.microsoft.com/office/word/2010/wordprocessingGroup" xmlns:wpi="http://schemas.microsoft.com/office/word/2010/wordprocessingInk" xmlns:wne="http://schemas.microsoft.com/office/word/2006/wordml" xmlns:wps="http://schemas.microsoft.com/office/word/2010/wordprocessingShape" mc:Ignorable="w14 w15 w16se w16cid wp14">
-  <w15:person w15:author="Grégory Nam">
-    <w15:presenceInfo w15:providerId="Windows Live" w15:userId="9d8086f741967330"/>
-  </w15:person>
-</w15:people>
 </file>
 
 <file path=word/styles.xml><?xml version="1.0" encoding="utf-8"?>
@@ -10395,7 +10696,7 @@
 </file>
 
 <file path=customXml/itemProps1.xml><?xml version="1.0" encoding="utf-8"?>
-<ds:datastoreItem xmlns:ds="http://schemas.openxmlformats.org/officeDocument/2006/customXml" ds:itemID="{AA10187E-E522-497D-8CBE-EC869022A897}">
+<ds:datastoreItem xmlns:ds="http://schemas.openxmlformats.org/officeDocument/2006/customXml" ds:itemID="{C1FAC0BD-CC53-4B72-8A51-5E6888054A56}">
   <ds:schemaRefs>
     <ds:schemaRef ds:uri="http://schemas.openxmlformats.org/officeDocument/2006/bibliography"/>
   </ds:schemaRefs>

</xml_diff>

<commit_message>
modification de elements et conteneurs, amelioration des situations gagnantes et perdantes, ajout enigme piege
</commit_message>
<xml_diff>
--- a/2019_rendu1.docx
+++ b/2019_rendu1.docx
@@ -403,18 +403,12 @@
           </w:tcPr>
           <w:p>
             <w:pPr>
-              <w:spacing w:before="240"/>
+              <w:spacing w:before="240" w:after="240"/>
               <w:jc w:val="center"/>
             </w:pPr>
             <w:r>
               <w:t>Mise en forme du scénario pensé</w:t>
             </w:r>
-          </w:p>
-          <w:p>
-            <w:pPr>
-              <w:spacing w:before="240"/>
-              <w:jc w:val="center"/>
-            </w:pPr>
           </w:p>
         </w:tc>
         <w:tc>
@@ -533,6 +527,8 @@
             <w:r>
               <w:t>V1.2</w:t>
             </w:r>
+            <w:bookmarkStart w:id="4" w:name="_GoBack"/>
+            <w:bookmarkEnd w:id="4"/>
           </w:p>
         </w:tc>
         <w:tc>
@@ -593,7 +589,15 @@
               <w:jc w:val="center"/>
             </w:pPr>
             <w:r>
-              <w:t>Fusion des parties background et description du personnage dans le scénario. Amélioration de la carte globale, explication des déplacements du personnages. Ajout de deux énigmes</w:t>
+              <w:t>Fusion des parties background et description du personnage dans le scénario</w:t>
+            </w:r>
+          </w:p>
+          <w:p>
+            <w:pPr>
+              <w:jc w:val="center"/>
+            </w:pPr>
+            <w:r>
+              <w:t xml:space="preserve"> Amélioration de la carte globale, explication des déplacements du personnages. Ajout de deux énigmes</w:t>
             </w:r>
           </w:p>
           <w:p>
@@ -613,6 +617,167 @@
             </w:pPr>
             <w:r>
               <w:t>V1.3</w:t>
+            </w:r>
+          </w:p>
+        </w:tc>
+        <w:tc>
+          <w:tcPr>
+            <w:tcW w:w="816" w:type="dxa"/>
+            <w:vAlign w:val="center"/>
+          </w:tcPr>
+          <w:p>
+            <w:pPr>
+              <w:jc w:val="center"/>
+            </w:pPr>
+            <w:r>
+              <w:t>FIN</w:t>
+            </w:r>
+          </w:p>
+        </w:tc>
+      </w:tr>
+      <w:tr>
+        <w:trPr>
+          <w:jc w:val="center"/>
+        </w:trPr>
+        <w:tc>
+          <w:tcPr>
+            <w:tcW w:w="1311" w:type="dxa"/>
+            <w:vAlign w:val="center"/>
+          </w:tcPr>
+          <w:p>
+            <w:pPr>
+              <w:jc w:val="center"/>
+            </w:pPr>
+            <w:r>
+              <w:t>03/12/2019</w:t>
+            </w:r>
+          </w:p>
+        </w:tc>
+        <w:tc>
+          <w:tcPr>
+            <w:tcW w:w="2653" w:type="dxa"/>
+            <w:vAlign w:val="center"/>
+          </w:tcPr>
+          <w:p>
+            <w:pPr>
+              <w:jc w:val="center"/>
+            </w:pPr>
+            <w:r>
+              <w:t>Ahmadou MBAYE</w:t>
+            </w:r>
+          </w:p>
+        </w:tc>
+        <w:tc>
+          <w:tcPr>
+            <w:tcW w:w="2765" w:type="dxa"/>
+            <w:vAlign w:val="center"/>
+          </w:tcPr>
+          <w:p>
+            <w:pPr>
+              <w:spacing w:before="240" w:after="240"/>
+              <w:jc w:val="center"/>
+            </w:pPr>
+            <w:r>
+              <w:t>Ajout de l’énigme piège</w:t>
+            </w:r>
+          </w:p>
+        </w:tc>
+        <w:tc>
+          <w:tcPr>
+            <w:tcW w:w="1346" w:type="dxa"/>
+            <w:vAlign w:val="center"/>
+          </w:tcPr>
+          <w:p>
+            <w:pPr>
+              <w:jc w:val="center"/>
+            </w:pPr>
+            <w:r>
+              <w:t>V1.4</w:t>
+            </w:r>
+          </w:p>
+        </w:tc>
+        <w:tc>
+          <w:tcPr>
+            <w:tcW w:w="816" w:type="dxa"/>
+            <w:vAlign w:val="center"/>
+          </w:tcPr>
+          <w:p>
+            <w:pPr>
+              <w:jc w:val="center"/>
+            </w:pPr>
+            <w:r>
+              <w:t>FIN</w:t>
+            </w:r>
+          </w:p>
+        </w:tc>
+      </w:tr>
+      <w:tr>
+        <w:trPr>
+          <w:jc w:val="center"/>
+        </w:trPr>
+        <w:tc>
+          <w:tcPr>
+            <w:tcW w:w="1311" w:type="dxa"/>
+            <w:vAlign w:val="center"/>
+          </w:tcPr>
+          <w:p>
+            <w:pPr>
+              <w:jc w:val="center"/>
+            </w:pPr>
+            <w:r>
+              <w:t>06/12/2019</w:t>
+            </w:r>
+          </w:p>
+        </w:tc>
+        <w:tc>
+          <w:tcPr>
+            <w:tcW w:w="2653" w:type="dxa"/>
+            <w:vAlign w:val="center"/>
+          </w:tcPr>
+          <w:p>
+            <w:pPr>
+              <w:jc w:val="center"/>
+            </w:pPr>
+            <w:r>
+              <w:t>Grégory NAM</w:t>
+            </w:r>
+          </w:p>
+        </w:tc>
+        <w:tc>
+          <w:tcPr>
+            <w:tcW w:w="2765" w:type="dxa"/>
+            <w:vAlign w:val="center"/>
+          </w:tcPr>
+          <w:p>
+            <w:pPr>
+              <w:spacing w:before="240"/>
+              <w:jc w:val="center"/>
+            </w:pPr>
+            <w:r>
+              <w:t>Ajout d’un tableau dans éléments et conteneurs</w:t>
+            </w:r>
+          </w:p>
+          <w:p>
+            <w:pPr>
+              <w:spacing w:before="240" w:after="240"/>
+              <w:jc w:val="center"/>
+            </w:pPr>
+            <w:r>
+              <w:t>Amélioration des situations gagnantes et perdantes</w:t>
+            </w:r>
+          </w:p>
+        </w:tc>
+        <w:tc>
+          <w:tcPr>
+            <w:tcW w:w="1346" w:type="dxa"/>
+            <w:vAlign w:val="center"/>
+          </w:tcPr>
+          <w:p>
+            <w:pPr>
+              <w:jc w:val="center"/>
+            </w:pPr>
+            <w:r>
+              <w:t>V1.5</w:t>
             </w:r>
           </w:p>
         </w:tc>
@@ -1295,12 +1460,12 @@
       <w:pPr>
         <w:pStyle w:val="Titre1"/>
       </w:pPr>
-      <w:bookmarkStart w:id="4" w:name="_Toc26045187"/>
+      <w:bookmarkStart w:id="5" w:name="_Toc26045187"/>
       <w:r>
         <w:lastRenderedPageBreak/>
         <w:t>Scenario</w:t>
       </w:r>
-      <w:bookmarkEnd w:id="4"/>
+      <w:bookmarkEnd w:id="5"/>
     </w:p>
     <w:p>
       <w:pPr>
@@ -1378,7 +1543,19 @@
         <w:rPr>
           <w:lang w:eastAsia="en-US"/>
         </w:rPr>
-        <w:t xml:space="preserve"> tente de retrancher ses forces dans la capitale. Un groupe de soldat est envoyé en éclaireur par </w:t>
+        <w:t xml:space="preserve"> tente de retrancher ses forces dans la capitale. Un groupe de soldat</w:t>
+      </w:r>
+      <w:r>
+        <w:rPr>
+          <w:lang w:eastAsia="en-US"/>
+        </w:rPr>
+        <w:t>s</w:t>
+      </w:r>
+      <w:r>
+        <w:rPr>
+          <w:lang w:eastAsia="en-US"/>
+        </w:rPr>
+        <w:t xml:space="preserve"> est envoyé en éclaireur par </w:t>
       </w:r>
       <w:proofErr w:type="spellStart"/>
       <w:r>
@@ -1394,19 +1571,11 @@
         </w:rPr>
         <w:t xml:space="preserve"> pour étudier les défenses de la capitale </w:t>
       </w:r>
-      <w:proofErr w:type="spellStart"/>
-      <w:r>
-        <w:rPr>
-          <w:lang w:eastAsia="en-US"/>
-        </w:rPr>
-        <w:t>Soulsfort</w:t>
-      </w:r>
-      <w:proofErr w:type="spellEnd"/>
-      <w:r>
-        <w:rPr>
-          <w:lang w:eastAsia="en-US"/>
-        </w:rPr>
-        <w:t>.</w:t>
+      <w:r>
+        <w:rPr>
+          <w:lang w:eastAsia="en-US"/>
+        </w:rPr>
+        <w:t>ennemi.</w:t>
       </w:r>
     </w:p>
     <w:p>
@@ -1432,7 +1601,31 @@
         <w:rPr>
           <w:lang w:eastAsia="en-US"/>
         </w:rPr>
-        <w:t> : Greg héro du temps. Lors de cette mission qui devait être une routine,</w:t>
+        <w:t> : Greg</w:t>
+      </w:r>
+      <w:r>
+        <w:rPr>
+          <w:lang w:eastAsia="en-US"/>
+        </w:rPr>
+        <w:t>,</w:t>
+      </w:r>
+      <w:r>
+        <w:rPr>
+          <w:lang w:eastAsia="en-US"/>
+        </w:rPr>
+        <w:t xml:space="preserve"> héro</w:t>
+      </w:r>
+      <w:r>
+        <w:rPr>
+          <w:lang w:eastAsia="en-US"/>
+        </w:rPr>
+        <w:t>s</w:t>
+      </w:r>
+      <w:r>
+        <w:rPr>
+          <w:lang w:eastAsia="en-US"/>
+        </w:rPr>
+        <w:t xml:space="preserve"> du temps. Lors de cette mission qui devait être une routine,</w:t>
       </w:r>
       <w:r>
         <w:rPr>
@@ -1512,7 +1705,7 @@
           <w:lang w:eastAsia="en-US"/>
         </w:rPr>
       </w:pPr>
-      <w:bookmarkStart w:id="5" w:name="_Toc26045188"/>
+      <w:bookmarkStart w:id="6" w:name="_Toc26045188"/>
       <w:r>
         <w:rPr>
           <w:rStyle w:val="Titre2Car"/>
@@ -1520,7 +1713,7 @@
         </w:rPr>
         <w:t>Carte, zones et personnage</w:t>
       </w:r>
-      <w:bookmarkEnd w:id="5"/>
+      <w:bookmarkEnd w:id="6"/>
     </w:p>
     <w:p>
       <w:r>
@@ -1549,7 +1742,7 @@
         <w:tblLook w:val="0480" w:firstRow="0" w:lastRow="0" w:firstColumn="1" w:lastColumn="0" w:noHBand="0" w:noVBand="1"/>
       </w:tblPr>
       <w:tblGrid>
-        <w:gridCol w:w="2886"/>
+        <w:gridCol w:w="2889"/>
         <w:gridCol w:w="1504"/>
         <w:gridCol w:w="1280"/>
         <w:gridCol w:w="1467"/>
@@ -1592,10 +1785,10 @@
                   <v:path o:extrusionok="f" gradientshapeok="t" o:connecttype="rect"/>
                   <o:lock v:ext="edit" aspectratio="t"/>
                 </v:shapetype>
-                <v:shape id="_x0000_i1994" type="#_x0000_t75" style="width:132.75pt;height:83.25pt" o:ole="">
+                <v:shape id="_x0000_i1025" type="#_x0000_t75" style="width:132.45pt;height:83.55pt" o:ole="">
                   <v:imagedata r:id="rId8" o:title="" cropbottom="7980f"/>
                 </v:shape>
-                <o:OLEObject Type="Embed" ProgID="PBrush" ShapeID="_x0000_i1994" DrawAspect="Content" ObjectID="_1636658120" r:id="rId9"/>
+                <o:OLEObject Type="Embed" ProgID="PBrush" ShapeID="_x0000_i1025" DrawAspect="Content" ObjectID="_1637127775" r:id="rId9"/>
               </w:object>
             </w:r>
           </w:p>
@@ -1607,14 +1800,27 @@
             <w:r>
               <w:t xml:space="preserve">Figure </w:t>
             </w:r>
-            <w:fldSimple w:instr=" SEQ Figure \* ARABIC ">
-              <w:r>
-                <w:rPr>
-                  <w:noProof/>
-                </w:rPr>
-                <w:t>1</w:t>
-              </w:r>
-            </w:fldSimple>
+            <w:r>
+              <w:fldChar w:fldCharType="begin"/>
+            </w:r>
+            <w:r>
+              <w:instrText xml:space="preserve"> SEQ Figure \* ARABIC </w:instrText>
+            </w:r>
+            <w:r>
+              <w:fldChar w:fldCharType="separate"/>
+            </w:r>
+            <w:r>
+              <w:rPr>
+                <w:noProof/>
+              </w:rPr>
+              <w:t>1</w:t>
+            </w:r>
+            <w:r>
+              <w:rPr>
+                <w:noProof/>
+              </w:rPr>
+              <w:fldChar w:fldCharType="end"/>
+            </w:r>
             <w:r>
               <w:t xml:space="preserve"> : Carte du jeu</w:t>
             </w:r>
@@ -1643,10 +1849,10 @@
             </w:pPr>
             <w:r>
               <w:object w:dxaOrig="870" w:dyaOrig="1365" w14:anchorId="6B3E4CBA">
-                <v:shape id="_x0000_i1993" type="#_x0000_t75" style="width:43.5pt;height:68.25pt" o:ole="">
+                <v:shape id="_x0000_i1026" type="#_x0000_t75" style="width:43.45pt;height:67.9pt" o:ole="">
                   <v:imagedata r:id="rId10" o:title=""/>
                 </v:shape>
-                <o:OLEObject Type="Embed" ProgID="PBrush" ShapeID="_x0000_i1993" DrawAspect="Content" ObjectID="_1636658121" r:id="rId11"/>
+                <o:OLEObject Type="Embed" ProgID="PBrush" ShapeID="_x0000_i1026" DrawAspect="Content" ObjectID="_1637127776" r:id="rId11"/>
               </w:object>
             </w:r>
           </w:p>
@@ -1658,14 +1864,27 @@
             <w:r>
               <w:t xml:space="preserve">Figure </w:t>
             </w:r>
-            <w:fldSimple w:instr=" SEQ Figure \* ARABIC ">
-              <w:r>
-                <w:rPr>
-                  <w:noProof/>
-                </w:rPr>
-                <w:t>2</w:t>
-              </w:r>
-            </w:fldSimple>
+            <w:r>
+              <w:fldChar w:fldCharType="begin"/>
+            </w:r>
+            <w:r>
+              <w:instrText xml:space="preserve"> SEQ Figure \* ARABIC </w:instrText>
+            </w:r>
+            <w:r>
+              <w:fldChar w:fldCharType="separate"/>
+            </w:r>
+            <w:r>
+              <w:rPr>
+                <w:noProof/>
+              </w:rPr>
+              <w:t>2</w:t>
+            </w:r>
+            <w:r>
+              <w:rPr>
+                <w:noProof/>
+              </w:rPr>
+              <w:fldChar w:fldCharType="end"/>
+            </w:r>
             <w:r>
               <w:t xml:space="preserve"> : Personnage </w:t>
             </w:r>
@@ -1705,10 +1924,10 @@
             </w:pPr>
             <w:r>
               <w:object w:dxaOrig="870" w:dyaOrig="1380" w14:anchorId="25182042">
-                <v:shape id="_x0000_i1995" type="#_x0000_t75" style="width:43.5pt;height:69pt" o:ole="">
+                <v:shape id="_x0000_i1027" type="#_x0000_t75" style="width:43.45pt;height:69.3pt" o:ole="">
                   <v:imagedata r:id="rId12" o:title=""/>
                 </v:shape>
-                <o:OLEObject Type="Embed" ProgID="PBrush" ShapeID="_x0000_i1995" DrawAspect="Content" ObjectID="_1636658122" r:id="rId13"/>
+                <o:OLEObject Type="Embed" ProgID="PBrush" ShapeID="_x0000_i1027" DrawAspect="Content" ObjectID="_1637127777" r:id="rId13"/>
               </w:object>
             </w:r>
           </w:p>
@@ -1720,14 +1939,27 @@
             <w:r>
               <w:t xml:space="preserve">Figure </w:t>
             </w:r>
-            <w:fldSimple w:instr=" SEQ Figure \* ARABIC ">
-              <w:r>
-                <w:rPr>
-                  <w:noProof/>
-                </w:rPr>
-                <w:t>3</w:t>
-              </w:r>
-            </w:fldSimple>
+            <w:r>
+              <w:fldChar w:fldCharType="begin"/>
+            </w:r>
+            <w:r>
+              <w:instrText xml:space="preserve"> SEQ Figure \* ARABIC </w:instrText>
+            </w:r>
+            <w:r>
+              <w:fldChar w:fldCharType="separate"/>
+            </w:r>
+            <w:r>
+              <w:rPr>
+                <w:noProof/>
+              </w:rPr>
+              <w:t>3</w:t>
+            </w:r>
+            <w:r>
+              <w:rPr>
+                <w:noProof/>
+              </w:rPr>
+              <w:fldChar w:fldCharType="end"/>
+            </w:r>
             <w:r>
               <w:t xml:space="preserve"> : </w:t>
             </w:r>
@@ -1765,10 +1997,10 @@
             </w:pPr>
             <w:r>
               <w:object w:dxaOrig="900" w:dyaOrig="1500" w14:anchorId="543A35DE">
-                <v:shape id="_x0000_i1992" type="#_x0000_t75" style="width:45pt;height:69.75pt" o:ole="">
+                <v:shape id="_x0000_i1028" type="#_x0000_t75" style="width:44.85pt;height:69.95pt" o:ole="">
                   <v:imagedata r:id="rId14" o:title="" croptop="4840f"/>
                 </v:shape>
-                <o:OLEObject Type="Embed" ProgID="PBrush" ShapeID="_x0000_i1992" DrawAspect="Content" ObjectID="_1636658123" r:id="rId15"/>
+                <o:OLEObject Type="Embed" ProgID="PBrush" ShapeID="_x0000_i1028" DrawAspect="Content" ObjectID="_1637127778" r:id="rId15"/>
               </w:object>
             </w:r>
           </w:p>
@@ -1780,14 +2012,27 @@
             <w:r>
               <w:t xml:space="preserve">Figure </w:t>
             </w:r>
-            <w:fldSimple w:instr=" SEQ Figure \* ARABIC ">
-              <w:r>
-                <w:rPr>
-                  <w:noProof/>
-                </w:rPr>
-                <w:t>4</w:t>
-              </w:r>
-            </w:fldSimple>
+            <w:r>
+              <w:fldChar w:fldCharType="begin"/>
+            </w:r>
+            <w:r>
+              <w:instrText xml:space="preserve"> SEQ Figure \* ARABIC </w:instrText>
+            </w:r>
+            <w:r>
+              <w:fldChar w:fldCharType="separate"/>
+            </w:r>
+            <w:r>
+              <w:rPr>
+                <w:noProof/>
+              </w:rPr>
+              <w:t>4</w:t>
+            </w:r>
+            <w:r>
+              <w:rPr>
+                <w:noProof/>
+              </w:rPr>
+              <w:fldChar w:fldCharType="end"/>
+            </w:r>
             <w:r>
               <w:t xml:space="preserve"> : </w:t>
             </w:r>
@@ -1815,15 +2060,57 @@
           <w:p>
             <w:pPr>
               <w:keepNext/>
+              <w:tabs>
+                <w:tab w:val="center" w:pos="769"/>
+              </w:tabs>
+            </w:pPr>
+            <w:r>
+              <w:tab/>
+            </w:r>
+            <w:r>
+              <w:object w:dxaOrig="990" w:dyaOrig="1425" w14:anchorId="6C035990">
+                <v:shape id="_x0000_i1042" type="#_x0000_t75" style="width:49.6pt;height:71.3pt" o:ole="">
+                  <v:imagedata r:id="rId16" o:title=""/>
+                </v:shape>
+                <o:OLEObject Type="Embed" ProgID="PBrush" ShapeID="_x0000_i1042" DrawAspect="Content" ObjectID="_1637127779" r:id="rId17"/>
+              </w:object>
+            </w:r>
+          </w:p>
+          <w:p>
+            <w:pPr>
+              <w:pStyle w:val="Lgende"/>
+              <w:spacing w:after="0"/>
               <w:jc w:val="center"/>
             </w:pPr>
             <w:r>
-              <w:object w:dxaOrig="990" w:dyaOrig="1395" w14:anchorId="6C035990">
-                <v:shape id="_x0000_i1996" type="#_x0000_t75" style="width:49.5pt;height:69.75pt" o:ole="">
-                  <v:imagedata r:id="rId16" o:title=""/>
-                </v:shape>
-                <o:OLEObject Type="Embed" ProgID="PBrush" ShapeID="_x0000_i1996" DrawAspect="Content" ObjectID="_1636658124" r:id="rId17"/>
-              </w:object>
+              <w:t xml:space="preserve">Figure </w:t>
+            </w:r>
+            <w:r>
+              <w:fldChar w:fldCharType="begin"/>
+            </w:r>
+            <w:r>
+              <w:instrText xml:space="preserve"> SEQ Figure \* ARABIC </w:instrText>
+            </w:r>
+            <w:r>
+              <w:fldChar w:fldCharType="separate"/>
+            </w:r>
+            <w:r>
+              <w:rPr>
+                <w:noProof/>
+              </w:rPr>
+              <w:t>5</w:t>
+            </w:r>
+            <w:r>
+              <w:rPr>
+                <w:noProof/>
+              </w:rPr>
+              <w:fldChar w:fldCharType="end"/>
+            </w:r>
+            <w:r>
+              <w:t xml:space="preserve"> : </w:t>
+            </w:r>
+            <w:r>
+              <w:t xml:space="preserve"> </w:t>
             </w:r>
           </w:p>
           <w:p>
@@ -1832,21 +2119,7 @@
               <w:jc w:val="center"/>
             </w:pPr>
             <w:r>
-              <w:t xml:space="preserve">Figure </w:t>
-            </w:r>
-            <w:fldSimple w:instr=" SEQ Figure \* ARABIC ">
-              <w:r>
-                <w:rPr>
-                  <w:noProof/>
-                </w:rPr>
-                <w:t>5</w:t>
-              </w:r>
-            </w:fldSimple>
-            <w:r>
-              <w:t xml:space="preserve"> : </w:t>
-            </w:r>
-            <w:r>
-              <w:t xml:space="preserve">   Personnage de dos</w:t>
+              <w:t xml:space="preserve">  Personnage de dos</w:t>
             </w:r>
           </w:p>
         </w:tc>
@@ -1863,10 +2136,10 @@
             </w:pPr>
             <w:r>
               <w:object w:dxaOrig="2670" w:dyaOrig="1980" w14:anchorId="5DF7D8F7">
-                <v:shape id="_x0000_i2004" type="#_x0000_t75" style="width:133.5pt;height:99pt" o:ole="">
+                <v:shape id="_x0000_i1030" type="#_x0000_t75" style="width:133.8pt;height:99.15pt" o:ole="">
                   <v:imagedata r:id="rId18" o:title=""/>
                 </v:shape>
-                <o:OLEObject Type="Embed" ProgID="PBrush" ShapeID="_x0000_i2004" DrawAspect="Content" ObjectID="_1636658125" r:id="rId19"/>
+                <o:OLEObject Type="Embed" ProgID="PBrush" ShapeID="_x0000_i1030" DrawAspect="Content" ObjectID="_1637127780" r:id="rId19"/>
               </w:object>
             </w:r>
           </w:p>
@@ -1878,14 +2151,27 @@
             <w:r>
               <w:t xml:space="preserve">Figure </w:t>
             </w:r>
-            <w:fldSimple w:instr=" SEQ Figure \* ARABIC ">
-              <w:r>
-                <w:rPr>
-                  <w:noProof/>
-                </w:rPr>
-                <w:t>6</w:t>
-              </w:r>
-            </w:fldSimple>
+            <w:r>
+              <w:fldChar w:fldCharType="begin"/>
+            </w:r>
+            <w:r>
+              <w:instrText xml:space="preserve"> SEQ Figure \* ARABIC </w:instrText>
+            </w:r>
+            <w:r>
+              <w:fldChar w:fldCharType="separate"/>
+            </w:r>
+            <w:r>
+              <w:rPr>
+                <w:noProof/>
+              </w:rPr>
+              <w:t>6</w:t>
+            </w:r>
+            <w:r>
+              <w:rPr>
+                <w:noProof/>
+              </w:rPr>
+              <w:fldChar w:fldCharType="end"/>
+            </w:r>
             <w:r>
               <w:t xml:space="preserve"> : Carte avec direction et arrivé du personnage</w:t>
             </w:r>
@@ -1916,10 +2202,10 @@
             </w:pPr>
             <w:r>
               <w:object w:dxaOrig="3946" w:dyaOrig="1740" w14:anchorId="3D1615AE">
-                <v:shape id="_x0000_i2009" type="#_x0000_t75" style="width:197.25pt;height:87pt" o:ole="">
+                <v:shape id="_x0000_i1031" type="#_x0000_t75" style="width:197.65pt;height:86.95pt" o:ole="">
                   <v:imagedata r:id="rId20" o:title=""/>
                 </v:shape>
-                <o:OLEObject Type="Embed" ProgID="PBrush" ShapeID="_x0000_i2009" DrawAspect="Content" ObjectID="_1636658126" r:id="rId21"/>
+                <o:OLEObject Type="Embed" ProgID="PBrush" ShapeID="_x0000_i1031" DrawAspect="Content" ObjectID="_1637127781" r:id="rId21"/>
               </w:object>
             </w:r>
           </w:p>
@@ -1934,27 +2220,38 @@
             <w:r>
               <w:t xml:space="preserve">Figure </w:t>
             </w:r>
-            <w:fldSimple w:instr=" SEQ Figure \* ARABIC ">
-              <w:r>
-                <w:rPr>
-                  <w:noProof/>
-                </w:rPr>
-                <w:t>7</w:t>
-              </w:r>
-            </w:fldSimple>
-            <w:r>
-              <w:t xml:space="preserve"> : Espace dans le jeu en 2</w:t>
+            <w:r>
+              <w:fldChar w:fldCharType="begin"/>
+            </w:r>
+            <w:r>
+              <w:instrText xml:space="preserve"> SEQ Figure \* ARABIC </w:instrText>
+            </w:r>
+            <w:r>
+              <w:fldChar w:fldCharType="separate"/>
             </w:r>
             <w:r>
               <w:rPr>
                 <w:noProof/>
               </w:rPr>
-              <w:t>D</w:t>
+              <w:t>7</w:t>
+            </w:r>
+            <w:r>
+              <w:rPr>
+                <w:noProof/>
+              </w:rPr>
+              <w:fldChar w:fldCharType="end"/>
+            </w:r>
+            <w:r>
+              <w:t xml:space="preserve"> : </w:t>
+            </w:r>
+            <w:r>
+              <w:t>Personnage qui change de zone</w:t>
             </w:r>
           </w:p>
         </w:tc>
       </w:tr>
     </w:tbl>
+    <w:p/>
     <w:p/>
     <w:tbl>
       <w:tblPr>
@@ -1971,7 +2268,7 @@
         <w:tblLook w:val="0480" w:firstRow="0" w:lastRow="0" w:firstColumn="1" w:lastColumn="0" w:noHBand="0" w:noVBand="1"/>
       </w:tblPr>
       <w:tblGrid>
-        <w:gridCol w:w="2886"/>
+        <w:gridCol w:w="2889"/>
         <w:gridCol w:w="6005"/>
       </w:tblGrid>
       <w:tr>
@@ -1985,11 +2282,11 @@
               <w:jc w:val="center"/>
             </w:pPr>
             <w:r>
-              <w:object w:dxaOrig="2670" w:dyaOrig="2370" w14:anchorId="5D16A02F">
-                <v:shape id="_x0000_i1850" type="#_x0000_t75" style="width:133.5pt;height:118.5pt" o:ole="">
+              <w:object w:dxaOrig="2670" w:dyaOrig="2340" w14:anchorId="5D16A02F">
+                <v:shape id="_x0000_i1045" type="#_x0000_t75" style="width:133.8pt;height:116.85pt" o:ole="">
                   <v:imagedata r:id="rId22" o:title=""/>
                 </v:shape>
-                <o:OLEObject Type="Embed" ProgID="PBrush" ShapeID="_x0000_i1850" DrawAspect="Content" ObjectID="_1636658127" r:id="rId23"/>
+                <o:OLEObject Type="Embed" ProgID="PBrush" ShapeID="_x0000_i1045" DrawAspect="Content" ObjectID="_1637127782" r:id="rId23"/>
               </w:object>
             </w:r>
           </w:p>
@@ -2001,14 +2298,27 @@
             <w:r>
               <w:t xml:space="preserve">Figure </w:t>
             </w:r>
-            <w:fldSimple w:instr=" SEQ Figure \* ARABIC ">
-              <w:r>
-                <w:rPr>
-                  <w:noProof/>
-                </w:rPr>
-                <w:t>8</w:t>
-              </w:r>
-            </w:fldSimple>
+            <w:r>
+              <w:fldChar w:fldCharType="begin"/>
+            </w:r>
+            <w:r>
+              <w:instrText xml:space="preserve"> SEQ Figure \* ARABIC </w:instrText>
+            </w:r>
+            <w:r>
+              <w:fldChar w:fldCharType="separate"/>
+            </w:r>
+            <w:r>
+              <w:rPr>
+                <w:noProof/>
+              </w:rPr>
+              <w:t>8</w:t>
+            </w:r>
+            <w:r>
+              <w:rPr>
+                <w:noProof/>
+              </w:rPr>
+              <w:fldChar w:fldCharType="end"/>
+            </w:r>
             <w:r>
               <w:t xml:space="preserve"> : </w:t>
             </w:r>
@@ -2028,10 +2338,10 @@
             </w:pPr>
             <w:r>
               <w:object w:dxaOrig="3960" w:dyaOrig="2265" w14:anchorId="39A1E21B">
-                <v:shape id="_x0000_i1851" type="#_x0000_t75" style="width:198pt;height:113.25pt" o:ole="">
+                <v:shape id="_x0000_i1049" type="#_x0000_t75" style="width:198.35pt;height:113.45pt" o:ole="">
                   <v:imagedata r:id="rId24" o:title=""/>
                 </v:shape>
-                <o:OLEObject Type="Embed" ProgID="PBrush" ShapeID="_x0000_i1851" DrawAspect="Content" ObjectID="_1636658128" r:id="rId25"/>
+                <o:OLEObject Type="Embed" ProgID="PBrush" ShapeID="_x0000_i1049" DrawAspect="Content" ObjectID="_1637127783" r:id="rId25"/>
               </w:object>
             </w:r>
           </w:p>
@@ -2043,14 +2353,27 @@
             <w:r>
               <w:t xml:space="preserve">Figure </w:t>
             </w:r>
-            <w:fldSimple w:instr=" SEQ Figure \* ARABIC ">
-              <w:r>
-                <w:rPr>
-                  <w:noProof/>
-                </w:rPr>
-                <w:t>9</w:t>
-              </w:r>
-            </w:fldSimple>
+            <w:r>
+              <w:fldChar w:fldCharType="begin"/>
+            </w:r>
+            <w:r>
+              <w:instrText xml:space="preserve"> SEQ Figure \* ARABIC </w:instrText>
+            </w:r>
+            <w:r>
+              <w:fldChar w:fldCharType="separate"/>
+            </w:r>
+            <w:r>
+              <w:rPr>
+                <w:noProof/>
+              </w:rPr>
+              <w:t>9</w:t>
+            </w:r>
+            <w:r>
+              <w:rPr>
+                <w:noProof/>
+              </w:rPr>
+              <w:fldChar w:fldCharType="end"/>
+            </w:r>
             <w:r>
               <w:t xml:space="preserve"> : Personnage qui change de zone</w:t>
             </w:r>
@@ -2068,11 +2391,11 @@
               <w:jc w:val="center"/>
             </w:pPr>
             <w:r>
-              <w:object w:dxaOrig="2670" w:dyaOrig="2370" w14:anchorId="1B77E916">
-                <v:shape id="_x0000_i1852" type="#_x0000_t75" style="width:133.5pt;height:118.5pt" o:ole="">
+              <w:object w:dxaOrig="2670" w:dyaOrig="2280" w14:anchorId="1B77E916">
+                <v:shape id="_x0000_i1058" type="#_x0000_t75" style="width:133.8pt;height:114.1pt" o:ole="">
                   <v:imagedata r:id="rId26" o:title=""/>
                 </v:shape>
-                <o:OLEObject Type="Embed" ProgID="PBrush" ShapeID="_x0000_i1852" DrawAspect="Content" ObjectID="_1636658129" r:id="rId27"/>
+                <o:OLEObject Type="Embed" ProgID="PBrush" ShapeID="_x0000_i1058" DrawAspect="Content" ObjectID="_1637127784" r:id="rId27"/>
               </w:object>
             </w:r>
           </w:p>
@@ -2084,14 +2407,27 @@
             <w:r>
               <w:t xml:space="preserve">Figure </w:t>
             </w:r>
-            <w:fldSimple w:instr=" SEQ Figure \* ARABIC ">
-              <w:r>
-                <w:rPr>
-                  <w:noProof/>
-                </w:rPr>
-                <w:t>10</w:t>
-              </w:r>
-            </w:fldSimple>
+            <w:r>
+              <w:fldChar w:fldCharType="begin"/>
+            </w:r>
+            <w:r>
+              <w:instrText xml:space="preserve"> SEQ Figure \* ARABIC </w:instrText>
+            </w:r>
+            <w:r>
+              <w:fldChar w:fldCharType="separate"/>
+            </w:r>
+            <w:r>
+              <w:rPr>
+                <w:noProof/>
+              </w:rPr>
+              <w:t>10</w:t>
+            </w:r>
+            <w:r>
+              <w:rPr>
+                <w:noProof/>
+              </w:rPr>
+              <w:fldChar w:fldCharType="end"/>
+            </w:r>
             <w:r>
               <w:t xml:space="preserve"> : Carte avec arrivé du personnage</w:t>
             </w:r>
@@ -2108,10 +2444,10 @@
             </w:pPr>
             <w:r>
               <w:object w:dxaOrig="3960" w:dyaOrig="2265" w14:anchorId="4107ED18">
-                <v:shape id="_x0000_i1853" type="#_x0000_t75" style="width:198pt;height:113.25pt" o:ole="">
+                <v:shape id="_x0000_i1052" type="#_x0000_t75" style="width:198.35pt;height:113.45pt" o:ole="">
                   <v:imagedata r:id="rId28" o:title=""/>
                 </v:shape>
-                <o:OLEObject Type="Embed" ProgID="PBrush" ShapeID="_x0000_i1853" DrawAspect="Content" ObjectID="_1636658130" r:id="rId29"/>
+                <o:OLEObject Type="Embed" ProgID="PBrush" ShapeID="_x0000_i1052" DrawAspect="Content" ObjectID="_1637127785" r:id="rId29"/>
               </w:object>
             </w:r>
           </w:p>
@@ -2123,25 +2459,37 @@
             <w:r>
               <w:t xml:space="preserve">Figure </w:t>
             </w:r>
-            <w:fldSimple w:instr=" SEQ Figure \* ARABIC ">
-              <w:r>
-                <w:rPr>
-                  <w:noProof/>
-                </w:rPr>
-                <w:t>11</w:t>
-              </w:r>
-            </w:fldSimple>
+            <w:r>
+              <w:fldChar w:fldCharType="begin"/>
+            </w:r>
+            <w:r>
+              <w:instrText xml:space="preserve"> SEQ Figure \* ARABIC </w:instrText>
+            </w:r>
+            <w:r>
+              <w:fldChar w:fldCharType="separate"/>
+            </w:r>
+            <w:r>
+              <w:rPr>
+                <w:noProof/>
+              </w:rPr>
+              <w:t>11</w:t>
+            </w:r>
+            <w:r>
+              <w:rPr>
+                <w:noProof/>
+              </w:rPr>
+              <w:fldChar w:fldCharType="end"/>
+            </w:r>
             <w:r>
               <w:t xml:space="preserve"> : Personnage qui rentre dans une zone</w:t>
             </w:r>
           </w:p>
         </w:tc>
-        <w:bookmarkStart w:id="6" w:name="_GoBack"/>
-        <w:bookmarkEnd w:id="6"/>
       </w:tr>
     </w:tbl>
     <w:p>
       <w:pPr>
+        <w:spacing w:after="160" w:line="259" w:lineRule="auto"/>
         <w:rPr>
           <w:lang w:eastAsia="en-US"/>
         </w:rPr>
@@ -2149,6 +2497,7 @@
     </w:p>
     <w:p>
       <w:pPr>
+        <w:spacing w:after="160" w:line="259" w:lineRule="auto"/>
         <w:rPr>
           <w:lang w:eastAsia="en-US"/>
         </w:rPr>
@@ -2156,6 +2505,7 @@
     </w:p>
     <w:p>
       <w:pPr>
+        <w:spacing w:after="160" w:line="259" w:lineRule="auto"/>
         <w:rPr>
           <w:lang w:eastAsia="en-US"/>
         </w:rPr>
@@ -2184,6 +2534,21 @@
         <w:t>léments et conteneurs</w:t>
       </w:r>
       <w:bookmarkEnd w:id="7"/>
+    </w:p>
+    <w:p>
+      <w:pPr>
+        <w:pStyle w:val="Titre3"/>
+      </w:pPr>
+      <w:r>
+        <w:rPr>
+          <w:rStyle w:val="Titre2Car"/>
+          <w:rFonts w:asciiTheme="majorHAnsi" w:hAnsiTheme="majorHAnsi"/>
+          <w:color w:val="1F4D78" w:themeColor="accent1" w:themeShade="7F"/>
+          <w:sz w:val="24"/>
+          <w:szCs w:val="24"/>
+        </w:rPr>
+        <w:t>Horloges</w:t>
+      </w:r>
     </w:p>
     <w:p>
       <w:pPr>
@@ -2334,7 +2699,7 @@
               <w:rPr>
                 <w:lang w:eastAsia="en-US"/>
               </w:rPr>
-              <w:t>Est</w:t>
+              <w:t>Nord</w:t>
             </w:r>
           </w:p>
         </w:tc>
@@ -2429,7 +2794,7 @@
               <w:rPr>
                 <w:lang w:eastAsia="en-US"/>
               </w:rPr>
-              <w:t>Ouest</w:t>
+              <w:t>Nord</w:t>
             </w:r>
           </w:p>
         </w:tc>
@@ -2524,7 +2889,7 @@
               <w:rPr>
                 <w:lang w:eastAsia="en-US"/>
               </w:rPr>
-              <w:t>Sud</w:t>
+              <w:t>Est</w:t>
             </w:r>
           </w:p>
         </w:tc>
@@ -2596,17 +2961,611 @@
       <w:pPr>
         <w:rPr>
           <w:rStyle w:val="Titre2Car"/>
-          <w:rFonts w:ascii="Times New Roman" w:hAnsi="Times New Roman" w:cs="Times New Roman"/>
-          <w:color w:val="auto"/>
+        </w:rPr>
+      </w:pPr>
+    </w:p>
+    <w:p>
+      <w:pPr>
+        <w:rPr>
+          <w:rStyle w:val="Titre2Car"/>
+        </w:rPr>
+      </w:pPr>
+    </w:p>
+    <w:p>
+      <w:pPr>
+        <w:rPr>
+          <w:rStyle w:val="Titre2Car"/>
+        </w:rPr>
+      </w:pPr>
+    </w:p>
+    <w:p>
+      <w:pPr>
+        <w:rPr>
+          <w:rStyle w:val="Titre2Car"/>
+        </w:rPr>
+      </w:pPr>
+    </w:p>
+    <w:p>
+      <w:pPr>
+        <w:rPr>
+          <w:rStyle w:val="Titre2Car"/>
+        </w:rPr>
+      </w:pPr>
+    </w:p>
+    <w:p>
+      <w:pPr>
+        <w:rPr>
+          <w:rStyle w:val="Titre2Car"/>
+        </w:rPr>
+      </w:pPr>
+    </w:p>
+    <w:p>
+      <w:pPr>
+        <w:rPr>
+          <w:rStyle w:val="Titre2Car"/>
+        </w:rPr>
+      </w:pPr>
+    </w:p>
+    <w:p>
+      <w:pPr>
+        <w:rPr>
+          <w:rStyle w:val="Titre2Car"/>
+        </w:rPr>
+      </w:pPr>
+    </w:p>
+    <w:p>
+      <w:pPr>
+        <w:rPr>
+          <w:rStyle w:val="Titre2Car"/>
+        </w:rPr>
+      </w:pPr>
+    </w:p>
+    <w:p>
+      <w:pPr>
+        <w:rPr>
+          <w:rStyle w:val="Titre2Car"/>
+        </w:rPr>
+      </w:pPr>
+    </w:p>
+    <w:p>
+      <w:pPr>
+        <w:pStyle w:val="Titre3"/>
+        <w:rPr>
+          <w:rStyle w:val="Titre2Car"/>
+          <w:rFonts w:asciiTheme="majorHAnsi" w:hAnsiTheme="majorHAnsi"/>
+          <w:color w:val="1F4D78" w:themeColor="accent1" w:themeShade="7F"/>
           <w:sz w:val="24"/>
           <w:szCs w:val="24"/>
-          <w:lang w:eastAsia="en-US"/>
-        </w:rPr>
-      </w:pPr>
+        </w:rPr>
+      </w:pPr>
+      <w:r>
+        <w:rPr>
+          <w:rStyle w:val="Titre2Car"/>
+          <w:rFonts w:asciiTheme="majorHAnsi" w:hAnsiTheme="majorHAnsi"/>
+          <w:color w:val="1F4D78" w:themeColor="accent1" w:themeShade="7F"/>
+          <w:sz w:val="24"/>
+          <w:szCs w:val="24"/>
+        </w:rPr>
+        <w:t>Personnage</w:t>
+      </w:r>
+      <w:r>
+        <w:rPr>
+          <w:rStyle w:val="Titre2Car"/>
+          <w:rFonts w:asciiTheme="majorHAnsi" w:hAnsiTheme="majorHAnsi"/>
+          <w:color w:val="1F4D78" w:themeColor="accent1" w:themeShade="7F"/>
+          <w:sz w:val="24"/>
+          <w:szCs w:val="24"/>
+        </w:rPr>
+        <w:t>s</w:t>
+      </w:r>
     </w:p>
     <w:p>
       <w:pPr>
         <w:rPr>
+          <w:rFonts w:eastAsiaTheme="majorEastAsia"/>
+          <w:lang w:eastAsia="en-US"/>
+        </w:rPr>
+      </w:pPr>
+    </w:p>
+    <w:tbl>
+      <w:tblPr>
+        <w:tblStyle w:val="Grilledutableau"/>
+        <w:tblW w:w="0" w:type="auto"/>
+        <w:jc w:val="center"/>
+        <w:tblLook w:val="04A0" w:firstRow="1" w:lastRow="0" w:firstColumn="1" w:lastColumn="0" w:noHBand="0" w:noVBand="1"/>
+      </w:tblPr>
+      <w:tblGrid>
+        <w:gridCol w:w="1815"/>
+        <w:gridCol w:w="1742"/>
+        <w:gridCol w:w="1861"/>
+        <w:gridCol w:w="1914"/>
+      </w:tblGrid>
+      <w:tr>
+        <w:trPr>
+          <w:trHeight w:val="541"/>
+          <w:jc w:val="center"/>
+        </w:trPr>
+        <w:tc>
+          <w:tcPr>
+            <w:tcW w:w="1815" w:type="dxa"/>
+            <w:tcBorders>
+              <w:top w:val="nil"/>
+              <w:left w:val="nil"/>
+            </w:tcBorders>
+          </w:tcPr>
+          <w:p>
+            <w:pPr>
+              <w:rPr>
+                <w:lang w:eastAsia="en-US"/>
+              </w:rPr>
+            </w:pPr>
+          </w:p>
+        </w:tc>
+        <w:tc>
+          <w:tcPr>
+            <w:tcW w:w="1742" w:type="dxa"/>
+          </w:tcPr>
+          <w:p>
+            <w:pPr>
+              <w:rPr>
+                <w:lang w:eastAsia="en-US"/>
+              </w:rPr>
+            </w:pPr>
+            <w:r>
+              <w:rPr>
+                <w:lang w:eastAsia="en-US"/>
+              </w:rPr>
+              <w:t>Lieu</w:t>
+            </w:r>
+          </w:p>
+        </w:tc>
+        <w:tc>
+          <w:tcPr>
+            <w:tcW w:w="1861" w:type="dxa"/>
+          </w:tcPr>
+          <w:p>
+            <w:pPr>
+              <w:rPr>
+                <w:lang w:eastAsia="en-US"/>
+              </w:rPr>
+            </w:pPr>
+            <w:r>
+              <w:rPr>
+                <w:lang w:eastAsia="en-US"/>
+              </w:rPr>
+              <w:t>Énigme</w:t>
+            </w:r>
+            <w:r>
+              <w:rPr>
+                <w:lang w:eastAsia="en-US"/>
+              </w:rPr>
+              <w:t xml:space="preserve"> </w:t>
+            </w:r>
+          </w:p>
+        </w:tc>
+        <w:tc>
+          <w:tcPr>
+            <w:tcW w:w="1914" w:type="dxa"/>
+          </w:tcPr>
+          <w:p>
+            <w:pPr>
+              <w:rPr>
+                <w:lang w:eastAsia="en-US"/>
+              </w:rPr>
+            </w:pPr>
+            <w:r>
+              <w:rPr>
+                <w:lang w:eastAsia="en-US"/>
+              </w:rPr>
+              <w:t>Apparition dans la carte</w:t>
+            </w:r>
+          </w:p>
+        </w:tc>
+      </w:tr>
+      <w:tr>
+        <w:trPr>
+          <w:trHeight w:val="525"/>
+          <w:jc w:val="center"/>
+        </w:trPr>
+        <w:tc>
+          <w:tcPr>
+            <w:tcW w:w="1815" w:type="dxa"/>
+          </w:tcPr>
+          <w:p>
+            <w:pPr>
+              <w:rPr>
+                <w:lang w:eastAsia="en-US"/>
+              </w:rPr>
+            </w:pPr>
+            <w:r>
+              <w:rPr>
+                <w:lang w:eastAsia="en-US"/>
+              </w:rPr>
+              <w:t>H</w:t>
+            </w:r>
+            <w:r>
+              <w:t>omme 1</w:t>
+            </w:r>
+          </w:p>
+        </w:tc>
+        <w:tc>
+          <w:tcPr>
+            <w:tcW w:w="1742" w:type="dxa"/>
+          </w:tcPr>
+          <w:p>
+            <w:pPr>
+              <w:rPr>
+                <w:lang w:eastAsia="en-US"/>
+              </w:rPr>
+            </w:pPr>
+            <w:r>
+              <w:rPr>
+                <w:lang w:eastAsia="en-US"/>
+              </w:rPr>
+              <w:t>Salle de bronze</w:t>
+            </w:r>
+          </w:p>
+        </w:tc>
+        <w:tc>
+          <w:tcPr>
+            <w:tcW w:w="1861" w:type="dxa"/>
+          </w:tcPr>
+          <w:p>
+            <w:pPr>
+              <w:rPr>
+                <w:lang w:eastAsia="en-US"/>
+              </w:rPr>
+            </w:pPr>
+            <w:r>
+              <w:rPr>
+                <w:lang w:eastAsia="en-US"/>
+              </w:rPr>
+              <w:t>Énigme 1</w:t>
+            </w:r>
+          </w:p>
+        </w:tc>
+        <w:tc>
+          <w:tcPr>
+            <w:tcW w:w="1914" w:type="dxa"/>
+          </w:tcPr>
+          <w:p>
+            <w:pPr>
+              <w:rPr>
+                <w:lang w:eastAsia="en-US"/>
+              </w:rPr>
+            </w:pPr>
+            <w:r>
+              <w:rPr>
+                <w:lang w:eastAsia="en-US"/>
+              </w:rPr>
+              <w:t>Début du jeu</w:t>
+            </w:r>
+          </w:p>
+        </w:tc>
+      </w:tr>
+      <w:tr>
+        <w:trPr>
+          <w:trHeight w:val="541"/>
+          <w:jc w:val="center"/>
+        </w:trPr>
+        <w:tc>
+          <w:tcPr>
+            <w:tcW w:w="1815" w:type="dxa"/>
+          </w:tcPr>
+          <w:p>
+            <w:pPr>
+              <w:rPr>
+                <w:lang w:eastAsia="en-US"/>
+              </w:rPr>
+            </w:pPr>
+            <w:r>
+              <w:rPr>
+                <w:lang w:eastAsia="en-US"/>
+              </w:rPr>
+              <w:t>Femme 1</w:t>
+            </w:r>
+          </w:p>
+        </w:tc>
+        <w:tc>
+          <w:tcPr>
+            <w:tcW w:w="1742" w:type="dxa"/>
+          </w:tcPr>
+          <w:p>
+            <w:pPr>
+              <w:rPr>
+                <w:lang w:eastAsia="en-US"/>
+              </w:rPr>
+            </w:pPr>
+            <w:r>
+              <w:rPr>
+                <w:lang w:eastAsia="en-US"/>
+              </w:rPr>
+              <w:t>Salle d’argent</w:t>
+            </w:r>
+          </w:p>
+        </w:tc>
+        <w:tc>
+          <w:tcPr>
+            <w:tcW w:w="1861" w:type="dxa"/>
+          </w:tcPr>
+          <w:p>
+            <w:pPr>
+              <w:rPr>
+                <w:lang w:eastAsia="en-US"/>
+              </w:rPr>
+            </w:pPr>
+            <w:r>
+              <w:rPr>
+                <w:lang w:eastAsia="en-US"/>
+              </w:rPr>
+              <w:t>Énigme 2</w:t>
+            </w:r>
+          </w:p>
+        </w:tc>
+        <w:tc>
+          <w:tcPr>
+            <w:tcW w:w="1914" w:type="dxa"/>
+          </w:tcPr>
+          <w:p>
+            <w:pPr>
+              <w:rPr>
+                <w:lang w:eastAsia="en-US"/>
+              </w:rPr>
+            </w:pPr>
+            <w:r>
+              <w:rPr>
+                <w:lang w:eastAsia="en-US"/>
+              </w:rPr>
+              <w:t>Après avoir activer l’horloge de bronze</w:t>
+            </w:r>
+          </w:p>
+        </w:tc>
+      </w:tr>
+      <w:tr>
+        <w:trPr>
+          <w:trHeight w:val="787"/>
+          <w:jc w:val="center"/>
+        </w:trPr>
+        <w:tc>
+          <w:tcPr>
+            <w:tcW w:w="1815" w:type="dxa"/>
+          </w:tcPr>
+          <w:p>
+            <w:pPr>
+              <w:rPr>
+                <w:lang w:eastAsia="en-US"/>
+              </w:rPr>
+            </w:pPr>
+            <w:r>
+              <w:rPr>
+                <w:lang w:eastAsia="en-US"/>
+              </w:rPr>
+              <w:t>Homme 2</w:t>
+            </w:r>
+          </w:p>
+          <w:p>
+            <w:pPr>
+              <w:rPr>
+                <w:lang w:eastAsia="en-US"/>
+              </w:rPr>
+            </w:pPr>
+          </w:p>
+        </w:tc>
+        <w:tc>
+          <w:tcPr>
+            <w:tcW w:w="1742" w:type="dxa"/>
+          </w:tcPr>
+          <w:p>
+            <w:pPr>
+              <w:rPr>
+                <w:lang w:eastAsia="en-US"/>
+              </w:rPr>
+            </w:pPr>
+            <w:r>
+              <w:rPr>
+                <w:lang w:eastAsia="en-US"/>
+              </w:rPr>
+              <w:t>Salle d’or</w:t>
+            </w:r>
+          </w:p>
+        </w:tc>
+        <w:tc>
+          <w:tcPr>
+            <w:tcW w:w="1861" w:type="dxa"/>
+          </w:tcPr>
+          <w:p>
+            <w:pPr>
+              <w:rPr>
+                <w:lang w:eastAsia="en-US"/>
+              </w:rPr>
+            </w:pPr>
+            <w:r>
+              <w:rPr>
+                <w:lang w:eastAsia="en-US"/>
+              </w:rPr>
+              <w:t>Énigme 3</w:t>
+            </w:r>
+          </w:p>
+        </w:tc>
+        <w:tc>
+          <w:tcPr>
+            <w:tcW w:w="1914" w:type="dxa"/>
+          </w:tcPr>
+          <w:p>
+            <w:pPr>
+              <w:rPr>
+                <w:lang w:eastAsia="en-US"/>
+              </w:rPr>
+            </w:pPr>
+            <w:r>
+              <w:rPr>
+                <w:lang w:eastAsia="en-US"/>
+              </w:rPr>
+              <w:t>Après avoir activé l’horloge d’argent</w:t>
+            </w:r>
+          </w:p>
+        </w:tc>
+      </w:tr>
+      <w:tr>
+        <w:trPr>
+          <w:trHeight w:val="787"/>
+          <w:jc w:val="center"/>
+        </w:trPr>
+        <w:tc>
+          <w:tcPr>
+            <w:tcW w:w="1815" w:type="dxa"/>
+          </w:tcPr>
+          <w:p>
+            <w:pPr>
+              <w:rPr>
+                <w:lang w:eastAsia="en-US"/>
+              </w:rPr>
+            </w:pPr>
+            <w:r>
+              <w:rPr>
+                <w:lang w:eastAsia="en-US"/>
+              </w:rPr>
+              <w:t>Femme 2</w:t>
+            </w:r>
+          </w:p>
+        </w:tc>
+        <w:tc>
+          <w:tcPr>
+            <w:tcW w:w="1742" w:type="dxa"/>
+          </w:tcPr>
+          <w:p>
+            <w:pPr>
+              <w:rPr>
+                <w:lang w:eastAsia="en-US"/>
+              </w:rPr>
+            </w:pPr>
+            <w:r>
+              <w:rPr>
+                <w:lang w:eastAsia="en-US"/>
+              </w:rPr>
+              <w:t>Salle de départ</w:t>
+            </w:r>
+          </w:p>
+        </w:tc>
+        <w:tc>
+          <w:tcPr>
+            <w:tcW w:w="1861" w:type="dxa"/>
+          </w:tcPr>
+          <w:p>
+            <w:pPr>
+              <w:rPr>
+                <w:lang w:eastAsia="en-US"/>
+              </w:rPr>
+            </w:pPr>
+            <w:r>
+              <w:rPr>
+                <w:lang w:eastAsia="en-US"/>
+              </w:rPr>
+              <w:t>Énigme 4</w:t>
+            </w:r>
+          </w:p>
+        </w:tc>
+        <w:tc>
+          <w:tcPr>
+            <w:tcW w:w="1914" w:type="dxa"/>
+          </w:tcPr>
+          <w:p>
+            <w:pPr>
+              <w:rPr>
+                <w:lang w:eastAsia="en-US"/>
+              </w:rPr>
+            </w:pPr>
+            <w:r>
+              <w:rPr>
+                <w:lang w:eastAsia="en-US"/>
+              </w:rPr>
+              <w:t>Après avoir activé l’horloge d’or</w:t>
+            </w:r>
+          </w:p>
+        </w:tc>
+      </w:tr>
+      <w:tr>
+        <w:trPr>
+          <w:trHeight w:val="787"/>
+          <w:jc w:val="center"/>
+        </w:trPr>
+        <w:tc>
+          <w:tcPr>
+            <w:tcW w:w="1815" w:type="dxa"/>
+          </w:tcPr>
+          <w:p>
+            <w:pPr>
+              <w:rPr>
+                <w:lang w:eastAsia="en-US"/>
+              </w:rPr>
+            </w:pPr>
+            <w:r>
+              <w:rPr>
+                <w:lang w:eastAsia="en-US"/>
+              </w:rPr>
+              <w:t>Femme 3</w:t>
+            </w:r>
+          </w:p>
+        </w:tc>
+        <w:tc>
+          <w:tcPr>
+            <w:tcW w:w="1742" w:type="dxa"/>
+          </w:tcPr>
+          <w:p>
+            <w:pPr>
+              <w:rPr>
+                <w:lang w:eastAsia="en-US"/>
+              </w:rPr>
+            </w:pPr>
+            <w:r>
+              <w:rPr>
+                <w:lang w:eastAsia="en-US"/>
+              </w:rPr>
+              <w:t>Salle de départ</w:t>
+            </w:r>
+          </w:p>
+        </w:tc>
+        <w:tc>
+          <w:tcPr>
+            <w:tcW w:w="1861" w:type="dxa"/>
+          </w:tcPr>
+          <w:p>
+            <w:pPr>
+              <w:rPr>
+                <w:lang w:eastAsia="en-US"/>
+              </w:rPr>
+            </w:pPr>
+            <w:r>
+              <w:rPr>
+                <w:lang w:eastAsia="en-US"/>
+              </w:rPr>
+              <w:t>Énigme piège</w:t>
+            </w:r>
+          </w:p>
+        </w:tc>
+        <w:tc>
+          <w:tcPr>
+            <w:tcW w:w="1914" w:type="dxa"/>
+          </w:tcPr>
+          <w:p>
+            <w:pPr>
+              <w:rPr>
+                <w:lang w:eastAsia="en-US"/>
+              </w:rPr>
+            </w:pPr>
+            <w:r>
+              <w:rPr>
+                <w:lang w:eastAsia="en-US"/>
+              </w:rPr>
+              <w:t>Début du jeu (interaction impossible)</w:t>
+            </w:r>
+          </w:p>
+        </w:tc>
+      </w:tr>
+    </w:tbl>
+    <w:p>
+      <w:pPr>
+        <w:rPr>
           <w:rStyle w:val="Titre2Car"/>
           <w:lang w:eastAsia="en-US"/>
         </w:rPr>
@@ -2622,51 +3581,10 @@
     </w:p>
     <w:p>
       <w:pPr>
-        <w:rPr>
-          <w:rStyle w:val="Titre2Car"/>
-          <w:lang w:eastAsia="en-US"/>
-        </w:rPr>
-      </w:pPr>
-    </w:p>
-    <w:p>
-      <w:pPr>
-        <w:rPr>
-          <w:rStyle w:val="Titre2Car"/>
-          <w:lang w:eastAsia="en-US"/>
-        </w:rPr>
-      </w:pPr>
-    </w:p>
-    <w:p>
-      <w:pPr>
-        <w:rPr>
-          <w:rStyle w:val="Titre2Car"/>
-          <w:lang w:eastAsia="en-US"/>
-        </w:rPr>
-      </w:pPr>
-    </w:p>
-    <w:p>
-      <w:pPr>
-        <w:rPr>
-          <w:rStyle w:val="Titre2Car"/>
-          <w:lang w:eastAsia="en-US"/>
-        </w:rPr>
-      </w:pPr>
-    </w:p>
-    <w:p>
-      <w:pPr>
-        <w:rPr>
-          <w:rStyle w:val="Titre2Car"/>
-          <w:lang w:eastAsia="en-US"/>
-        </w:rPr>
-      </w:pPr>
-    </w:p>
-    <w:p>
-      <w:pPr>
         <w:pStyle w:val="Titre2"/>
       </w:pPr>
       <w:bookmarkStart w:id="8" w:name="_Toc26045190"/>
       <w:r>
-        <w:lastRenderedPageBreak/>
         <w:t>Énigmes</w:t>
       </w:r>
       <w:bookmarkEnd w:id="8"/>
@@ -2679,6 +3597,57 @@
       </w:pPr>
       <w:r>
         <w:rPr>
+          <w:lang w:eastAsia="en-US"/>
+        </w:rPr>
+        <w:t>La réponse des énigmes se fera dans un champ de texte qui apparaitra lors de l’énigme.</w:t>
+      </w:r>
+    </w:p>
+    <w:p>
+      <w:pPr>
+        <w:rPr>
+          <w:lang w:eastAsia="en-US"/>
+        </w:rPr>
+      </w:pPr>
+      <w:r>
+        <w:rPr>
+          <w:lang w:eastAsia="en-US"/>
+        </w:rPr>
+        <w:t xml:space="preserve">Deux réponses peuvent être proposées. </w:t>
+      </w:r>
+      <w:r>
+        <w:rPr>
+          <w:lang w:eastAsia="en-US"/>
+        </w:rPr>
+        <w:t xml:space="preserve">Un indice sera </w:t>
+      </w:r>
+      <w:r>
+        <w:rPr>
+          <w:lang w:eastAsia="en-US"/>
+        </w:rPr>
+        <w:t>donné</w:t>
+      </w:r>
+      <w:r>
+        <w:rPr>
+          <w:lang w:eastAsia="en-US"/>
+        </w:rPr>
+        <w:t xml:space="preserve"> si la première réponse est fausse.</w:t>
+      </w:r>
+    </w:p>
+    <w:p>
+      <w:pPr>
+        <w:rPr>
+          <w:lang w:eastAsia="en-US"/>
+        </w:rPr>
+      </w:pPr>
+    </w:p>
+    <w:p>
+      <w:pPr>
+        <w:rPr>
+          <w:lang w:eastAsia="en-US"/>
+        </w:rPr>
+      </w:pPr>
+      <w:r>
+        <w:rPr>
           <w:b/>
           <w:bCs/>
           <w:lang w:eastAsia="en-US"/>
@@ -2717,6 +3686,12 @@
           <w:lang w:eastAsia="en-US"/>
         </w:rPr>
         <w:t> : Le joueur devra alors parcourir l’ensemble de la carte afin de trouver le nombre de tableau présent.</w:t>
+      </w:r>
+      <w:r>
+        <w:rPr>
+          <w:lang w:eastAsia="en-US"/>
+        </w:rPr>
+        <w:t xml:space="preserve"> Il y a un total de 6 tableaux.</w:t>
       </w:r>
     </w:p>
     <w:p>
@@ -2899,6 +3874,7 @@
           <w:bCs/>
           <w:lang w:eastAsia="en-US"/>
         </w:rPr>
+        <w:lastRenderedPageBreak/>
         <w:t>Énigme 3</w:t>
       </w:r>
       <w:r>
@@ -2918,6 +3894,30 @@
           <w:lang w:eastAsia="en-US"/>
         </w:rPr>
         <w:t xml:space="preserve"> en 5 secondes. </w:t>
+      </w:r>
+      <w:r>
+        <w:rPr>
+          <w:color w:val="343434"/>
+          <w:shd w:val="clear" w:color="auto" w:fill="FFFFFF"/>
+        </w:rPr>
+        <w:t>Combien lui faut-il de temps pour sonner midi ?</w:t>
+      </w:r>
+    </w:p>
+    <w:p>
+      <w:pPr>
+        <w:rPr>
+          <w:color w:val="343434"/>
+          <w:shd w:val="clear" w:color="auto" w:fill="FFFFFF"/>
+        </w:rPr>
+      </w:pPr>
+      <w:r>
+        <w:rPr>
+          <w:b/>
+          <w:bCs/>
+          <w:color w:val="343434"/>
+          <w:shd w:val="clear" w:color="auto" w:fill="FFFFFF"/>
+        </w:rPr>
+        <w:t>Explication</w:t>
       </w:r>
       <w:r>
         <w:rPr>
@@ -2927,33 +3927,6 @@
           <w:szCs w:val="21"/>
           <w:shd w:val="clear" w:color="auto" w:fill="FFFFFF"/>
         </w:rPr>
-        <w:t>Combien lui faut-il de temps pour sonner midi ?</w:t>
-      </w:r>
-    </w:p>
-    <w:p>
-      <w:pPr>
-        <w:rPr>
-          <w:color w:val="343434"/>
-          <w:shd w:val="clear" w:color="auto" w:fill="FFFFFF"/>
-        </w:rPr>
-      </w:pPr>
-      <w:r>
-        <w:rPr>
-          <w:b/>
-          <w:bCs/>
-          <w:color w:val="343434"/>
-          <w:shd w:val="clear" w:color="auto" w:fill="FFFFFF"/>
-        </w:rPr>
-        <w:t>Explication</w:t>
-      </w:r>
-      <w:r>
-        <w:rPr>
-          <w:rFonts w:ascii="Helvetica" w:hAnsi="Helvetica"/>
-          <w:color w:val="343434"/>
-          <w:sz w:val="21"/>
-          <w:szCs w:val="21"/>
-          <w:shd w:val="clear" w:color="auto" w:fill="FFFFFF"/>
-        </w:rPr>
         <w:t xml:space="preserve"> : </w:t>
       </w:r>
       <w:r>
@@ -3006,7 +3979,52 @@
     </w:p>
     <w:p>
       <w:r>
-        <w:t>Énigme 4 :  ** explication de l’énigme 4**</w:t>
+        <w:rPr>
+          <w:b/>
+          <w:bCs/>
+        </w:rPr>
+        <w:t>Énigme 4</w:t>
+      </w:r>
+      <w:r>
+        <w:t xml:space="preserve"> :  </w:t>
+      </w:r>
+      <w:r>
+        <w:t>« Sans lui, rien ne peut se faire. Il passe vite ou lentement. Souvent quand on le perd, on ne le rattrape plus. Qui est-il ?</w:t>
+      </w:r>
+    </w:p>
+    <w:p>
+      <w:r>
+        <w:rPr>
+          <w:b/>
+          <w:bCs/>
+        </w:rPr>
+        <w:t>Explication</w:t>
+      </w:r>
+      <w:r>
+        <w:t> : La réponse est : le temps.</w:t>
+      </w:r>
+    </w:p>
+    <w:p>
+      <w:pPr>
+        <w:rPr>
+          <w:lang w:eastAsia="en-US"/>
+        </w:rPr>
+      </w:pPr>
+      <w:r>
+        <w:rPr>
+          <w:b/>
+          <w:bCs/>
+          <w:color w:val="343434"/>
+          <w:shd w:val="clear" w:color="auto" w:fill="FFFFFF"/>
+        </w:rPr>
+        <w:t>Item à gagner</w:t>
+      </w:r>
+      <w:r>
+        <w:rPr>
+          <w:color w:val="343434"/>
+          <w:shd w:val="clear" w:color="auto" w:fill="FFFFFF"/>
+        </w:rPr>
+        <w:t> :</w:t>
       </w:r>
     </w:p>
     <w:p>
@@ -3033,8 +4051,64 @@
         <w:t>Remontoir en or</w:t>
       </w:r>
     </w:p>
+    <w:p/>
     <w:p>
-      <w:pPr>
+      <w:r>
+        <w:rPr>
+          <w:b/>
+          <w:bCs/>
+        </w:rPr>
+        <w:t>Énigme piège</w:t>
+      </w:r>
+      <w:r>
+        <w:t xml:space="preserve"> : Quel est le nombre qui est tel que si on le multiplie par deux, on lui ajoute sa moitié puis son quart et enfin 1, donnera 100 ? </w:t>
+      </w:r>
+    </w:p>
+    <w:p>
+      <w:r>
+        <w:rPr>
+          <w:b/>
+          <w:bCs/>
+        </w:rPr>
+        <w:t>E</w:t>
+      </w:r>
+      <w:r>
+        <w:rPr>
+          <w:b/>
+          <w:bCs/>
+        </w:rPr>
+        <w:t>xplication</w:t>
+      </w:r>
+      <w:r>
+        <w:t> : 36 car 36*2 = 72, 72 + (36 / 2) = 90, 90 + (36/4) = 99, 99 + 1 = 100</w:t>
+      </w:r>
+    </w:p>
+    <w:p>
+      <w:pPr>
+        <w:rPr>
+          <w:b/>
+          <w:bCs/>
+        </w:rPr>
+      </w:pPr>
+      <w:r>
+        <w:rPr>
+          <w:b/>
+          <w:bCs/>
+        </w:rPr>
+        <w:t>Aucun item à gagner.</w:t>
+      </w:r>
+    </w:p>
+    <w:p>
+      <w:pPr>
+        <w:rPr>
+          <w:b/>
+          <w:bCs/>
+        </w:rPr>
+      </w:pPr>
+    </w:p>
+    <w:p>
+      <w:pPr>
+        <w:spacing w:line="259" w:lineRule="auto"/>
         <w:rPr>
           <w:rStyle w:val="Titre2Car"/>
           <w:lang w:eastAsia="en-US"/>
@@ -3073,6 +4147,26 @@
     <w:p>
       <w:pPr>
         <w:rPr>
+          <w:lang w:eastAsia="en-US"/>
+        </w:rPr>
+      </w:pPr>
+    </w:p>
+    <w:p>
+      <w:pPr>
+        <w:rPr>
+          <w:lang w:eastAsia="en-US"/>
+        </w:rPr>
+      </w:pPr>
+      <w:r>
+        <w:rPr>
+          <w:lang w:eastAsia="en-US"/>
+        </w:rPr>
+        <w:t xml:space="preserve">Pour l’énigme finale, deux personnes proposeront une énigme. Une d’entre-elles sera fausse et ne permettra pas au joueur de gagner les items nécessaires pour activer l’horloge d’or. Il pourra cependant répondre à l’autre énigme. </w:t>
+      </w:r>
+    </w:p>
+    <w:p>
+      <w:pPr>
+        <w:rPr>
           <w:rStyle w:val="Titre2Car"/>
           <w:lang w:eastAsia="en-US"/>
         </w:rPr>
@@ -3168,34 +4262,6 @@
     <w:p>
       <w:pPr>
         <w:rPr>
-          <w:lang w:eastAsia="en-US"/>
-        </w:rPr>
-      </w:pPr>
-    </w:p>
-    <w:p>
-      <w:pPr>
-        <w:rPr>
-          <w:lang w:eastAsia="en-US"/>
-        </w:rPr>
-      </w:pPr>
-    </w:p>
-    <w:p>
-      <w:pPr>
-        <w:rPr>
-          <w:lang w:eastAsia="en-US"/>
-        </w:rPr>
-      </w:pPr>
-    </w:p>
-    <w:p>
-      <w:pPr>
-        <w:rPr>
-          <w:lang w:eastAsia="en-US"/>
-        </w:rPr>
-      </w:pPr>
-    </w:p>
-    <w:p>
-      <w:pPr>
-        <w:rPr>
           <w:rStyle w:val="Titre2Car"/>
           <w:lang w:eastAsia="en-US"/>
         </w:rPr>
@@ -3206,7 +4272,6 @@
           <w:rStyle w:val="Titre2Car"/>
           <w:lang w:eastAsia="en-US"/>
         </w:rPr>
-        <w:lastRenderedPageBreak/>
         <w:t>S</w:t>
       </w:r>
       <w:r>
@@ -3230,6 +4295,48 @@
         </w:rPr>
         <w:t>Afin de gagner le jeu, le joueur devra accéder et interagir avec chaque horloge dans un ordre bien précis afin de rétablir le temps.</w:t>
       </w:r>
+      <w:r>
+        <w:rPr>
+          <w:lang w:eastAsia="en-US"/>
+        </w:rPr>
+        <w:t xml:space="preserve"> (</w:t>
+      </w:r>
+      <w:r>
+        <w:rPr>
+          <w:lang w:eastAsia="en-US"/>
+        </w:rPr>
+        <w:t>l’</w:t>
+      </w:r>
+      <w:r>
+        <w:rPr>
+          <w:lang w:eastAsia="en-US"/>
+        </w:rPr>
+        <w:t xml:space="preserve">horloge de bronze puis </w:t>
+      </w:r>
+      <w:r>
+        <w:rPr>
+          <w:lang w:eastAsia="en-US"/>
+        </w:rPr>
+        <w:t>l’</w:t>
+      </w:r>
+      <w:r>
+        <w:rPr>
+          <w:lang w:eastAsia="en-US"/>
+        </w:rPr>
+        <w:t xml:space="preserve">horloge d’argent et enfin pour finir </w:t>
+      </w:r>
+      <w:r>
+        <w:rPr>
+          <w:lang w:eastAsia="en-US"/>
+        </w:rPr>
+        <w:t>l’</w:t>
+      </w:r>
+      <w:r>
+        <w:rPr>
+          <w:lang w:eastAsia="en-US"/>
+        </w:rPr>
+        <w:t>horloge d’or).</w:t>
+      </w:r>
     </w:p>
     <w:p>
       <w:pPr>
@@ -3237,18 +4344,6 @@
           <w:lang w:eastAsia="en-US"/>
         </w:rPr>
       </w:pPr>
-      <w:r>
-        <w:rPr>
-          <w:lang w:eastAsia="en-US"/>
-        </w:rPr>
-        <w:t xml:space="preserve">Si le joueur interagit avec la mauvaise horloge, il changera encore une fois de dimension. Cette dernière en revanche ne lui permettra pas de </w:t>
-      </w:r>
-      <w:r>
-        <w:rPr>
-          <w:lang w:eastAsia="en-US"/>
-        </w:rPr>
-        <w:t>retrouver la sienne. La partie sera terminé.</w:t>
-      </w:r>
     </w:p>
     <w:p>
       <w:pPr>
@@ -3260,7 +4355,19 @@
         <w:rPr>
           <w:lang w:eastAsia="en-US"/>
         </w:rPr>
-        <w:t>La dimension dans laquelle le héro s’est retrouvé se renouvelle chaque heure, c’est pour cela qu’il devra faire preuve de rapidité et d’efficacité afin de résoudre toutes les énigmes en moins d’une heure.</w:t>
+        <w:t xml:space="preserve">Si le joueur interagit avec la mauvaise horloge, il changera encore une fois de dimension. Cette dernière en revanche ne lui permettra pas de </w:t>
+      </w:r>
+      <w:r>
+        <w:rPr>
+          <w:lang w:eastAsia="en-US"/>
+        </w:rPr>
+        <w:t>retrouver la sienne. La partie sera terminé.</w:t>
+      </w:r>
+      <w:r>
+        <w:rPr>
+          <w:lang w:eastAsia="en-US"/>
+        </w:rPr>
+        <w:t xml:space="preserve"> Interagir avec l’horloge piège entrainera la mort du joueur.</w:t>
       </w:r>
     </w:p>
     <w:p>
@@ -3276,36 +4383,6 @@
           <w:lang w:eastAsia="en-US"/>
         </w:rPr>
       </w:pPr>
-      <w:r>
-        <w:rPr>
-          <w:lang w:eastAsia="en-US"/>
-        </w:rPr>
-        <w:t>Chaque horloge permet de passer d’un point A à un point B dans le temps</w:t>
-      </w:r>
-      <w:r>
-        <w:rPr>
-          <w:lang w:eastAsia="en-US"/>
-        </w:rPr>
-        <w:t>. Le</w:t>
-      </w:r>
-      <w:r>
-        <w:rPr>
-          <w:lang w:eastAsia="en-US"/>
-        </w:rPr>
-        <w:t xml:space="preserve"> but est d’accéder et d’interagir avec chaque horloge </w:t>
-      </w:r>
-      <w:r>
-        <w:rPr>
-          <w:lang w:eastAsia="en-US"/>
-        </w:rPr>
-        <w:t xml:space="preserve">dans un temps imparti </w:t>
-      </w:r>
-      <w:r>
-        <w:rPr>
-          <w:lang w:eastAsia="en-US"/>
-        </w:rPr>
-        <w:t>afin de retrouver la dimension initiale du héro et donc de terminer le jeu.</w:t>
-      </w:r>
     </w:p>
     <w:p>
       <w:pPr>
@@ -3313,6 +4390,270 @@
           <w:lang w:eastAsia="en-US"/>
         </w:rPr>
       </w:pPr>
+    </w:p>
+    <w:p>
+      <w:pPr>
+        <w:rPr>
+          <w:lang w:eastAsia="en-US"/>
+        </w:rPr>
+      </w:pPr>
+      <w:r>
+        <w:rPr>
+          <w:lang w:eastAsia="en-US"/>
+        </w:rPr>
+        <w:t xml:space="preserve">La dimension dans laquelle le </w:t>
+      </w:r>
+      <w:r>
+        <w:rPr>
+          <w:lang w:eastAsia="en-US"/>
+        </w:rPr>
+        <w:t>héros</w:t>
+      </w:r>
+      <w:r>
+        <w:rPr>
+          <w:lang w:eastAsia="en-US"/>
+        </w:rPr>
+        <w:t xml:space="preserve"> s’est retrouvé se renouvelle chaque heure, c’est pour cela qu’il devra faire preuve de rapidité et d’efficacité afin de résoudre toutes les énigmes en moins d’une heure.</w:t>
+      </w:r>
+      <w:r>
+        <w:rPr>
+          <w:lang w:eastAsia="en-US"/>
+        </w:rPr>
+        <w:t xml:space="preserve"> (1h dans le jeu correspond à 10 minutes)</w:t>
+      </w:r>
+    </w:p>
+    <w:p>
+      <w:pPr>
+        <w:rPr>
+          <w:lang w:eastAsia="en-US"/>
+        </w:rPr>
+      </w:pPr>
+    </w:p>
+    <w:p>
+      <w:pPr>
+        <w:rPr>
+          <w:lang w:eastAsia="en-US"/>
+        </w:rPr>
+      </w:pPr>
+      <w:r>
+        <w:rPr>
+          <w:lang w:eastAsia="en-US"/>
+        </w:rPr>
+        <w:t>La suite d’actions à effectuer afin de gagner est la suivante :</w:t>
+      </w:r>
+    </w:p>
+    <w:p>
+      <w:pPr>
+        <w:pStyle w:val="Paragraphedeliste"/>
+        <w:numPr>
+          <w:ilvl w:val="0"/>
+          <w:numId w:val="38"/>
+        </w:numPr>
+      </w:pPr>
+      <w:r>
+        <w:t xml:space="preserve">Trouver la salle où se trouve </w:t>
+      </w:r>
+      <w:r>
+        <w:t>l’horloge de bronze</w:t>
+      </w:r>
+    </w:p>
+    <w:p>
+      <w:pPr>
+        <w:pStyle w:val="Paragraphedeliste"/>
+        <w:numPr>
+          <w:ilvl w:val="0"/>
+          <w:numId w:val="38"/>
+        </w:numPr>
+      </w:pPr>
+      <w:r>
+        <w:t>Lire l’énigme proposer par l’homme présent dans la salle</w:t>
+      </w:r>
+    </w:p>
+    <w:p>
+      <w:pPr>
+        <w:pStyle w:val="Paragraphedeliste"/>
+        <w:numPr>
+          <w:ilvl w:val="0"/>
+          <w:numId w:val="38"/>
+        </w:numPr>
+      </w:pPr>
+      <w:r>
+        <w:t>Parcourir toute la carte et compter le nombre de tableau</w:t>
+      </w:r>
+    </w:p>
+    <w:p>
+      <w:pPr>
+        <w:pStyle w:val="Paragraphedeliste"/>
+        <w:numPr>
+          <w:ilvl w:val="0"/>
+          <w:numId w:val="38"/>
+        </w:numPr>
+      </w:pPr>
+      <w:r>
+        <w:t>Revenir dans la salle et répondre à l’énigme</w:t>
+      </w:r>
+    </w:p>
+    <w:p>
+      <w:pPr>
+        <w:pStyle w:val="Paragraphedeliste"/>
+        <w:numPr>
+          <w:ilvl w:val="0"/>
+          <w:numId w:val="38"/>
+        </w:numPr>
+      </w:pPr>
+      <w:r>
+        <w:t xml:space="preserve">Activer l’horloge de bronze </w:t>
+      </w:r>
+    </w:p>
+    <w:p>
+      <w:pPr>
+        <w:pStyle w:val="Paragraphedeliste"/>
+        <w:numPr>
+          <w:ilvl w:val="0"/>
+          <w:numId w:val="38"/>
+        </w:numPr>
+      </w:pPr>
+      <w:r>
+        <w:t xml:space="preserve">Trouver la salle où se trouve l’horloge </w:t>
+      </w:r>
+      <w:r>
+        <w:t>d’argent</w:t>
+      </w:r>
+    </w:p>
+    <w:p>
+      <w:pPr>
+        <w:pStyle w:val="Paragraphedeliste"/>
+        <w:numPr>
+          <w:ilvl w:val="0"/>
+          <w:numId w:val="38"/>
+        </w:numPr>
+      </w:pPr>
+      <w:r>
+        <w:t>Écouter</w:t>
+      </w:r>
+      <w:r>
+        <w:t xml:space="preserve"> et répondre à</w:t>
+      </w:r>
+      <w:r>
+        <w:t xml:space="preserve"> l’énigme propos</w:t>
+      </w:r>
+      <w:r>
+        <w:t>ée</w:t>
+      </w:r>
+      <w:r>
+        <w:t xml:space="preserve"> par </w:t>
+      </w:r>
+      <w:r>
+        <w:t>la femme</w:t>
+      </w:r>
+      <w:r>
+        <w:t xml:space="preserve"> présent</w:t>
+      </w:r>
+      <w:r>
+        <w:t>e</w:t>
+      </w:r>
+      <w:r>
+        <w:t xml:space="preserve"> dans la salle</w:t>
+      </w:r>
+    </w:p>
+    <w:p>
+      <w:pPr>
+        <w:pStyle w:val="Paragraphedeliste"/>
+        <w:numPr>
+          <w:ilvl w:val="0"/>
+          <w:numId w:val="38"/>
+        </w:numPr>
+      </w:pPr>
+      <w:r>
+        <w:t>Activer l’horloge d’argent</w:t>
+      </w:r>
+    </w:p>
+    <w:p>
+      <w:pPr>
+        <w:pStyle w:val="Paragraphedeliste"/>
+        <w:numPr>
+          <w:ilvl w:val="0"/>
+          <w:numId w:val="38"/>
+        </w:numPr>
+      </w:pPr>
+      <w:r>
+        <w:t>Trouver la salle où se trouver l’horloge d’or</w:t>
+      </w:r>
+    </w:p>
+    <w:p>
+      <w:pPr>
+        <w:pStyle w:val="Paragraphedeliste"/>
+        <w:numPr>
+          <w:ilvl w:val="0"/>
+          <w:numId w:val="38"/>
+        </w:numPr>
+      </w:pPr>
+      <w:r>
+        <w:t>Lire et répondre à l’énigme proposer par l’homme dans la salle</w:t>
+      </w:r>
+    </w:p>
+    <w:p>
+      <w:pPr>
+        <w:pStyle w:val="Paragraphedeliste"/>
+        <w:numPr>
+          <w:ilvl w:val="0"/>
+          <w:numId w:val="38"/>
+        </w:numPr>
+      </w:pPr>
+      <w:r>
+        <w:t>Activer une partie de l’horloge</w:t>
+      </w:r>
+    </w:p>
+    <w:p>
+      <w:pPr>
+        <w:pStyle w:val="Paragraphedeliste"/>
+        <w:numPr>
+          <w:ilvl w:val="0"/>
+          <w:numId w:val="38"/>
+        </w:numPr>
+      </w:pPr>
+      <w:r>
+        <w:t>Trouver la salle contenant 2 personnes</w:t>
+      </w:r>
+    </w:p>
+    <w:p>
+      <w:pPr>
+        <w:pStyle w:val="Paragraphedeliste"/>
+        <w:numPr>
+          <w:ilvl w:val="0"/>
+          <w:numId w:val="38"/>
+        </w:numPr>
+      </w:pPr>
+      <w:r>
+        <w:t xml:space="preserve">Lire les énigmes proposées par les deux </w:t>
+      </w:r>
+      <w:r>
+        <w:t>femmes</w:t>
+      </w:r>
+    </w:p>
+    <w:p>
+      <w:pPr>
+        <w:pStyle w:val="Paragraphedeliste"/>
+        <w:numPr>
+          <w:ilvl w:val="0"/>
+          <w:numId w:val="38"/>
+        </w:numPr>
+      </w:pPr>
+      <w:r>
+        <w:t>Répondre à la bonne énigme</w:t>
+      </w:r>
+    </w:p>
+    <w:p>
+      <w:pPr>
+        <w:pStyle w:val="Paragraphedeliste"/>
+        <w:numPr>
+          <w:ilvl w:val="0"/>
+          <w:numId w:val="38"/>
+        </w:numPr>
+      </w:pPr>
+      <w:r>
+        <w:t>Activer l’horloge d’or</w:t>
+      </w:r>
     </w:p>
     <w:sectPr>
       <w:headerReference w:type="default" r:id="rId30"/>
@@ -4019,9 +5360,10 @@
   <w:p>
     <w:pPr>
       <w:pStyle w:val="En-tte"/>
-      <w:rPr>
-        <w:sz w:val="18"/>
-        <w:szCs w:val="18"/>
+      <w:jc w:val="right"/>
+      <w:rPr>
+        <w:sz w:val="20"/>
+        <w:szCs w:val="20"/>
       </w:rPr>
     </w:pPr>
     <w:r>
@@ -4030,13 +5372,13 @@
         <w:lang w:eastAsia="fr-FR"/>
       </w:rPr>
       <w:drawing>
-        <wp:anchor distT="0" distB="0" distL="114300" distR="114300" simplePos="0" relativeHeight="251667456" behindDoc="0" locked="0" layoutInCell="1" allowOverlap="1" wp14:anchorId="662A3C82" wp14:editId="77E1ECEA">
+        <wp:anchor distT="0" distB="0" distL="114300" distR="114300" simplePos="0" relativeHeight="251667456" behindDoc="0" locked="0" layoutInCell="1" allowOverlap="1" wp14:anchorId="662A3C82" wp14:editId="15FC9B61">
           <wp:simplePos x="0" y="0"/>
           <wp:positionH relativeFrom="margin">
             <wp:align>left</wp:align>
           </wp:positionH>
           <wp:positionV relativeFrom="paragraph">
-            <wp:posOffset>22860</wp:posOffset>
+            <wp:posOffset>-160629</wp:posOffset>
           </wp:positionV>
           <wp:extent cx="1579773" cy="849917"/>
           <wp:effectExtent l="0" t="0" r="1905" b="7620"/>
@@ -4123,10 +5465,61 @@
     </w:r>
     <w:r>
       <w:rPr>
-        <w:sz w:val="18"/>
-        <w:szCs w:val="18"/>
-      </w:rPr>
-      <w:t>METTRE INFO IUP MIAGE</w:t>
+        <w:sz w:val="20"/>
+        <w:szCs w:val="20"/>
+      </w:rPr>
+      <w:t xml:space="preserve">15 Allée Claude Forbin </w:t>
+    </w:r>
+  </w:p>
+  <w:p>
+    <w:pPr>
+      <w:pStyle w:val="En-tte"/>
+      <w:jc w:val="right"/>
+      <w:rPr>
+        <w:sz w:val="20"/>
+        <w:szCs w:val="20"/>
+      </w:rPr>
+    </w:pPr>
+    <w:r>
+      <w:rPr>
+        <w:sz w:val="20"/>
+        <w:szCs w:val="20"/>
+      </w:rPr>
+      <w:t xml:space="preserve">13600 Aix-en-Provence  </w:t>
+    </w:r>
+  </w:p>
+  <w:p>
+    <w:pPr>
+      <w:pStyle w:val="En-tte"/>
+      <w:jc w:val="right"/>
+      <w:rPr>
+        <w:sz w:val="20"/>
+        <w:szCs w:val="20"/>
+      </w:rPr>
+    </w:pPr>
+    <w:r>
+      <w:rPr>
+        <w:sz w:val="20"/>
+        <w:szCs w:val="20"/>
+      </w:rPr>
+      <w:t xml:space="preserve">Téléphone 04 86 09 10  </w:t>
+    </w:r>
+  </w:p>
+  <w:p>
+    <w:pPr>
+      <w:pStyle w:val="En-tte"/>
+      <w:jc w:val="right"/>
+      <w:rPr>
+        <w:sz w:val="20"/>
+        <w:szCs w:val="20"/>
+      </w:rPr>
+    </w:pPr>
+    <w:r>
+      <w:rPr>
+        <w:sz w:val="20"/>
+        <w:szCs w:val="20"/>
+      </w:rPr>
+      <w:t>fabienne.murgu@univ-amu.fr</w:t>
     </w:r>
   </w:p>
   <w:p>
@@ -6570,6 +7963,119 @@
     </w:lvl>
   </w:abstractNum>
   <w:abstractNum w:abstractNumId="21" w15:restartNumberingAfterBreak="0">
+    <w:nsid w:val="3A4D6006"/>
+    <w:multiLevelType w:val="hybridMultilevel"/>
+    <w:tmpl w:val="0050346C"/>
+    <w:lvl w:ilvl="0" w:tplc="DDBAED2A">
+      <w:start w:val="15"/>
+      <w:numFmt w:val="bullet"/>
+      <w:lvlText w:val="-"/>
+      <w:lvlJc w:val="left"/>
+      <w:pPr>
+        <w:ind w:left="720" w:hanging="360"/>
+      </w:pPr>
+      <w:rPr>
+        <w:rFonts w:ascii="Times New Roman" w:eastAsia="Times New Roman" w:hAnsi="Times New Roman" w:cs="Times New Roman" w:hint="default"/>
+      </w:rPr>
+    </w:lvl>
+    <w:lvl w:ilvl="1" w:tplc="040C0003" w:tentative="1">
+      <w:start w:val="1"/>
+      <w:numFmt w:val="bullet"/>
+      <w:lvlText w:val="o"/>
+      <w:lvlJc w:val="left"/>
+      <w:pPr>
+        <w:ind w:left="1440" w:hanging="360"/>
+      </w:pPr>
+      <w:rPr>
+        <w:rFonts w:ascii="Courier New" w:hAnsi="Courier New" w:cs="Courier New" w:hint="default"/>
+      </w:rPr>
+    </w:lvl>
+    <w:lvl w:ilvl="2" w:tplc="040C0005" w:tentative="1">
+      <w:start w:val="1"/>
+      <w:numFmt w:val="bullet"/>
+      <w:lvlText w:val=""/>
+      <w:lvlJc w:val="left"/>
+      <w:pPr>
+        <w:ind w:left="2160" w:hanging="360"/>
+      </w:pPr>
+      <w:rPr>
+        <w:rFonts w:ascii="Wingdings" w:hAnsi="Wingdings" w:hint="default"/>
+      </w:rPr>
+    </w:lvl>
+    <w:lvl w:ilvl="3" w:tplc="040C0001" w:tentative="1">
+      <w:start w:val="1"/>
+      <w:numFmt w:val="bullet"/>
+      <w:lvlText w:val=""/>
+      <w:lvlJc w:val="left"/>
+      <w:pPr>
+        <w:ind w:left="2880" w:hanging="360"/>
+      </w:pPr>
+      <w:rPr>
+        <w:rFonts w:ascii="Symbol" w:hAnsi="Symbol" w:hint="default"/>
+      </w:rPr>
+    </w:lvl>
+    <w:lvl w:ilvl="4" w:tplc="040C0003" w:tentative="1">
+      <w:start w:val="1"/>
+      <w:numFmt w:val="bullet"/>
+      <w:lvlText w:val="o"/>
+      <w:lvlJc w:val="left"/>
+      <w:pPr>
+        <w:ind w:left="3600" w:hanging="360"/>
+      </w:pPr>
+      <w:rPr>
+        <w:rFonts w:ascii="Courier New" w:hAnsi="Courier New" w:cs="Courier New" w:hint="default"/>
+      </w:rPr>
+    </w:lvl>
+    <w:lvl w:ilvl="5" w:tplc="040C0005" w:tentative="1">
+      <w:start w:val="1"/>
+      <w:numFmt w:val="bullet"/>
+      <w:lvlText w:val=""/>
+      <w:lvlJc w:val="left"/>
+      <w:pPr>
+        <w:ind w:left="4320" w:hanging="360"/>
+      </w:pPr>
+      <w:rPr>
+        <w:rFonts w:ascii="Wingdings" w:hAnsi="Wingdings" w:hint="default"/>
+      </w:rPr>
+    </w:lvl>
+    <w:lvl w:ilvl="6" w:tplc="040C0001" w:tentative="1">
+      <w:start w:val="1"/>
+      <w:numFmt w:val="bullet"/>
+      <w:lvlText w:val=""/>
+      <w:lvlJc w:val="left"/>
+      <w:pPr>
+        <w:ind w:left="5040" w:hanging="360"/>
+      </w:pPr>
+      <w:rPr>
+        <w:rFonts w:ascii="Symbol" w:hAnsi="Symbol" w:hint="default"/>
+      </w:rPr>
+    </w:lvl>
+    <w:lvl w:ilvl="7" w:tplc="040C0003" w:tentative="1">
+      <w:start w:val="1"/>
+      <w:numFmt w:val="bullet"/>
+      <w:lvlText w:val="o"/>
+      <w:lvlJc w:val="left"/>
+      <w:pPr>
+        <w:ind w:left="5760" w:hanging="360"/>
+      </w:pPr>
+      <w:rPr>
+        <w:rFonts w:ascii="Courier New" w:hAnsi="Courier New" w:cs="Courier New" w:hint="default"/>
+      </w:rPr>
+    </w:lvl>
+    <w:lvl w:ilvl="8" w:tplc="040C0005" w:tentative="1">
+      <w:start w:val="1"/>
+      <w:numFmt w:val="bullet"/>
+      <w:lvlText w:val=""/>
+      <w:lvlJc w:val="left"/>
+      <w:pPr>
+        <w:ind w:left="6480" w:hanging="360"/>
+      </w:pPr>
+      <w:rPr>
+        <w:rFonts w:ascii="Wingdings" w:hAnsi="Wingdings" w:hint="default"/>
+      </w:rPr>
+    </w:lvl>
+  </w:abstractNum>
+  <w:abstractNum w:abstractNumId="22" w15:restartNumberingAfterBreak="0">
     <w:nsid w:val="414B0D08"/>
     <w:multiLevelType w:val="hybridMultilevel"/>
     <w:tmpl w:val="93BE6D5A"/>
@@ -6681,7 +8187,7 @@
       </w:rPr>
     </w:lvl>
   </w:abstractNum>
-  <w:abstractNum w:abstractNumId="22" w15:restartNumberingAfterBreak="0">
+  <w:abstractNum w:abstractNumId="23" w15:restartNumberingAfterBreak="0">
     <w:nsid w:val="457F5D70"/>
     <w:multiLevelType w:val="hybridMultilevel"/>
     <w:tmpl w:val="A2F63594"/>
@@ -6770,7 +8276,7 @@
       </w:pPr>
     </w:lvl>
   </w:abstractNum>
-  <w:abstractNum w:abstractNumId="23" w15:restartNumberingAfterBreak="0">
+  <w:abstractNum w:abstractNumId="24" w15:restartNumberingAfterBreak="0">
     <w:nsid w:val="46E91C89"/>
     <w:multiLevelType w:val="hybridMultilevel"/>
     <w:tmpl w:val="C6A89F72"/>
@@ -6859,7 +8365,7 @@
       </w:pPr>
     </w:lvl>
   </w:abstractNum>
-  <w:abstractNum w:abstractNumId="24" w15:restartNumberingAfterBreak="0">
+  <w:abstractNum w:abstractNumId="25" w15:restartNumberingAfterBreak="0">
     <w:nsid w:val="48760C57"/>
     <w:multiLevelType w:val="multilevel"/>
     <w:tmpl w:val="1E3A2008"/>
@@ -7008,7 +8514,7 @@
       </w:rPr>
     </w:lvl>
   </w:abstractNum>
-  <w:abstractNum w:abstractNumId="25" w15:restartNumberingAfterBreak="0">
+  <w:abstractNum w:abstractNumId="26" w15:restartNumberingAfterBreak="0">
     <w:nsid w:val="4B3E5D3E"/>
     <w:multiLevelType w:val="multilevel"/>
     <w:tmpl w:val="A51484C6"/>
@@ -7157,7 +8663,7 @@
       </w:rPr>
     </w:lvl>
   </w:abstractNum>
-  <w:abstractNum w:abstractNumId="26" w15:restartNumberingAfterBreak="0">
+  <w:abstractNum w:abstractNumId="27" w15:restartNumberingAfterBreak="0">
     <w:nsid w:val="4C981C2C"/>
     <w:multiLevelType w:val="multilevel"/>
     <w:tmpl w:val="048A6464"/>
@@ -7306,7 +8812,7 @@
       </w:rPr>
     </w:lvl>
   </w:abstractNum>
-  <w:abstractNum w:abstractNumId="27" w15:restartNumberingAfterBreak="0">
+  <w:abstractNum w:abstractNumId="28" w15:restartNumberingAfterBreak="0">
     <w:nsid w:val="50E82681"/>
     <w:multiLevelType w:val="hybridMultilevel"/>
     <w:tmpl w:val="C23057D6"/>
@@ -7419,7 +8925,7 @@
       </w:rPr>
     </w:lvl>
   </w:abstractNum>
-  <w:abstractNum w:abstractNumId="28" w15:restartNumberingAfterBreak="0">
+  <w:abstractNum w:abstractNumId="29" w15:restartNumberingAfterBreak="0">
     <w:nsid w:val="52844DE1"/>
     <w:multiLevelType w:val="hybridMultilevel"/>
     <w:tmpl w:val="EC8C420C"/>
@@ -7531,7 +9037,7 @@
       </w:rPr>
     </w:lvl>
   </w:abstractNum>
-  <w:abstractNum w:abstractNumId="29" w15:restartNumberingAfterBreak="0">
+  <w:abstractNum w:abstractNumId="30" w15:restartNumberingAfterBreak="0">
     <w:nsid w:val="53180877"/>
     <w:multiLevelType w:val="hybridMultilevel"/>
     <w:tmpl w:val="99BC2956"/>
@@ -7643,7 +9149,7 @@
       </w:rPr>
     </w:lvl>
   </w:abstractNum>
-  <w:abstractNum w:abstractNumId="30" w15:restartNumberingAfterBreak="0">
+  <w:abstractNum w:abstractNumId="31" w15:restartNumberingAfterBreak="0">
     <w:nsid w:val="55AC7975"/>
     <w:multiLevelType w:val="multilevel"/>
     <w:tmpl w:val="7FDA6210"/>
@@ -7756,7 +9262,7 @@
       </w:pPr>
     </w:lvl>
   </w:abstractNum>
-  <w:abstractNum w:abstractNumId="31" w15:restartNumberingAfterBreak="0">
+  <w:abstractNum w:abstractNumId="32" w15:restartNumberingAfterBreak="0">
     <w:nsid w:val="5DCF21BA"/>
     <w:multiLevelType w:val="multilevel"/>
     <w:tmpl w:val="05C24CAC"/>
@@ -7905,7 +9411,7 @@
       </w:rPr>
     </w:lvl>
   </w:abstractNum>
-  <w:abstractNum w:abstractNumId="32" w15:restartNumberingAfterBreak="0">
+  <w:abstractNum w:abstractNumId="33" w15:restartNumberingAfterBreak="0">
     <w:nsid w:val="73875C41"/>
     <w:multiLevelType w:val="multilevel"/>
     <w:tmpl w:val="EF10D510"/>
@@ -8054,7 +9560,7 @@
       </w:rPr>
     </w:lvl>
   </w:abstractNum>
-  <w:abstractNum w:abstractNumId="33" w15:restartNumberingAfterBreak="0">
+  <w:abstractNum w:abstractNumId="34" w15:restartNumberingAfterBreak="0">
     <w:nsid w:val="781C0F5C"/>
     <w:multiLevelType w:val="multilevel"/>
     <w:tmpl w:val="F60029F0"/>
@@ -8167,7 +9673,7 @@
       </w:pPr>
     </w:lvl>
   </w:abstractNum>
-  <w:abstractNum w:abstractNumId="34" w15:restartNumberingAfterBreak="0">
+  <w:abstractNum w:abstractNumId="35" w15:restartNumberingAfterBreak="0">
     <w:nsid w:val="7BF11F38"/>
     <w:multiLevelType w:val="multilevel"/>
     <w:tmpl w:val="C08EBE00"/>
@@ -8316,7 +9822,7 @@
       </w:rPr>
     </w:lvl>
   </w:abstractNum>
-  <w:abstractNum w:abstractNumId="35" w15:restartNumberingAfterBreak="0">
+  <w:abstractNum w:abstractNumId="36" w15:restartNumberingAfterBreak="0">
     <w:nsid w:val="7CFC2832"/>
     <w:multiLevelType w:val="hybridMultilevel"/>
     <w:tmpl w:val="E1424866"/>
@@ -8429,7 +9935,7 @@
       </w:rPr>
     </w:lvl>
   </w:abstractNum>
-  <w:abstractNum w:abstractNumId="36" w15:restartNumberingAfterBreak="0">
+  <w:abstractNum w:abstractNumId="37" w15:restartNumberingAfterBreak="0">
     <w:nsid w:val="7FF7691C"/>
     <w:multiLevelType w:val="hybridMultilevel"/>
     <w:tmpl w:val="C36A3384"/>
@@ -8546,7 +10052,7 @@
     <w:abstractNumId w:val="17"/>
   </w:num>
   <w:num w:numId="2">
-    <w:abstractNumId w:val="26"/>
+    <w:abstractNumId w:val="27"/>
   </w:num>
   <w:num w:numId="3">
     <w:abstractNumId w:val="2"/>
@@ -8555,34 +10061,34 @@
     <w:abstractNumId w:val="10"/>
   </w:num>
   <w:num w:numId="5">
-    <w:abstractNumId w:val="25"/>
+    <w:abstractNumId w:val="26"/>
   </w:num>
   <w:num w:numId="6">
     <w:abstractNumId w:val="9"/>
   </w:num>
   <w:num w:numId="7">
-    <w:abstractNumId w:val="31"/>
+    <w:abstractNumId w:val="32"/>
   </w:num>
   <w:num w:numId="8">
     <w:abstractNumId w:val="5"/>
   </w:num>
   <w:num w:numId="9">
-    <w:abstractNumId w:val="24"/>
+    <w:abstractNumId w:val="25"/>
   </w:num>
   <w:num w:numId="10">
-    <w:abstractNumId w:val="32"/>
+    <w:abstractNumId w:val="33"/>
   </w:num>
   <w:num w:numId="11">
     <w:abstractNumId w:val="20"/>
   </w:num>
   <w:num w:numId="12">
-    <w:abstractNumId w:val="34"/>
+    <w:abstractNumId w:val="35"/>
   </w:num>
   <w:num w:numId="13">
     <w:abstractNumId w:val="19"/>
   </w:num>
   <w:num w:numId="14">
-    <w:abstractNumId w:val="36"/>
+    <w:abstractNumId w:val="37"/>
   </w:num>
   <w:num w:numId="15">
     <w:abstractNumId w:val="12"/>
@@ -8591,7 +10097,7 @@
     <w:abstractNumId w:val="15"/>
   </w:num>
   <w:num w:numId="17">
-    <w:abstractNumId w:val="22"/>
+    <w:abstractNumId w:val="23"/>
   </w:num>
   <w:num w:numId="18">
     <w:abstractNumId w:val="1"/>
@@ -8603,22 +10109,22 @@
     <w:abstractNumId w:val="8"/>
   </w:num>
   <w:num w:numId="21">
+    <w:abstractNumId w:val="29"/>
+  </w:num>
+  <w:num w:numId="22">
     <w:abstractNumId w:val="28"/>
   </w:num>
-  <w:num w:numId="22">
-    <w:abstractNumId w:val="27"/>
-  </w:num>
   <w:num w:numId="23">
-    <w:abstractNumId w:val="21"/>
+    <w:abstractNumId w:val="22"/>
   </w:num>
   <w:num w:numId="24">
-    <w:abstractNumId w:val="29"/>
+    <w:abstractNumId w:val="30"/>
   </w:num>
   <w:num w:numId="25">
     <w:abstractNumId w:val="11"/>
   </w:num>
   <w:num w:numId="26">
-    <w:abstractNumId w:val="23"/>
+    <w:abstractNumId w:val="24"/>
   </w:num>
   <w:num w:numId="27">
     <w:abstractNumId w:val="4"/>
@@ -8633,13 +10139,13 @@
     <w:abstractNumId w:val="3"/>
   </w:num>
   <w:num w:numId="31">
-    <w:abstractNumId w:val="33"/>
+    <w:abstractNumId w:val="34"/>
   </w:num>
   <w:num w:numId="32">
-    <w:abstractNumId w:val="30"/>
+    <w:abstractNumId w:val="31"/>
   </w:num>
   <w:num w:numId="33">
-    <w:abstractNumId w:val="35"/>
+    <w:abstractNumId w:val="36"/>
   </w:num>
   <w:num w:numId="34">
     <w:abstractNumId w:val="13"/>
@@ -8652,6 +10158,9 @@
   </w:num>
   <w:num w:numId="37">
     <w:abstractNumId w:val="7"/>
+  </w:num>
+  <w:num w:numId="38">
+    <w:abstractNumId w:val="21"/>
   </w:num>
   <w:numIdMacAtCleanup w:val="13"/>
 </w:numbering>
@@ -10696,7 +12205,7 @@
 </file>
 
 <file path=customXml/itemProps1.xml><?xml version="1.0" encoding="utf-8"?>
-<ds:datastoreItem xmlns:ds="http://schemas.openxmlformats.org/officeDocument/2006/customXml" ds:itemID="{C1FAC0BD-CC53-4B72-8A51-5E6888054A56}">
+<ds:datastoreItem xmlns:ds="http://schemas.openxmlformats.org/officeDocument/2006/customXml" ds:itemID="{7A6B9CFA-018F-45C1-A99B-7DC7F65E31A6}">
   <ds:schemaRefs>
     <ds:schemaRef ds:uri="http://schemas.openxmlformats.org/officeDocument/2006/bibliography"/>
   </ds:schemaRefs>

</xml_diff>

<commit_message>
maj du gestionnaire de versions
</commit_message>
<xml_diff>
--- a/2019_rendu1.docx
+++ b/2019_rendu1.docx
@@ -44,6 +44,7 @@
       <w:bookmarkStart w:id="0" w:name="_Toc20323670"/>
       <w:bookmarkStart w:id="1" w:name="_Toc20323725"/>
       <w:bookmarkStart w:id="2" w:name="_Toc26045185"/>
+      <w:bookmarkStart w:id="3" w:name="_Toc26516713"/>
       <w:r>
         <w:rPr>
           <w:sz w:val="56"/>
@@ -54,6 +55,7 @@
       <w:bookmarkEnd w:id="0"/>
       <w:bookmarkEnd w:id="1"/>
       <w:bookmarkEnd w:id="2"/>
+      <w:bookmarkEnd w:id="3"/>
     </w:p>
     <w:p>
       <w:pPr>
@@ -188,11 +190,22 @@
       <w:pPr>
         <w:pStyle w:val="Titre1"/>
       </w:pPr>
-      <w:bookmarkStart w:id="3" w:name="_Toc26045186"/>
-      <w:r>
-        <w:t>Gestionnaire de Version</w:t>
-      </w:r>
-      <w:bookmarkEnd w:id="3"/>
+      <w:bookmarkStart w:id="4" w:name="_Toc26516714"/>
+      <w:r>
+        <w:t xml:space="preserve">Gestionnaire de </w:t>
+      </w:r>
+      <w:r>
+        <w:t>v</w:t>
+      </w:r>
+      <w:r>
+        <w:t>ersion</w:t>
+      </w:r>
+      <w:bookmarkEnd w:id="4"/>
+      <w:r>
+        <w:t>s</w:t>
+      </w:r>
+      <w:bookmarkStart w:id="5" w:name="_GoBack"/>
+      <w:bookmarkEnd w:id="5"/>
     </w:p>
     <w:p>
       <w:pPr>
@@ -468,16 +481,11 @@
               <w:jc w:val="center"/>
             </w:pPr>
             <w:r>
-              <w:t xml:space="preserve">Luca </w:t>
-            </w:r>
-            <w:proofErr w:type="spellStart"/>
-            <w:r>
-              <w:t>B</w:t>
+              <w:t>Luca B</w:t>
             </w:r>
             <w:r>
               <w:t>EVILACQUA</w:t>
             </w:r>
-            <w:proofErr w:type="spellEnd"/>
           </w:p>
         </w:tc>
         <w:tc>
@@ -527,8 +535,6 @@
             <w:r>
               <w:t>V1.2</w:t>
             </w:r>
-            <w:bookmarkStart w:id="4" w:name="_GoBack"/>
-            <w:bookmarkEnd w:id="4"/>
           </w:p>
         </w:tc>
         <w:tc>
@@ -876,63 +882,6 @@
           <w:r>
             <w:fldChar w:fldCharType="separate"/>
           </w:r>
-          <w:hyperlink w:anchor="_Toc26045186" w:history="1">
-            <w:r>
-              <w:rPr>
-                <w:rStyle w:val="Lienhypertexte"/>
-                <w:noProof/>
-              </w:rPr>
-              <w:t>Gestionnaire de Version</w:t>
-            </w:r>
-            <w:r>
-              <w:rPr>
-                <w:noProof/>
-                <w:webHidden/>
-              </w:rPr>
-              <w:tab/>
-            </w:r>
-            <w:r>
-              <w:rPr>
-                <w:noProof/>
-                <w:webHidden/>
-              </w:rPr>
-              <w:fldChar w:fldCharType="begin"/>
-            </w:r>
-            <w:r>
-              <w:rPr>
-                <w:noProof/>
-                <w:webHidden/>
-              </w:rPr>
-              <w:instrText xml:space="preserve"> PAGEREF _Toc26045186 \h </w:instrText>
-            </w:r>
-            <w:r>
-              <w:rPr>
-                <w:noProof/>
-                <w:webHidden/>
-              </w:rPr>
-            </w:r>
-            <w:r>
-              <w:rPr>
-                <w:noProof/>
-                <w:webHidden/>
-              </w:rPr>
-              <w:fldChar w:fldCharType="separate"/>
-            </w:r>
-            <w:r>
-              <w:rPr>
-                <w:noProof/>
-                <w:webHidden/>
-              </w:rPr>
-              <w:t>3</w:t>
-            </w:r>
-            <w:r>
-              <w:rPr>
-                <w:noProof/>
-                <w:webHidden/>
-              </w:rPr>
-              <w:fldChar w:fldCharType="end"/>
-            </w:r>
-          </w:hyperlink>
         </w:p>
         <w:p>
           <w:pPr>
@@ -947,7 +896,7 @@
               <w:lang w:eastAsia="fr-FR"/>
             </w:rPr>
           </w:pPr>
-          <w:hyperlink w:anchor="_Toc26045187" w:history="1">
+          <w:hyperlink w:anchor="_Toc26516715" w:history="1">
             <w:r>
               <w:rPr>
                 <w:rStyle w:val="Lienhypertexte"/>
@@ -974,7 +923,7 @@
                 <w:noProof/>
                 <w:webHidden/>
               </w:rPr>
-              <w:instrText xml:space="preserve"> PAGEREF _Toc26045187 \h </w:instrText>
+              <w:instrText xml:space="preserve"> PAGEREF _Toc26516715 \h </w:instrText>
             </w:r>
             <w:r>
               <w:rPr>
@@ -1018,7 +967,7 @@
               <w:lang w:eastAsia="fr-FR"/>
             </w:rPr>
           </w:pPr>
-          <w:hyperlink w:anchor="_Toc26045188" w:history="1">
+          <w:hyperlink w:anchor="_Toc26516716" w:history="1">
             <w:r>
               <w:rPr>
                 <w:rStyle w:val="Lienhypertexte"/>
@@ -1045,7 +994,7 @@
                 <w:noProof/>
                 <w:webHidden/>
               </w:rPr>
-              <w:instrText xml:space="preserve"> PAGEREF _Toc26045188 \h </w:instrText>
+              <w:instrText xml:space="preserve"> PAGEREF _Toc26516716 \h </w:instrText>
             </w:r>
             <w:r>
               <w:rPr>
@@ -1089,7 +1038,7 @@
               <w:lang w:eastAsia="fr-FR"/>
             </w:rPr>
           </w:pPr>
-          <w:hyperlink w:anchor="_Toc26045189" w:history="1">
+          <w:hyperlink w:anchor="_Toc26516717" w:history="1">
             <w:r>
               <w:rPr>
                 <w:rStyle w:val="Lienhypertexte"/>
@@ -1116,7 +1065,7 @@
                 <w:noProof/>
                 <w:webHidden/>
               </w:rPr>
-              <w:instrText xml:space="preserve"> PAGEREF _Toc26045189 \h </w:instrText>
+              <w:instrText xml:space="preserve"> PAGEREF _Toc26516717 \h </w:instrText>
             </w:r>
             <w:r>
               <w:rPr>
@@ -1137,6 +1086,148 @@
                 <w:webHidden/>
               </w:rPr>
               <w:t>6</w:t>
+            </w:r>
+            <w:r>
+              <w:rPr>
+                <w:noProof/>
+                <w:webHidden/>
+              </w:rPr>
+              <w:fldChar w:fldCharType="end"/>
+            </w:r>
+          </w:hyperlink>
+        </w:p>
+        <w:p>
+          <w:pPr>
+            <w:pStyle w:val="TM3"/>
+            <w:tabs>
+              <w:tab w:val="right" w:leader="dot" w:pos="8891"/>
+            </w:tabs>
+            <w:rPr>
+              <w:rFonts w:asciiTheme="minorHAnsi" w:eastAsiaTheme="minorEastAsia" w:hAnsiTheme="minorHAnsi"/>
+              <w:noProof/>
+              <w:sz w:val="22"/>
+              <w:lang w:eastAsia="fr-FR"/>
+            </w:rPr>
+          </w:pPr>
+          <w:hyperlink w:anchor="_Toc26516718" w:history="1">
+            <w:r>
+              <w:rPr>
+                <w:rStyle w:val="Lienhypertexte"/>
+                <w:noProof/>
+              </w:rPr>
+              <w:t>Horloges</w:t>
+            </w:r>
+            <w:r>
+              <w:rPr>
+                <w:noProof/>
+                <w:webHidden/>
+              </w:rPr>
+              <w:tab/>
+            </w:r>
+            <w:r>
+              <w:rPr>
+                <w:noProof/>
+                <w:webHidden/>
+              </w:rPr>
+              <w:fldChar w:fldCharType="begin"/>
+            </w:r>
+            <w:r>
+              <w:rPr>
+                <w:noProof/>
+                <w:webHidden/>
+              </w:rPr>
+              <w:instrText xml:space="preserve"> PAGEREF _Toc26516718 \h </w:instrText>
+            </w:r>
+            <w:r>
+              <w:rPr>
+                <w:noProof/>
+                <w:webHidden/>
+              </w:rPr>
+            </w:r>
+            <w:r>
+              <w:rPr>
+                <w:noProof/>
+                <w:webHidden/>
+              </w:rPr>
+              <w:fldChar w:fldCharType="separate"/>
+            </w:r>
+            <w:r>
+              <w:rPr>
+                <w:noProof/>
+                <w:webHidden/>
+              </w:rPr>
+              <w:t>6</w:t>
+            </w:r>
+            <w:r>
+              <w:rPr>
+                <w:noProof/>
+                <w:webHidden/>
+              </w:rPr>
+              <w:fldChar w:fldCharType="end"/>
+            </w:r>
+          </w:hyperlink>
+        </w:p>
+        <w:p>
+          <w:pPr>
+            <w:pStyle w:val="TM3"/>
+            <w:tabs>
+              <w:tab w:val="right" w:leader="dot" w:pos="8891"/>
+            </w:tabs>
+            <w:rPr>
+              <w:rFonts w:asciiTheme="minorHAnsi" w:eastAsiaTheme="minorEastAsia" w:hAnsiTheme="minorHAnsi"/>
+              <w:noProof/>
+              <w:sz w:val="22"/>
+              <w:lang w:eastAsia="fr-FR"/>
+            </w:rPr>
+          </w:pPr>
+          <w:hyperlink w:anchor="_Toc26516719" w:history="1">
+            <w:r>
+              <w:rPr>
+                <w:rStyle w:val="Lienhypertexte"/>
+                <w:noProof/>
+              </w:rPr>
+              <w:t>Personnages</w:t>
+            </w:r>
+            <w:r>
+              <w:rPr>
+                <w:noProof/>
+                <w:webHidden/>
+              </w:rPr>
+              <w:tab/>
+            </w:r>
+            <w:r>
+              <w:rPr>
+                <w:noProof/>
+                <w:webHidden/>
+              </w:rPr>
+              <w:fldChar w:fldCharType="begin"/>
+            </w:r>
+            <w:r>
+              <w:rPr>
+                <w:noProof/>
+                <w:webHidden/>
+              </w:rPr>
+              <w:instrText xml:space="preserve"> PAGEREF _Toc26516719 \h </w:instrText>
+            </w:r>
+            <w:r>
+              <w:rPr>
+                <w:noProof/>
+                <w:webHidden/>
+              </w:rPr>
+            </w:r>
+            <w:r>
+              <w:rPr>
+                <w:noProof/>
+                <w:webHidden/>
+              </w:rPr>
+              <w:fldChar w:fldCharType="separate"/>
+            </w:r>
+            <w:r>
+              <w:rPr>
+                <w:noProof/>
+                <w:webHidden/>
+              </w:rPr>
+              <w:t>7</w:t>
             </w:r>
             <w:r>
               <w:rPr>
@@ -1160,7 +1251,7 @@
               <w:lang w:eastAsia="fr-FR"/>
             </w:rPr>
           </w:pPr>
-          <w:hyperlink w:anchor="_Toc26045190" w:history="1">
+          <w:hyperlink w:anchor="_Toc26516720" w:history="1">
             <w:r>
               <w:rPr>
                 <w:rStyle w:val="Lienhypertexte"/>
@@ -1187,7 +1278,7 @@
                 <w:noProof/>
                 <w:webHidden/>
               </w:rPr>
-              <w:instrText xml:space="preserve"> PAGEREF _Toc26045190 \h </w:instrText>
+              <w:instrText xml:space="preserve"> PAGEREF _Toc26516720 \h </w:instrText>
             </w:r>
             <w:r>
               <w:rPr>
@@ -1231,7 +1322,7 @@
               <w:lang w:eastAsia="fr-FR"/>
             </w:rPr>
           </w:pPr>
-          <w:hyperlink w:anchor="_Toc26045191" w:history="1">
+          <w:hyperlink w:anchor="_Toc26516721" w:history="1">
             <w:r>
               <w:rPr>
                 <w:rStyle w:val="Lienhypertexte"/>
@@ -1258,7 +1349,7 @@
                 <w:noProof/>
                 <w:webHidden/>
               </w:rPr>
-              <w:instrText xml:space="preserve"> PAGEREF _Toc26045191 \h </w:instrText>
+              <w:instrText xml:space="preserve"> PAGEREF _Toc26516721 \h </w:instrText>
             </w:r>
             <w:r>
               <w:rPr>
@@ -1278,7 +1369,7 @@
                 <w:noProof/>
                 <w:webHidden/>
               </w:rPr>
-              <w:t>7</w:t>
+              <w:t>8</w:t>
             </w:r>
             <w:r>
               <w:rPr>
@@ -1302,7 +1393,7 @@
               <w:lang w:eastAsia="fr-FR"/>
             </w:rPr>
           </w:pPr>
-          <w:hyperlink w:anchor="_Toc26045192" w:history="1">
+          <w:hyperlink w:anchor="_Toc26516722" w:history="1">
             <w:r>
               <w:rPr>
                 <w:rStyle w:val="Lienhypertexte"/>
@@ -1329,7 +1420,7 @@
                 <w:noProof/>
                 <w:webHidden/>
               </w:rPr>
-              <w:instrText xml:space="preserve"> PAGEREF _Toc26045192 \h </w:instrText>
+              <w:instrText xml:space="preserve"> PAGEREF _Toc26516722 \h </w:instrText>
             </w:r>
             <w:r>
               <w:rPr>
@@ -1349,7 +1440,7 @@
                 <w:noProof/>
                 <w:webHidden/>
               </w:rPr>
-              <w:t>7</w:t>
+              <w:t>8</w:t>
             </w:r>
             <w:r>
               <w:rPr>
@@ -1373,7 +1464,7 @@
               <w:lang w:eastAsia="fr-FR"/>
             </w:rPr>
           </w:pPr>
-          <w:hyperlink w:anchor="_Toc26045193" w:history="1">
+          <w:hyperlink w:anchor="_Toc26516723" w:history="1">
             <w:r>
               <w:rPr>
                 <w:rStyle w:val="Lienhypertexte"/>
@@ -1400,7 +1491,7 @@
                 <w:noProof/>
                 <w:webHidden/>
               </w:rPr>
-              <w:instrText xml:space="preserve"> PAGEREF _Toc26045193 \h </w:instrText>
+              <w:instrText xml:space="preserve"> PAGEREF _Toc26516723 \h </w:instrText>
             </w:r>
             <w:r>
               <w:rPr>
@@ -1460,12 +1551,12 @@
       <w:pPr>
         <w:pStyle w:val="Titre1"/>
       </w:pPr>
-      <w:bookmarkStart w:id="5" w:name="_Toc26045187"/>
+      <w:bookmarkStart w:id="6" w:name="_Toc26516715"/>
       <w:r>
         <w:lastRenderedPageBreak/>
         <w:t>Scenario</w:t>
       </w:r>
-      <w:bookmarkEnd w:id="5"/>
+      <w:bookmarkEnd w:id="6"/>
     </w:p>
     <w:p>
       <w:pPr>
@@ -1477,35 +1568,7 @@
         <w:rPr>
           <w:lang w:eastAsia="en-US"/>
         </w:rPr>
-        <w:t xml:space="preserve">Dans un monde parallèle, deux royaumes ennemis </w:t>
-      </w:r>
-      <w:proofErr w:type="spellStart"/>
-      <w:r>
-        <w:rPr>
-          <w:lang w:eastAsia="en-US"/>
-        </w:rPr>
-        <w:t>Timekeep</w:t>
-      </w:r>
-      <w:proofErr w:type="spellEnd"/>
-      <w:r>
-        <w:rPr>
-          <w:lang w:eastAsia="en-US"/>
-        </w:rPr>
-        <w:t xml:space="preserve"> (royaume du temps) et </w:t>
-      </w:r>
-      <w:proofErr w:type="spellStart"/>
-      <w:r>
-        <w:rPr>
-          <w:lang w:eastAsia="en-US"/>
-        </w:rPr>
-        <w:t>Soulsfort</w:t>
-      </w:r>
-      <w:proofErr w:type="spellEnd"/>
-      <w:r>
-        <w:rPr>
-          <w:lang w:eastAsia="en-US"/>
-        </w:rPr>
-        <w:t xml:space="preserve"> (royaume des âmes) sont en guerre. Cette dernière</w:t>
+        <w:t>Dans un monde parallèle, deux royaumes ennemis Timekeep (royaume du temps) et Soulsfort (royaume des âmes) sont en guerre. Cette dernière</w:t>
       </w:r>
       <w:r>
         <w:rPr>
@@ -1517,21 +1580,7 @@
         <w:rPr>
           <w:lang w:eastAsia="en-US"/>
         </w:rPr>
-        <w:t xml:space="preserve">est sur le point de prendre fin, </w:t>
-      </w:r>
-      <w:proofErr w:type="spellStart"/>
-      <w:r>
-        <w:rPr>
-          <w:lang w:eastAsia="en-US"/>
-        </w:rPr>
-        <w:t>Soulsfort</w:t>
-      </w:r>
-      <w:proofErr w:type="spellEnd"/>
-      <w:r>
-        <w:rPr>
-          <w:lang w:eastAsia="en-US"/>
-        </w:rPr>
-        <w:t xml:space="preserve"> au bord de la défaite</w:t>
+        <w:t>est sur le point de prendre fin, Soulsfort au bord de la défaite</w:t>
       </w:r>
       <w:r>
         <w:rPr>
@@ -1555,21 +1604,7 @@
         <w:rPr>
           <w:lang w:eastAsia="en-US"/>
         </w:rPr>
-        <w:t xml:space="preserve"> est envoyé en éclaireur par </w:t>
-      </w:r>
-      <w:proofErr w:type="spellStart"/>
-      <w:r>
-        <w:rPr>
-          <w:lang w:eastAsia="en-US"/>
-        </w:rPr>
-        <w:t>Timekeep</w:t>
-      </w:r>
-      <w:proofErr w:type="spellEnd"/>
-      <w:r>
-        <w:rPr>
-          <w:lang w:eastAsia="en-US"/>
-        </w:rPr>
-        <w:t xml:space="preserve"> pour étudier les défenses de la capitale </w:t>
+        <w:t xml:space="preserve"> est envoyé en éclaireur par Timekeep pour étudier les défenses de la capitale </w:t>
       </w:r>
       <w:r>
         <w:rPr>
@@ -1705,7 +1740,7 @@
           <w:lang w:eastAsia="en-US"/>
         </w:rPr>
       </w:pPr>
-      <w:bookmarkStart w:id="6" w:name="_Toc26045188"/>
+      <w:bookmarkStart w:id="7" w:name="_Toc26516716"/>
       <w:r>
         <w:rPr>
           <w:rStyle w:val="Titre2Car"/>
@@ -1713,7 +1748,7 @@
         </w:rPr>
         <w:t>Carte, zones et personnage</w:t>
       </w:r>
-      <w:bookmarkEnd w:id="6"/>
+      <w:bookmarkEnd w:id="7"/>
     </w:p>
     <w:p>
       <w:r>
@@ -1742,7 +1777,7 @@
         <w:tblLook w:val="0480" w:firstRow="0" w:lastRow="0" w:firstColumn="1" w:lastColumn="0" w:noHBand="0" w:noVBand="1"/>
       </w:tblPr>
       <w:tblGrid>
-        <w:gridCol w:w="2889"/>
+        <w:gridCol w:w="2892"/>
         <w:gridCol w:w="1504"/>
         <w:gridCol w:w="1280"/>
         <w:gridCol w:w="1467"/>
@@ -1788,7 +1823,7 @@
                 <v:shape id="_x0000_i1025" type="#_x0000_t75" style="width:132.45pt;height:83.55pt" o:ole="">
                   <v:imagedata r:id="rId8" o:title="" cropbottom="7980f"/>
                 </v:shape>
-                <o:OLEObject Type="Embed" ProgID="PBrush" ShapeID="_x0000_i1025" DrawAspect="Content" ObjectID="_1637127775" r:id="rId9"/>
+                <o:OLEObject Type="Embed" ProgID="PBrush" ShapeID="_x0000_i1025" DrawAspect="Content" ObjectID="_1637129570" r:id="rId9"/>
               </w:object>
             </w:r>
           </w:p>
@@ -1800,27 +1835,14 @@
             <w:r>
               <w:t xml:space="preserve">Figure </w:t>
             </w:r>
-            <w:r>
-              <w:fldChar w:fldCharType="begin"/>
-            </w:r>
-            <w:r>
-              <w:instrText xml:space="preserve"> SEQ Figure \* ARABIC </w:instrText>
-            </w:r>
-            <w:r>
-              <w:fldChar w:fldCharType="separate"/>
-            </w:r>
-            <w:r>
-              <w:rPr>
-                <w:noProof/>
-              </w:rPr>
-              <w:t>1</w:t>
-            </w:r>
-            <w:r>
-              <w:rPr>
-                <w:noProof/>
-              </w:rPr>
-              <w:fldChar w:fldCharType="end"/>
-            </w:r>
+            <w:fldSimple w:instr=" SEQ Figure \* ARABIC ">
+              <w:r>
+                <w:rPr>
+                  <w:noProof/>
+                </w:rPr>
+                <w:t>1</w:t>
+              </w:r>
+            </w:fldSimple>
             <w:r>
               <w:t xml:space="preserve"> : Carte du jeu</w:t>
             </w:r>
@@ -1852,7 +1874,7 @@
                 <v:shape id="_x0000_i1026" type="#_x0000_t75" style="width:43.45pt;height:67.9pt" o:ole="">
                   <v:imagedata r:id="rId10" o:title=""/>
                 </v:shape>
-                <o:OLEObject Type="Embed" ProgID="PBrush" ShapeID="_x0000_i1026" DrawAspect="Content" ObjectID="_1637127776" r:id="rId11"/>
+                <o:OLEObject Type="Embed" ProgID="PBrush" ShapeID="_x0000_i1026" DrawAspect="Content" ObjectID="_1637129571" r:id="rId11"/>
               </w:object>
             </w:r>
           </w:p>
@@ -1864,27 +1886,14 @@
             <w:r>
               <w:t xml:space="preserve">Figure </w:t>
             </w:r>
-            <w:r>
-              <w:fldChar w:fldCharType="begin"/>
-            </w:r>
-            <w:r>
-              <w:instrText xml:space="preserve"> SEQ Figure \* ARABIC </w:instrText>
-            </w:r>
-            <w:r>
-              <w:fldChar w:fldCharType="separate"/>
-            </w:r>
-            <w:r>
-              <w:rPr>
-                <w:noProof/>
-              </w:rPr>
-              <w:t>2</w:t>
-            </w:r>
-            <w:r>
-              <w:rPr>
-                <w:noProof/>
-              </w:rPr>
-              <w:fldChar w:fldCharType="end"/>
-            </w:r>
+            <w:fldSimple w:instr=" SEQ Figure \* ARABIC ">
+              <w:r>
+                <w:rPr>
+                  <w:noProof/>
+                </w:rPr>
+                <w:t>2</w:t>
+              </w:r>
+            </w:fldSimple>
             <w:r>
               <w:t xml:space="preserve"> : Personnage </w:t>
             </w:r>
@@ -1927,7 +1936,7 @@
                 <v:shape id="_x0000_i1027" type="#_x0000_t75" style="width:43.45pt;height:69.3pt" o:ole="">
                   <v:imagedata r:id="rId12" o:title=""/>
                 </v:shape>
-                <o:OLEObject Type="Embed" ProgID="PBrush" ShapeID="_x0000_i1027" DrawAspect="Content" ObjectID="_1637127777" r:id="rId13"/>
+                <o:OLEObject Type="Embed" ProgID="PBrush" ShapeID="_x0000_i1027" DrawAspect="Content" ObjectID="_1637129572" r:id="rId13"/>
               </w:object>
             </w:r>
           </w:p>
@@ -1939,27 +1948,14 @@
             <w:r>
               <w:t xml:space="preserve">Figure </w:t>
             </w:r>
-            <w:r>
-              <w:fldChar w:fldCharType="begin"/>
-            </w:r>
-            <w:r>
-              <w:instrText xml:space="preserve"> SEQ Figure \* ARABIC </w:instrText>
-            </w:r>
-            <w:r>
-              <w:fldChar w:fldCharType="separate"/>
-            </w:r>
-            <w:r>
-              <w:rPr>
-                <w:noProof/>
-              </w:rPr>
-              <w:t>3</w:t>
-            </w:r>
-            <w:r>
-              <w:rPr>
-                <w:noProof/>
-              </w:rPr>
-              <w:fldChar w:fldCharType="end"/>
-            </w:r>
+            <w:fldSimple w:instr=" SEQ Figure \* ARABIC ">
+              <w:r>
+                <w:rPr>
+                  <w:noProof/>
+                </w:rPr>
+                <w:t>3</w:t>
+              </w:r>
+            </w:fldSimple>
             <w:r>
               <w:t xml:space="preserve"> : </w:t>
             </w:r>
@@ -2000,7 +1996,7 @@
                 <v:shape id="_x0000_i1028" type="#_x0000_t75" style="width:44.85pt;height:69.95pt" o:ole="">
                   <v:imagedata r:id="rId14" o:title="" croptop="4840f"/>
                 </v:shape>
-                <o:OLEObject Type="Embed" ProgID="PBrush" ShapeID="_x0000_i1028" DrawAspect="Content" ObjectID="_1637127778" r:id="rId15"/>
+                <o:OLEObject Type="Embed" ProgID="PBrush" ShapeID="_x0000_i1028" DrawAspect="Content" ObjectID="_1637129573" r:id="rId15"/>
               </w:object>
             </w:r>
           </w:p>
@@ -2012,27 +2008,14 @@
             <w:r>
               <w:t xml:space="preserve">Figure </w:t>
             </w:r>
-            <w:r>
-              <w:fldChar w:fldCharType="begin"/>
-            </w:r>
-            <w:r>
-              <w:instrText xml:space="preserve"> SEQ Figure \* ARABIC </w:instrText>
-            </w:r>
-            <w:r>
-              <w:fldChar w:fldCharType="separate"/>
-            </w:r>
-            <w:r>
-              <w:rPr>
-                <w:noProof/>
-              </w:rPr>
-              <w:t>4</w:t>
-            </w:r>
-            <w:r>
-              <w:rPr>
-                <w:noProof/>
-              </w:rPr>
-              <w:fldChar w:fldCharType="end"/>
-            </w:r>
+            <w:fldSimple w:instr=" SEQ Figure \* ARABIC ">
+              <w:r>
+                <w:rPr>
+                  <w:noProof/>
+                </w:rPr>
+                <w:t>4</w:t>
+              </w:r>
+            </w:fldSimple>
             <w:r>
               <w:t xml:space="preserve"> : </w:t>
             </w:r>
@@ -2069,10 +2052,10 @@
             </w:r>
             <w:r>
               <w:object w:dxaOrig="990" w:dyaOrig="1425" w14:anchorId="6C035990">
-                <v:shape id="_x0000_i1042" type="#_x0000_t75" style="width:49.6pt;height:71.3pt" o:ole="">
+                <v:shape id="_x0000_i1029" type="#_x0000_t75" style="width:49.6pt;height:71.3pt" o:ole="">
                   <v:imagedata r:id="rId16" o:title=""/>
                 </v:shape>
-                <o:OLEObject Type="Embed" ProgID="PBrush" ShapeID="_x0000_i1042" DrawAspect="Content" ObjectID="_1637127779" r:id="rId17"/>
+                <o:OLEObject Type="Embed" ProgID="PBrush" ShapeID="_x0000_i1029" DrawAspect="Content" ObjectID="_1637129574" r:id="rId17"/>
               </w:object>
             </w:r>
           </w:p>
@@ -2085,27 +2068,14 @@
             <w:r>
               <w:t xml:space="preserve">Figure </w:t>
             </w:r>
-            <w:r>
-              <w:fldChar w:fldCharType="begin"/>
-            </w:r>
-            <w:r>
-              <w:instrText xml:space="preserve"> SEQ Figure \* ARABIC </w:instrText>
-            </w:r>
-            <w:r>
-              <w:fldChar w:fldCharType="separate"/>
-            </w:r>
-            <w:r>
-              <w:rPr>
-                <w:noProof/>
-              </w:rPr>
-              <w:t>5</w:t>
-            </w:r>
-            <w:r>
-              <w:rPr>
-                <w:noProof/>
-              </w:rPr>
-              <w:fldChar w:fldCharType="end"/>
-            </w:r>
+            <w:fldSimple w:instr=" SEQ Figure \* ARABIC ">
+              <w:r>
+                <w:rPr>
+                  <w:noProof/>
+                </w:rPr>
+                <w:t>5</w:t>
+              </w:r>
+            </w:fldSimple>
             <w:r>
               <w:t xml:space="preserve"> : </w:t>
             </w:r>
@@ -2139,7 +2109,7 @@
                 <v:shape id="_x0000_i1030" type="#_x0000_t75" style="width:133.8pt;height:99.15pt" o:ole="">
                   <v:imagedata r:id="rId18" o:title=""/>
                 </v:shape>
-                <o:OLEObject Type="Embed" ProgID="PBrush" ShapeID="_x0000_i1030" DrawAspect="Content" ObjectID="_1637127780" r:id="rId19"/>
+                <o:OLEObject Type="Embed" ProgID="PBrush" ShapeID="_x0000_i1030" DrawAspect="Content" ObjectID="_1637129575" r:id="rId19"/>
               </w:object>
             </w:r>
           </w:p>
@@ -2151,27 +2121,14 @@
             <w:r>
               <w:t xml:space="preserve">Figure </w:t>
             </w:r>
-            <w:r>
-              <w:fldChar w:fldCharType="begin"/>
-            </w:r>
-            <w:r>
-              <w:instrText xml:space="preserve"> SEQ Figure \* ARABIC </w:instrText>
-            </w:r>
-            <w:r>
-              <w:fldChar w:fldCharType="separate"/>
-            </w:r>
-            <w:r>
-              <w:rPr>
-                <w:noProof/>
-              </w:rPr>
-              <w:t>6</w:t>
-            </w:r>
-            <w:r>
-              <w:rPr>
-                <w:noProof/>
-              </w:rPr>
-              <w:fldChar w:fldCharType="end"/>
-            </w:r>
+            <w:fldSimple w:instr=" SEQ Figure \* ARABIC ">
+              <w:r>
+                <w:rPr>
+                  <w:noProof/>
+                </w:rPr>
+                <w:t>6</w:t>
+              </w:r>
+            </w:fldSimple>
             <w:r>
               <w:t xml:space="preserve"> : Carte avec direction et arrivé du personnage</w:t>
             </w:r>
@@ -2205,7 +2162,7 @@
                 <v:shape id="_x0000_i1031" type="#_x0000_t75" style="width:197.65pt;height:86.95pt" o:ole="">
                   <v:imagedata r:id="rId20" o:title=""/>
                 </v:shape>
-                <o:OLEObject Type="Embed" ProgID="PBrush" ShapeID="_x0000_i1031" DrawAspect="Content" ObjectID="_1637127781" r:id="rId21"/>
+                <o:OLEObject Type="Embed" ProgID="PBrush" ShapeID="_x0000_i1031" DrawAspect="Content" ObjectID="_1637129576" r:id="rId21"/>
               </w:object>
             </w:r>
           </w:p>
@@ -2220,27 +2177,14 @@
             <w:r>
               <w:t xml:space="preserve">Figure </w:t>
             </w:r>
-            <w:r>
-              <w:fldChar w:fldCharType="begin"/>
-            </w:r>
-            <w:r>
-              <w:instrText xml:space="preserve"> SEQ Figure \* ARABIC </w:instrText>
-            </w:r>
-            <w:r>
-              <w:fldChar w:fldCharType="separate"/>
-            </w:r>
-            <w:r>
-              <w:rPr>
-                <w:noProof/>
-              </w:rPr>
-              <w:t>7</w:t>
-            </w:r>
-            <w:r>
-              <w:rPr>
-                <w:noProof/>
-              </w:rPr>
-              <w:fldChar w:fldCharType="end"/>
-            </w:r>
+            <w:fldSimple w:instr=" SEQ Figure \* ARABIC ">
+              <w:r>
+                <w:rPr>
+                  <w:noProof/>
+                </w:rPr>
+                <w:t>7</w:t>
+              </w:r>
+            </w:fldSimple>
             <w:r>
               <w:t xml:space="preserve"> : </w:t>
             </w:r>
@@ -2268,7 +2212,7 @@
         <w:tblLook w:val="0480" w:firstRow="0" w:lastRow="0" w:firstColumn="1" w:lastColumn="0" w:noHBand="0" w:noVBand="1"/>
       </w:tblPr>
       <w:tblGrid>
-        <w:gridCol w:w="2889"/>
+        <w:gridCol w:w="2892"/>
         <w:gridCol w:w="6005"/>
       </w:tblGrid>
       <w:tr>
@@ -2283,10 +2227,10 @@
             </w:pPr>
             <w:r>
               <w:object w:dxaOrig="2670" w:dyaOrig="2340" w14:anchorId="5D16A02F">
-                <v:shape id="_x0000_i1045" type="#_x0000_t75" style="width:133.8pt;height:116.85pt" o:ole="">
+                <v:shape id="_x0000_i1032" type="#_x0000_t75" style="width:133.8pt;height:116.85pt" o:ole="">
                   <v:imagedata r:id="rId22" o:title=""/>
                 </v:shape>
-                <o:OLEObject Type="Embed" ProgID="PBrush" ShapeID="_x0000_i1045" DrawAspect="Content" ObjectID="_1637127782" r:id="rId23"/>
+                <o:OLEObject Type="Embed" ProgID="PBrush" ShapeID="_x0000_i1032" DrawAspect="Content" ObjectID="_1637129577" r:id="rId23"/>
               </w:object>
             </w:r>
           </w:p>
@@ -2298,27 +2242,14 @@
             <w:r>
               <w:t xml:space="preserve">Figure </w:t>
             </w:r>
-            <w:r>
-              <w:fldChar w:fldCharType="begin"/>
-            </w:r>
-            <w:r>
-              <w:instrText xml:space="preserve"> SEQ Figure \* ARABIC </w:instrText>
-            </w:r>
-            <w:r>
-              <w:fldChar w:fldCharType="separate"/>
-            </w:r>
-            <w:r>
-              <w:rPr>
-                <w:noProof/>
-              </w:rPr>
-              <w:t>8</w:t>
-            </w:r>
-            <w:r>
-              <w:rPr>
-                <w:noProof/>
-              </w:rPr>
-              <w:fldChar w:fldCharType="end"/>
-            </w:r>
+            <w:fldSimple w:instr=" SEQ Figure \* ARABIC ">
+              <w:r>
+                <w:rPr>
+                  <w:noProof/>
+                </w:rPr>
+                <w:t>8</w:t>
+              </w:r>
+            </w:fldSimple>
             <w:r>
               <w:t xml:space="preserve"> : </w:t>
             </w:r>
@@ -2338,10 +2269,10 @@
             </w:pPr>
             <w:r>
               <w:object w:dxaOrig="3960" w:dyaOrig="2265" w14:anchorId="39A1E21B">
-                <v:shape id="_x0000_i1049" type="#_x0000_t75" style="width:198.35pt;height:113.45pt" o:ole="">
+                <v:shape id="_x0000_i1033" type="#_x0000_t75" style="width:198.35pt;height:113.45pt" o:ole="">
                   <v:imagedata r:id="rId24" o:title=""/>
                 </v:shape>
-                <o:OLEObject Type="Embed" ProgID="PBrush" ShapeID="_x0000_i1049" DrawAspect="Content" ObjectID="_1637127783" r:id="rId25"/>
+                <o:OLEObject Type="Embed" ProgID="PBrush" ShapeID="_x0000_i1033" DrawAspect="Content" ObjectID="_1637129578" r:id="rId25"/>
               </w:object>
             </w:r>
           </w:p>
@@ -2353,27 +2284,14 @@
             <w:r>
               <w:t xml:space="preserve">Figure </w:t>
             </w:r>
-            <w:r>
-              <w:fldChar w:fldCharType="begin"/>
-            </w:r>
-            <w:r>
-              <w:instrText xml:space="preserve"> SEQ Figure \* ARABIC </w:instrText>
-            </w:r>
-            <w:r>
-              <w:fldChar w:fldCharType="separate"/>
-            </w:r>
-            <w:r>
-              <w:rPr>
-                <w:noProof/>
-              </w:rPr>
-              <w:t>9</w:t>
-            </w:r>
-            <w:r>
-              <w:rPr>
-                <w:noProof/>
-              </w:rPr>
-              <w:fldChar w:fldCharType="end"/>
-            </w:r>
+            <w:fldSimple w:instr=" SEQ Figure \* ARABIC ">
+              <w:r>
+                <w:rPr>
+                  <w:noProof/>
+                </w:rPr>
+                <w:t>9</w:t>
+              </w:r>
+            </w:fldSimple>
             <w:r>
               <w:t xml:space="preserve"> : Personnage qui change de zone</w:t>
             </w:r>
@@ -2392,10 +2310,10 @@
             </w:pPr>
             <w:r>
               <w:object w:dxaOrig="2670" w:dyaOrig="2280" w14:anchorId="1B77E916">
-                <v:shape id="_x0000_i1058" type="#_x0000_t75" style="width:133.8pt;height:114.1pt" o:ole="">
+                <v:shape id="_x0000_i1034" type="#_x0000_t75" style="width:133.8pt;height:114.1pt" o:ole="">
                   <v:imagedata r:id="rId26" o:title=""/>
                 </v:shape>
-                <o:OLEObject Type="Embed" ProgID="PBrush" ShapeID="_x0000_i1058" DrawAspect="Content" ObjectID="_1637127784" r:id="rId27"/>
+                <o:OLEObject Type="Embed" ProgID="PBrush" ShapeID="_x0000_i1034" DrawAspect="Content" ObjectID="_1637129579" r:id="rId27"/>
               </w:object>
             </w:r>
           </w:p>
@@ -2407,27 +2325,14 @@
             <w:r>
               <w:t xml:space="preserve">Figure </w:t>
             </w:r>
-            <w:r>
-              <w:fldChar w:fldCharType="begin"/>
-            </w:r>
-            <w:r>
-              <w:instrText xml:space="preserve"> SEQ Figure \* ARABIC </w:instrText>
-            </w:r>
-            <w:r>
-              <w:fldChar w:fldCharType="separate"/>
-            </w:r>
-            <w:r>
-              <w:rPr>
-                <w:noProof/>
-              </w:rPr>
-              <w:t>10</w:t>
-            </w:r>
-            <w:r>
-              <w:rPr>
-                <w:noProof/>
-              </w:rPr>
-              <w:fldChar w:fldCharType="end"/>
-            </w:r>
+            <w:fldSimple w:instr=" SEQ Figure \* ARABIC ">
+              <w:r>
+                <w:rPr>
+                  <w:noProof/>
+                </w:rPr>
+                <w:t>10</w:t>
+              </w:r>
+            </w:fldSimple>
             <w:r>
               <w:t xml:space="preserve"> : Carte avec arrivé du personnage</w:t>
             </w:r>
@@ -2444,10 +2349,10 @@
             </w:pPr>
             <w:r>
               <w:object w:dxaOrig="3960" w:dyaOrig="2265" w14:anchorId="4107ED18">
-                <v:shape id="_x0000_i1052" type="#_x0000_t75" style="width:198.35pt;height:113.45pt" o:ole="">
+                <v:shape id="_x0000_i1035" type="#_x0000_t75" style="width:198.35pt;height:113.45pt" o:ole="">
                   <v:imagedata r:id="rId28" o:title=""/>
                 </v:shape>
-                <o:OLEObject Type="Embed" ProgID="PBrush" ShapeID="_x0000_i1052" DrawAspect="Content" ObjectID="_1637127785" r:id="rId29"/>
+                <o:OLEObject Type="Embed" ProgID="PBrush" ShapeID="_x0000_i1035" DrawAspect="Content" ObjectID="_1637129580" r:id="rId29"/>
               </w:object>
             </w:r>
           </w:p>
@@ -2459,27 +2364,14 @@
             <w:r>
               <w:t xml:space="preserve">Figure </w:t>
             </w:r>
-            <w:r>
-              <w:fldChar w:fldCharType="begin"/>
-            </w:r>
-            <w:r>
-              <w:instrText xml:space="preserve"> SEQ Figure \* ARABIC </w:instrText>
-            </w:r>
-            <w:r>
-              <w:fldChar w:fldCharType="separate"/>
-            </w:r>
-            <w:r>
-              <w:rPr>
-                <w:noProof/>
-              </w:rPr>
-              <w:t>11</w:t>
-            </w:r>
-            <w:r>
-              <w:rPr>
-                <w:noProof/>
-              </w:rPr>
-              <w:fldChar w:fldCharType="end"/>
-            </w:r>
+            <w:fldSimple w:instr=" SEQ Figure \* ARABIC ">
+              <w:r>
+                <w:rPr>
+                  <w:noProof/>
+                </w:rPr>
+                <w:t>11</w:t>
+              </w:r>
+            </w:fldSimple>
             <w:r>
               <w:t xml:space="preserve"> : Personnage qui rentre dans une zone</w:t>
             </w:r>
@@ -2518,7 +2410,7 @@
           <w:lang w:eastAsia="en-US"/>
         </w:rPr>
       </w:pPr>
-      <w:bookmarkStart w:id="7" w:name="_Toc26045189"/>
+      <w:bookmarkStart w:id="8" w:name="_Toc26516717"/>
       <w:r>
         <w:rPr>
           <w:rStyle w:val="Titre2Car"/>
@@ -2533,12 +2425,13 @@
         </w:rPr>
         <w:t>léments et conteneurs</w:t>
       </w:r>
-      <w:bookmarkEnd w:id="7"/>
+      <w:bookmarkEnd w:id="8"/>
     </w:p>
     <w:p>
       <w:pPr>
         <w:pStyle w:val="Titre3"/>
       </w:pPr>
+      <w:bookmarkStart w:id="9" w:name="_Toc26516718"/>
       <w:r>
         <w:rPr>
           <w:rStyle w:val="Titre2Car"/>
@@ -2549,6 +2442,7 @@
         </w:rPr>
         <w:t>Horloges</w:t>
       </w:r>
+      <w:bookmarkEnd w:id="9"/>
     </w:p>
     <w:p>
       <w:pPr>
@@ -3038,6 +2932,7 @@
           <w:szCs w:val="24"/>
         </w:rPr>
       </w:pPr>
+      <w:bookmarkStart w:id="10" w:name="_Toc26516719"/>
       <w:r>
         <w:rPr>
           <w:rStyle w:val="Titre2Car"/>
@@ -3058,6 +2953,7 @@
         </w:rPr>
         <w:t>s</w:t>
       </w:r>
+      <w:bookmarkEnd w:id="10"/>
     </w:p>
     <w:p>
       <w:pPr>
@@ -3133,13 +3029,7 @@
               <w:rPr>
                 <w:lang w:eastAsia="en-US"/>
               </w:rPr>
-              <w:t>Énigme</w:t>
-            </w:r>
-            <w:r>
-              <w:rPr>
-                <w:lang w:eastAsia="en-US"/>
-              </w:rPr>
-              <w:t xml:space="preserve"> </w:t>
+              <w:t xml:space="preserve">Énigme </w:t>
             </w:r>
           </w:p>
         </w:tc>
@@ -3583,11 +3473,11 @@
       <w:pPr>
         <w:pStyle w:val="Titre2"/>
       </w:pPr>
-      <w:bookmarkStart w:id="8" w:name="_Toc26045190"/>
+      <w:bookmarkStart w:id="11" w:name="_Toc26516720"/>
       <w:r>
         <w:t>Énigmes</w:t>
       </w:r>
-      <w:bookmarkEnd w:id="8"/>
+      <w:bookmarkEnd w:id="11"/>
     </w:p>
     <w:p>
       <w:pPr>
@@ -3612,25 +3502,7 @@
         <w:rPr>
           <w:lang w:eastAsia="en-US"/>
         </w:rPr>
-        <w:t xml:space="preserve">Deux réponses peuvent être proposées. </w:t>
-      </w:r>
-      <w:r>
-        <w:rPr>
-          <w:lang w:eastAsia="en-US"/>
-        </w:rPr>
-        <w:t xml:space="preserve">Un indice sera </w:t>
-      </w:r>
-      <w:r>
-        <w:rPr>
-          <w:lang w:eastAsia="en-US"/>
-        </w:rPr>
-        <w:t>donné</w:t>
-      </w:r>
-      <w:r>
-        <w:rPr>
-          <w:lang w:eastAsia="en-US"/>
-        </w:rPr>
-        <w:t xml:space="preserve"> si la première réponse est fausse.</w:t>
+        <w:t>Deux réponses peuvent être proposées. Un indice sera donné si la première réponse est fausse.</w:t>
       </w:r>
     </w:p>
     <w:p>
@@ -4114,7 +3986,7 @@
           <w:lang w:eastAsia="en-US"/>
         </w:rPr>
       </w:pPr>
-      <w:bookmarkStart w:id="9" w:name="_Toc26045191"/>
+      <w:bookmarkStart w:id="12" w:name="_Toc26516721"/>
       <w:r>
         <w:rPr>
           <w:rStyle w:val="Titre2Car"/>
@@ -4129,7 +4001,7 @@
         </w:rPr>
         <w:t>ièges</w:t>
       </w:r>
-      <w:bookmarkEnd w:id="9"/>
+      <w:bookmarkEnd w:id="12"/>
     </w:p>
     <w:p>
       <w:pPr>
@@ -4179,7 +4051,7 @@
           <w:lang w:eastAsia="en-US"/>
         </w:rPr>
       </w:pPr>
-      <w:bookmarkStart w:id="10" w:name="_Toc26045192"/>
+      <w:bookmarkStart w:id="13" w:name="_Toc26516722"/>
       <w:r>
         <w:rPr>
           <w:rStyle w:val="Titre2Car"/>
@@ -4194,7 +4066,7 @@
         </w:rPr>
         <w:t>ommandes</w:t>
       </w:r>
-      <w:bookmarkEnd w:id="10"/>
+      <w:bookmarkEnd w:id="13"/>
     </w:p>
     <w:p>
       <w:pPr>
@@ -4266,7 +4138,7 @@
           <w:lang w:eastAsia="en-US"/>
         </w:rPr>
       </w:pPr>
-      <w:bookmarkStart w:id="11" w:name="_Toc26045193"/>
+      <w:bookmarkStart w:id="14" w:name="_Toc26516723"/>
       <w:r>
         <w:rPr>
           <w:rStyle w:val="Titre2Car"/>
@@ -4281,7 +4153,7 @@
         </w:rPr>
         <w:t>ituations gagnantes et perdantes</w:t>
       </w:r>
-      <w:bookmarkEnd w:id="11"/>
+      <w:bookmarkEnd w:id="14"/>
     </w:p>
     <w:p>
       <w:pPr>
@@ -4514,10 +4386,7 @@
         </w:numPr>
       </w:pPr>
       <w:r>
-        <w:t xml:space="preserve">Trouver la salle où se trouve l’horloge </w:t>
-      </w:r>
-      <w:r>
-        <w:t>d’argent</w:t>
+        <w:t>Trouver la salle où se trouve l’horloge d’argent</w:t>
       </w:r>
     </w:p>
     <w:p>
@@ -4529,31 +4398,7 @@
         </w:numPr>
       </w:pPr>
       <w:r>
-        <w:t>Écouter</w:t>
-      </w:r>
-      <w:r>
-        <w:t xml:space="preserve"> et répondre à</w:t>
-      </w:r>
-      <w:r>
-        <w:t xml:space="preserve"> l’énigme propos</w:t>
-      </w:r>
-      <w:r>
-        <w:t>ée</w:t>
-      </w:r>
-      <w:r>
-        <w:t xml:space="preserve"> par </w:t>
-      </w:r>
-      <w:r>
-        <w:t>la femme</w:t>
-      </w:r>
-      <w:r>
-        <w:t xml:space="preserve"> présent</w:t>
-      </w:r>
-      <w:r>
-        <w:t>e</w:t>
-      </w:r>
-      <w:r>
-        <w:t xml:space="preserve"> dans la salle</w:t>
+        <w:t>Écouter et répondre à l’énigme proposée par la femme présente dans la salle</w:t>
       </w:r>
     </w:p>
     <w:p>
@@ -12205,7 +12050,7 @@
 </file>
 
 <file path=customXml/itemProps1.xml><?xml version="1.0" encoding="utf-8"?>
-<ds:datastoreItem xmlns:ds="http://schemas.openxmlformats.org/officeDocument/2006/customXml" ds:itemID="{7A6B9CFA-018F-45C1-A99B-7DC7F65E31A6}">
+<ds:datastoreItem xmlns:ds="http://schemas.openxmlformats.org/officeDocument/2006/customXml" ds:itemID="{3E8F00C2-82F7-446A-AD96-FE8FA6C967D1}">
   <ds:schemaRefs>
     <ds:schemaRef ds:uri="http://schemas.openxmlformats.org/officeDocument/2006/bibliography"/>
   </ds:schemaRefs>

</xml_diff>

<commit_message>
ajout d'un logo, modification de la page de garde, texte en justifie, correction de deux fautes
</commit_message>
<xml_diff>
--- a/2019_rendu1.docx
+++ b/2019_rendu1.docx
@@ -5,12 +5,13 @@
     <w:p>
       <w:pPr>
         <w:pStyle w:val="Titre1"/>
-        <w:jc w:val="center"/>
         <w:rPr>
           <w:sz w:val="56"/>
           <w:szCs w:val="56"/>
         </w:rPr>
       </w:pPr>
+      <w:bookmarkStart w:id="0" w:name="_Hlk26616654"/>
+      <w:bookmarkEnd w:id="0"/>
     </w:p>
     <w:p>
       <w:pPr>
@@ -31,40 +32,43 @@
           <w:szCs w:val="56"/>
         </w:rPr>
       </w:pPr>
+      <w:r>
+        <w:rPr>
+          <w:sz w:val="56"/>
+          <w:szCs w:val="56"/>
+        </w:rPr>
+        <w:t>Projet – Jeu JAVA</w:t>
+      </w:r>
     </w:p>
     <w:p>
       <w:pPr>
-        <w:pStyle w:val="Titre1"/>
+        <w:pStyle w:val="Sous-titre"/>
         <w:jc w:val="center"/>
         <w:rPr>
-          <w:sz w:val="56"/>
-          <w:szCs w:val="56"/>
-        </w:rPr>
-      </w:pPr>
-      <w:bookmarkStart w:id="0" w:name="_Toc20323670"/>
-      <w:bookmarkStart w:id="1" w:name="_Toc20323725"/>
-      <w:bookmarkStart w:id="2" w:name="_Toc26045185"/>
-      <w:bookmarkStart w:id="3" w:name="_Toc26516713"/>
-      <w:r>
-        <w:rPr>
-          <w:sz w:val="56"/>
-          <w:szCs w:val="56"/>
-        </w:rPr>
-        <w:t>Projet JAVA</w:t>
-      </w:r>
-      <w:bookmarkEnd w:id="0"/>
-      <w:bookmarkEnd w:id="1"/>
-      <w:bookmarkEnd w:id="2"/>
-      <w:bookmarkEnd w:id="3"/>
+          <w:sz w:val="30"/>
+          <w:szCs w:val="30"/>
+        </w:rPr>
+      </w:pPr>
+      <w:r>
+        <w:rPr>
+          <w:sz w:val="30"/>
+          <w:szCs w:val="30"/>
+        </w:rPr>
+        <w:t>Greg, mage</w:t>
+      </w:r>
+      <w:r>
+        <w:rPr>
+          <w:sz w:val="30"/>
+          <w:szCs w:val="30"/>
+        </w:rPr>
+        <w:t xml:space="preserve"> du temps</w:t>
+      </w:r>
     </w:p>
     <w:p>
       <w:pPr>
         <w:pStyle w:val="Sous-titre"/>
         <w:jc w:val="center"/>
       </w:pPr>
-      <w:r>
-        <w:t>Premier rendu</w:t>
-      </w:r>
     </w:p>
     <w:p/>
     <w:p/>
@@ -79,6 +83,119 @@
         </w:rPr>
       </w:pPr>
       <w:r>
+        <w:rPr>
+          <w:noProof/>
+        </w:rPr>
+        <w:drawing>
+          <wp:anchor distT="0" distB="0" distL="114300" distR="114300" simplePos="0" relativeHeight="251660288" behindDoc="0" locked="0" layoutInCell="1" allowOverlap="1" wp14:anchorId="790AA876" wp14:editId="7551568A">
+            <wp:simplePos x="0" y="0"/>
+            <wp:positionH relativeFrom="margin">
+              <wp:posOffset>2277374</wp:posOffset>
+            </wp:positionH>
+            <wp:positionV relativeFrom="paragraph">
+              <wp:posOffset>2186940</wp:posOffset>
+            </wp:positionV>
+            <wp:extent cx="973777" cy="1520460"/>
+            <wp:effectExtent l="0" t="0" r="0" b="3810"/>
+            <wp:wrapNone/>
+            <wp:docPr id="3" name="Image 3"/>
+            <wp:cNvGraphicFramePr>
+              <a:graphicFrameLocks xmlns:a="http://schemas.openxmlformats.org/drawingml/2006/main" noChangeAspect="1"/>
+            </wp:cNvGraphicFramePr>
+            <a:graphic xmlns:a="http://schemas.openxmlformats.org/drawingml/2006/main">
+              <a:graphicData uri="http://schemas.openxmlformats.org/drawingml/2006/picture">
+                <pic:pic xmlns:pic="http://schemas.openxmlformats.org/drawingml/2006/picture">
+                  <pic:nvPicPr>
+                    <pic:cNvPr id="3" name="wizard (2).png"/>
+                    <pic:cNvPicPr/>
+                  </pic:nvPicPr>
+                  <pic:blipFill>
+                    <a:blip r:embed="rId8">
+                      <a:extLst>
+                        <a:ext uri="{28A0092B-C50C-407E-A947-70E740481C1C}">
+                          <a14:useLocalDpi xmlns:a14="http://schemas.microsoft.com/office/drawing/2010/main" val="0"/>
+                        </a:ext>
+                      </a:extLst>
+                    </a:blip>
+                    <a:stretch>
+                      <a:fillRect/>
+                    </a:stretch>
+                  </pic:blipFill>
+                  <pic:spPr>
+                    <a:xfrm>
+                      <a:off x="0" y="0"/>
+                      <a:ext cx="973777" cy="1520460"/>
+                    </a:xfrm>
+                    <a:prstGeom prst="rect">
+                      <a:avLst/>
+                    </a:prstGeom>
+                  </pic:spPr>
+                </pic:pic>
+              </a:graphicData>
+            </a:graphic>
+            <wp14:sizeRelH relativeFrom="margin">
+              <wp14:pctWidth>0</wp14:pctWidth>
+            </wp14:sizeRelH>
+            <wp14:sizeRelV relativeFrom="margin">
+              <wp14:pctHeight>0</wp14:pctHeight>
+            </wp14:sizeRelV>
+          </wp:anchor>
+        </w:drawing>
+      </w:r>
+      <w:r>
+        <w:rPr>
+          <w:noProof/>
+        </w:rPr>
+        <w:drawing>
+          <wp:inline distT="0" distB="0" distL="0" distR="0" wp14:anchorId="00CADE50" wp14:editId="4FEEFC1D">
+            <wp:extent cx="4191990" cy="4191990"/>
+            <wp:effectExtent l="0" t="0" r="0" b="0"/>
+            <wp:docPr id="1" name="Image 1" descr="Résultat de recherche d'images pour &quot;sablier logo png&quot;"/>
+            <wp:cNvGraphicFramePr>
+              <a:graphicFrameLocks xmlns:a="http://schemas.openxmlformats.org/drawingml/2006/main" noChangeAspect="1"/>
+            </wp:cNvGraphicFramePr>
+            <a:graphic xmlns:a="http://schemas.openxmlformats.org/drawingml/2006/main">
+              <a:graphicData uri="http://schemas.openxmlformats.org/drawingml/2006/picture">
+                <pic:pic xmlns:pic="http://schemas.openxmlformats.org/drawingml/2006/picture">
+                  <pic:nvPicPr>
+                    <pic:cNvPr id="0" name="Picture 34" descr="Résultat de recherche d'images pour &quot;sablier logo png&quot;"/>
+                    <pic:cNvPicPr>
+                      <a:picLocks noChangeAspect="1" noChangeArrowheads="1"/>
+                    </pic:cNvPicPr>
+                  </pic:nvPicPr>
+                  <pic:blipFill>
+                    <a:blip r:embed="rId9">
+                      <a:extLst>
+                        <a:ext uri="{28A0092B-C50C-407E-A947-70E740481C1C}">
+                          <a14:useLocalDpi xmlns:a14="http://schemas.microsoft.com/office/drawing/2010/main" val="0"/>
+                        </a:ext>
+                      </a:extLst>
+                    </a:blip>
+                    <a:srcRect/>
+                    <a:stretch>
+                      <a:fillRect/>
+                    </a:stretch>
+                  </pic:blipFill>
+                  <pic:spPr bwMode="auto">
+                    <a:xfrm>
+                      <a:off x="0" y="0"/>
+                      <a:ext cx="4213017" cy="4213017"/>
+                    </a:xfrm>
+                    <a:prstGeom prst="rect">
+                      <a:avLst/>
+                    </a:prstGeom>
+                    <a:noFill/>
+                    <a:ln>
+                      <a:noFill/>
+                    </a:ln>
+                  </pic:spPr>
+                </pic:pic>
+              </a:graphicData>
+            </a:graphic>
+          </wp:inline>
+        </w:drawing>
+      </w:r>
+      <w:r>
         <w:br w:type="page"/>
       </w:r>
     </w:p>
@@ -100,7 +217,7 @@
         <mc:AlternateContent>
           <mc:Choice Requires="wps">
             <w:drawing>
-              <wp:anchor distT="0" distB="0" distL="114300" distR="114300" simplePos="0" relativeHeight="251659264" behindDoc="0" locked="0" layoutInCell="1" allowOverlap="1" wp14:anchorId="6552E8CF" wp14:editId="1FD00E83">
+              <wp:anchor distT="0" distB="0" distL="114300" distR="114300" simplePos="0" relativeHeight="251659264" behindDoc="0" locked="0" layoutInCell="1" allowOverlap="1" wp14:anchorId="6552E8CF" wp14:editId="6DD23C02">
                 <wp:simplePos x="0" y="0"/>
                 <wp:positionH relativeFrom="column">
                   <wp:posOffset>-1001765</wp:posOffset>
@@ -164,7 +281,7 @@
           </mc:Choice>
           <mc:Fallback>
             <w:pict>
-              <v:rect w14:anchorId="09055807" id="Rectangle 8" o:spid="_x0000_s1026" style="position:absolute;margin-left:-78.9pt;margin-top:-76.7pt;width:564.2pt;height:818.85pt;z-index:251659264;visibility:visible;mso-wrap-style:square;mso-wrap-distance-left:9pt;mso-wrap-distance-top:0;mso-wrap-distance-right:9pt;mso-wrap-distance-bottom:0;mso-position-horizontal:absolute;mso-position-horizontal-relative:text;mso-position-vertical:absolute;mso-position-vertical-relative:text;v-text-anchor:middle" o:gfxdata="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" fillcolor="white [3212]" strokecolor="white [3212]" strokeweight="1pt"/>
+              <v:rect w14:anchorId="04D1EC94" id="Rectangle 8" o:spid="_x0000_s1026" style="position:absolute;margin-left:-78.9pt;margin-top:-76.7pt;width:564.2pt;height:818.85pt;z-index:251659264;visibility:visible;mso-wrap-style:square;mso-wrap-distance-left:9pt;mso-wrap-distance-top:0;mso-wrap-distance-right:9pt;mso-wrap-distance-bottom:0;mso-position-horizontal:absolute;mso-position-horizontal-relative:text;mso-position-vertical:absolute;mso-position-vertical-relative:text;v-text-anchor:middle" o:gfxdata="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" fillcolor="white [3212]" strokecolor="white [3212]" strokeweight="1pt"/>
             </w:pict>
           </mc:Fallback>
         </mc:AlternateContent>
@@ -185,13 +302,14 @@
         <w:br w:type="page"/>
       </w:r>
     </w:p>
-    <w:p/>
     <w:p>
       <w:pPr>
         <w:pStyle w:val="Titre1"/>
       </w:pPr>
-      <w:bookmarkStart w:id="4" w:name="_Toc26516714"/>
-      <w:r>
+      <w:bookmarkStart w:id="1" w:name="_Toc26516714"/>
+      <w:bookmarkStart w:id="2" w:name="_Toc26616380"/>
+      <w:r>
+        <w:lastRenderedPageBreak/>
         <w:t xml:space="preserve">Gestionnaire de </w:t>
       </w:r>
       <w:r>
@@ -200,17 +318,11 @@
       <w:r>
         <w:t>ersion</w:t>
       </w:r>
-      <w:bookmarkEnd w:id="4"/>
+      <w:bookmarkEnd w:id="1"/>
       <w:r>
         <w:t>s</w:t>
       </w:r>
-    </w:p>
-    <w:p>
-      <w:pPr>
-        <w:rPr>
-          <w:lang w:eastAsia="en-US"/>
-        </w:rPr>
-      </w:pPr>
+      <w:bookmarkEnd w:id="2"/>
     </w:p>
     <w:tbl>
       <w:tblPr>
@@ -222,9 +334,9 @@
       <w:tblGrid>
         <w:gridCol w:w="1311"/>
         <w:gridCol w:w="2653"/>
-        <w:gridCol w:w="2765"/>
-        <w:gridCol w:w="1346"/>
-        <w:gridCol w:w="816"/>
+        <w:gridCol w:w="3143"/>
+        <w:gridCol w:w="976"/>
+        <w:gridCol w:w="808"/>
       </w:tblGrid>
       <w:tr>
         <w:trPr>
@@ -236,6 +348,9 @@
             <w:vAlign w:val="center"/>
           </w:tcPr>
           <w:p>
+            <w:pPr>
+              <w:jc w:val="center"/>
+            </w:pPr>
             <w:r>
               <w:t>Date</w:t>
             </w:r>
@@ -247,6 +362,9 @@
             <w:vAlign w:val="center"/>
           </w:tcPr>
           <w:p>
+            <w:pPr>
+              <w:jc w:val="center"/>
+            </w:pPr>
             <w:r>
               <w:t>Auteur</w:t>
             </w:r>
@@ -254,10 +372,13 @@
         </w:tc>
         <w:tc>
           <w:tcPr>
-            <w:tcW w:w="2765" w:type="dxa"/>
+            <w:tcW w:w="3143" w:type="dxa"/>
             <w:vAlign w:val="center"/>
           </w:tcPr>
           <w:p>
+            <w:pPr>
+              <w:jc w:val="center"/>
+            </w:pPr>
             <w:r>
               <w:t>Modification(s)</w:t>
             </w:r>
@@ -265,10 +386,13 @@
         </w:tc>
         <w:tc>
           <w:tcPr>
-            <w:tcW w:w="1346" w:type="dxa"/>
+            <w:tcW w:w="976" w:type="dxa"/>
             <w:vAlign w:val="center"/>
           </w:tcPr>
           <w:p>
+            <w:pPr>
+              <w:jc w:val="center"/>
+            </w:pPr>
             <w:r>
               <w:t>Version</w:t>
             </w:r>
@@ -276,10 +400,13 @@
         </w:tc>
         <w:tc>
           <w:tcPr>
-            <w:tcW w:w="816" w:type="dxa"/>
+            <w:tcW w:w="808" w:type="dxa"/>
             <w:vAlign w:val="center"/>
           </w:tcPr>
           <w:p>
+            <w:pPr>
+              <w:jc w:val="center"/>
+            </w:pPr>
             <w:r>
               <w:t>Statut</w:t>
             </w:r>
@@ -320,7 +447,7 @@
         </w:tc>
         <w:tc>
           <w:tcPr>
-            <w:tcW w:w="2765" w:type="dxa"/>
+            <w:tcW w:w="3143" w:type="dxa"/>
             <w:vAlign w:val="center"/>
           </w:tcPr>
           <w:p>
@@ -340,7 +467,7 @@
         </w:tc>
         <w:tc>
           <w:tcPr>
-            <w:tcW w:w="1346" w:type="dxa"/>
+            <w:tcW w:w="976" w:type="dxa"/>
             <w:vAlign w:val="center"/>
           </w:tcPr>
           <w:p>
@@ -354,7 +481,7 @@
         </w:tc>
         <w:tc>
           <w:tcPr>
-            <w:tcW w:w="816" w:type="dxa"/>
+            <w:tcW w:w="808" w:type="dxa"/>
             <w:vAlign w:val="center"/>
           </w:tcPr>
           <w:p>
@@ -409,7 +536,7 @@
         </w:tc>
         <w:tc>
           <w:tcPr>
-            <w:tcW w:w="2765" w:type="dxa"/>
+            <w:tcW w:w="3143" w:type="dxa"/>
             <w:vAlign w:val="center"/>
           </w:tcPr>
           <w:p>
@@ -424,7 +551,7 @@
         </w:tc>
         <w:tc>
           <w:tcPr>
-            <w:tcW w:w="1346" w:type="dxa"/>
+            <w:tcW w:w="976" w:type="dxa"/>
             <w:vAlign w:val="center"/>
           </w:tcPr>
           <w:p>
@@ -438,7 +565,7 @@
         </w:tc>
         <w:tc>
           <w:tcPr>
-            <w:tcW w:w="816" w:type="dxa"/>
+            <w:tcW w:w="808" w:type="dxa"/>
             <w:vAlign w:val="center"/>
           </w:tcPr>
           <w:p>
@@ -488,7 +615,7 @@
         </w:tc>
         <w:tc>
           <w:tcPr>
-            <w:tcW w:w="2765" w:type="dxa"/>
+            <w:tcW w:w="3143" w:type="dxa"/>
             <w:vAlign w:val="center"/>
           </w:tcPr>
           <w:p>
@@ -523,7 +650,7 @@
         </w:tc>
         <w:tc>
           <w:tcPr>
-            <w:tcW w:w="1346" w:type="dxa"/>
+            <w:tcW w:w="976" w:type="dxa"/>
             <w:vAlign w:val="center"/>
           </w:tcPr>
           <w:p>
@@ -537,7 +664,7 @@
         </w:tc>
         <w:tc>
           <w:tcPr>
-            <w:tcW w:w="816" w:type="dxa"/>
+            <w:tcW w:w="808" w:type="dxa"/>
             <w:vAlign w:val="center"/>
           </w:tcPr>
           <w:p>
@@ -584,7 +711,7 @@
         </w:tc>
         <w:tc>
           <w:tcPr>
-            <w:tcW w:w="2765" w:type="dxa"/>
+            <w:tcW w:w="3143" w:type="dxa"/>
             <w:vAlign w:val="center"/>
           </w:tcPr>
           <w:p>
@@ -601,7 +728,13 @@
               <w:jc w:val="center"/>
             </w:pPr>
             <w:r>
-              <w:t xml:space="preserve"> Amélioration de la carte globale, explication des déplacements du personnages. Ajout de deux énigmes</w:t>
+              <w:t xml:space="preserve">Amélioration de la carte globale, explication des déplacements du personnage. Ajout de </w:t>
+            </w:r>
+            <w:r>
+              <w:t>quatre</w:t>
+            </w:r>
+            <w:r>
+              <w:t xml:space="preserve"> énigmes</w:t>
             </w:r>
           </w:p>
           <w:p>
@@ -612,7 +745,7 @@
         </w:tc>
         <w:tc>
           <w:tcPr>
-            <w:tcW w:w="1346" w:type="dxa"/>
+            <w:tcW w:w="976" w:type="dxa"/>
             <w:vAlign w:val="center"/>
           </w:tcPr>
           <w:p>
@@ -626,7 +759,7 @@
         </w:tc>
         <w:tc>
           <w:tcPr>
-            <w:tcW w:w="816" w:type="dxa"/>
+            <w:tcW w:w="808" w:type="dxa"/>
             <w:vAlign w:val="center"/>
           </w:tcPr>
           <w:p>
@@ -673,7 +806,7 @@
         </w:tc>
         <w:tc>
           <w:tcPr>
-            <w:tcW w:w="2765" w:type="dxa"/>
+            <w:tcW w:w="3143" w:type="dxa"/>
             <w:vAlign w:val="center"/>
           </w:tcPr>
           <w:p>
@@ -688,7 +821,7 @@
         </w:tc>
         <w:tc>
           <w:tcPr>
-            <w:tcW w:w="1346" w:type="dxa"/>
+            <w:tcW w:w="976" w:type="dxa"/>
             <w:vAlign w:val="center"/>
           </w:tcPr>
           <w:p>
@@ -702,7 +835,7 @@
         </w:tc>
         <w:tc>
           <w:tcPr>
-            <w:tcW w:w="816" w:type="dxa"/>
+            <w:tcW w:w="808" w:type="dxa"/>
             <w:vAlign w:val="center"/>
           </w:tcPr>
           <w:p>
@@ -749,7 +882,7 @@
         </w:tc>
         <w:tc>
           <w:tcPr>
-            <w:tcW w:w="2765" w:type="dxa"/>
+            <w:tcW w:w="3143" w:type="dxa"/>
             <w:vAlign w:val="center"/>
           </w:tcPr>
           <w:p>
@@ -763,7 +896,7 @@
           </w:p>
           <w:p>
             <w:pPr>
-              <w:spacing w:before="240" w:after="240"/>
+              <w:spacing w:after="240"/>
               <w:jc w:val="center"/>
             </w:pPr>
             <w:r>
@@ -773,7 +906,7 @@
         </w:tc>
         <w:tc>
           <w:tcPr>
-            <w:tcW w:w="1346" w:type="dxa"/>
+            <w:tcW w:w="976" w:type="dxa"/>
             <w:vAlign w:val="center"/>
           </w:tcPr>
           <w:p>
@@ -787,7 +920,89 @@
         </w:tc>
         <w:tc>
           <w:tcPr>
-            <w:tcW w:w="816" w:type="dxa"/>
+            <w:tcW w:w="808" w:type="dxa"/>
+            <w:vAlign w:val="center"/>
+          </w:tcPr>
+          <w:p>
+            <w:pPr>
+              <w:jc w:val="center"/>
+            </w:pPr>
+            <w:r>
+              <w:t>FIN</w:t>
+            </w:r>
+          </w:p>
+        </w:tc>
+      </w:tr>
+      <w:tr>
+        <w:trPr>
+          <w:trHeight w:val="1644"/>
+          <w:jc w:val="center"/>
+        </w:trPr>
+        <w:tc>
+          <w:tcPr>
+            <w:tcW w:w="1311" w:type="dxa"/>
+            <w:vAlign w:val="center"/>
+          </w:tcPr>
+          <w:p>
+            <w:pPr>
+              <w:jc w:val="center"/>
+            </w:pPr>
+            <w:r>
+              <w:t>07/12/2019</w:t>
+            </w:r>
+          </w:p>
+        </w:tc>
+        <w:tc>
+          <w:tcPr>
+            <w:tcW w:w="2653" w:type="dxa"/>
+            <w:vAlign w:val="center"/>
+          </w:tcPr>
+          <w:p>
+            <w:pPr>
+              <w:jc w:val="center"/>
+            </w:pPr>
+            <w:r>
+              <w:t>Hugo CHALIK</w:t>
+            </w:r>
+          </w:p>
+        </w:tc>
+        <w:tc>
+          <w:tcPr>
+            <w:tcW w:w="3143" w:type="dxa"/>
+            <w:vAlign w:val="center"/>
+          </w:tcPr>
+          <w:p>
+            <w:pPr>
+              <w:jc w:val="center"/>
+            </w:pPr>
+            <w:r>
+              <w:t>Correction des fautes d’orthographe, reformulation de</w:t>
+            </w:r>
+            <w:r>
+              <w:t>s</w:t>
+            </w:r>
+            <w:r>
+              <w:t xml:space="preserve"> termes/phrases</w:t>
+            </w:r>
+          </w:p>
+        </w:tc>
+        <w:tc>
+          <w:tcPr>
+            <w:tcW w:w="976" w:type="dxa"/>
+            <w:vAlign w:val="center"/>
+          </w:tcPr>
+          <w:p>
+            <w:pPr>
+              <w:jc w:val="center"/>
+            </w:pPr>
+            <w:r>
+              <w:t>V1.6</w:t>
+            </w:r>
+          </w:p>
+        </w:tc>
+        <w:tc>
+          <w:tcPr>
+            <w:tcW w:w="808" w:type="dxa"/>
             <w:vAlign w:val="center"/>
           </w:tcPr>
           <w:p>
@@ -829,28 +1044,35 @@
               <w:jc w:val="center"/>
             </w:pPr>
             <w:r>
-              <w:t>Hugo CHALIK</w:t>
+              <w:t>Grégory NAM</w:t>
             </w:r>
           </w:p>
         </w:tc>
         <w:tc>
           <w:tcPr>
-            <w:tcW w:w="2765" w:type="dxa"/>
+            <w:tcW w:w="3143" w:type="dxa"/>
             <w:vAlign w:val="center"/>
           </w:tcPr>
           <w:p>
             <w:pPr>
-              <w:spacing w:before="240"/>
               <w:jc w:val="center"/>
             </w:pPr>
             <w:r>
-              <w:t>Correction des fautes d’orthographe, reformulation de certains termes/phrases</w:t>
+              <w:t>Ajout d’un logo</w:t>
+            </w:r>
+          </w:p>
+          <w:p>
+            <w:pPr>
+              <w:jc w:val="center"/>
+            </w:pPr>
+            <w:r>
+              <w:t>Mise en forme du texte en justifié</w:t>
             </w:r>
           </w:p>
         </w:tc>
         <w:tc>
           <w:tcPr>
-            <w:tcW w:w="1346" w:type="dxa"/>
+            <w:tcW w:w="976" w:type="dxa"/>
             <w:vAlign w:val="center"/>
           </w:tcPr>
           <w:p>
@@ -858,13 +1080,13 @@
               <w:jc w:val="center"/>
             </w:pPr>
             <w:r>
-              <w:t>V1.6</w:t>
+              <w:t>V1.7</w:t>
             </w:r>
           </w:p>
         </w:tc>
         <w:tc>
           <w:tcPr>
-            <w:tcW w:w="816" w:type="dxa"/>
+            <w:tcW w:w="808" w:type="dxa"/>
             <w:vAlign w:val="center"/>
           </w:tcPr>
           <w:p>
@@ -917,31 +1139,71 @@
         <w:p>
           <w:pPr>
             <w:pStyle w:val="En-ttedetabledesmatires"/>
+            <w:rPr>
+              <w:rFonts w:ascii="Times New Roman" w:eastAsia="Times New Roman" w:hAnsi="Times New Roman" w:cs="Times New Roman"/>
+              <w:color w:val="auto"/>
+              <w:sz w:val="24"/>
+              <w:szCs w:val="24"/>
+            </w:rPr>
+          </w:pPr>
+        </w:p>
+        <w:p>
+          <w:pPr>
+            <w:pStyle w:val="En-ttedetabledesmatires"/>
+            <w:rPr>
+              <w:rFonts w:ascii="Times New Roman" w:eastAsia="Times New Roman" w:hAnsi="Times New Roman" w:cs="Times New Roman"/>
+              <w:color w:val="auto"/>
+              <w:sz w:val="24"/>
+              <w:szCs w:val="24"/>
+            </w:rPr>
+          </w:pPr>
+        </w:p>
+        <w:p>
+          <w:pPr>
+            <w:pStyle w:val="En-ttedetabledesmatires"/>
+            <w:rPr>
+              <w:rFonts w:ascii="Times New Roman" w:eastAsia="Times New Roman" w:hAnsi="Times New Roman" w:cs="Times New Roman"/>
+              <w:color w:val="auto"/>
+              <w:sz w:val="24"/>
+              <w:szCs w:val="24"/>
+            </w:rPr>
+          </w:pPr>
+        </w:p>
+        <w:p>
+          <w:pPr>
+            <w:pStyle w:val="En-ttedetabledesmatires"/>
+            <w:rPr>
+              <w:rFonts w:ascii="Times New Roman" w:eastAsia="Times New Roman" w:hAnsi="Times New Roman" w:cs="Times New Roman"/>
+              <w:color w:val="auto"/>
+              <w:sz w:val="24"/>
+              <w:szCs w:val="24"/>
+            </w:rPr>
+          </w:pPr>
+        </w:p>
+        <w:p>
+          <w:pPr>
+            <w:pStyle w:val="En-ttedetabledesmatires"/>
           </w:pPr>
           <w:r>
             <w:t>Table des matières</w:t>
           </w:r>
-        </w:p>
-        <w:p>
-          <w:pPr>
-            <w:pStyle w:val="TM1"/>
-            <w:tabs>
-              <w:tab w:val="right" w:leader="dot" w:pos="8891"/>
-            </w:tabs>
+          <w:r>
             <w:rPr>
-              <w:rFonts w:asciiTheme="minorHAnsi" w:eastAsiaTheme="minorEastAsia" w:hAnsiTheme="minorHAnsi"/>
-              <w:noProof/>
-              <w:sz w:val="22"/>
-              <w:lang w:eastAsia="fr-FR"/>
+              <w:rFonts w:ascii="Garamond" w:eastAsiaTheme="minorHAnsi" w:hAnsi="Garamond" w:cstheme="minorBidi"/>
+              <w:szCs w:val="22"/>
+              <w:lang w:eastAsia="en-US"/>
             </w:rPr>
-          </w:pPr>
-          <w:r>
             <w:fldChar w:fldCharType="begin"/>
           </w:r>
           <w:r>
             <w:instrText xml:space="preserve"> TOC \o "1-3" \h \z \u </w:instrText>
           </w:r>
           <w:r>
+            <w:rPr>
+              <w:rFonts w:ascii="Garamond" w:eastAsiaTheme="minorHAnsi" w:hAnsi="Garamond" w:cstheme="minorBidi"/>
+              <w:szCs w:val="22"/>
+              <w:lang w:eastAsia="en-US"/>
+            </w:rPr>
             <w:fldChar w:fldCharType="separate"/>
           </w:r>
         </w:p>
@@ -958,7 +1220,7 @@
               <w:lang w:eastAsia="fr-FR"/>
             </w:rPr>
           </w:pPr>
-          <w:hyperlink w:anchor="_Toc26516715" w:history="1">
+          <w:hyperlink w:anchor="_Toc26616381" w:history="1">
             <w:r>
               <w:rPr>
                 <w:rStyle w:val="Lienhypertexte"/>
@@ -985,7 +1247,7 @@
                 <w:noProof/>
                 <w:webHidden/>
               </w:rPr>
-              <w:instrText xml:space="preserve"> PAGEREF _Toc26516715 \h </w:instrText>
+              <w:instrText xml:space="preserve"> PAGEREF _Toc26616381 \h </w:instrText>
             </w:r>
             <w:r>
               <w:rPr>
@@ -1029,7 +1291,7 @@
               <w:lang w:eastAsia="fr-FR"/>
             </w:rPr>
           </w:pPr>
-          <w:hyperlink w:anchor="_Toc26516716" w:history="1">
+          <w:hyperlink w:anchor="_Toc26616382" w:history="1">
             <w:r>
               <w:rPr>
                 <w:rStyle w:val="Lienhypertexte"/>
@@ -1056,7 +1318,7 @@
                 <w:noProof/>
                 <w:webHidden/>
               </w:rPr>
-              <w:instrText xml:space="preserve"> PAGEREF _Toc26516716 \h </w:instrText>
+              <w:instrText xml:space="preserve"> PAGEREF _Toc26616382 \h </w:instrText>
             </w:r>
             <w:r>
               <w:rPr>
@@ -1100,7 +1362,7 @@
               <w:lang w:eastAsia="fr-FR"/>
             </w:rPr>
           </w:pPr>
-          <w:hyperlink w:anchor="_Toc26516717" w:history="1">
+          <w:hyperlink w:anchor="_Toc26616383" w:history="1">
             <w:r>
               <w:rPr>
                 <w:rStyle w:val="Lienhypertexte"/>
@@ -1127,7 +1389,7 @@
                 <w:noProof/>
                 <w:webHidden/>
               </w:rPr>
-              <w:instrText xml:space="preserve"> PAGEREF _Toc26516717 \h </w:instrText>
+              <w:instrText xml:space="preserve"> PAGEREF _Toc26616383 \h </w:instrText>
             </w:r>
             <w:r>
               <w:rPr>
@@ -1171,7 +1433,7 @@
               <w:lang w:eastAsia="fr-FR"/>
             </w:rPr>
           </w:pPr>
-          <w:hyperlink w:anchor="_Toc26516718" w:history="1">
+          <w:hyperlink w:anchor="_Toc26616384" w:history="1">
             <w:r>
               <w:rPr>
                 <w:rStyle w:val="Lienhypertexte"/>
@@ -1198,7 +1460,7 @@
                 <w:noProof/>
                 <w:webHidden/>
               </w:rPr>
-              <w:instrText xml:space="preserve"> PAGEREF _Toc26516718 \h </w:instrText>
+              <w:instrText xml:space="preserve"> PAGEREF _Toc26616384 \h </w:instrText>
             </w:r>
             <w:r>
               <w:rPr>
@@ -1242,13 +1504,13 @@
               <w:lang w:eastAsia="fr-FR"/>
             </w:rPr>
           </w:pPr>
-          <w:hyperlink w:anchor="_Toc26516719" w:history="1">
+          <w:hyperlink w:anchor="_Toc26616385" w:history="1">
             <w:r>
               <w:rPr>
                 <w:rStyle w:val="Lienhypertexte"/>
                 <w:noProof/>
               </w:rPr>
-              <w:t>Personnages</w:t>
+              <w:t>Personnages non-joueurs (PNJ)</w:t>
             </w:r>
             <w:r>
               <w:rPr>
@@ -1269,7 +1531,7 @@
                 <w:noProof/>
                 <w:webHidden/>
               </w:rPr>
-              <w:instrText xml:space="preserve"> PAGEREF _Toc26516719 \h </w:instrText>
+              <w:instrText xml:space="preserve"> PAGEREF _Toc26616385 \h </w:instrText>
             </w:r>
             <w:r>
               <w:rPr>
@@ -1313,7 +1575,7 @@
               <w:lang w:eastAsia="fr-FR"/>
             </w:rPr>
           </w:pPr>
-          <w:hyperlink w:anchor="_Toc26516720" w:history="1">
+          <w:hyperlink w:anchor="_Toc26616386" w:history="1">
             <w:r>
               <w:rPr>
                 <w:rStyle w:val="Lienhypertexte"/>
@@ -1340,7 +1602,7 @@
                 <w:noProof/>
                 <w:webHidden/>
               </w:rPr>
-              <w:instrText xml:space="preserve"> PAGEREF _Toc26516720 \h </w:instrText>
+              <w:instrText xml:space="preserve"> PAGEREF _Toc26616386 \h </w:instrText>
             </w:r>
             <w:r>
               <w:rPr>
@@ -1384,7 +1646,7 @@
               <w:lang w:eastAsia="fr-FR"/>
             </w:rPr>
           </w:pPr>
-          <w:hyperlink w:anchor="_Toc26516721" w:history="1">
+          <w:hyperlink w:anchor="_Toc26616387" w:history="1">
             <w:r>
               <w:rPr>
                 <w:rStyle w:val="Lienhypertexte"/>
@@ -1411,7 +1673,7 @@
                 <w:noProof/>
                 <w:webHidden/>
               </w:rPr>
-              <w:instrText xml:space="preserve"> PAGEREF _Toc26516721 \h </w:instrText>
+              <w:instrText xml:space="preserve"> PAGEREF _Toc26616387 \h </w:instrText>
             </w:r>
             <w:r>
               <w:rPr>
@@ -1455,7 +1717,7 @@
               <w:lang w:eastAsia="fr-FR"/>
             </w:rPr>
           </w:pPr>
-          <w:hyperlink w:anchor="_Toc26516722" w:history="1">
+          <w:hyperlink w:anchor="_Toc26616388" w:history="1">
             <w:r>
               <w:rPr>
                 <w:rStyle w:val="Lienhypertexte"/>
@@ -1482,7 +1744,7 @@
                 <w:noProof/>
                 <w:webHidden/>
               </w:rPr>
-              <w:instrText xml:space="preserve"> PAGEREF _Toc26516722 \h </w:instrText>
+              <w:instrText xml:space="preserve"> PAGEREF _Toc26616388 \h </w:instrText>
             </w:r>
             <w:r>
               <w:rPr>
@@ -1526,7 +1788,7 @@
               <w:lang w:eastAsia="fr-FR"/>
             </w:rPr>
           </w:pPr>
-          <w:hyperlink w:anchor="_Toc26516723" w:history="1">
+          <w:hyperlink w:anchor="_Toc26616389" w:history="1">
             <w:r>
               <w:rPr>
                 <w:rStyle w:val="Lienhypertexte"/>
@@ -1553,7 +1815,7 @@
                 <w:noProof/>
                 <w:webHidden/>
               </w:rPr>
-              <w:instrText xml:space="preserve"> PAGEREF _Toc26516723 \h </w:instrText>
+              <w:instrText xml:space="preserve"> PAGEREF _Toc26616389 \h </w:instrText>
             </w:r>
             <w:r>
               <w:rPr>
@@ -1613,338 +1875,361 @@
       <w:pPr>
         <w:pStyle w:val="Titre1"/>
       </w:pPr>
-      <w:bookmarkStart w:id="5" w:name="_Toc26516715"/>
+      <w:bookmarkStart w:id="3" w:name="_Toc26616381"/>
       <w:r>
         <w:lastRenderedPageBreak/>
         <w:t>Scenario</w:t>
+      </w:r>
+      <w:bookmarkEnd w:id="3"/>
+    </w:p>
+    <w:p>
+      <w:pPr>
+        <w:jc w:val="both"/>
+        <w:rPr>
+          <w:lang w:eastAsia="en-US"/>
+        </w:rPr>
+      </w:pPr>
+      <w:r>
+        <w:rPr>
+          <w:lang w:eastAsia="en-US"/>
+        </w:rPr>
+        <w:t>Dans un monde parallèle, deux royaumes ennemis Timekeep (royaume du temps) et Soulsfort (royaume des âmes) sont en guerre. Cette dernière</w:t>
+      </w:r>
+      <w:r>
+        <w:rPr>
+          <w:lang w:eastAsia="en-US"/>
+        </w:rPr>
+        <w:t xml:space="preserve"> </w:t>
+      </w:r>
+      <w:r>
+        <w:rPr>
+          <w:lang w:eastAsia="en-US"/>
+        </w:rPr>
+        <w:t>est sur le point de prendre fin</w:t>
+      </w:r>
+      <w:r>
+        <w:rPr>
+          <w:lang w:eastAsia="en-US"/>
+        </w:rPr>
+        <w:t>.</w:t>
+      </w:r>
+      <w:r>
+        <w:rPr>
+          <w:lang w:eastAsia="en-US"/>
+        </w:rPr>
+        <w:t xml:space="preserve"> Soulsfort</w:t>
+      </w:r>
+      <w:r>
+        <w:rPr>
+          <w:lang w:eastAsia="en-US"/>
+        </w:rPr>
+        <w:t>,</w:t>
+      </w:r>
+      <w:r>
+        <w:rPr>
+          <w:lang w:eastAsia="en-US"/>
+        </w:rPr>
+        <w:t xml:space="preserve"> </w:t>
+      </w:r>
+      <w:r>
+        <w:rPr>
+          <w:lang w:eastAsia="en-US"/>
+        </w:rPr>
+        <w:t xml:space="preserve">étant </w:t>
+      </w:r>
+      <w:r>
+        <w:rPr>
+          <w:lang w:eastAsia="en-US"/>
+        </w:rPr>
+        <w:t>au bord de la défaite</w:t>
+      </w:r>
+      <w:r>
+        <w:rPr>
+          <w:lang w:eastAsia="en-US"/>
+        </w:rPr>
+        <w:t>,</w:t>
+      </w:r>
+      <w:r>
+        <w:rPr>
+          <w:lang w:eastAsia="en-US"/>
+        </w:rPr>
+        <w:t xml:space="preserve"> tente de retrancher ses forces dans la capitale. Un groupe de soldat</w:t>
+      </w:r>
+      <w:r>
+        <w:rPr>
+          <w:lang w:eastAsia="en-US"/>
+        </w:rPr>
+        <w:t>s</w:t>
+      </w:r>
+      <w:r>
+        <w:rPr>
+          <w:lang w:eastAsia="en-US"/>
+        </w:rPr>
+        <w:t xml:space="preserve"> est envoyé en éclaireur par Timekeep pour étudier les défenses de la capitale </w:t>
+      </w:r>
+      <w:r>
+        <w:rPr>
+          <w:lang w:eastAsia="en-US"/>
+        </w:rPr>
+        <w:t>ennemi</w:t>
+      </w:r>
+      <w:r>
+        <w:rPr>
+          <w:lang w:eastAsia="en-US"/>
+        </w:rPr>
+        <w:t>e</w:t>
+      </w:r>
+      <w:r>
+        <w:rPr>
+          <w:lang w:eastAsia="en-US"/>
+        </w:rPr>
+        <w:t>.</w:t>
+      </w:r>
+    </w:p>
+    <w:p>
+      <w:pPr>
+        <w:jc w:val="both"/>
+        <w:rPr>
+          <w:lang w:eastAsia="en-US"/>
+        </w:rPr>
+      </w:pPr>
+    </w:p>
+    <w:p>
+      <w:pPr>
+        <w:jc w:val="both"/>
+        <w:rPr>
+          <w:lang w:eastAsia="en-US"/>
+        </w:rPr>
+      </w:pPr>
+      <w:r>
+        <w:rPr>
+          <w:lang w:eastAsia="en-US"/>
+        </w:rPr>
+        <w:t>Le héros est un mage du temps</w:t>
+      </w:r>
+      <w:r>
+        <w:rPr>
+          <w:lang w:eastAsia="en-US"/>
+        </w:rPr>
+        <w:t xml:space="preserve"> : </w:t>
+      </w:r>
+      <w:r>
+        <w:rPr>
+          <w:lang w:eastAsia="en-US"/>
+        </w:rPr>
+        <w:t>« </w:t>
+      </w:r>
+      <w:r>
+        <w:rPr>
+          <w:lang w:eastAsia="en-US"/>
+        </w:rPr>
+        <w:t>Greg</w:t>
+      </w:r>
+      <w:r>
+        <w:rPr>
+          <w:lang w:eastAsia="en-US"/>
+        </w:rPr>
+        <w:t>,</w:t>
+      </w:r>
+      <w:r>
+        <w:rPr>
+          <w:lang w:eastAsia="en-US"/>
+        </w:rPr>
+        <w:t xml:space="preserve"> </w:t>
+      </w:r>
+      <w:r>
+        <w:rPr>
+          <w:lang w:eastAsia="en-US"/>
+        </w:rPr>
+        <w:t>mage</w:t>
+      </w:r>
+      <w:bookmarkStart w:id="4" w:name="_GoBack"/>
+      <w:bookmarkEnd w:id="4"/>
+      <w:r>
+        <w:rPr>
+          <w:lang w:eastAsia="en-US"/>
+        </w:rPr>
+        <w:t xml:space="preserve"> du temps</w:t>
+      </w:r>
+      <w:r>
+        <w:rPr>
+          <w:lang w:eastAsia="en-US"/>
+        </w:rPr>
+        <w:t> »</w:t>
+      </w:r>
+      <w:r>
+        <w:rPr>
+          <w:lang w:eastAsia="en-US"/>
+        </w:rPr>
+        <w:t>. Lors de cette mission qui devait être une routine,</w:t>
+      </w:r>
+      <w:r>
+        <w:rPr>
+          <w:lang w:eastAsia="en-US"/>
+        </w:rPr>
+        <w:t xml:space="preserve"> il se fait trahir et se retrouve dans une autre dimension temporelle. Le personnage principal</w:t>
+      </w:r>
+      <w:r>
+        <w:rPr>
+          <w:lang w:eastAsia="en-US"/>
+        </w:rPr>
+        <w:t xml:space="preserve">, </w:t>
+      </w:r>
+      <w:r>
+        <w:rPr>
+          <w:lang w:eastAsia="en-US"/>
+        </w:rPr>
+        <w:t>coincé dans cette dimension</w:t>
+      </w:r>
+      <w:r>
+        <w:rPr>
+          <w:lang w:eastAsia="en-US"/>
+        </w:rPr>
+        <w:t>,</w:t>
+      </w:r>
+      <w:r>
+        <w:rPr>
+          <w:lang w:eastAsia="en-US"/>
+        </w:rPr>
+        <w:t xml:space="preserve"> a une heure pour en sortir avant que ce nouveau monde </w:t>
+      </w:r>
+      <w:r>
+        <w:rPr>
+          <w:lang w:eastAsia="en-US"/>
+        </w:rPr>
+        <w:t xml:space="preserve">ne </w:t>
+      </w:r>
+      <w:r>
+        <w:rPr>
+          <w:lang w:eastAsia="en-US"/>
+        </w:rPr>
+        <w:t>s’effondre.</w:t>
+      </w:r>
+    </w:p>
+    <w:p>
+      <w:pPr>
+        <w:jc w:val="both"/>
+        <w:rPr>
+          <w:lang w:eastAsia="en-US"/>
+        </w:rPr>
+      </w:pPr>
+    </w:p>
+    <w:p>
+      <w:pPr>
+        <w:jc w:val="both"/>
+        <w:rPr>
+          <w:lang w:eastAsia="en-US"/>
+        </w:rPr>
+      </w:pPr>
+      <w:r>
+        <w:rPr>
+          <w:lang w:eastAsia="en-US"/>
+        </w:rPr>
+        <w:t>Afin de s'échapper, il doit interagir avec des horloges pour retourner à son époque et</w:t>
+      </w:r>
+      <w:r>
+        <w:rPr>
+          <w:lang w:eastAsia="en-US"/>
+        </w:rPr>
+        <w:t xml:space="preserve"> ainsi</w:t>
+      </w:r>
+      <w:r>
+        <w:rPr>
+          <w:lang w:eastAsia="en-US"/>
+        </w:rPr>
+        <w:t xml:space="preserve"> retrouver </w:t>
+      </w:r>
+      <w:r>
+        <w:rPr>
+          <w:lang w:eastAsia="en-US"/>
+        </w:rPr>
+        <w:t>s</w:t>
+      </w:r>
+      <w:r>
+        <w:rPr>
+          <w:lang w:eastAsia="en-US"/>
+        </w:rPr>
+        <w:t>a liberté.</w:t>
+      </w:r>
+    </w:p>
+    <w:p>
+      <w:pPr>
+        <w:jc w:val="both"/>
+        <w:rPr>
+          <w:lang w:eastAsia="en-US"/>
+        </w:rPr>
+      </w:pPr>
+      <w:r>
+        <w:rPr>
+          <w:lang w:eastAsia="en-US"/>
+        </w:rPr>
+        <w:t>Ce dernier a tout intérêt à ne pas échouer</w:t>
+      </w:r>
+      <w:r>
+        <w:rPr>
+          <w:lang w:eastAsia="en-US"/>
+        </w:rPr>
+        <w:t>,</w:t>
+      </w:r>
+      <w:r>
+        <w:rPr>
+          <w:lang w:eastAsia="en-US"/>
+        </w:rPr>
+        <w:t xml:space="preserve"> sinon</w:t>
+      </w:r>
+      <w:r>
+        <w:rPr>
+          <w:lang w:eastAsia="en-US"/>
+        </w:rPr>
+        <w:t xml:space="preserve"> </w:t>
+      </w:r>
+      <w:r>
+        <w:rPr>
+          <w:lang w:eastAsia="en-US"/>
+        </w:rPr>
+        <w:t>il s'effondrera avec cette dimension</w:t>
+      </w:r>
+      <w:r>
+        <w:rPr>
+          <w:lang w:eastAsia="en-US"/>
+        </w:rPr>
+        <w:t xml:space="preserve"> et</w:t>
+      </w:r>
+      <w:r>
+        <w:rPr>
+          <w:lang w:eastAsia="en-US"/>
+        </w:rPr>
+        <w:t xml:space="preserve"> disparaitra du temps et de l'histoire.</w:t>
+      </w:r>
+    </w:p>
+    <w:p>
+      <w:pPr>
+        <w:rPr>
+          <w:lang w:eastAsia="en-US"/>
+        </w:rPr>
+      </w:pPr>
+    </w:p>
+    <w:p>
+      <w:pPr>
+        <w:rPr>
+          <w:rStyle w:val="Titre2Car"/>
+          <w:lang w:eastAsia="en-US"/>
+        </w:rPr>
+      </w:pPr>
+      <w:bookmarkStart w:id="5" w:name="_Toc26616382"/>
+      <w:r>
+        <w:rPr>
+          <w:rStyle w:val="Titre2Car"/>
+          <w:lang w:eastAsia="en-US"/>
+        </w:rPr>
+        <w:t>Carte, zones et personnage</w:t>
       </w:r>
       <w:bookmarkEnd w:id="5"/>
     </w:p>
     <w:p>
       <w:pPr>
-        <w:rPr>
-          <w:lang w:eastAsia="en-US"/>
-        </w:rPr>
-      </w:pPr>
-      <w:r>
-        <w:rPr>
-          <w:lang w:eastAsia="en-US"/>
-        </w:rPr>
-        <w:t>Dans un monde parallèle, deux royaumes ennemis Timekeep (royaume du temps) et Soulsfort (royaume des âmes) sont en guerre. Cette dernière</w:t>
-      </w:r>
-      <w:r>
-        <w:rPr>
-          <w:lang w:eastAsia="en-US"/>
-        </w:rPr>
-        <w:t xml:space="preserve"> </w:t>
-      </w:r>
-      <w:r>
-        <w:rPr>
-          <w:lang w:eastAsia="en-US"/>
-        </w:rPr>
-        <w:t>est sur le point de prendre fin</w:t>
-      </w:r>
-      <w:r>
-        <w:rPr>
-          <w:lang w:eastAsia="en-US"/>
-        </w:rPr>
-        <w:t>.</w:t>
-      </w:r>
-      <w:r>
-        <w:rPr>
-          <w:lang w:eastAsia="en-US"/>
-        </w:rPr>
-        <w:t xml:space="preserve"> Soulsfort</w:t>
-      </w:r>
-      <w:r>
-        <w:rPr>
-          <w:lang w:eastAsia="en-US"/>
-        </w:rPr>
-        <w:t>,</w:t>
-      </w:r>
-      <w:r>
-        <w:rPr>
-          <w:lang w:eastAsia="en-US"/>
-        </w:rPr>
-        <w:t xml:space="preserve"> </w:t>
-      </w:r>
-      <w:r>
-        <w:rPr>
-          <w:lang w:eastAsia="en-US"/>
-        </w:rPr>
-        <w:t xml:space="preserve">étant </w:t>
-      </w:r>
-      <w:r>
-        <w:rPr>
-          <w:lang w:eastAsia="en-US"/>
-        </w:rPr>
-        <w:t>au bord de la défaite</w:t>
-      </w:r>
-      <w:r>
-        <w:rPr>
-          <w:lang w:eastAsia="en-US"/>
-        </w:rPr>
-        <w:t>,</w:t>
-      </w:r>
-      <w:r>
-        <w:rPr>
-          <w:lang w:eastAsia="en-US"/>
-        </w:rPr>
-        <w:t xml:space="preserve"> tente de retrancher ses forces dans la capitale. Un groupe de soldat</w:t>
-      </w:r>
-      <w:r>
-        <w:rPr>
-          <w:lang w:eastAsia="en-US"/>
-        </w:rPr>
-        <w:t>s</w:t>
-      </w:r>
-      <w:r>
-        <w:rPr>
-          <w:lang w:eastAsia="en-US"/>
-        </w:rPr>
-        <w:t xml:space="preserve"> est envoyé en éclaireur par Timekeep pour étudier les défenses de la capitale </w:t>
-      </w:r>
-      <w:r>
-        <w:rPr>
-          <w:lang w:eastAsia="en-US"/>
-        </w:rPr>
-        <w:t>ennemi.</w:t>
-      </w:r>
-    </w:p>
-    <w:p>
-      <w:pPr>
-        <w:rPr>
-          <w:lang w:eastAsia="en-US"/>
-        </w:rPr>
-      </w:pPr>
-    </w:p>
-    <w:p>
-      <w:pPr>
-        <w:rPr>
-          <w:lang w:eastAsia="en-US"/>
-        </w:rPr>
-      </w:pPr>
-      <w:r>
-        <w:rPr>
-          <w:lang w:eastAsia="en-US"/>
-        </w:rPr>
-        <w:t>Le héros est un mage du temps</w:t>
-      </w:r>
-      <w:r>
-        <w:rPr>
-          <w:lang w:eastAsia="en-US"/>
-        </w:rPr>
-        <w:t xml:space="preserve"> : </w:t>
-      </w:r>
-      <w:r>
-        <w:rPr>
-          <w:lang w:eastAsia="en-US"/>
-        </w:rPr>
-        <w:t>« </w:t>
-      </w:r>
-      <w:r>
-        <w:rPr>
-          <w:lang w:eastAsia="en-US"/>
-        </w:rPr>
-        <w:t>Greg</w:t>
-      </w:r>
-      <w:r>
-        <w:rPr>
-          <w:lang w:eastAsia="en-US"/>
-        </w:rPr>
-        <w:t>,</w:t>
-      </w:r>
-      <w:r>
-        <w:rPr>
-          <w:lang w:eastAsia="en-US"/>
-        </w:rPr>
-        <w:t xml:space="preserve"> héro</w:t>
-      </w:r>
-      <w:r>
-        <w:rPr>
-          <w:lang w:eastAsia="en-US"/>
-        </w:rPr>
-        <w:t>s</w:t>
-      </w:r>
-      <w:r>
-        <w:rPr>
-          <w:lang w:eastAsia="en-US"/>
-        </w:rPr>
-        <w:t xml:space="preserve"> du temps</w:t>
-      </w:r>
-      <w:r>
-        <w:rPr>
-          <w:lang w:eastAsia="en-US"/>
-        </w:rPr>
-        <w:t> »</w:t>
-      </w:r>
-      <w:r>
-        <w:rPr>
-          <w:lang w:eastAsia="en-US"/>
-        </w:rPr>
-        <w:t>. Lors de cette mission qui devait être une routine,</w:t>
-      </w:r>
-      <w:r>
-        <w:rPr>
-          <w:lang w:eastAsia="en-US"/>
-        </w:rPr>
-        <w:t xml:space="preserve"> il se fait trahir et se retrouve dans une autre dimension temporelle. Le personnage principal</w:t>
-      </w:r>
-      <w:r>
-        <w:rPr>
-          <w:lang w:eastAsia="en-US"/>
-        </w:rPr>
-        <w:t xml:space="preserve">, </w:t>
-      </w:r>
-      <w:r>
-        <w:rPr>
-          <w:lang w:eastAsia="en-US"/>
-        </w:rPr>
-        <w:t>coincé dans cette dimension</w:t>
-      </w:r>
-      <w:r>
-        <w:rPr>
-          <w:lang w:eastAsia="en-US"/>
-        </w:rPr>
-        <w:t>,</w:t>
-      </w:r>
-      <w:r>
-        <w:rPr>
-          <w:lang w:eastAsia="en-US"/>
-        </w:rPr>
-        <w:t xml:space="preserve"> a une heure pour en sortir avant que ce nouveau monde </w:t>
-      </w:r>
-      <w:r>
-        <w:rPr>
-          <w:lang w:eastAsia="en-US"/>
-        </w:rPr>
-        <w:t xml:space="preserve">ne </w:t>
-      </w:r>
-      <w:r>
-        <w:rPr>
-          <w:lang w:eastAsia="en-US"/>
-        </w:rPr>
-        <w:t>s’effondre.</w:t>
-      </w:r>
-    </w:p>
-    <w:p>
-      <w:pPr>
-        <w:rPr>
-          <w:lang w:eastAsia="en-US"/>
-        </w:rPr>
-      </w:pPr>
-    </w:p>
-    <w:p>
-      <w:pPr>
-        <w:rPr>
-          <w:lang w:eastAsia="en-US"/>
-        </w:rPr>
-      </w:pPr>
-      <w:r>
-        <w:rPr>
-          <w:lang w:eastAsia="en-US"/>
-        </w:rPr>
-        <w:t>Afin de s'échapper, il doit interagir avec des horloges pour retourner à son époque et</w:t>
-      </w:r>
-      <w:r>
-        <w:rPr>
-          <w:lang w:eastAsia="en-US"/>
-        </w:rPr>
-        <w:t xml:space="preserve"> ainsi</w:t>
-      </w:r>
-      <w:r>
-        <w:rPr>
-          <w:lang w:eastAsia="en-US"/>
-        </w:rPr>
-        <w:t xml:space="preserve"> retrouver </w:t>
-      </w:r>
-      <w:r>
-        <w:rPr>
-          <w:lang w:eastAsia="en-US"/>
-        </w:rPr>
-        <w:t>s</w:t>
-      </w:r>
-      <w:r>
-        <w:rPr>
-          <w:lang w:eastAsia="en-US"/>
-        </w:rPr>
-        <w:t>a liberté.</w:t>
-      </w:r>
-    </w:p>
-    <w:p>
-      <w:pPr>
-        <w:rPr>
-          <w:lang w:eastAsia="en-US"/>
-        </w:rPr>
-      </w:pPr>
-      <w:r>
-        <w:rPr>
-          <w:lang w:eastAsia="en-US"/>
-        </w:rPr>
-        <w:t>Ce dernier a tout intérêt à ne pas échouer</w:t>
-      </w:r>
-      <w:r>
-        <w:rPr>
-          <w:lang w:eastAsia="en-US"/>
-        </w:rPr>
-        <w:t>,</w:t>
-      </w:r>
-      <w:r>
-        <w:rPr>
-          <w:lang w:eastAsia="en-US"/>
-        </w:rPr>
-        <w:t xml:space="preserve"> sinon</w:t>
-      </w:r>
-      <w:r>
-        <w:rPr>
-          <w:lang w:eastAsia="en-US"/>
-        </w:rPr>
-        <w:t xml:space="preserve"> </w:t>
-      </w:r>
-      <w:r>
-        <w:rPr>
-          <w:lang w:eastAsia="en-US"/>
-        </w:rPr>
-        <w:t>il s'effondrera avec cette dimension</w:t>
-      </w:r>
-      <w:r>
-        <w:rPr>
-          <w:lang w:eastAsia="en-US"/>
-        </w:rPr>
-        <w:t xml:space="preserve"> et</w:t>
-      </w:r>
-      <w:r>
-        <w:rPr>
-          <w:lang w:eastAsia="en-US"/>
-        </w:rPr>
-        <w:t xml:space="preserve"> disparaitra du temps et de l'histoire.</w:t>
-      </w:r>
-    </w:p>
-    <w:p>
-      <w:pPr>
-        <w:rPr>
-          <w:lang w:eastAsia="en-US"/>
-        </w:rPr>
-      </w:pPr>
-    </w:p>
-    <w:p>
-      <w:pPr>
-        <w:rPr>
-          <w:rStyle w:val="Titre2Car"/>
-          <w:lang w:eastAsia="en-US"/>
-        </w:rPr>
-      </w:pPr>
-      <w:bookmarkStart w:id="6" w:name="_Toc26516716"/>
-      <w:r>
-        <w:rPr>
-          <w:rStyle w:val="Titre2Car"/>
-          <w:lang w:eastAsia="en-US"/>
-        </w:rPr>
-        <w:t>Carte, zones et personnage</w:t>
-      </w:r>
-      <w:bookmarkEnd w:id="6"/>
-    </w:p>
-    <w:p>
+        <w:jc w:val="both"/>
+      </w:pPr>
       <w:r>
         <w:t xml:space="preserve">Ceci est un prototype de ce que nous avons pensé pour la carte, les zones et le personnage du jeu. Évidemment, pour la partie en 2D, ce ne sont que des croquis. Les zones seront colorées et </w:t>
       </w:r>
@@ -1995,8 +2280,8 @@
         <w:tblLook w:val="0480" w:firstRow="0" w:lastRow="0" w:firstColumn="1" w:lastColumn="0" w:noHBand="0" w:noVBand="1"/>
       </w:tblPr>
       <w:tblGrid>
-        <w:gridCol w:w="2892"/>
-        <w:gridCol w:w="1504"/>
+        <w:gridCol w:w="2897"/>
+        <w:gridCol w:w="1503"/>
         <w:gridCol w:w="1280"/>
         <w:gridCol w:w="1467"/>
         <w:gridCol w:w="1754"/>
@@ -2038,10 +2323,10 @@
                   <v:path o:extrusionok="f" gradientshapeok="t" o:connecttype="rect"/>
                   <o:lock v:ext="edit" aspectratio="t"/>
                 </v:shapetype>
-                <v:shape id="_x0000_i1025" type="#_x0000_t75" style="width:132.75pt;height:83.25pt" o:ole="">
-                  <v:imagedata r:id="rId8" o:title="" cropbottom="7980f"/>
+                <v:shape id="_x0000_i1025" type="#_x0000_t75" style="width:133.1pt;height:82.9pt" o:ole="">
+                  <v:imagedata r:id="rId10" o:title="" cropbottom="7980f"/>
                 </v:shape>
-                <o:OLEObject Type="Embed" ProgID="PBrush" ShapeID="_x0000_i1025" DrawAspect="Content" ObjectID="_1637224151" r:id="rId9"/>
+                <o:OLEObject Type="Embed" ProgID="PBrush" ShapeID="_x0000_i1025" DrawAspect="Content" ObjectID="_1637230659" r:id="rId11"/>
               </w:object>
             </w:r>
           </w:p>
@@ -2053,27 +2338,14 @@
             <w:r>
               <w:t xml:space="preserve">Figure </w:t>
             </w:r>
-            <w:r>
-              <w:fldChar w:fldCharType="begin"/>
-            </w:r>
-            <w:r>
-              <w:instrText xml:space="preserve"> SEQ Figure \* ARABIC </w:instrText>
-            </w:r>
-            <w:r>
-              <w:fldChar w:fldCharType="separate"/>
-            </w:r>
-            <w:r>
-              <w:rPr>
-                <w:noProof/>
-              </w:rPr>
-              <w:t>1</w:t>
-            </w:r>
-            <w:r>
-              <w:rPr>
-                <w:noProof/>
-              </w:rPr>
-              <w:fldChar w:fldCharType="end"/>
-            </w:r>
+            <w:fldSimple w:instr=" SEQ Figure \* ARABIC ">
+              <w:r>
+                <w:rPr>
+                  <w:noProof/>
+                </w:rPr>
+                <w:t>1</w:t>
+              </w:r>
+            </w:fldSimple>
             <w:r>
               <w:t xml:space="preserve"> : Carte du jeu</w:t>
             </w:r>
@@ -2102,10 +2374,10 @@
             </w:pPr>
             <w:r>
               <w:object w:dxaOrig="870" w:dyaOrig="1365" w14:anchorId="6B3E4CBA">
-                <v:shape id="_x0000_i1026" type="#_x0000_t75" style="width:43.2pt;height:67.6pt" o:ole="">
-                  <v:imagedata r:id="rId10" o:title=""/>
+                <v:shape id="_x0000_i1026" type="#_x0000_t75" style="width:43.55pt;height:67.8pt" o:ole="">
+                  <v:imagedata r:id="rId12" o:title=""/>
                 </v:shape>
-                <o:OLEObject Type="Embed" ProgID="PBrush" ShapeID="_x0000_i1026" DrawAspect="Content" ObjectID="_1637224152" r:id="rId11"/>
+                <o:OLEObject Type="Embed" ProgID="PBrush" ShapeID="_x0000_i1026" DrawAspect="Content" ObjectID="_1637230660" r:id="rId13"/>
               </w:object>
             </w:r>
           </w:p>
@@ -2117,27 +2389,14 @@
             <w:r>
               <w:t xml:space="preserve">Figure </w:t>
             </w:r>
-            <w:r>
-              <w:fldChar w:fldCharType="begin"/>
-            </w:r>
-            <w:r>
-              <w:instrText xml:space="preserve"> SEQ Figure \* ARABIC </w:instrText>
-            </w:r>
-            <w:r>
-              <w:fldChar w:fldCharType="separate"/>
-            </w:r>
-            <w:r>
-              <w:rPr>
-                <w:noProof/>
-              </w:rPr>
-              <w:t>2</w:t>
-            </w:r>
-            <w:r>
-              <w:rPr>
-                <w:noProof/>
-              </w:rPr>
-              <w:fldChar w:fldCharType="end"/>
-            </w:r>
+            <w:fldSimple w:instr=" SEQ Figure \* ARABIC ">
+              <w:r>
+                <w:rPr>
+                  <w:noProof/>
+                </w:rPr>
+                <w:t>2</w:t>
+              </w:r>
+            </w:fldSimple>
             <w:r>
               <w:t xml:space="preserve"> : Personnage </w:t>
             </w:r>
@@ -2177,10 +2436,10 @@
             </w:pPr>
             <w:r>
               <w:object w:dxaOrig="870" w:dyaOrig="1380" w14:anchorId="25182042">
-                <v:shape id="_x0000_i1027" type="#_x0000_t75" style="width:43.2pt;height:69.5pt" o:ole="">
-                  <v:imagedata r:id="rId12" o:title=""/>
+                <v:shape id="_x0000_i1066" type="#_x0000_t75" style="width:43.55pt;height:69.5pt" o:ole="">
+                  <v:imagedata r:id="rId14" o:title=""/>
                 </v:shape>
-                <o:OLEObject Type="Embed" ProgID="PBrush" ShapeID="_x0000_i1027" DrawAspect="Content" ObjectID="_1637224153" r:id="rId13"/>
+                <o:OLEObject Type="Embed" ProgID="PBrush" ShapeID="_x0000_i1066" DrawAspect="Content" ObjectID="_1637230661" r:id="rId15"/>
               </w:object>
             </w:r>
           </w:p>
@@ -2192,27 +2451,14 @@
             <w:r>
               <w:t xml:space="preserve">Figure </w:t>
             </w:r>
-            <w:r>
-              <w:fldChar w:fldCharType="begin"/>
-            </w:r>
-            <w:r>
-              <w:instrText xml:space="preserve"> SEQ Figure \* ARABIC </w:instrText>
-            </w:r>
-            <w:r>
-              <w:fldChar w:fldCharType="separate"/>
-            </w:r>
-            <w:r>
-              <w:rPr>
-                <w:noProof/>
-              </w:rPr>
-              <w:t>3</w:t>
-            </w:r>
-            <w:r>
-              <w:rPr>
-                <w:noProof/>
-              </w:rPr>
-              <w:fldChar w:fldCharType="end"/>
-            </w:r>
+            <w:fldSimple w:instr=" SEQ Figure \* ARABIC ">
+              <w:r>
+                <w:rPr>
+                  <w:noProof/>
+                </w:rPr>
+                <w:t>3</w:t>
+              </w:r>
+            </w:fldSimple>
             <w:r>
               <w:t xml:space="preserve"> : </w:t>
             </w:r>
@@ -2250,10 +2496,10 @@
             </w:pPr>
             <w:r>
               <w:object w:dxaOrig="900" w:dyaOrig="1500" w14:anchorId="543A35DE">
-                <v:shape id="_x0000_i1028" type="#_x0000_t75" style="width:45.1pt;height:70.1pt" o:ole="">
-                  <v:imagedata r:id="rId14" o:title="" croptop="4840f"/>
+                <v:shape id="_x0000_i1028" type="#_x0000_t75" style="width:45.2pt;height:70.35pt" o:ole="">
+                  <v:imagedata r:id="rId16" o:title="" croptop="4840f"/>
                 </v:shape>
-                <o:OLEObject Type="Embed" ProgID="PBrush" ShapeID="_x0000_i1028" DrawAspect="Content" ObjectID="_1637224154" r:id="rId15"/>
+                <o:OLEObject Type="Embed" ProgID="PBrush" ShapeID="_x0000_i1028" DrawAspect="Content" ObjectID="_1637230662" r:id="rId17"/>
               </w:object>
             </w:r>
           </w:p>
@@ -2265,27 +2511,14 @@
             <w:r>
               <w:t xml:space="preserve">Figure </w:t>
             </w:r>
-            <w:r>
-              <w:fldChar w:fldCharType="begin"/>
-            </w:r>
-            <w:r>
-              <w:instrText xml:space="preserve"> SEQ Figure \* ARABIC </w:instrText>
-            </w:r>
-            <w:r>
-              <w:fldChar w:fldCharType="separate"/>
-            </w:r>
-            <w:r>
-              <w:rPr>
-                <w:noProof/>
-              </w:rPr>
-              <w:t>4</w:t>
-            </w:r>
-            <w:r>
-              <w:rPr>
-                <w:noProof/>
-              </w:rPr>
-              <w:fldChar w:fldCharType="end"/>
-            </w:r>
+            <w:fldSimple w:instr=" SEQ Figure \* ARABIC ">
+              <w:r>
+                <w:rPr>
+                  <w:noProof/>
+                </w:rPr>
+                <w:t>4</w:t>
+              </w:r>
+            </w:fldSimple>
             <w:r>
               <w:t xml:space="preserve"> : </w:t>
             </w:r>
@@ -2322,10 +2555,10 @@
             </w:r>
             <w:r>
               <w:object w:dxaOrig="990" w:dyaOrig="1425" w14:anchorId="6C035990">
-                <v:shape id="_x0000_i1029" type="#_x0000_t75" style="width:49.45pt;height:71.35pt" o:ole="">
-                  <v:imagedata r:id="rId16" o:title=""/>
+                <v:shape id="_x0000_i1029" type="#_x0000_t75" style="width:49.4pt;height:71.15pt" o:ole="">
+                  <v:imagedata r:id="rId18" o:title=""/>
                 </v:shape>
-                <o:OLEObject Type="Embed" ProgID="PBrush" ShapeID="_x0000_i1029" DrawAspect="Content" ObjectID="_1637224155" r:id="rId17"/>
+                <o:OLEObject Type="Embed" ProgID="PBrush" ShapeID="_x0000_i1029" DrawAspect="Content" ObjectID="_1637230663" r:id="rId19"/>
               </w:object>
             </w:r>
           </w:p>
@@ -2338,27 +2571,14 @@
             <w:r>
               <w:t xml:space="preserve">Figure </w:t>
             </w:r>
-            <w:r>
-              <w:fldChar w:fldCharType="begin"/>
-            </w:r>
-            <w:r>
-              <w:instrText xml:space="preserve"> SEQ Figure \* ARABIC </w:instrText>
-            </w:r>
-            <w:r>
-              <w:fldChar w:fldCharType="separate"/>
-            </w:r>
-            <w:r>
-              <w:rPr>
-                <w:noProof/>
-              </w:rPr>
-              <w:t>5</w:t>
-            </w:r>
-            <w:r>
-              <w:rPr>
-                <w:noProof/>
-              </w:rPr>
-              <w:fldChar w:fldCharType="end"/>
-            </w:r>
+            <w:fldSimple w:instr=" SEQ Figure \* ARABIC ">
+              <w:r>
+                <w:rPr>
+                  <w:noProof/>
+                </w:rPr>
+                <w:t>5</w:t>
+              </w:r>
+            </w:fldSimple>
             <w:r>
               <w:t xml:space="preserve"> : </w:t>
             </w:r>
@@ -2389,10 +2609,10 @@
             </w:pPr>
             <w:r>
               <w:object w:dxaOrig="2670" w:dyaOrig="1980" w14:anchorId="5DF7D8F7">
-                <v:shape id="_x0000_i1030" type="#_x0000_t75" style="width:134pt;height:98.9pt" o:ole="">
-                  <v:imagedata r:id="rId18" o:title=""/>
+                <v:shape id="_x0000_i1030" type="#_x0000_t75" style="width:133.95pt;height:98.8pt" o:ole="">
+                  <v:imagedata r:id="rId20" o:title=""/>
                 </v:shape>
-                <o:OLEObject Type="Embed" ProgID="PBrush" ShapeID="_x0000_i1030" DrawAspect="Content" ObjectID="_1637224156" r:id="rId19"/>
+                <o:OLEObject Type="Embed" ProgID="PBrush" ShapeID="_x0000_i1030" DrawAspect="Content" ObjectID="_1637230664" r:id="rId21"/>
               </w:object>
             </w:r>
           </w:p>
@@ -2404,27 +2624,14 @@
             <w:r>
               <w:t xml:space="preserve">Figure </w:t>
             </w:r>
-            <w:r>
-              <w:fldChar w:fldCharType="begin"/>
-            </w:r>
-            <w:r>
-              <w:instrText xml:space="preserve"> SEQ Figure \* ARABIC </w:instrText>
-            </w:r>
-            <w:r>
-              <w:fldChar w:fldCharType="separate"/>
-            </w:r>
-            <w:r>
-              <w:rPr>
-                <w:noProof/>
-              </w:rPr>
-              <w:t>6</w:t>
-            </w:r>
-            <w:r>
-              <w:rPr>
-                <w:noProof/>
-              </w:rPr>
-              <w:fldChar w:fldCharType="end"/>
-            </w:r>
+            <w:fldSimple w:instr=" SEQ Figure \* ARABIC ">
+              <w:r>
+                <w:rPr>
+                  <w:noProof/>
+                </w:rPr>
+                <w:t>6</w:t>
+              </w:r>
+            </w:fldSimple>
             <w:r>
               <w:t xml:space="preserve"> : Carte avec direction et arrivé</w:t>
             </w:r>
@@ -2461,10 +2668,10 @@
             </w:pPr>
             <w:r>
               <w:object w:dxaOrig="3946" w:dyaOrig="1740" w14:anchorId="3D1615AE">
-                <v:shape id="_x0000_i1031" type="#_x0000_t75" style="width:197.85pt;height:87.05pt" o:ole="">
-                  <v:imagedata r:id="rId20" o:title=""/>
+                <v:shape id="_x0000_i1031" type="#_x0000_t75" style="width:197.6pt;height:87.05pt" o:ole="">
+                  <v:imagedata r:id="rId22" o:title=""/>
                 </v:shape>
-                <o:OLEObject Type="Embed" ProgID="PBrush" ShapeID="_x0000_i1031" DrawAspect="Content" ObjectID="_1637224157" r:id="rId21"/>
+                <o:OLEObject Type="Embed" ProgID="PBrush" ShapeID="_x0000_i1031" DrawAspect="Content" ObjectID="_1637230665" r:id="rId23"/>
               </w:object>
             </w:r>
           </w:p>
@@ -2479,27 +2686,14 @@
             <w:r>
               <w:t xml:space="preserve">Figure </w:t>
             </w:r>
-            <w:r>
-              <w:fldChar w:fldCharType="begin"/>
-            </w:r>
-            <w:r>
-              <w:instrText xml:space="preserve"> SEQ Figure \* ARABIC </w:instrText>
-            </w:r>
-            <w:r>
-              <w:fldChar w:fldCharType="separate"/>
-            </w:r>
-            <w:r>
-              <w:rPr>
-                <w:noProof/>
-              </w:rPr>
-              <w:t>7</w:t>
-            </w:r>
-            <w:r>
-              <w:rPr>
-                <w:noProof/>
-              </w:rPr>
-              <w:fldChar w:fldCharType="end"/>
-            </w:r>
+            <w:fldSimple w:instr=" SEQ Figure \* ARABIC ">
+              <w:r>
+                <w:rPr>
+                  <w:noProof/>
+                </w:rPr>
+                <w:t>7</w:t>
+              </w:r>
+            </w:fldSimple>
             <w:r>
               <w:t xml:space="preserve"> : </w:t>
             </w:r>
@@ -2527,8 +2721,8 @@
         <w:tblLook w:val="0480" w:firstRow="0" w:lastRow="0" w:firstColumn="1" w:lastColumn="0" w:noHBand="0" w:noVBand="1"/>
       </w:tblPr>
       <w:tblGrid>
-        <w:gridCol w:w="2892"/>
-        <w:gridCol w:w="6005"/>
+        <w:gridCol w:w="2897"/>
+        <w:gridCol w:w="6004"/>
       </w:tblGrid>
       <w:tr>
         <w:tc>
@@ -2542,10 +2736,10 @@
             </w:pPr>
             <w:r>
               <w:object w:dxaOrig="2670" w:dyaOrig="2340" w14:anchorId="5D16A02F">
-                <v:shape id="_x0000_i1032" type="#_x0000_t75" style="width:134pt;height:117.1pt" o:ole="">
-                  <v:imagedata r:id="rId22" o:title=""/>
+                <v:shape id="_x0000_i1032" type="#_x0000_t75" style="width:133.95pt;height:117.2pt" o:ole="">
+                  <v:imagedata r:id="rId24" o:title=""/>
                 </v:shape>
-                <o:OLEObject Type="Embed" ProgID="PBrush" ShapeID="_x0000_i1032" DrawAspect="Content" ObjectID="_1637224158" r:id="rId23"/>
+                <o:OLEObject Type="Embed" ProgID="PBrush" ShapeID="_x0000_i1032" DrawAspect="Content" ObjectID="_1637230666" r:id="rId25"/>
               </w:object>
             </w:r>
           </w:p>
@@ -2557,27 +2751,14 @@
             <w:r>
               <w:t xml:space="preserve">Figure </w:t>
             </w:r>
-            <w:r>
-              <w:fldChar w:fldCharType="begin"/>
-            </w:r>
-            <w:r>
-              <w:instrText xml:space="preserve"> SEQ Figure \* ARABIC </w:instrText>
-            </w:r>
-            <w:r>
-              <w:fldChar w:fldCharType="separate"/>
-            </w:r>
-            <w:r>
-              <w:rPr>
-                <w:noProof/>
-              </w:rPr>
-              <w:t>8</w:t>
-            </w:r>
-            <w:r>
-              <w:rPr>
-                <w:noProof/>
-              </w:rPr>
-              <w:fldChar w:fldCharType="end"/>
-            </w:r>
+            <w:fldSimple w:instr=" SEQ Figure \* ARABIC ">
+              <w:r>
+                <w:rPr>
+                  <w:noProof/>
+                </w:rPr>
+                <w:t>8</w:t>
+              </w:r>
+            </w:fldSimple>
             <w:r>
               <w:t xml:space="preserve"> : </w:t>
             </w:r>
@@ -2603,10 +2784,10 @@
             </w:pPr>
             <w:r>
               <w:object w:dxaOrig="3960" w:dyaOrig="2265" w14:anchorId="39A1E21B">
-                <v:shape id="_x0000_i1033" type="#_x0000_t75" style="width:198.45pt;height:113.3pt" o:ole="">
-                  <v:imagedata r:id="rId24" o:title=""/>
+                <v:shape id="_x0000_i1033" type="#_x0000_t75" style="width:198.4pt;height:113pt" o:ole="">
+                  <v:imagedata r:id="rId26" o:title=""/>
                 </v:shape>
-                <o:OLEObject Type="Embed" ProgID="PBrush" ShapeID="_x0000_i1033" DrawAspect="Content" ObjectID="_1637224159" r:id="rId25"/>
+                <o:OLEObject Type="Embed" ProgID="PBrush" ShapeID="_x0000_i1033" DrawAspect="Content" ObjectID="_1637230667" r:id="rId27"/>
               </w:object>
             </w:r>
           </w:p>
@@ -2618,27 +2799,14 @@
             <w:r>
               <w:t xml:space="preserve">Figure </w:t>
             </w:r>
-            <w:r>
-              <w:fldChar w:fldCharType="begin"/>
-            </w:r>
-            <w:r>
-              <w:instrText xml:space="preserve"> SEQ Figure \* ARABIC </w:instrText>
-            </w:r>
-            <w:r>
-              <w:fldChar w:fldCharType="separate"/>
-            </w:r>
-            <w:r>
-              <w:rPr>
-                <w:noProof/>
-              </w:rPr>
-              <w:t>9</w:t>
-            </w:r>
-            <w:r>
-              <w:rPr>
-                <w:noProof/>
-              </w:rPr>
-              <w:fldChar w:fldCharType="end"/>
-            </w:r>
+            <w:fldSimple w:instr=" SEQ Figure \* ARABIC ">
+              <w:r>
+                <w:rPr>
+                  <w:noProof/>
+                </w:rPr>
+                <w:t>9</w:t>
+              </w:r>
+            </w:fldSimple>
             <w:r>
               <w:t xml:space="preserve"> : Personnage qui change de zone</w:t>
             </w:r>
@@ -2657,10 +2825,10 @@
             </w:pPr>
             <w:r>
               <w:object w:dxaOrig="2670" w:dyaOrig="2280" w14:anchorId="1B77E916">
-                <v:shape id="_x0000_i1034" type="#_x0000_t75" style="width:134pt;height:113.95pt" o:ole="">
-                  <v:imagedata r:id="rId26" o:title=""/>
+                <v:shape id="_x0000_i1034" type="#_x0000_t75" style="width:133.95pt;height:113.85pt" o:ole="">
+                  <v:imagedata r:id="rId28" o:title=""/>
                 </v:shape>
-                <o:OLEObject Type="Embed" ProgID="PBrush" ShapeID="_x0000_i1034" DrawAspect="Content" ObjectID="_1637224160" r:id="rId27"/>
+                <o:OLEObject Type="Embed" ProgID="PBrush" ShapeID="_x0000_i1034" DrawAspect="Content" ObjectID="_1637230668" r:id="rId29"/>
               </w:object>
             </w:r>
           </w:p>
@@ -2672,27 +2840,14 @@
             <w:r>
               <w:t xml:space="preserve">Figure </w:t>
             </w:r>
-            <w:r>
-              <w:fldChar w:fldCharType="begin"/>
-            </w:r>
-            <w:r>
-              <w:instrText xml:space="preserve"> SEQ Figure \* ARABIC </w:instrText>
-            </w:r>
-            <w:r>
-              <w:fldChar w:fldCharType="separate"/>
-            </w:r>
-            <w:r>
-              <w:rPr>
-                <w:noProof/>
-              </w:rPr>
-              <w:t>10</w:t>
-            </w:r>
-            <w:r>
-              <w:rPr>
-                <w:noProof/>
-              </w:rPr>
-              <w:fldChar w:fldCharType="end"/>
-            </w:r>
+            <w:fldSimple w:instr=" SEQ Figure \* ARABIC ">
+              <w:r>
+                <w:rPr>
+                  <w:noProof/>
+                </w:rPr>
+                <w:t>10</w:t>
+              </w:r>
+            </w:fldSimple>
             <w:r>
               <w:t xml:space="preserve"> : Carte avec arrivé</w:t>
             </w:r>
@@ -2715,10 +2870,10 @@
             </w:pPr>
             <w:r>
               <w:object w:dxaOrig="3960" w:dyaOrig="2265" w14:anchorId="4107ED18">
-                <v:shape id="_x0000_i1035" type="#_x0000_t75" style="width:198.45pt;height:113.3pt" o:ole="">
-                  <v:imagedata r:id="rId28" o:title=""/>
+                <v:shape id="_x0000_i1035" type="#_x0000_t75" style="width:198.4pt;height:113pt" o:ole="">
+                  <v:imagedata r:id="rId30" o:title=""/>
                 </v:shape>
-                <o:OLEObject Type="Embed" ProgID="PBrush" ShapeID="_x0000_i1035" DrawAspect="Content" ObjectID="_1637224161" r:id="rId29"/>
+                <o:OLEObject Type="Embed" ProgID="PBrush" ShapeID="_x0000_i1035" DrawAspect="Content" ObjectID="_1637230669" r:id="rId31"/>
               </w:object>
             </w:r>
           </w:p>
@@ -2730,27 +2885,14 @@
             <w:r>
               <w:t xml:space="preserve">Figure </w:t>
             </w:r>
-            <w:r>
-              <w:fldChar w:fldCharType="begin"/>
-            </w:r>
-            <w:r>
-              <w:instrText xml:space="preserve"> SEQ Figure \* ARABIC </w:instrText>
-            </w:r>
-            <w:r>
-              <w:fldChar w:fldCharType="separate"/>
-            </w:r>
-            <w:r>
-              <w:rPr>
-                <w:noProof/>
-              </w:rPr>
-              <w:t>11</w:t>
-            </w:r>
-            <w:r>
-              <w:rPr>
-                <w:noProof/>
-              </w:rPr>
-              <w:fldChar w:fldCharType="end"/>
-            </w:r>
+            <w:fldSimple w:instr=" SEQ Figure \* ARABIC ">
+              <w:r>
+                <w:rPr>
+                  <w:noProof/>
+                </w:rPr>
+                <w:t>11</w:t>
+              </w:r>
+            </w:fldSimple>
             <w:r>
               <w:t xml:space="preserve"> : Personnage qui rentre dans une zone</w:t>
             </w:r>
@@ -2789,7 +2931,7 @@
           <w:lang w:eastAsia="en-US"/>
         </w:rPr>
       </w:pPr>
-      <w:bookmarkStart w:id="7" w:name="_Toc26516717"/>
+      <w:bookmarkStart w:id="6" w:name="_Toc26616383"/>
       <w:r>
         <w:rPr>
           <w:rStyle w:val="Titre2Car"/>
@@ -2804,13 +2946,13 @@
         </w:rPr>
         <w:t>léments et conteneurs</w:t>
       </w:r>
-      <w:bookmarkEnd w:id="7"/>
+      <w:bookmarkEnd w:id="6"/>
     </w:p>
     <w:p>
       <w:pPr>
         <w:pStyle w:val="Titre3"/>
       </w:pPr>
-      <w:bookmarkStart w:id="8" w:name="_Toc26516718"/>
+      <w:bookmarkStart w:id="7" w:name="_Toc26616384"/>
       <w:r>
         <w:rPr>
           <w:rStyle w:val="Titre2Car"/>
@@ -2821,7 +2963,7 @@
         </w:rPr>
         <w:t>Horloges</w:t>
       </w:r>
-      <w:bookmarkEnd w:id="8"/>
+      <w:bookmarkEnd w:id="7"/>
     </w:p>
     <w:p>
       <w:pPr>
@@ -3311,7 +3453,7 @@
           <w:szCs w:val="24"/>
         </w:rPr>
       </w:pPr>
-      <w:bookmarkStart w:id="9" w:name="_Toc26516719"/>
+      <w:bookmarkStart w:id="8" w:name="_Toc26616385"/>
       <w:r>
         <w:rPr>
           <w:rStyle w:val="Titre2Car"/>
@@ -3332,7 +3474,6 @@
         </w:rPr>
         <w:t>s</w:t>
       </w:r>
-      <w:bookmarkEnd w:id="9"/>
       <w:r>
         <w:rPr>
           <w:rStyle w:val="Titre2Car"/>
@@ -3343,6 +3484,25 @@
         </w:rPr>
         <w:t xml:space="preserve"> non-joueurs</w:t>
       </w:r>
+      <w:r>
+        <w:rPr>
+          <w:rStyle w:val="Titre2Car"/>
+          <w:rFonts w:asciiTheme="majorHAnsi" w:hAnsiTheme="majorHAnsi"/>
+          <w:color w:val="1F4D78" w:themeColor="accent1" w:themeShade="7F"/>
+          <w:sz w:val="24"/>
+          <w:szCs w:val="24"/>
+        </w:rPr>
+        <w:t xml:space="preserve"> (PNJ)</w:t>
+      </w:r>
+      <w:bookmarkEnd w:id="8"/>
+    </w:p>
+    <w:p>
+      <w:pPr>
+        <w:rPr>
+          <w:rFonts w:eastAsiaTheme="majorEastAsia"/>
+          <w:lang w:eastAsia="en-US"/>
+        </w:rPr>
+      </w:pPr>
     </w:p>
     <w:p>
       <w:pPr>
@@ -3363,7 +3523,7 @@
         <w:gridCol w:w="1815"/>
         <w:gridCol w:w="1742"/>
         <w:gridCol w:w="1861"/>
-        <w:gridCol w:w="1914"/>
+        <w:gridCol w:w="2520"/>
       </w:tblGrid>
       <w:tr>
         <w:trPr>
@@ -3424,7 +3584,7 @@
         </w:tc>
         <w:tc>
           <w:tcPr>
-            <w:tcW w:w="1914" w:type="dxa"/>
+            <w:tcW w:w="2520" w:type="dxa"/>
           </w:tcPr>
           <w:p>
             <w:pPr>
@@ -3505,7 +3665,7 @@
         </w:tc>
         <w:tc>
           <w:tcPr>
-            <w:tcW w:w="1914" w:type="dxa"/>
+            <w:tcW w:w="2520" w:type="dxa"/>
           </w:tcPr>
           <w:p>
             <w:pPr>
@@ -3583,7 +3743,7 @@
         </w:tc>
         <w:tc>
           <w:tcPr>
-            <w:tcW w:w="1914" w:type="dxa"/>
+            <w:tcW w:w="2520" w:type="dxa"/>
           </w:tcPr>
           <w:p>
             <w:pPr>
@@ -3595,7 +3755,19 @@
               <w:rPr>
                 <w:lang w:eastAsia="en-US"/>
               </w:rPr>
-              <w:t>Après avoir activer l’horloge de bronze</w:t>
+              <w:t>Après avoir activ</w:t>
+            </w:r>
+            <w:r>
+              <w:rPr>
+                <w:lang w:eastAsia="en-US"/>
+              </w:rPr>
+              <w:t xml:space="preserve">é </w:t>
+            </w:r>
+            <w:r>
+              <w:rPr>
+                <w:lang w:eastAsia="en-US"/>
+              </w:rPr>
+              <w:t>l’horloge de bronze</w:t>
             </w:r>
           </w:p>
         </w:tc>
@@ -3668,7 +3840,7 @@
         </w:tc>
         <w:tc>
           <w:tcPr>
-            <w:tcW w:w="1914" w:type="dxa"/>
+            <w:tcW w:w="2520" w:type="dxa"/>
           </w:tcPr>
           <w:p>
             <w:pPr>
@@ -3746,7 +3918,7 @@
         </w:tc>
         <w:tc>
           <w:tcPr>
-            <w:tcW w:w="1914" w:type="dxa"/>
+            <w:tcW w:w="2520" w:type="dxa"/>
           </w:tcPr>
           <w:p>
             <w:pPr>
@@ -3824,7 +3996,7 @@
         </w:tc>
         <w:tc>
           <w:tcPr>
-            <w:tcW w:w="1914" w:type="dxa"/>
+            <w:tcW w:w="2520" w:type="dxa"/>
           </w:tcPr>
           <w:p>
             <w:pPr>
@@ -3862,14 +4034,15 @@
       <w:pPr>
         <w:pStyle w:val="Titre2"/>
       </w:pPr>
-      <w:bookmarkStart w:id="10" w:name="_Toc26516720"/>
+      <w:bookmarkStart w:id="9" w:name="_Toc26616386"/>
       <w:r>
         <w:t>Énigmes</w:t>
       </w:r>
-      <w:bookmarkEnd w:id="10"/>
+      <w:bookmarkEnd w:id="9"/>
     </w:p>
     <w:p>
       <w:pPr>
+        <w:jc w:val="both"/>
         <w:rPr>
           <w:lang w:eastAsia="en-US"/>
         </w:rPr>
@@ -3883,6 +4056,7 @@
     </w:p>
     <w:p>
       <w:pPr>
+        <w:jc w:val="both"/>
         <w:rPr>
           <w:lang w:eastAsia="en-US"/>
         </w:rPr>
@@ -3896,6 +4070,7 @@
     </w:p>
     <w:p>
       <w:pPr>
+        <w:jc w:val="both"/>
         <w:rPr>
           <w:lang w:eastAsia="en-US"/>
         </w:rPr>
@@ -3903,6 +4078,7 @@
     </w:p>
     <w:p>
       <w:pPr>
+        <w:jc w:val="both"/>
         <w:rPr>
           <w:lang w:eastAsia="en-US"/>
         </w:rPr>
@@ -3930,6 +4106,7 @@
     </w:p>
     <w:p>
       <w:pPr>
+        <w:jc w:val="both"/>
         <w:rPr>
           <w:lang w:eastAsia="en-US"/>
         </w:rPr>
@@ -3957,6 +4134,7 @@
     </w:p>
     <w:p>
       <w:pPr>
+        <w:jc w:val="both"/>
         <w:rPr>
           <w:lang w:eastAsia="en-US"/>
         </w:rPr>
@@ -4007,6 +4185,7 @@
     </w:p>
     <w:p>
       <w:pPr>
+        <w:jc w:val="both"/>
         <w:rPr>
           <w:lang w:eastAsia="en-US"/>
         </w:rPr>
@@ -4034,6 +4213,7 @@
     </w:p>
     <w:p>
       <w:pPr>
+        <w:jc w:val="both"/>
         <w:rPr>
           <w:lang w:eastAsia="en-US"/>
         </w:rPr>
@@ -4055,6 +4235,7 @@
     </w:p>
     <w:p>
       <w:pPr>
+        <w:jc w:val="both"/>
         <w:rPr>
           <w:lang w:eastAsia="en-US"/>
         </w:rPr>
@@ -4127,6 +4308,22 @@
     </w:p>
     <w:p>
       <w:pPr>
+        <w:pStyle w:val="Paragraphedeliste"/>
+      </w:pPr>
+    </w:p>
+    <w:p>
+      <w:pPr>
+        <w:pStyle w:val="Paragraphedeliste"/>
+      </w:pPr>
+    </w:p>
+    <w:p>
+      <w:pPr>
+        <w:pStyle w:val="Paragraphedeliste"/>
+      </w:pPr>
+    </w:p>
+    <w:p>
+      <w:pPr>
+        <w:jc w:val="both"/>
         <w:rPr>
           <w:rFonts w:ascii="Helvetica" w:hAnsi="Helvetica"/>
           <w:color w:val="343434"/>
@@ -4172,6 +4369,7 @@
     </w:p>
     <w:p>
       <w:pPr>
+        <w:jc w:val="both"/>
         <w:rPr>
           <w:color w:val="343434"/>
           <w:shd w:val="clear" w:color="auto" w:fill="FFFFFF"/>
@@ -4206,6 +4404,7 @@
     </w:p>
     <w:p>
       <w:pPr>
+        <w:jc w:val="both"/>
         <w:rPr>
           <w:lang w:eastAsia="en-US"/>
         </w:rPr>
@@ -4245,6 +4444,9 @@
       </w:pPr>
     </w:p>
     <w:p>
+      <w:pPr>
+        <w:jc w:val="both"/>
+      </w:pPr>
       <w:r>
         <w:rPr>
           <w:b/>
@@ -4263,6 +4465,9 @@
       </w:r>
     </w:p>
     <w:p>
+      <w:pPr>
+        <w:jc w:val="both"/>
+      </w:pPr>
       <w:r>
         <w:rPr>
           <w:b/>
@@ -4271,11 +4476,12 @@
         <w:t>Explication</w:t>
       </w:r>
       <w:r>
-        <w:t> : La réponse est : le temps.</w:t>
+        <w:t> : La réponse est le temps.</w:t>
       </w:r>
     </w:p>
     <w:p>
       <w:pPr>
+        <w:jc w:val="both"/>
         <w:rPr>
           <w:lang w:eastAsia="en-US"/>
         </w:rPr>
@@ -4321,8 +4527,15 @@
         <w:t>Remontoir en or</w:t>
       </w:r>
     </w:p>
-    <w:p/>
     <w:p>
+      <w:pPr>
+        <w:jc w:val="both"/>
+      </w:pPr>
+    </w:p>
+    <w:p>
+      <w:pPr>
+        <w:jc w:val="both"/>
+      </w:pPr>
       <w:r>
         <w:rPr>
           <w:b/>
@@ -4335,6 +4548,9 @@
       </w:r>
     </w:p>
     <w:p>
+      <w:pPr>
+        <w:jc w:val="both"/>
+      </w:pPr>
       <w:r>
         <w:rPr>
           <w:b/>
@@ -4355,6 +4571,7 @@
     </w:p>
     <w:p>
       <w:pPr>
+        <w:jc w:val="both"/>
         <w:rPr>
           <w:b/>
           <w:bCs/>
@@ -4384,7 +4601,7 @@
           <w:lang w:eastAsia="en-US"/>
         </w:rPr>
       </w:pPr>
-      <w:bookmarkStart w:id="11" w:name="_Toc26516721"/>
+      <w:bookmarkStart w:id="10" w:name="_Toc26616387"/>
       <w:r>
         <w:rPr>
           <w:rStyle w:val="Titre2Car"/>
@@ -4398,169 +4615,326 @@
           <w:lang w:eastAsia="en-US"/>
         </w:rPr>
         <w:t>ièges</w:t>
+      </w:r>
+      <w:bookmarkEnd w:id="10"/>
+    </w:p>
+    <w:p>
+      <w:pPr>
+        <w:jc w:val="both"/>
+        <w:rPr>
+          <w:lang w:eastAsia="en-US"/>
+        </w:rPr>
+      </w:pPr>
+      <w:r>
+        <w:rPr>
+          <w:lang w:eastAsia="en-US"/>
+        </w:rPr>
+        <w:t>Une des pièces contiendra une horloge qui est censé</w:t>
+      </w:r>
+      <w:r>
+        <w:rPr>
+          <w:lang w:eastAsia="en-US"/>
+        </w:rPr>
+        <w:t>e</w:t>
+      </w:r>
+      <w:r>
+        <w:rPr>
+          <w:lang w:eastAsia="en-US"/>
+        </w:rPr>
+        <w:t xml:space="preserve"> permettre au joueur de retrouver sa dimension temporelle très simplement, sans objet à trouver et sans énigme à résoudre. Évidemment cela n’est pas aussi simple. S’il interagit avec cette dernière, il détruira totalement l’espace-temps dans lequel il se situe et mourra.</w:t>
+      </w:r>
+    </w:p>
+    <w:p>
+      <w:pPr>
+        <w:jc w:val="both"/>
+        <w:rPr>
+          <w:lang w:eastAsia="en-US"/>
+        </w:rPr>
+      </w:pPr>
+    </w:p>
+    <w:p>
+      <w:pPr>
+        <w:jc w:val="both"/>
+        <w:rPr>
+          <w:lang w:eastAsia="en-US"/>
+        </w:rPr>
+      </w:pPr>
+      <w:r>
+        <w:rPr>
+          <w:lang w:eastAsia="en-US"/>
+        </w:rPr>
+        <w:t xml:space="preserve">Pour l’énigme finale, deux </w:t>
+      </w:r>
+      <w:r>
+        <w:rPr>
+          <w:lang w:eastAsia="en-US"/>
+        </w:rPr>
+        <w:t>PNJ</w:t>
+      </w:r>
+      <w:r>
+        <w:rPr>
+          <w:lang w:eastAsia="en-US"/>
+        </w:rPr>
+        <w:t xml:space="preserve"> proposeront une énigme. Une d’entre-elles </w:t>
+      </w:r>
+      <w:r>
+        <w:rPr>
+          <w:lang w:eastAsia="en-US"/>
+        </w:rPr>
+        <w:t xml:space="preserve">ne sera pas la bonne énigme </w:t>
+      </w:r>
+      <w:r>
+        <w:rPr>
+          <w:lang w:eastAsia="en-US"/>
+        </w:rPr>
+        <w:t xml:space="preserve">et ne permettra pas au joueur de gagner les items nécessaires pour activer l’horloge d’or. Il pourra cependant répondre à l’autre énigme. </w:t>
+      </w:r>
+      <w:r>
+        <w:rPr>
+          <w:lang w:eastAsia="en-US"/>
+        </w:rPr>
+        <w:t>Le temps restant sera réduit d’une minute.</w:t>
+      </w:r>
+    </w:p>
+    <w:p>
+      <w:pPr>
+        <w:jc w:val="both"/>
+        <w:rPr>
+          <w:rStyle w:val="Titre2Car"/>
+          <w:lang w:eastAsia="en-US"/>
+        </w:rPr>
+      </w:pPr>
+    </w:p>
+    <w:p>
+      <w:pPr>
+        <w:jc w:val="both"/>
+        <w:rPr>
+          <w:rStyle w:val="Titre2Car"/>
+          <w:lang w:eastAsia="en-US"/>
+        </w:rPr>
+      </w:pPr>
+      <w:bookmarkStart w:id="11" w:name="_Toc26616388"/>
+      <w:r>
+        <w:rPr>
+          <w:rStyle w:val="Titre2Car"/>
+          <w:lang w:eastAsia="en-US"/>
+        </w:rPr>
+        <w:t>C</w:t>
+      </w:r>
+      <w:r>
+        <w:rPr>
+          <w:rStyle w:val="Titre2Car"/>
+          <w:lang w:eastAsia="en-US"/>
+        </w:rPr>
+        <w:t>ommandes</w:t>
       </w:r>
       <w:bookmarkEnd w:id="11"/>
     </w:p>
     <w:p>
       <w:pPr>
-        <w:rPr>
-          <w:lang w:eastAsia="en-US"/>
-        </w:rPr>
-      </w:pPr>
-      <w:r>
-        <w:rPr>
-          <w:lang w:eastAsia="en-US"/>
-        </w:rPr>
-        <w:t>Une des pièces contiendra une horloge qui est censé</w:t>
-      </w:r>
-      <w:r>
-        <w:rPr>
-          <w:lang w:eastAsia="en-US"/>
-        </w:rPr>
-        <w:t>e</w:t>
-      </w:r>
-      <w:r>
-        <w:rPr>
-          <w:lang w:eastAsia="en-US"/>
-        </w:rPr>
-        <w:t xml:space="preserve"> permettre au joueur de retrouver sa dimension temporelle très simplement, sans objet à trouver et sans énigme à résoudre. Évidemment cela n’est pas aussi simple. S’il interagit avec cette dernière, il détruira totalement l’espace-temps dans lequel il se situe et mourra.</w:t>
+        <w:jc w:val="both"/>
+        <w:rPr>
+          <w:lang w:eastAsia="en-US"/>
+        </w:rPr>
+      </w:pPr>
+      <w:r>
+        <w:rPr>
+          <w:lang w:eastAsia="en-US"/>
+        </w:rPr>
+        <w:t>Le joueur pourra utiliser les touches « </w:t>
+      </w:r>
+      <w:r>
+        <w:rPr>
+          <w:lang w:eastAsia="en-US"/>
+        </w:rPr>
+        <w:t>z, q, d</w:t>
+      </w:r>
+      <w:r>
+        <w:rPr>
+          <w:lang w:eastAsia="en-US"/>
+        </w:rPr>
+        <w:t xml:space="preserve"> </w:t>
+      </w:r>
+      <w:r>
+        <w:rPr>
+          <w:lang w:eastAsia="en-US"/>
+        </w:rPr>
+        <w:t>»</w:t>
+      </w:r>
+      <w:r>
+        <w:rPr>
+          <w:lang w:eastAsia="en-US"/>
+        </w:rPr>
+        <w:t xml:space="preserve">. La touche « z » permettra d’interagir avec les portes et les horloges. </w:t>
+      </w:r>
+      <w:r>
+        <w:rPr>
+          <w:lang w:eastAsia="en-US"/>
+        </w:rPr>
+        <w:t xml:space="preserve">Les touches </w:t>
+      </w:r>
+      <w:r>
+        <w:rPr>
+          <w:lang w:eastAsia="en-US"/>
+        </w:rPr>
+        <w:t>«</w:t>
+      </w:r>
+      <w:r>
+        <w:rPr>
+          <w:lang w:eastAsia="en-US"/>
+        </w:rPr>
+        <w:t xml:space="preserve"> </w:t>
+      </w:r>
+      <w:r>
+        <w:rPr>
+          <w:lang w:eastAsia="en-US"/>
+        </w:rPr>
+        <w:t>q</w:t>
+      </w:r>
+      <w:r>
+        <w:rPr>
+          <w:lang w:eastAsia="en-US"/>
+        </w:rPr>
+        <w:t xml:space="preserve"> </w:t>
+      </w:r>
+      <w:r>
+        <w:rPr>
+          <w:lang w:eastAsia="en-US"/>
+        </w:rPr>
+        <w:t>» et « d » permettront de se déplacer à gauche et à droite.</w:t>
       </w:r>
     </w:p>
     <w:p>
       <w:pPr>
-        <w:rPr>
-          <w:lang w:eastAsia="en-US"/>
-        </w:rPr>
-      </w:pPr>
+        <w:jc w:val="both"/>
+        <w:rPr>
+          <w:lang w:eastAsia="en-US"/>
+        </w:rPr>
+      </w:pPr>
+      <w:r>
+        <w:rPr>
+          <w:lang w:eastAsia="en-US"/>
+        </w:rPr>
+        <w:t>Pour utiliser les différents items de son inventaire, des touches seront indiqué</w:t>
+      </w:r>
+      <w:r>
+        <w:rPr>
+          <w:lang w:eastAsia="en-US"/>
+        </w:rPr>
+        <w:t>e</w:t>
+      </w:r>
+      <w:r>
+        <w:rPr>
+          <w:lang w:eastAsia="en-US"/>
+        </w:rPr>
+        <w:t>s dans le jeu</w:t>
+      </w:r>
+      <w:r>
+        <w:rPr>
+          <w:lang w:eastAsia="en-US"/>
+        </w:rPr>
+        <w:t>,</w:t>
+      </w:r>
+      <w:r>
+        <w:rPr>
+          <w:lang w:eastAsia="en-US"/>
+        </w:rPr>
+        <w:t xml:space="preserve"> </w:t>
+      </w:r>
+      <w:r>
+        <w:rPr>
+          <w:lang w:eastAsia="en-US"/>
+        </w:rPr>
+        <w:t>c</w:t>
+      </w:r>
+      <w:r>
+        <w:rPr>
+          <w:lang w:eastAsia="en-US"/>
+        </w:rPr>
+        <w:t>es dernières sont : « w, x, c, v, b, n</w:t>
+      </w:r>
+      <w:r>
+        <w:rPr>
+          <w:lang w:eastAsia="en-US"/>
+        </w:rPr>
+        <w:t>, m</w:t>
+      </w:r>
+      <w:r>
+        <w:rPr>
+          <w:lang w:eastAsia="en-US"/>
+        </w:rPr>
+        <w:t xml:space="preserve"> </w:t>
+      </w:r>
+      <w:r>
+        <w:rPr>
+          <w:lang w:eastAsia="en-US"/>
+        </w:rPr>
+        <w:t>».</w:t>
+      </w:r>
     </w:p>
     <w:p>
       <w:pPr>
-        <w:rPr>
-          <w:lang w:eastAsia="en-US"/>
-        </w:rPr>
-      </w:pPr>
-      <w:r>
-        <w:rPr>
-          <w:lang w:eastAsia="en-US"/>
-        </w:rPr>
-        <w:t xml:space="preserve">Pour l’énigme finale, deux </w:t>
-      </w:r>
-      <w:r>
-        <w:rPr>
-          <w:lang w:eastAsia="en-US"/>
-        </w:rPr>
-        <w:t>PNJ</w:t>
-      </w:r>
-      <w:r>
-        <w:rPr>
-          <w:lang w:eastAsia="en-US"/>
-        </w:rPr>
-        <w:t xml:space="preserve"> proposeront une énigme. Une d’entre-elles sera fausse et ne permettra pas au joueur de gagner les items nécessaires pour activer l’horloge d’or. Il pourra cependant répondre à l’autre énigme. </w:t>
-      </w:r>
+        <w:jc w:val="both"/>
+        <w:rPr>
+          <w:lang w:eastAsia="en-US"/>
+        </w:rPr>
+      </w:pPr>
     </w:p>
     <w:p>
       <w:pPr>
+        <w:jc w:val="both"/>
         <w:rPr>
           <w:rStyle w:val="Titre2Car"/>
           <w:lang w:eastAsia="en-US"/>
         </w:rPr>
       </w:pPr>
-    </w:p>
-    <w:p>
-      <w:pPr>
+      <w:bookmarkStart w:id="12" w:name="_Toc26616389"/>
+      <w:r>
         <w:rPr>
           <w:rStyle w:val="Titre2Car"/>
           <w:lang w:eastAsia="en-US"/>
         </w:rPr>
-      </w:pPr>
-      <w:bookmarkStart w:id="12" w:name="_Toc26516722"/>
+        <w:t>S</w:t>
+      </w:r>
       <w:r>
         <w:rPr>
           <w:rStyle w:val="Titre2Car"/>
           <w:lang w:eastAsia="en-US"/>
         </w:rPr>
-        <w:t>C</w:t>
-      </w:r>
-      <w:r>
-        <w:rPr>
-          <w:rStyle w:val="Titre2Car"/>
-          <w:lang w:eastAsia="en-US"/>
-        </w:rPr>
-        <w:t>ommandes</w:t>
+        <w:t>ituations gagnantes et perdantes</w:t>
       </w:r>
       <w:bookmarkEnd w:id="12"/>
     </w:p>
     <w:p>
       <w:pPr>
-        <w:rPr>
-          <w:lang w:eastAsia="en-US"/>
-        </w:rPr>
-      </w:pPr>
-      <w:r>
-        <w:rPr>
-          <w:lang w:eastAsia="en-US"/>
-        </w:rPr>
-        <w:t>Le joueur pourra utiliser les touches « </w:t>
-      </w:r>
-      <w:r>
-        <w:rPr>
-          <w:lang w:eastAsia="en-US"/>
-        </w:rPr>
-        <w:t>z, q, d</w:t>
-      </w:r>
-      <w:r>
-        <w:rPr>
-          <w:lang w:eastAsia="en-US"/>
-        </w:rPr>
-        <w:t xml:space="preserve"> </w:t>
-      </w:r>
-      <w:r>
-        <w:rPr>
-          <w:lang w:eastAsia="en-US"/>
-        </w:rPr>
-        <w:t>»</w:t>
-      </w:r>
-      <w:r>
-        <w:rPr>
-          <w:lang w:eastAsia="en-US"/>
-        </w:rPr>
-        <w:t xml:space="preserve">. La touche « z » permettra d’interagir avec les portes et les horloges. </w:t>
-      </w:r>
-      <w:r>
-        <w:rPr>
-          <w:lang w:eastAsia="en-US"/>
-        </w:rPr>
-        <w:t xml:space="preserve">Les touches </w:t>
-      </w:r>
-      <w:r>
-        <w:rPr>
-          <w:lang w:eastAsia="en-US"/>
-        </w:rPr>
-        <w:t>«</w:t>
-      </w:r>
-      <w:r>
-        <w:rPr>
-          <w:lang w:eastAsia="en-US"/>
-        </w:rPr>
-        <w:t xml:space="preserve"> </w:t>
-      </w:r>
-      <w:r>
-        <w:rPr>
-          <w:lang w:eastAsia="en-US"/>
-        </w:rPr>
-        <w:t>q</w:t>
-      </w:r>
-      <w:r>
-        <w:rPr>
-          <w:lang w:eastAsia="en-US"/>
-        </w:rPr>
-        <w:t xml:space="preserve"> </w:t>
-      </w:r>
-      <w:r>
-        <w:rPr>
-          <w:lang w:eastAsia="en-US"/>
-        </w:rPr>
-        <w:t>» et « d » permettront de se déplacer à gauche et à droite.</w:t>
+        <w:jc w:val="both"/>
+        <w:rPr>
+          <w:lang w:eastAsia="en-US"/>
+        </w:rPr>
+      </w:pPr>
+      <w:r>
+        <w:rPr>
+          <w:lang w:eastAsia="en-US"/>
+        </w:rPr>
+        <w:t xml:space="preserve">Afin de gagner </w:t>
+      </w:r>
+      <w:r>
+        <w:rPr>
+          <w:lang w:eastAsia="en-US"/>
+        </w:rPr>
+        <w:t>la partie</w:t>
+      </w:r>
+      <w:r>
+        <w:rPr>
+          <w:lang w:eastAsia="en-US"/>
+        </w:rPr>
+        <w:t>, le joueur devra accéder et interagir avec chaque horloge dans un ordre bien précis afin de rétablir le temps</w:t>
+      </w:r>
+      <w:r>
+        <w:rPr>
+          <w:lang w:eastAsia="en-US"/>
+        </w:rPr>
+        <w:t xml:space="preserve"> (l’horloge de bronze puis l’horloge d’argent et, enfin, l’horloge d’or).</w:t>
       </w:r>
     </w:p>
     <w:p>
@@ -4569,66 +4943,6 @@
           <w:lang w:eastAsia="en-US"/>
         </w:rPr>
       </w:pPr>
-      <w:r>
-        <w:rPr>
-          <w:lang w:eastAsia="en-US"/>
-        </w:rPr>
-        <w:t>Pour utiliser les différents items de son inventaire, des touches seront indiqué</w:t>
-      </w:r>
-      <w:r>
-        <w:rPr>
-          <w:lang w:eastAsia="en-US"/>
-        </w:rPr>
-        <w:t>e</w:t>
-      </w:r>
-      <w:r>
-        <w:rPr>
-          <w:lang w:eastAsia="en-US"/>
-        </w:rPr>
-        <w:t>s dans le jeu</w:t>
-      </w:r>
-      <w:r>
-        <w:rPr>
-          <w:lang w:eastAsia="en-US"/>
-        </w:rPr>
-        <w:t>,</w:t>
-      </w:r>
-      <w:r>
-        <w:rPr>
-          <w:lang w:eastAsia="en-US"/>
-        </w:rPr>
-        <w:t xml:space="preserve"> </w:t>
-      </w:r>
-      <w:r>
-        <w:rPr>
-          <w:lang w:eastAsia="en-US"/>
-        </w:rPr>
-        <w:t>c</w:t>
-      </w:r>
-      <w:r>
-        <w:rPr>
-          <w:lang w:eastAsia="en-US"/>
-        </w:rPr>
-        <w:t>es dernières sont : « w, x, c, v, b, n</w:t>
-      </w:r>
-      <w:r>
-        <w:rPr>
-          <w:lang w:eastAsia="en-US"/>
-        </w:rPr>
-        <w:t>, m</w:t>
-      </w:r>
-      <w:r>
-        <w:rPr>
-          <w:lang w:eastAsia="en-US"/>
-        </w:rPr>
-        <w:t xml:space="preserve"> </w:t>
-      </w:r>
-      <w:r>
-        <w:rPr>
-          <w:lang w:eastAsia="en-US"/>
-        </w:rPr>
-        <w:t>».</w:t>
-      </w:r>
     </w:p>
     <w:p>
       <w:pPr>
@@ -4639,86 +4953,61 @@
     </w:p>
     <w:p>
       <w:pPr>
-        <w:rPr>
-          <w:rStyle w:val="Titre2Car"/>
-          <w:lang w:eastAsia="en-US"/>
-        </w:rPr>
-      </w:pPr>
-      <w:bookmarkStart w:id="13" w:name="_Toc26516723"/>
-      <w:r>
-        <w:rPr>
-          <w:rStyle w:val="Titre2Car"/>
-          <w:lang w:eastAsia="en-US"/>
-        </w:rPr>
-        <w:t>S</w:t>
-      </w:r>
-      <w:r>
-        <w:rPr>
-          <w:rStyle w:val="Titre2Car"/>
-          <w:lang w:eastAsia="en-US"/>
-        </w:rPr>
-        <w:t>ituations gagnantes et perdantes</w:t>
-      </w:r>
-      <w:bookmarkEnd w:id="13"/>
+        <w:jc w:val="both"/>
+        <w:rPr>
+          <w:lang w:eastAsia="en-US"/>
+        </w:rPr>
+      </w:pPr>
     </w:p>
     <w:p>
       <w:pPr>
-        <w:rPr>
-          <w:lang w:eastAsia="en-US"/>
-        </w:rPr>
-      </w:pPr>
-      <w:r>
-        <w:rPr>
-          <w:lang w:eastAsia="en-US"/>
-        </w:rPr>
-        <w:t xml:space="preserve">Afin de gagner </w:t>
-      </w:r>
-      <w:r>
-        <w:rPr>
-          <w:lang w:eastAsia="en-US"/>
-        </w:rPr>
-        <w:t>la partie</w:t>
-      </w:r>
-      <w:r>
-        <w:rPr>
-          <w:lang w:eastAsia="en-US"/>
-        </w:rPr>
-        <w:t>, le joueur devra accéder et interagir avec chaque horloge dans un ordre bien précis afin de rétablir le temps</w:t>
-      </w:r>
-      <w:r>
-        <w:rPr>
-          <w:lang w:eastAsia="en-US"/>
-        </w:rPr>
-        <w:t xml:space="preserve"> </w:t>
-      </w:r>
-      <w:r>
-        <w:rPr>
-          <w:lang w:eastAsia="en-US"/>
-        </w:rPr>
-        <w:t>(</w:t>
-      </w:r>
-      <w:r>
-        <w:rPr>
-          <w:lang w:eastAsia="en-US"/>
-        </w:rPr>
-        <w:t>l</w:t>
-      </w:r>
-      <w:r>
-        <w:rPr>
-          <w:lang w:eastAsia="en-US"/>
-        </w:rPr>
-        <w:t>’horloge de bronze puis l’horloge d’argent et, enfin, l’horloge d’or).</w:t>
-      </w:r>
+        <w:jc w:val="both"/>
+        <w:rPr>
+          <w:lang w:eastAsia="en-US"/>
+        </w:rPr>
+      </w:pPr>
     </w:p>
     <w:p>
       <w:pPr>
-        <w:rPr>
-          <w:lang w:eastAsia="en-US"/>
-        </w:rPr>
-      </w:pPr>
+        <w:jc w:val="both"/>
+        <w:rPr>
+          <w:lang w:eastAsia="en-US"/>
+        </w:rPr>
+      </w:pPr>
+      <w:r>
+        <w:rPr>
+          <w:lang w:eastAsia="en-US"/>
+        </w:rPr>
+        <w:t xml:space="preserve">Si le joueur interagit avec la mauvaise horloge, il changera encore une fois de dimension. Cette dernière en revanche ne lui permettra pas de </w:t>
+      </w:r>
+      <w:r>
+        <w:rPr>
+          <w:lang w:eastAsia="en-US"/>
+        </w:rPr>
+        <w:t>retrouver la sienne. La partie sera terminé</w:t>
+      </w:r>
+      <w:r>
+        <w:rPr>
+          <w:lang w:eastAsia="en-US"/>
+        </w:rPr>
+        <w:t>e</w:t>
+      </w:r>
+      <w:r>
+        <w:rPr>
+          <w:lang w:eastAsia="en-US"/>
+        </w:rPr>
+        <w:t>.</w:t>
+      </w:r>
+      <w:r>
+        <w:rPr>
+          <w:lang w:eastAsia="en-US"/>
+        </w:rPr>
+        <w:t xml:space="preserve"> Interagir avec l’horloge piège entrainera la mort du joueur.</w:t>
+      </w:r>
     </w:p>
     <w:p>
       <w:pPr>
+        <w:jc w:val="both"/>
         <w:rPr>
           <w:lang w:eastAsia="en-US"/>
         </w:rPr>
@@ -4726,13 +5015,51 @@
     </w:p>
     <w:p>
       <w:pPr>
-        <w:rPr>
-          <w:lang w:eastAsia="en-US"/>
-        </w:rPr>
-      </w:pPr>
+        <w:jc w:val="both"/>
+        <w:rPr>
+          <w:lang w:eastAsia="en-US"/>
+        </w:rPr>
+      </w:pPr>
+      <w:r>
+        <w:rPr>
+          <w:lang w:eastAsia="en-US"/>
+        </w:rPr>
+        <w:t xml:space="preserve">La dimension dans laquelle le </w:t>
+      </w:r>
+      <w:r>
+        <w:rPr>
+          <w:lang w:eastAsia="en-US"/>
+        </w:rPr>
+        <w:t>héros</w:t>
+      </w:r>
+      <w:r>
+        <w:rPr>
+          <w:lang w:eastAsia="en-US"/>
+        </w:rPr>
+        <w:t xml:space="preserve"> s’est retrouvé se renouvelle chaque heure, c’est pour cela qu’il devra faire preuve de rapidité et d’efficacité afin de résoudre toutes les énigmes en moins d’une heure</w:t>
+      </w:r>
+      <w:r>
+        <w:rPr>
+          <w:lang w:eastAsia="en-US"/>
+        </w:rPr>
+        <w:t xml:space="preserve"> (1h dans le jeu correspond à 10 minutes réelles)</w:t>
+      </w:r>
+      <w:r>
+        <w:rPr>
+          <w:lang w:eastAsia="en-US"/>
+        </w:rPr>
+        <w:t>.</w:t>
+      </w:r>
+      <w:r>
+        <w:rPr>
+          <w:lang w:eastAsia="en-US"/>
+        </w:rPr>
+        <w:t xml:space="preserve"> </w:t>
+      </w:r>
     </w:p>
     <w:p>
       <w:pPr>
+        <w:jc w:val="both"/>
         <w:rPr>
           <w:lang w:eastAsia="en-US"/>
         </w:rPr>
@@ -4740,152 +5067,21 @@
     </w:p>
     <w:p>
       <w:pPr>
-        <w:rPr>
-          <w:lang w:eastAsia="en-US"/>
-        </w:rPr>
-      </w:pPr>
+        <w:jc w:val="both"/>
+        <w:rPr>
+          <w:lang w:eastAsia="en-US"/>
+        </w:rPr>
+      </w:pPr>
+      <w:r>
+        <w:rPr>
+          <w:lang w:eastAsia="en-US"/>
+        </w:rPr>
+        <w:t>La suite d’actions à effectuer afin de gagner est la suivante :</w:t>
+      </w:r>
     </w:p>
     <w:p>
       <w:pPr>
-        <w:rPr>
-          <w:lang w:eastAsia="en-US"/>
-        </w:rPr>
-      </w:pPr>
-      <w:r>
-        <w:rPr>
-          <w:lang w:eastAsia="en-US"/>
-        </w:rPr>
-        <w:t xml:space="preserve">Si le joueur interagit avec la mauvaise horloge, il changera encore une fois de dimension. Cette dernière en revanche ne lui permettra pas de </w:t>
-      </w:r>
-      <w:r>
-        <w:rPr>
-          <w:lang w:eastAsia="en-US"/>
-        </w:rPr>
-        <w:t>retrouver la sienne. La partie sera terminé</w:t>
-      </w:r>
-      <w:r>
-        <w:rPr>
-          <w:lang w:eastAsia="en-US"/>
-        </w:rPr>
-        <w:t>e</w:t>
-      </w:r>
-      <w:r>
-        <w:rPr>
-          <w:lang w:eastAsia="en-US"/>
-        </w:rPr>
-        <w:t>.</w:t>
-      </w:r>
-      <w:r>
-        <w:rPr>
-          <w:lang w:eastAsia="en-US"/>
-        </w:rPr>
-        <w:t xml:space="preserve"> Interagir avec l’horloge piège entrainera la mort du joueur.</w:t>
-      </w:r>
-    </w:p>
-    <w:p>
-      <w:pPr>
-        <w:rPr>
-          <w:lang w:eastAsia="en-US"/>
-        </w:rPr>
-      </w:pPr>
-    </w:p>
-    <w:p>
-      <w:pPr>
-        <w:rPr>
-          <w:lang w:eastAsia="en-US"/>
-        </w:rPr>
-      </w:pPr>
-    </w:p>
-    <w:p>
-      <w:pPr>
-        <w:rPr>
-          <w:lang w:eastAsia="en-US"/>
-        </w:rPr>
-      </w:pPr>
-    </w:p>
-    <w:p>
-      <w:pPr>
-        <w:rPr>
-          <w:lang w:eastAsia="en-US"/>
-        </w:rPr>
-      </w:pPr>
-      <w:r>
-        <w:rPr>
-          <w:lang w:eastAsia="en-US"/>
-        </w:rPr>
-        <w:t xml:space="preserve">La dimension dans laquelle le </w:t>
-      </w:r>
-      <w:r>
-        <w:rPr>
-          <w:lang w:eastAsia="en-US"/>
-        </w:rPr>
-        <w:t>héros</w:t>
-      </w:r>
-      <w:r>
-        <w:rPr>
-          <w:lang w:eastAsia="en-US"/>
-        </w:rPr>
-        <w:t xml:space="preserve"> s’est retrouvé se renouvelle chaque heure, c’est pour cela qu’il devra faire preuve de rapidité et d’efficacité afin de résoudre toutes les énigmes en moins d’une heure</w:t>
-      </w:r>
-      <w:r>
-        <w:rPr>
-          <w:lang w:eastAsia="en-US"/>
-        </w:rPr>
-        <w:t xml:space="preserve"> </w:t>
-      </w:r>
-      <w:r>
-        <w:rPr>
-          <w:lang w:eastAsia="en-US"/>
-        </w:rPr>
-        <w:t>(1h dans le jeu correspond à 10 minutes</w:t>
-      </w:r>
-      <w:r>
-        <w:rPr>
-          <w:lang w:eastAsia="en-US"/>
-        </w:rPr>
-        <w:t xml:space="preserve"> réelles</w:t>
-      </w:r>
-      <w:r>
-        <w:rPr>
-          <w:lang w:eastAsia="en-US"/>
-        </w:rPr>
-        <w:t>)</w:t>
-      </w:r>
-      <w:r>
-        <w:rPr>
-          <w:lang w:eastAsia="en-US"/>
-        </w:rPr>
-        <w:t>.</w:t>
-      </w:r>
-      <w:r>
-        <w:rPr>
-          <w:lang w:eastAsia="en-US"/>
-        </w:rPr>
-        <w:t xml:space="preserve"> </w:t>
-      </w:r>
-    </w:p>
-    <w:p>
-      <w:pPr>
-        <w:rPr>
-          <w:lang w:eastAsia="en-US"/>
-        </w:rPr>
-      </w:pPr>
-    </w:p>
-    <w:p>
-      <w:pPr>
-        <w:rPr>
-          <w:lang w:eastAsia="en-US"/>
-        </w:rPr>
-      </w:pPr>
-      <w:r>
-        <w:rPr>
-          <w:lang w:eastAsia="en-US"/>
-        </w:rPr>
-        <w:t>La suite d’actions à effectuer afin de gagner est la suivante :</w:t>
-      </w:r>
-    </w:p>
-    <w:p>
-      <w:pPr>
+        <w:jc w:val="both"/>
         <w:rPr>
           <w:lang w:eastAsia="en-US"/>
         </w:rPr>
@@ -5029,7 +5225,13 @@
         <w:t>ée</w:t>
       </w:r>
       <w:r>
-        <w:t xml:space="preserve"> par l’homme dans la salle</w:t>
+        <w:t xml:space="preserve"> par l’homme </w:t>
+      </w:r>
+      <w:r>
+        <w:t xml:space="preserve">présent </w:t>
+      </w:r>
+      <w:r>
+        <w:t>dans la salle</w:t>
       </w:r>
     </w:p>
     <w:p>
@@ -5094,17 +5296,15 @@
           <w:numId w:val="38"/>
         </w:numPr>
       </w:pPr>
-      <w:bookmarkStart w:id="14" w:name="_GoBack"/>
-      <w:bookmarkEnd w:id="14"/>
       <w:r>
         <w:t>Activer l’horloge d’or</w:t>
       </w:r>
     </w:p>
     <w:sectPr>
-      <w:headerReference w:type="default" r:id="rId30"/>
-      <w:footerReference w:type="default" r:id="rId31"/>
-      <w:headerReference w:type="first" r:id="rId32"/>
-      <w:footerReference w:type="first" r:id="rId33"/>
+      <w:headerReference w:type="default" r:id="rId32"/>
+      <w:footerReference w:type="default" r:id="rId33"/>
+      <w:headerReference w:type="first" r:id="rId34"/>
+      <w:footerReference w:type="first" r:id="rId35"/>
       <w:pgSz w:w="11906" w:h="16838"/>
       <w:pgMar w:top="1588" w:right="1191" w:bottom="1474" w:left="1814" w:header="624" w:footer="510" w:gutter="0"/>
       <w:pgNumType w:start="1"/>
@@ -5572,6 +5772,13 @@
           </w:rPr>
           <w:tab/>
         </w:r>
+        <w:r>
+          <w:rPr>
+            <w:noProof/>
+            <w:lang w:val="en-US" w:eastAsia="fr-FR"/>
+          </w:rPr>
+          <w:t>V1.6</w:t>
+        </w:r>
       </w:p>
     </w:sdtContent>
   </w:sdt>
@@ -5653,7 +5860,7 @@
               <wp:lineTo x="2606" y="0"/>
             </wp:wrapPolygon>
           </wp:wrapThrough>
-          <wp:docPr id="4" name="Picture 2" descr="Image associÃ©e">
+          <wp:docPr id="5" name="Picture 2" descr="Image associÃ©e">
             <a:extLst xmlns:a="http://schemas.openxmlformats.org/drawingml/2006/main">
               <a:ext uri="{FF2B5EF4-FFF2-40B4-BE49-F238E27FC236}">
                 <a16:creationId xmlns:a16="http://schemas.microsoft.com/office/drawing/2014/main" id="{94536263-BAEA-4850-97FC-FBBA7985B896}"/>
@@ -5758,6 +5965,14 @@
       <w:tab/>
       <w:t>Jeu d’aventure</w:t>
     </w:r>
+    <w:r>
+      <w:rPr>
+        <w:color w:val="262626" w:themeColor="text1" w:themeTint="D9"/>
+        <w:sz w:val="20"/>
+        <w:szCs w:val="20"/>
+      </w:rPr>
+      <w:t xml:space="preserve"> – Greg, mage du temps</w:t>
+    </w:r>
   </w:p>
   <w:p>
     <w:pPr>
@@ -5848,7 +6063,7 @@
               <wp:lineTo x="2606" y="0"/>
             </wp:wrapPolygon>
           </wp:wrapThrough>
-          <wp:docPr id="3074" name="Picture 2" descr="Image associÃ©e">
+          <wp:docPr id="6" name="Picture 2" descr="Image associÃ©e">
             <a:extLst xmlns:a="http://schemas.openxmlformats.org/drawingml/2006/main">
               <a:ext uri="{FF2B5EF4-FFF2-40B4-BE49-F238E27FC236}">
                 <a16:creationId xmlns:a16="http://schemas.microsoft.com/office/drawing/2014/main" id="{94536263-BAEA-4850-97FC-FBBA7985B896}"/>
@@ -12650,7 +12865,7 @@
 </file>
 
 <file path=customXml/itemProps1.xml><?xml version="1.0" encoding="utf-8"?>
-<ds:datastoreItem xmlns:ds="http://schemas.openxmlformats.org/officeDocument/2006/customXml" ds:itemID="{32EA3D51-BF75-4996-9151-CDE65FDF372A}">
+<ds:datastoreItem xmlns:ds="http://schemas.openxmlformats.org/officeDocument/2006/customXml" ds:itemID="{1D00D363-0860-43D6-B40C-21EAB3B17390}">
   <ds:schemaRefs>
     <ds:schemaRef ds:uri="http://schemas.openxmlformats.org/officeDocument/2006/bibliography"/>
   </ds:schemaRefs>

</xml_diff>

<commit_message>
verification et petites modifs
</commit_message>
<xml_diff>
--- a/2019_rendu1.docx
+++ b/2019_rendu1.docx
@@ -732,7 +732,13 @@
               <w:jc w:val="center"/>
             </w:pPr>
             <w:r>
-              <w:t xml:space="preserve">Amélioration de la carte globale, explication des déplacements du personnage. Ajout de </w:t>
+              <w:t>Amélioration de la carte globale, explication des déplacements du personnag</w:t>
+            </w:r>
+            <w:r>
+              <w:t>e</w:t>
+            </w:r>
+            <w:r>
+              <w:t xml:space="preserve"> Ajout de </w:t>
             </w:r>
             <w:r>
               <w:t>quatre</w:t>
@@ -1945,19 +1951,121 @@
         </w:rPr>
         <w:br w:type="page"/>
       </w:r>
-      <w:bookmarkStart w:id="5" w:name="_GoBack"/>
+    </w:p>
+    <w:p>
+      <w:pPr>
+        <w:pStyle w:val="Titre1"/>
+      </w:pPr>
+      <w:bookmarkStart w:id="5" w:name="_Toc26624304"/>
+      <w:r>
+        <w:lastRenderedPageBreak/>
+        <w:t>Scenario</w:t>
+      </w:r>
       <w:bookmarkEnd w:id="5"/>
     </w:p>
     <w:p>
       <w:pPr>
-        <w:pStyle w:val="Titre1"/>
-      </w:pPr>
-      <w:bookmarkStart w:id="6" w:name="_Toc26624304"/>
-      <w:r>
-        <w:lastRenderedPageBreak/>
-        <w:t>Scenario</w:t>
-      </w:r>
-      <w:bookmarkEnd w:id="6"/>
+        <w:jc w:val="both"/>
+        <w:rPr>
+          <w:lang w:eastAsia="en-US"/>
+        </w:rPr>
+      </w:pPr>
+      <w:r>
+        <w:rPr>
+          <w:lang w:eastAsia="en-US"/>
+        </w:rPr>
+        <w:t>Dans un monde parallèle, deux royaumes ennemis Timekeep (royaume du temps) et Soulsfort (royaume des âmes) sont en guerre. Cette dernière</w:t>
+      </w:r>
+      <w:r>
+        <w:rPr>
+          <w:lang w:eastAsia="en-US"/>
+        </w:rPr>
+        <w:t xml:space="preserve"> </w:t>
+      </w:r>
+      <w:r>
+        <w:rPr>
+          <w:lang w:eastAsia="en-US"/>
+        </w:rPr>
+        <w:t>est sur le point de prendre fin</w:t>
+      </w:r>
+      <w:r>
+        <w:rPr>
+          <w:lang w:eastAsia="en-US"/>
+        </w:rPr>
+        <w:t>.</w:t>
+      </w:r>
+      <w:r>
+        <w:rPr>
+          <w:lang w:eastAsia="en-US"/>
+        </w:rPr>
+        <w:t xml:space="preserve"> Soulsfort</w:t>
+      </w:r>
+      <w:r>
+        <w:rPr>
+          <w:lang w:eastAsia="en-US"/>
+        </w:rPr>
+        <w:t>,</w:t>
+      </w:r>
+      <w:r>
+        <w:rPr>
+          <w:lang w:eastAsia="en-US"/>
+        </w:rPr>
+        <w:t xml:space="preserve"> </w:t>
+      </w:r>
+      <w:r>
+        <w:rPr>
+          <w:lang w:eastAsia="en-US"/>
+        </w:rPr>
+        <w:t xml:space="preserve">étant </w:t>
+      </w:r>
+      <w:r>
+        <w:rPr>
+          <w:lang w:eastAsia="en-US"/>
+        </w:rPr>
+        <w:t>au bord de la défaite</w:t>
+      </w:r>
+      <w:r>
+        <w:rPr>
+          <w:lang w:eastAsia="en-US"/>
+        </w:rPr>
+        <w:t>,</w:t>
+      </w:r>
+      <w:r>
+        <w:rPr>
+          <w:lang w:eastAsia="en-US"/>
+        </w:rPr>
+        <w:t xml:space="preserve"> tente de retrancher ses forces dans la capitale. Un groupe de soldat</w:t>
+      </w:r>
+      <w:r>
+        <w:rPr>
+          <w:lang w:eastAsia="en-US"/>
+        </w:rPr>
+        <w:t>s</w:t>
+      </w:r>
+      <w:r>
+        <w:rPr>
+          <w:lang w:eastAsia="en-US"/>
+        </w:rPr>
+        <w:t xml:space="preserve"> est envoyé en éclaireur par Timekeep pour étudier les défenses de la capitale </w:t>
+      </w:r>
+      <w:r>
+        <w:rPr>
+          <w:lang w:eastAsia="en-US"/>
+        </w:rPr>
+        <w:t>ennemi</w:t>
+      </w:r>
+      <w:r>
+        <w:rPr>
+          <w:lang w:eastAsia="en-US"/>
+        </w:rPr>
+        <w:t>e</w:t>
+      </w:r>
+      <w:r>
+        <w:rPr>
+          <w:lang w:eastAsia="en-US"/>
+        </w:rPr>
+        <w:t>.</w:t>
+      </w:r>
     </w:p>
     <w:p>
       <w:pPr>
@@ -1966,102 +2074,6 @@
           <w:lang w:eastAsia="en-US"/>
         </w:rPr>
       </w:pPr>
-      <w:r>
-        <w:rPr>
-          <w:lang w:eastAsia="en-US"/>
-        </w:rPr>
-        <w:t>Dans un monde parallèle, deux royaumes ennemis Timekeep (royaume du temps) et Soulsfort (royaume des âmes) sont en guerre. Cette dernière</w:t>
-      </w:r>
-      <w:r>
-        <w:rPr>
-          <w:lang w:eastAsia="en-US"/>
-        </w:rPr>
-        <w:t xml:space="preserve"> </w:t>
-      </w:r>
-      <w:r>
-        <w:rPr>
-          <w:lang w:eastAsia="en-US"/>
-        </w:rPr>
-        <w:t>est sur le point de prendre fin</w:t>
-      </w:r>
-      <w:r>
-        <w:rPr>
-          <w:lang w:eastAsia="en-US"/>
-        </w:rPr>
-        <w:t>.</w:t>
-      </w:r>
-      <w:r>
-        <w:rPr>
-          <w:lang w:eastAsia="en-US"/>
-        </w:rPr>
-        <w:t xml:space="preserve"> Soulsfort</w:t>
-      </w:r>
-      <w:r>
-        <w:rPr>
-          <w:lang w:eastAsia="en-US"/>
-        </w:rPr>
-        <w:t>,</w:t>
-      </w:r>
-      <w:r>
-        <w:rPr>
-          <w:lang w:eastAsia="en-US"/>
-        </w:rPr>
-        <w:t xml:space="preserve"> </w:t>
-      </w:r>
-      <w:r>
-        <w:rPr>
-          <w:lang w:eastAsia="en-US"/>
-        </w:rPr>
-        <w:t xml:space="preserve">étant </w:t>
-      </w:r>
-      <w:r>
-        <w:rPr>
-          <w:lang w:eastAsia="en-US"/>
-        </w:rPr>
-        <w:t>au bord de la défaite</w:t>
-      </w:r>
-      <w:r>
-        <w:rPr>
-          <w:lang w:eastAsia="en-US"/>
-        </w:rPr>
-        <w:t>,</w:t>
-      </w:r>
-      <w:r>
-        <w:rPr>
-          <w:lang w:eastAsia="en-US"/>
-        </w:rPr>
-        <w:t xml:space="preserve"> tente de retrancher ses forces dans la capitale. Un groupe de soldat</w:t>
-      </w:r>
-      <w:r>
-        <w:rPr>
-          <w:lang w:eastAsia="en-US"/>
-        </w:rPr>
-        <w:t>s</w:t>
-      </w:r>
-      <w:r>
-        <w:rPr>
-          <w:lang w:eastAsia="en-US"/>
-        </w:rPr>
-        <w:t xml:space="preserve"> est envoyé en éclaireur par Timekeep pour étudier les défenses de la capitale </w:t>
-      </w:r>
-      <w:r>
-        <w:rPr>
-          <w:lang w:eastAsia="en-US"/>
-        </w:rPr>
-        <w:t>ennemi</w:t>
-      </w:r>
-      <w:r>
-        <w:rPr>
-          <w:lang w:eastAsia="en-US"/>
-        </w:rPr>
-        <w:t>e</w:t>
-      </w:r>
-      <w:r>
-        <w:rPr>
-          <w:lang w:eastAsia="en-US"/>
-        </w:rPr>
-        <w:t>.</w:t>
-      </w:r>
     </w:p>
     <w:p>
       <w:pPr>
@@ -2070,6 +2082,108 @@
           <w:lang w:eastAsia="en-US"/>
         </w:rPr>
       </w:pPr>
+      <w:r>
+        <w:rPr>
+          <w:lang w:eastAsia="en-US"/>
+        </w:rPr>
+        <w:t>Le héros est un mage du temps</w:t>
+      </w:r>
+      <w:r>
+        <w:rPr>
+          <w:lang w:eastAsia="en-US"/>
+        </w:rPr>
+        <w:t xml:space="preserve"> : </w:t>
+      </w:r>
+      <w:r>
+        <w:rPr>
+          <w:lang w:eastAsia="en-US"/>
+        </w:rPr>
+        <w:t>« </w:t>
+      </w:r>
+      <w:r>
+        <w:rPr>
+          <w:lang w:eastAsia="en-US"/>
+        </w:rPr>
+        <w:t>Greg</w:t>
+      </w:r>
+      <w:r>
+        <w:rPr>
+          <w:lang w:eastAsia="en-US"/>
+        </w:rPr>
+        <w:t>,</w:t>
+      </w:r>
+      <w:r>
+        <w:rPr>
+          <w:lang w:eastAsia="en-US"/>
+        </w:rPr>
+        <w:t xml:space="preserve"> </w:t>
+      </w:r>
+      <w:r>
+        <w:rPr>
+          <w:lang w:eastAsia="en-US"/>
+        </w:rPr>
+        <w:t>mage</w:t>
+      </w:r>
+      <w:r>
+        <w:rPr>
+          <w:lang w:eastAsia="en-US"/>
+        </w:rPr>
+        <w:t xml:space="preserve"> du temps</w:t>
+      </w:r>
+      <w:r>
+        <w:rPr>
+          <w:lang w:eastAsia="en-US"/>
+        </w:rPr>
+        <w:t> »</w:t>
+      </w:r>
+      <w:r>
+        <w:rPr>
+          <w:lang w:eastAsia="en-US"/>
+        </w:rPr>
+        <w:t>. Lors de cette mission qui devait être une routine,</w:t>
+      </w:r>
+      <w:r>
+        <w:rPr>
+          <w:lang w:eastAsia="en-US"/>
+        </w:rPr>
+        <w:t xml:space="preserve"> il se fait trahir et se retrouve dans une autre dimension temporelle. Le personnage principal</w:t>
+      </w:r>
+      <w:r>
+        <w:rPr>
+          <w:lang w:eastAsia="en-US"/>
+        </w:rPr>
+        <w:t xml:space="preserve">, </w:t>
+      </w:r>
+      <w:r>
+        <w:rPr>
+          <w:lang w:eastAsia="en-US"/>
+        </w:rPr>
+        <w:t>coincé dans cette dimension</w:t>
+      </w:r>
+      <w:r>
+        <w:rPr>
+          <w:lang w:eastAsia="en-US"/>
+        </w:rPr>
+        <w:t>,</w:t>
+      </w:r>
+      <w:r>
+        <w:rPr>
+          <w:lang w:eastAsia="en-US"/>
+        </w:rPr>
+        <w:t xml:space="preserve"> a une heure pour en sortir avant que ce nouveau monde </w:t>
+      </w:r>
+      <w:r>
+        <w:rPr>
+          <w:lang w:eastAsia="en-US"/>
+        </w:rPr>
+        <w:t xml:space="preserve">ne </w:t>
+      </w:r>
+      <w:r>
+        <w:rPr>
+          <w:lang w:eastAsia="en-US"/>
+        </w:rPr>
+        <w:t>s’effondre.</w:t>
+      </w:r>
     </w:p>
     <w:p>
       <w:pPr>
@@ -2078,108 +2192,6 @@
           <w:lang w:eastAsia="en-US"/>
         </w:rPr>
       </w:pPr>
-      <w:r>
-        <w:rPr>
-          <w:lang w:eastAsia="en-US"/>
-        </w:rPr>
-        <w:t>Le héros est un mage du temps</w:t>
-      </w:r>
-      <w:r>
-        <w:rPr>
-          <w:lang w:eastAsia="en-US"/>
-        </w:rPr>
-        <w:t xml:space="preserve"> : </w:t>
-      </w:r>
-      <w:r>
-        <w:rPr>
-          <w:lang w:eastAsia="en-US"/>
-        </w:rPr>
-        <w:t>« </w:t>
-      </w:r>
-      <w:r>
-        <w:rPr>
-          <w:lang w:eastAsia="en-US"/>
-        </w:rPr>
-        <w:t>Greg</w:t>
-      </w:r>
-      <w:r>
-        <w:rPr>
-          <w:lang w:eastAsia="en-US"/>
-        </w:rPr>
-        <w:t>,</w:t>
-      </w:r>
-      <w:r>
-        <w:rPr>
-          <w:lang w:eastAsia="en-US"/>
-        </w:rPr>
-        <w:t xml:space="preserve"> </w:t>
-      </w:r>
-      <w:r>
-        <w:rPr>
-          <w:lang w:eastAsia="en-US"/>
-        </w:rPr>
-        <w:t>mage</w:t>
-      </w:r>
-      <w:r>
-        <w:rPr>
-          <w:lang w:eastAsia="en-US"/>
-        </w:rPr>
-        <w:t xml:space="preserve"> du temps</w:t>
-      </w:r>
-      <w:r>
-        <w:rPr>
-          <w:lang w:eastAsia="en-US"/>
-        </w:rPr>
-        <w:t> »</w:t>
-      </w:r>
-      <w:r>
-        <w:rPr>
-          <w:lang w:eastAsia="en-US"/>
-        </w:rPr>
-        <w:t>. Lors de cette mission qui devait être une routine,</w:t>
-      </w:r>
-      <w:r>
-        <w:rPr>
-          <w:lang w:eastAsia="en-US"/>
-        </w:rPr>
-        <w:t xml:space="preserve"> il se fait trahir et se retrouve dans une autre dimension temporelle. Le personnage principal</w:t>
-      </w:r>
-      <w:r>
-        <w:rPr>
-          <w:lang w:eastAsia="en-US"/>
-        </w:rPr>
-        <w:t xml:space="preserve">, </w:t>
-      </w:r>
-      <w:r>
-        <w:rPr>
-          <w:lang w:eastAsia="en-US"/>
-        </w:rPr>
-        <w:t>coincé dans cette dimension</w:t>
-      </w:r>
-      <w:r>
-        <w:rPr>
-          <w:lang w:eastAsia="en-US"/>
-        </w:rPr>
-        <w:t>,</w:t>
-      </w:r>
-      <w:r>
-        <w:rPr>
-          <w:lang w:eastAsia="en-US"/>
-        </w:rPr>
-        <w:t xml:space="preserve"> a une heure pour en sortir avant que ce nouveau monde </w:t>
-      </w:r>
-      <w:r>
-        <w:rPr>
-          <w:lang w:eastAsia="en-US"/>
-        </w:rPr>
-        <w:t xml:space="preserve">ne </w:t>
-      </w:r>
-      <w:r>
-        <w:rPr>
-          <w:lang w:eastAsia="en-US"/>
-        </w:rPr>
-        <w:t>s’effondre.</w:t>
-      </w:r>
     </w:p>
     <w:p>
       <w:pPr>
@@ -2188,6 +2200,36 @@
           <w:lang w:eastAsia="en-US"/>
         </w:rPr>
       </w:pPr>
+      <w:r>
+        <w:rPr>
+          <w:lang w:eastAsia="en-US"/>
+        </w:rPr>
+        <w:t>Afin de s'échapper, il doit interagir avec des horloges pour retourner à son époque et</w:t>
+      </w:r>
+      <w:r>
+        <w:rPr>
+          <w:lang w:eastAsia="en-US"/>
+        </w:rPr>
+        <w:t xml:space="preserve"> ainsi</w:t>
+      </w:r>
+      <w:r>
+        <w:rPr>
+          <w:lang w:eastAsia="en-US"/>
+        </w:rPr>
+        <w:t xml:space="preserve"> retrouver </w:t>
+      </w:r>
+      <w:r>
+        <w:rPr>
+          <w:lang w:eastAsia="en-US"/>
+        </w:rPr>
+        <w:t>s</w:t>
+      </w:r>
+      <w:r>
+        <w:rPr>
+          <w:lang w:eastAsia="en-US"/>
+        </w:rPr>
+        <w:t>a liberté.</w:t>
+      </w:r>
     </w:p>
     <w:p>
       <w:pPr>
@@ -2200,98 +2242,60 @@
         <w:rPr>
           <w:lang w:eastAsia="en-US"/>
         </w:rPr>
-        <w:t>Afin de s'échapper, il doit interagir avec des horloges pour retourner à son époque et</w:t>
-      </w:r>
-      <w:r>
-        <w:rPr>
-          <w:lang w:eastAsia="en-US"/>
-        </w:rPr>
-        <w:t xml:space="preserve"> ainsi</w:t>
-      </w:r>
-      <w:r>
-        <w:rPr>
-          <w:lang w:eastAsia="en-US"/>
-        </w:rPr>
-        <w:t xml:space="preserve"> retrouver </w:t>
-      </w:r>
-      <w:r>
-        <w:rPr>
-          <w:lang w:eastAsia="en-US"/>
-        </w:rPr>
-        <w:t>s</w:t>
-      </w:r>
-      <w:r>
-        <w:rPr>
-          <w:lang w:eastAsia="en-US"/>
-        </w:rPr>
-        <w:t>a liberté.</w:t>
+        <w:t>Ce dernier a tout intérêt à ne pas échouer</w:t>
+      </w:r>
+      <w:r>
+        <w:rPr>
+          <w:lang w:eastAsia="en-US"/>
+        </w:rPr>
+        <w:t>,</w:t>
+      </w:r>
+      <w:r>
+        <w:rPr>
+          <w:lang w:eastAsia="en-US"/>
+        </w:rPr>
+        <w:t xml:space="preserve"> sinon</w:t>
+      </w:r>
+      <w:r>
+        <w:rPr>
+          <w:lang w:eastAsia="en-US"/>
+        </w:rPr>
+        <w:t xml:space="preserve"> </w:t>
+      </w:r>
+      <w:r>
+        <w:rPr>
+          <w:lang w:eastAsia="en-US"/>
+        </w:rPr>
+        <w:t>il s'effondrera avec cette dimension</w:t>
+      </w:r>
+      <w:r>
+        <w:rPr>
+          <w:lang w:eastAsia="en-US"/>
+        </w:rPr>
+        <w:t xml:space="preserve"> et</w:t>
+      </w:r>
+      <w:r>
+        <w:rPr>
+          <w:lang w:eastAsia="en-US"/>
+        </w:rPr>
+        <w:t xml:space="preserve"> disparaitra du temps et de l'histoire.</w:t>
       </w:r>
     </w:p>
     <w:p>
       <w:pPr>
-        <w:jc w:val="both"/>
-        <w:rPr>
-          <w:lang w:eastAsia="en-US"/>
-        </w:rPr>
-      </w:pPr>
-      <w:r>
-        <w:rPr>
-          <w:lang w:eastAsia="en-US"/>
-        </w:rPr>
-        <w:t>Ce dernier a tout intérêt à ne pas échouer</w:t>
-      </w:r>
-      <w:r>
-        <w:rPr>
-          <w:lang w:eastAsia="en-US"/>
-        </w:rPr>
-        <w:t>,</w:t>
-      </w:r>
-      <w:r>
-        <w:rPr>
-          <w:lang w:eastAsia="en-US"/>
-        </w:rPr>
-        <w:t xml:space="preserve"> sinon</w:t>
-      </w:r>
-      <w:r>
-        <w:rPr>
-          <w:lang w:eastAsia="en-US"/>
-        </w:rPr>
-        <w:t xml:space="preserve"> </w:t>
-      </w:r>
-      <w:r>
-        <w:rPr>
-          <w:lang w:eastAsia="en-US"/>
-        </w:rPr>
-        <w:t>il s'effondrera avec cette dimension</w:t>
-      </w:r>
-      <w:r>
-        <w:rPr>
-          <w:lang w:eastAsia="en-US"/>
-        </w:rPr>
-        <w:t xml:space="preserve"> et</w:t>
-      </w:r>
-      <w:r>
-        <w:rPr>
-          <w:lang w:eastAsia="en-US"/>
-        </w:rPr>
-        <w:t xml:space="preserve"> disparaitra du temps et de l'histoire.</w:t>
-      </w:r>
+        <w:rPr>
+          <w:lang w:eastAsia="en-US"/>
+        </w:rPr>
+      </w:pPr>
     </w:p>
     <w:p>
       <w:pPr>
         <w:rPr>
-          <w:lang w:eastAsia="en-US"/>
-        </w:rPr>
-      </w:pPr>
-    </w:p>
-    <w:p>
-      <w:pPr>
-        <w:rPr>
           <w:rStyle w:val="Titre2Car"/>
           <w:lang w:eastAsia="en-US"/>
         </w:rPr>
       </w:pPr>
-      <w:bookmarkStart w:id="7" w:name="_Toc26624305"/>
+      <w:bookmarkStart w:id="6" w:name="_Toc26624305"/>
       <w:r>
         <w:rPr>
           <w:rStyle w:val="Titre2Car"/>
@@ -2299,7 +2303,7 @@
         </w:rPr>
         <w:t>Carte, zones et personnage</w:t>
       </w:r>
-      <w:bookmarkEnd w:id="7"/>
+      <w:bookmarkEnd w:id="6"/>
     </w:p>
     <w:p>
       <w:pPr>
@@ -2355,11 +2359,11 @@
         <w:tblLook w:val="0480" w:firstRow="0" w:lastRow="0" w:firstColumn="1" w:lastColumn="0" w:noHBand="0" w:noVBand="1"/>
       </w:tblPr>
       <w:tblGrid>
-        <w:gridCol w:w="2895"/>
-        <w:gridCol w:w="1504"/>
-        <w:gridCol w:w="1280"/>
-        <w:gridCol w:w="1467"/>
-        <w:gridCol w:w="1754"/>
+        <w:gridCol w:w="2903"/>
+        <w:gridCol w:w="1502"/>
+        <w:gridCol w:w="1279"/>
+        <w:gridCol w:w="1465"/>
+        <w:gridCol w:w="1752"/>
       </w:tblGrid>
       <w:tr>
         <w:tc>
@@ -2401,7 +2405,7 @@
                 <v:shape id="_x0000_i1025" type="#_x0000_t75" style="width:133.5pt;height:83.25pt" o:ole="">
                   <v:imagedata r:id="rId10" o:title="" cropbottom="7980f"/>
                 </v:shape>
-                <o:OLEObject Type="Embed" ProgID="PBrush" ShapeID="_x0000_i1025" DrawAspect="Content" ObjectID="_1637237118" r:id="rId11"/>
+                <o:OLEObject Type="Embed" ProgID="PBrush" ShapeID="_x0000_i1025" DrawAspect="Content" ObjectID="_1637590746" r:id="rId11"/>
               </w:object>
             </w:r>
           </w:p>
@@ -2413,27 +2417,14 @@
             <w:r>
               <w:t xml:space="preserve">Figure </w:t>
             </w:r>
-            <w:r>
-              <w:fldChar w:fldCharType="begin"/>
-            </w:r>
-            <w:r>
-              <w:instrText xml:space="preserve"> SEQ Figure \* ARABIC </w:instrText>
-            </w:r>
-            <w:r>
-              <w:fldChar w:fldCharType="separate"/>
-            </w:r>
-            <w:r>
-              <w:rPr>
-                <w:noProof/>
-              </w:rPr>
-              <w:t>1</w:t>
-            </w:r>
-            <w:r>
-              <w:rPr>
-                <w:noProof/>
-              </w:rPr>
-              <w:fldChar w:fldCharType="end"/>
-            </w:r>
+            <w:fldSimple w:instr=" SEQ Figure \* ARABIC ">
+              <w:r>
+                <w:rPr>
+                  <w:noProof/>
+                </w:rPr>
+                <w:t>1</w:t>
+              </w:r>
+            </w:fldSimple>
             <w:r>
               <w:t xml:space="preserve"> : Carte du jeu</w:t>
             </w:r>
@@ -2465,7 +2456,7 @@
                 <v:shape id="_x0000_i1026" type="#_x0000_t75" style="width:43.5pt;height:67.5pt" o:ole="">
                   <v:imagedata r:id="rId12" o:title=""/>
                 </v:shape>
-                <o:OLEObject Type="Embed" ProgID="PBrush" ShapeID="_x0000_i1026" DrawAspect="Content" ObjectID="_1637237119" r:id="rId13"/>
+                <o:OLEObject Type="Embed" ProgID="PBrush" ShapeID="_x0000_i1026" DrawAspect="Content" ObjectID="_1637590747" r:id="rId13"/>
               </w:object>
             </w:r>
           </w:p>
@@ -2477,27 +2468,14 @@
             <w:r>
               <w:t xml:space="preserve">Figure </w:t>
             </w:r>
-            <w:r>
-              <w:fldChar w:fldCharType="begin"/>
-            </w:r>
-            <w:r>
-              <w:instrText xml:space="preserve"> SEQ Figure \* ARABIC </w:instrText>
-            </w:r>
-            <w:r>
-              <w:fldChar w:fldCharType="separate"/>
-            </w:r>
-            <w:r>
-              <w:rPr>
-                <w:noProof/>
-              </w:rPr>
-              <w:t>2</w:t>
-            </w:r>
-            <w:r>
-              <w:rPr>
-                <w:noProof/>
-              </w:rPr>
-              <w:fldChar w:fldCharType="end"/>
-            </w:r>
+            <w:fldSimple w:instr=" SEQ Figure \* ARABIC ">
+              <w:r>
+                <w:rPr>
+                  <w:noProof/>
+                </w:rPr>
+                <w:t>2</w:t>
+              </w:r>
+            </w:fldSimple>
             <w:r>
               <w:t xml:space="preserve"> : Personnage </w:t>
             </w:r>
@@ -2540,7 +2518,7 @@
                 <v:shape id="_x0000_i1027" type="#_x0000_t75" style="width:43.5pt;height:69.75pt" o:ole="">
                   <v:imagedata r:id="rId14" o:title=""/>
                 </v:shape>
-                <o:OLEObject Type="Embed" ProgID="PBrush" ShapeID="_x0000_i1027" DrawAspect="Content" ObjectID="_1637237120" r:id="rId15"/>
+                <o:OLEObject Type="Embed" ProgID="PBrush" ShapeID="_x0000_i1027" DrawAspect="Content" ObjectID="_1637590748" r:id="rId15"/>
               </w:object>
             </w:r>
           </w:p>
@@ -2552,27 +2530,14 @@
             <w:r>
               <w:t xml:space="preserve">Figure </w:t>
             </w:r>
-            <w:r>
-              <w:fldChar w:fldCharType="begin"/>
-            </w:r>
-            <w:r>
-              <w:instrText xml:space="preserve"> SEQ Figure \* ARABIC </w:instrText>
-            </w:r>
-            <w:r>
-              <w:fldChar w:fldCharType="separate"/>
-            </w:r>
-            <w:r>
-              <w:rPr>
-                <w:noProof/>
-              </w:rPr>
-              <w:t>3</w:t>
-            </w:r>
-            <w:r>
-              <w:rPr>
-                <w:noProof/>
-              </w:rPr>
-              <w:fldChar w:fldCharType="end"/>
-            </w:r>
+            <w:fldSimple w:instr=" SEQ Figure \* ARABIC ">
+              <w:r>
+                <w:rPr>
+                  <w:noProof/>
+                </w:rPr>
+                <w:t>3</w:t>
+              </w:r>
+            </w:fldSimple>
             <w:r>
               <w:t xml:space="preserve"> : </w:t>
             </w:r>
@@ -2613,7 +2578,7 @@
                 <v:shape id="_x0000_i1028" type="#_x0000_t75" style="width:45pt;height:70.5pt" o:ole="">
                   <v:imagedata r:id="rId16" o:title="" croptop="4840f"/>
                 </v:shape>
-                <o:OLEObject Type="Embed" ProgID="PBrush" ShapeID="_x0000_i1028" DrawAspect="Content" ObjectID="_1637237121" r:id="rId17"/>
+                <o:OLEObject Type="Embed" ProgID="PBrush" ShapeID="_x0000_i1028" DrawAspect="Content" ObjectID="_1637590749" r:id="rId17"/>
               </w:object>
             </w:r>
           </w:p>
@@ -2625,27 +2590,14 @@
             <w:r>
               <w:t xml:space="preserve">Figure </w:t>
             </w:r>
-            <w:r>
-              <w:fldChar w:fldCharType="begin"/>
-            </w:r>
-            <w:r>
-              <w:instrText xml:space="preserve"> SEQ Figure \* ARABIC </w:instrText>
-            </w:r>
-            <w:r>
-              <w:fldChar w:fldCharType="separate"/>
-            </w:r>
-            <w:r>
-              <w:rPr>
-                <w:noProof/>
-              </w:rPr>
-              <w:t>4</w:t>
-            </w:r>
-            <w:r>
-              <w:rPr>
-                <w:noProof/>
-              </w:rPr>
-              <w:fldChar w:fldCharType="end"/>
-            </w:r>
+            <w:fldSimple w:instr=" SEQ Figure \* ARABIC ">
+              <w:r>
+                <w:rPr>
+                  <w:noProof/>
+                </w:rPr>
+                <w:t>4</w:t>
+              </w:r>
+            </w:fldSimple>
             <w:r>
               <w:t xml:space="preserve"> : </w:t>
             </w:r>
@@ -2685,7 +2637,7 @@
                 <v:shape id="_x0000_i1029" type="#_x0000_t75" style="width:49.5pt;height:71.25pt" o:ole="">
                   <v:imagedata r:id="rId18" o:title=""/>
                 </v:shape>
-                <o:OLEObject Type="Embed" ProgID="PBrush" ShapeID="_x0000_i1029" DrawAspect="Content" ObjectID="_1637237122" r:id="rId19"/>
+                <o:OLEObject Type="Embed" ProgID="PBrush" ShapeID="_x0000_i1029" DrawAspect="Content" ObjectID="_1637590750" r:id="rId19"/>
               </w:object>
             </w:r>
           </w:p>
@@ -2698,27 +2650,14 @@
             <w:r>
               <w:t xml:space="preserve">Figure </w:t>
             </w:r>
-            <w:r>
-              <w:fldChar w:fldCharType="begin"/>
-            </w:r>
-            <w:r>
-              <w:instrText xml:space="preserve"> SEQ Figure \* ARABIC </w:instrText>
-            </w:r>
-            <w:r>
-              <w:fldChar w:fldCharType="separate"/>
-            </w:r>
-            <w:r>
-              <w:rPr>
-                <w:noProof/>
-              </w:rPr>
-              <w:t>5</w:t>
-            </w:r>
-            <w:r>
-              <w:rPr>
-                <w:noProof/>
-              </w:rPr>
-              <w:fldChar w:fldCharType="end"/>
-            </w:r>
+            <w:fldSimple w:instr=" SEQ Figure \* ARABIC ">
+              <w:r>
+                <w:rPr>
+                  <w:noProof/>
+                </w:rPr>
+                <w:t>5</w:t>
+              </w:r>
+            </w:fldSimple>
             <w:r>
               <w:t xml:space="preserve"> : </w:t>
             </w:r>
@@ -2752,7 +2691,7 @@
                 <v:shape id="_x0000_i1030" type="#_x0000_t75" style="width:134.25pt;height:99pt" o:ole="">
                   <v:imagedata r:id="rId20" o:title=""/>
                 </v:shape>
-                <o:OLEObject Type="Embed" ProgID="PBrush" ShapeID="_x0000_i1030" DrawAspect="Content" ObjectID="_1637237123" r:id="rId21"/>
+                <o:OLEObject Type="Embed" ProgID="PBrush" ShapeID="_x0000_i1030" DrawAspect="Content" ObjectID="_1637590751" r:id="rId21"/>
               </w:object>
             </w:r>
           </w:p>
@@ -2764,27 +2703,14 @@
             <w:r>
               <w:t xml:space="preserve">Figure </w:t>
             </w:r>
-            <w:r>
-              <w:fldChar w:fldCharType="begin"/>
-            </w:r>
-            <w:r>
-              <w:instrText xml:space="preserve"> SEQ Figure \* ARABIC </w:instrText>
-            </w:r>
-            <w:r>
-              <w:fldChar w:fldCharType="separate"/>
-            </w:r>
-            <w:r>
-              <w:rPr>
-                <w:noProof/>
-              </w:rPr>
-              <w:t>6</w:t>
-            </w:r>
-            <w:r>
-              <w:rPr>
-                <w:noProof/>
-              </w:rPr>
-              <w:fldChar w:fldCharType="end"/>
-            </w:r>
+            <w:fldSimple w:instr=" SEQ Figure \* ARABIC ">
+              <w:r>
+                <w:rPr>
+                  <w:noProof/>
+                </w:rPr>
+                <w:t>6</w:t>
+              </w:r>
+            </w:fldSimple>
             <w:r>
               <w:t xml:space="preserve"> : Carte avec direction et arrivé</w:t>
             </w:r>
@@ -2824,7 +2750,7 @@
                 <v:shape id="_x0000_i1031" type="#_x0000_t75" style="width:198pt;height:87pt" o:ole="">
                   <v:imagedata r:id="rId22" o:title=""/>
                 </v:shape>
-                <o:OLEObject Type="Embed" ProgID="PBrush" ShapeID="_x0000_i1031" DrawAspect="Content" ObjectID="_1637237124" r:id="rId23"/>
+                <o:OLEObject Type="Embed" ProgID="PBrush" ShapeID="_x0000_i1031" DrawAspect="Content" ObjectID="_1637590752" r:id="rId23"/>
               </w:object>
             </w:r>
           </w:p>
@@ -2839,27 +2765,14 @@
             <w:r>
               <w:t xml:space="preserve">Figure </w:t>
             </w:r>
-            <w:r>
-              <w:fldChar w:fldCharType="begin"/>
-            </w:r>
-            <w:r>
-              <w:instrText xml:space="preserve"> SEQ Figure \* ARABIC </w:instrText>
-            </w:r>
-            <w:r>
-              <w:fldChar w:fldCharType="separate"/>
-            </w:r>
-            <w:r>
-              <w:rPr>
-                <w:noProof/>
-              </w:rPr>
-              <w:t>7</w:t>
-            </w:r>
-            <w:r>
-              <w:rPr>
-                <w:noProof/>
-              </w:rPr>
-              <w:fldChar w:fldCharType="end"/>
-            </w:r>
+            <w:fldSimple w:instr=" SEQ Figure \* ARABIC ">
+              <w:r>
+                <w:rPr>
+                  <w:noProof/>
+                </w:rPr>
+                <w:t>7</w:t>
+              </w:r>
+            </w:fldSimple>
             <w:r>
               <w:t xml:space="preserve"> : </w:t>
             </w:r>
@@ -2887,8 +2800,8 @@
         <w:tblLook w:val="0480" w:firstRow="0" w:lastRow="0" w:firstColumn="1" w:lastColumn="0" w:noHBand="0" w:noVBand="1"/>
       </w:tblPr>
       <w:tblGrid>
-        <w:gridCol w:w="2895"/>
-        <w:gridCol w:w="6005"/>
+        <w:gridCol w:w="2903"/>
+        <w:gridCol w:w="5998"/>
       </w:tblGrid>
       <w:tr>
         <w:tc>
@@ -2902,10 +2815,10 @@
             </w:pPr>
             <w:r>
               <w:object w:dxaOrig="2670" w:dyaOrig="2340" w14:anchorId="5D16A02F">
-                <v:shape id="_x0000_i1048" type="#_x0000_t75" style="width:134.25pt;height:117pt" o:ole="">
+                <v:shape id="_x0000_i1032" type="#_x0000_t75" style="width:134.25pt;height:117pt" o:ole="">
                   <v:imagedata r:id="rId24" o:title=""/>
                 </v:shape>
-                <o:OLEObject Type="Embed" ProgID="PBrush" ShapeID="_x0000_i1048" DrawAspect="Content" ObjectID="_1637237125" r:id="rId25"/>
+                <o:OLEObject Type="Embed" ProgID="PBrush" ShapeID="_x0000_i1032" DrawAspect="Content" ObjectID="_1637590753" r:id="rId25"/>
               </w:object>
             </w:r>
           </w:p>
@@ -2917,27 +2830,14 @@
             <w:r>
               <w:t xml:space="preserve">Figure </w:t>
             </w:r>
-            <w:r>
-              <w:fldChar w:fldCharType="begin"/>
-            </w:r>
-            <w:r>
-              <w:instrText xml:space="preserve"> SEQ Figure \* ARABIC </w:instrText>
-            </w:r>
-            <w:r>
-              <w:fldChar w:fldCharType="separate"/>
-            </w:r>
-            <w:r>
-              <w:rPr>
-                <w:noProof/>
-              </w:rPr>
-              <w:t>8</w:t>
-            </w:r>
-            <w:r>
-              <w:rPr>
-                <w:noProof/>
-              </w:rPr>
-              <w:fldChar w:fldCharType="end"/>
-            </w:r>
+            <w:fldSimple w:instr=" SEQ Figure \* ARABIC ">
+              <w:r>
+                <w:rPr>
+                  <w:noProof/>
+                </w:rPr>
+                <w:t>8</w:t>
+              </w:r>
+            </w:fldSimple>
             <w:r>
               <w:t xml:space="preserve"> : </w:t>
             </w:r>
@@ -2963,10 +2863,10 @@
             </w:pPr>
             <w:r>
               <w:object w:dxaOrig="3960" w:dyaOrig="2265" w14:anchorId="39A1E21B">
-                <v:shape id="_x0000_i1049" type="#_x0000_t75" style="width:198.75pt;height:113.25pt" o:ole="">
+                <v:shape id="_x0000_i1033" type="#_x0000_t75" style="width:198.75pt;height:113.25pt" o:ole="">
                   <v:imagedata r:id="rId26" o:title=""/>
                 </v:shape>
-                <o:OLEObject Type="Embed" ProgID="PBrush" ShapeID="_x0000_i1049" DrawAspect="Content" ObjectID="_1637237126" r:id="rId27"/>
+                <o:OLEObject Type="Embed" ProgID="PBrush" ShapeID="_x0000_i1033" DrawAspect="Content" ObjectID="_1637590754" r:id="rId27"/>
               </w:object>
             </w:r>
           </w:p>
@@ -2978,27 +2878,14 @@
             <w:r>
               <w:t xml:space="preserve">Figure </w:t>
             </w:r>
-            <w:r>
-              <w:fldChar w:fldCharType="begin"/>
-            </w:r>
-            <w:r>
-              <w:instrText xml:space="preserve"> SEQ Figure \* ARABIC </w:instrText>
-            </w:r>
-            <w:r>
-              <w:fldChar w:fldCharType="separate"/>
-            </w:r>
-            <w:r>
-              <w:rPr>
-                <w:noProof/>
-              </w:rPr>
-              <w:t>9</w:t>
-            </w:r>
-            <w:r>
-              <w:rPr>
-                <w:noProof/>
-              </w:rPr>
-              <w:fldChar w:fldCharType="end"/>
-            </w:r>
+            <w:fldSimple w:instr=" SEQ Figure \* ARABIC ">
+              <w:r>
+                <w:rPr>
+                  <w:noProof/>
+                </w:rPr>
+                <w:t>9</w:t>
+              </w:r>
+            </w:fldSimple>
             <w:r>
               <w:t xml:space="preserve"> : Personnage qui change de zone</w:t>
             </w:r>
@@ -3017,10 +2904,10 @@
             </w:pPr>
             <w:r>
               <w:object w:dxaOrig="2670" w:dyaOrig="2280" w14:anchorId="1B77E916">
-                <v:shape id="_x0000_i1050" type="#_x0000_t75" style="width:134.25pt;height:114pt" o:ole="">
+                <v:shape id="_x0000_i1034" type="#_x0000_t75" style="width:134.25pt;height:114pt" o:ole="">
                   <v:imagedata r:id="rId28" o:title=""/>
                 </v:shape>
-                <o:OLEObject Type="Embed" ProgID="PBrush" ShapeID="_x0000_i1050" DrawAspect="Content" ObjectID="_1637237127" r:id="rId29"/>
+                <o:OLEObject Type="Embed" ProgID="PBrush" ShapeID="_x0000_i1034" DrawAspect="Content" ObjectID="_1637590755" r:id="rId29"/>
               </w:object>
             </w:r>
           </w:p>
@@ -3032,27 +2919,14 @@
             <w:r>
               <w:t xml:space="preserve">Figure </w:t>
             </w:r>
-            <w:r>
-              <w:fldChar w:fldCharType="begin"/>
-            </w:r>
-            <w:r>
-              <w:instrText xml:space="preserve"> SEQ Figure \* ARABIC </w:instrText>
-            </w:r>
-            <w:r>
-              <w:fldChar w:fldCharType="separate"/>
-            </w:r>
-            <w:r>
-              <w:rPr>
-                <w:noProof/>
-              </w:rPr>
-              <w:t>10</w:t>
-            </w:r>
-            <w:r>
-              <w:rPr>
-                <w:noProof/>
-              </w:rPr>
-              <w:fldChar w:fldCharType="end"/>
-            </w:r>
+            <w:fldSimple w:instr=" SEQ Figure \* ARABIC ">
+              <w:r>
+                <w:rPr>
+                  <w:noProof/>
+                </w:rPr>
+                <w:t>10</w:t>
+              </w:r>
+            </w:fldSimple>
             <w:r>
               <w:t xml:space="preserve"> : Carte avec arrivé</w:t>
             </w:r>
@@ -3075,10 +2949,10 @@
             </w:pPr>
             <w:r>
               <w:object w:dxaOrig="3960" w:dyaOrig="2265" w14:anchorId="4107ED18">
-                <v:shape id="_x0000_i1051" type="#_x0000_t75" style="width:198.75pt;height:113.25pt" o:ole="">
+                <v:shape id="_x0000_i1035" type="#_x0000_t75" style="width:198.75pt;height:113.25pt" o:ole="">
                   <v:imagedata r:id="rId30" o:title=""/>
                 </v:shape>
-                <o:OLEObject Type="Embed" ProgID="PBrush" ShapeID="_x0000_i1051" DrawAspect="Content" ObjectID="_1637237128" r:id="rId31"/>
+                <o:OLEObject Type="Embed" ProgID="PBrush" ShapeID="_x0000_i1035" DrawAspect="Content" ObjectID="_1637590756" r:id="rId31"/>
               </w:object>
             </w:r>
           </w:p>
@@ -3090,27 +2964,14 @@
             <w:r>
               <w:t xml:space="preserve">Figure </w:t>
             </w:r>
-            <w:r>
-              <w:fldChar w:fldCharType="begin"/>
-            </w:r>
-            <w:r>
-              <w:instrText xml:space="preserve"> SEQ Figure \* ARABIC </w:instrText>
-            </w:r>
-            <w:r>
-              <w:fldChar w:fldCharType="separate"/>
-            </w:r>
-            <w:r>
-              <w:rPr>
-                <w:noProof/>
-              </w:rPr>
-              <w:t>11</w:t>
-            </w:r>
-            <w:r>
-              <w:rPr>
-                <w:noProof/>
-              </w:rPr>
-              <w:fldChar w:fldCharType="end"/>
-            </w:r>
+            <w:fldSimple w:instr=" SEQ Figure \* ARABIC ">
+              <w:r>
+                <w:rPr>
+                  <w:noProof/>
+                </w:rPr>
+                <w:t>11</w:t>
+              </w:r>
+            </w:fldSimple>
             <w:r>
               <w:t xml:space="preserve"> : Personnage qui rentre dans une zone</w:t>
             </w:r>
@@ -3149,7 +3010,7 @@
           <w:lang w:eastAsia="en-US"/>
         </w:rPr>
       </w:pPr>
-      <w:bookmarkStart w:id="8" w:name="_Toc26624306"/>
+      <w:bookmarkStart w:id="7" w:name="_Toc26624306"/>
       <w:r>
         <w:rPr>
           <w:rStyle w:val="Titre2Car"/>
@@ -3164,13 +3025,13 @@
         </w:rPr>
         <w:t>léments et conteneurs</w:t>
       </w:r>
-      <w:bookmarkEnd w:id="8"/>
+      <w:bookmarkEnd w:id="7"/>
     </w:p>
     <w:p>
       <w:pPr>
         <w:pStyle w:val="Titre3"/>
       </w:pPr>
-      <w:bookmarkStart w:id="9" w:name="_Toc26624307"/>
+      <w:bookmarkStart w:id="8" w:name="_Toc26624307"/>
       <w:r>
         <w:rPr>
           <w:rStyle w:val="Titre2Car"/>
@@ -3181,7 +3042,7 @@
         </w:rPr>
         <w:t>Horloges</w:t>
       </w:r>
-      <w:bookmarkEnd w:id="9"/>
+      <w:bookmarkEnd w:id="8"/>
     </w:p>
     <w:p>
       <w:pPr>
@@ -3671,7 +3532,7 @@
           <w:szCs w:val="24"/>
         </w:rPr>
       </w:pPr>
-      <w:bookmarkStart w:id="10" w:name="_Toc26624308"/>
+      <w:bookmarkStart w:id="9" w:name="_Toc26624308"/>
       <w:r>
         <w:rPr>
           <w:rStyle w:val="Titre2Car"/>
@@ -3712,7 +3573,7 @@
         </w:rPr>
         <w:t xml:space="preserve"> (PNJ)</w:t>
       </w:r>
-      <w:bookmarkEnd w:id="10"/>
+      <w:bookmarkEnd w:id="9"/>
     </w:p>
     <w:p>
       <w:pPr>
@@ -3988,6 +3849,13 @@
               <w:t>l’horloge de bronze</w:t>
             </w:r>
           </w:p>
+          <w:p>
+            <w:pPr>
+              <w:rPr>
+                <w:lang w:eastAsia="en-US"/>
+              </w:rPr>
+            </w:pPr>
+          </w:p>
         </w:tc>
       </w:tr>
       <w:tr>
@@ -4252,11 +4120,11 @@
       <w:pPr>
         <w:pStyle w:val="Titre2"/>
       </w:pPr>
-      <w:bookmarkStart w:id="11" w:name="_Toc26624309"/>
+      <w:bookmarkStart w:id="10" w:name="_Toc26624309"/>
       <w:r>
         <w:t>Énigmes</w:t>
       </w:r>
-      <w:bookmarkEnd w:id="11"/>
+      <w:bookmarkEnd w:id="10"/>
     </w:p>
     <w:p>
       <w:pPr>
@@ -4556,7 +4424,6 @@
           <w:bCs/>
           <w:lang w:eastAsia="en-US"/>
         </w:rPr>
-        <w:lastRenderedPageBreak/>
         <w:t>Énigme 3</w:t>
       </w:r>
       <w:r>
@@ -4819,7 +4686,7 @@
           <w:lang w:eastAsia="en-US"/>
         </w:rPr>
       </w:pPr>
-      <w:bookmarkStart w:id="12" w:name="_Toc26624310"/>
+      <w:bookmarkStart w:id="11" w:name="_Toc26624310"/>
       <w:r>
         <w:rPr>
           <w:rStyle w:val="Titre2Car"/>
@@ -4833,6 +4700,118 @@
           <w:lang w:eastAsia="en-US"/>
         </w:rPr>
         <w:t>ièges</w:t>
+      </w:r>
+      <w:bookmarkEnd w:id="11"/>
+    </w:p>
+    <w:p>
+      <w:pPr>
+        <w:jc w:val="both"/>
+        <w:rPr>
+          <w:lang w:eastAsia="en-US"/>
+        </w:rPr>
+      </w:pPr>
+      <w:r>
+        <w:rPr>
+          <w:lang w:eastAsia="en-US"/>
+        </w:rPr>
+        <w:t>Une des pièces contiendra une horloge qui est censé</w:t>
+      </w:r>
+      <w:r>
+        <w:rPr>
+          <w:lang w:eastAsia="en-US"/>
+        </w:rPr>
+        <w:t>e</w:t>
+      </w:r>
+      <w:r>
+        <w:rPr>
+          <w:lang w:eastAsia="en-US"/>
+        </w:rPr>
+        <w:t xml:space="preserve"> permettre au joueur de retrouver sa dimension temporelle très simplement, sans objet à trouver et sans énigme à résoudre. Évidemment cela n’est pas aussi simple. S’il interagit avec cette dernière, il détruira totalement l’espace-temps dans lequel il se situe et mourra.</w:t>
+      </w:r>
+    </w:p>
+    <w:p>
+      <w:pPr>
+        <w:jc w:val="both"/>
+        <w:rPr>
+          <w:lang w:eastAsia="en-US"/>
+        </w:rPr>
+      </w:pPr>
+    </w:p>
+    <w:p>
+      <w:pPr>
+        <w:jc w:val="both"/>
+        <w:rPr>
+          <w:lang w:eastAsia="en-US"/>
+        </w:rPr>
+      </w:pPr>
+      <w:r>
+        <w:rPr>
+          <w:lang w:eastAsia="en-US"/>
+        </w:rPr>
+        <w:t xml:space="preserve">Pour l’énigme finale, deux </w:t>
+      </w:r>
+      <w:r>
+        <w:rPr>
+          <w:lang w:eastAsia="en-US"/>
+        </w:rPr>
+        <w:t>PNJ</w:t>
+      </w:r>
+      <w:r>
+        <w:rPr>
+          <w:lang w:eastAsia="en-US"/>
+        </w:rPr>
+        <w:t xml:space="preserve"> proposeront une énigme. Une d’entre-elles </w:t>
+      </w:r>
+      <w:r>
+        <w:rPr>
+          <w:lang w:eastAsia="en-US"/>
+        </w:rPr>
+        <w:t xml:space="preserve">ne sera pas la bonne énigme </w:t>
+      </w:r>
+      <w:r>
+        <w:rPr>
+          <w:lang w:eastAsia="en-US"/>
+        </w:rPr>
+        <w:t xml:space="preserve">et ne permettra pas au joueur de gagner les items nécessaires pour activer l’horloge d’or. Il pourra cependant répondre à l’autre énigme. </w:t>
+      </w:r>
+      <w:r>
+        <w:rPr>
+          <w:lang w:eastAsia="en-US"/>
+        </w:rPr>
+        <w:t>Le temps restant sera réduit d’une minute.</w:t>
+      </w:r>
+    </w:p>
+    <w:p>
+      <w:pPr>
+        <w:jc w:val="both"/>
+        <w:rPr>
+          <w:rStyle w:val="Titre2Car"/>
+          <w:lang w:eastAsia="en-US"/>
+        </w:rPr>
+      </w:pPr>
+    </w:p>
+    <w:p>
+      <w:pPr>
+        <w:jc w:val="both"/>
+        <w:rPr>
+          <w:rStyle w:val="Titre2Car"/>
+          <w:lang w:eastAsia="en-US"/>
+        </w:rPr>
+      </w:pPr>
+      <w:bookmarkStart w:id="12" w:name="_Toc26624311"/>
+      <w:r>
+        <w:rPr>
+          <w:rStyle w:val="Titre2Car"/>
+          <w:lang w:eastAsia="en-US"/>
+        </w:rPr>
+        <w:t>C</w:t>
+      </w:r>
+      <w:r>
+        <w:rPr>
+          <w:rStyle w:val="Titre2Car"/>
+          <w:lang w:eastAsia="en-US"/>
+        </w:rPr>
+        <w:t>ommandes</w:t>
       </w:r>
       <w:bookmarkEnd w:id="12"/>
     </w:p>
@@ -4847,19 +4826,67 @@
         <w:rPr>
           <w:lang w:eastAsia="en-US"/>
         </w:rPr>
-        <w:t>Une des pièces contiendra une horloge qui est censé</w:t>
-      </w:r>
-      <w:r>
-        <w:rPr>
-          <w:lang w:eastAsia="en-US"/>
-        </w:rPr>
-        <w:t>e</w:t>
-      </w:r>
-      <w:r>
-        <w:rPr>
-          <w:lang w:eastAsia="en-US"/>
-        </w:rPr>
-        <w:t xml:space="preserve"> permettre au joueur de retrouver sa dimension temporelle très simplement, sans objet à trouver et sans énigme à résoudre. Évidemment cela n’est pas aussi simple. S’il interagit avec cette dernière, il détruira totalement l’espace-temps dans lequel il se situe et mourra.</w:t>
+        <w:t>Le joueur pourra utiliser les touches « </w:t>
+      </w:r>
+      <w:r>
+        <w:rPr>
+          <w:lang w:eastAsia="en-US"/>
+        </w:rPr>
+        <w:t>z, q, d</w:t>
+      </w:r>
+      <w:r>
+        <w:rPr>
+          <w:lang w:eastAsia="en-US"/>
+        </w:rPr>
+        <w:t xml:space="preserve"> </w:t>
+      </w:r>
+      <w:r>
+        <w:rPr>
+          <w:lang w:eastAsia="en-US"/>
+        </w:rPr>
+        <w:t>»</w:t>
+      </w:r>
+      <w:r>
+        <w:rPr>
+          <w:lang w:eastAsia="en-US"/>
+        </w:rPr>
+        <w:t xml:space="preserve">. La touche « z » permettra d’interagir avec les portes et les horloges. </w:t>
+      </w:r>
+      <w:r>
+        <w:rPr>
+          <w:lang w:eastAsia="en-US"/>
+        </w:rPr>
+        <w:t xml:space="preserve">Les touches </w:t>
+      </w:r>
+      <w:r>
+        <w:rPr>
+          <w:lang w:eastAsia="en-US"/>
+        </w:rPr>
+        <w:t>«</w:t>
+      </w:r>
+      <w:r>
+        <w:rPr>
+          <w:lang w:eastAsia="en-US"/>
+        </w:rPr>
+        <w:t xml:space="preserve"> </w:t>
+      </w:r>
+      <w:r>
+        <w:rPr>
+          <w:lang w:eastAsia="en-US"/>
+        </w:rPr>
+        <w:t>q</w:t>
+      </w:r>
+      <w:r>
+        <w:rPr>
+          <w:lang w:eastAsia="en-US"/>
+        </w:rPr>
+        <w:t xml:space="preserve"> </w:t>
+      </w:r>
+      <w:r>
+        <w:rPr>
+          <w:lang w:eastAsia="en-US"/>
+        </w:rPr>
+        <w:t>» et « d » permettront de se déplacer à gauche et à droite.</w:t>
       </w:r>
     </w:p>
     <w:p>
@@ -4869,6 +4896,66 @@
           <w:lang w:eastAsia="en-US"/>
         </w:rPr>
       </w:pPr>
+      <w:r>
+        <w:rPr>
+          <w:lang w:eastAsia="en-US"/>
+        </w:rPr>
+        <w:t>Pour utiliser les différents items de son inventaire, des touches seront indiqué</w:t>
+      </w:r>
+      <w:r>
+        <w:rPr>
+          <w:lang w:eastAsia="en-US"/>
+        </w:rPr>
+        <w:t>e</w:t>
+      </w:r>
+      <w:r>
+        <w:rPr>
+          <w:lang w:eastAsia="en-US"/>
+        </w:rPr>
+        <w:t>s dans le jeu</w:t>
+      </w:r>
+      <w:r>
+        <w:rPr>
+          <w:lang w:eastAsia="en-US"/>
+        </w:rPr>
+        <w:t>,</w:t>
+      </w:r>
+      <w:r>
+        <w:rPr>
+          <w:lang w:eastAsia="en-US"/>
+        </w:rPr>
+        <w:t xml:space="preserve"> </w:t>
+      </w:r>
+      <w:r>
+        <w:rPr>
+          <w:lang w:eastAsia="en-US"/>
+        </w:rPr>
+        <w:t>c</w:t>
+      </w:r>
+      <w:r>
+        <w:rPr>
+          <w:lang w:eastAsia="en-US"/>
+        </w:rPr>
+        <w:t>es dernières sont : « w, x, c, v, b, n</w:t>
+      </w:r>
+      <w:r>
+        <w:rPr>
+          <w:lang w:eastAsia="en-US"/>
+        </w:rPr>
+        <w:t>, m</w:t>
+      </w:r>
+      <w:r>
+        <w:rPr>
+          <w:lang w:eastAsia="en-US"/>
+        </w:rPr>
+        <w:t xml:space="preserve"> </w:t>
+      </w:r>
+      <w:r>
+        <w:rPr>
+          <w:lang w:eastAsia="en-US"/>
+        </w:rPr>
+        <w:t>».</w:t>
+      </w:r>
     </w:p>
     <w:p>
       <w:pPr>
@@ -4877,42 +4964,6 @@
           <w:lang w:eastAsia="en-US"/>
         </w:rPr>
       </w:pPr>
-      <w:r>
-        <w:rPr>
-          <w:lang w:eastAsia="en-US"/>
-        </w:rPr>
-        <w:t xml:space="preserve">Pour l’énigme finale, deux </w:t>
-      </w:r>
-      <w:r>
-        <w:rPr>
-          <w:lang w:eastAsia="en-US"/>
-        </w:rPr>
-        <w:t>PNJ</w:t>
-      </w:r>
-      <w:r>
-        <w:rPr>
-          <w:lang w:eastAsia="en-US"/>
-        </w:rPr>
-        <w:t xml:space="preserve"> proposeront une énigme. Une d’entre-elles </w:t>
-      </w:r>
-      <w:r>
-        <w:rPr>
-          <w:lang w:eastAsia="en-US"/>
-        </w:rPr>
-        <w:t xml:space="preserve">ne sera pas la bonne énigme </w:t>
-      </w:r>
-      <w:r>
-        <w:rPr>
-          <w:lang w:eastAsia="en-US"/>
-        </w:rPr>
-        <w:t xml:space="preserve">et ne permettra pas au joueur de gagner les items nécessaires pour activer l’horloge d’or. Il pourra cependant répondre à l’autre énigme. </w:t>
-      </w:r>
-      <w:r>
-        <w:rPr>
-          <w:lang w:eastAsia="en-US"/>
-        </w:rPr>
-        <w:t>Le temps restant sera réduit d’une minute.</w:t>
-      </w:r>
     </w:p>
     <w:p>
       <w:pPr>
@@ -4922,29 +4973,20 @@
           <w:lang w:eastAsia="en-US"/>
         </w:rPr>
       </w:pPr>
-    </w:p>
-    <w:p>
-      <w:pPr>
-        <w:jc w:val="both"/>
+      <w:bookmarkStart w:id="13" w:name="_Toc26624312"/>
+      <w:r>
         <w:rPr>
           <w:rStyle w:val="Titre2Car"/>
           <w:lang w:eastAsia="en-US"/>
         </w:rPr>
-      </w:pPr>
-      <w:bookmarkStart w:id="13" w:name="_Toc26624311"/>
+        <w:t>S</w:t>
+      </w:r>
       <w:r>
         <w:rPr>
           <w:rStyle w:val="Titre2Car"/>
           <w:lang w:eastAsia="en-US"/>
         </w:rPr>
-        <w:t>C</w:t>
-      </w:r>
-      <w:r>
-        <w:rPr>
-          <w:rStyle w:val="Titre2Car"/>
-          <w:lang w:eastAsia="en-US"/>
-        </w:rPr>
-        <w:t>ommandes</w:t>
+        <w:t>ituations gagnantes et perdantes</w:t>
       </w:r>
       <w:bookmarkEnd w:id="13"/>
     </w:p>
@@ -4959,140 +5001,36 @@
         <w:rPr>
           <w:lang w:eastAsia="en-US"/>
         </w:rPr>
-        <w:t>Le joueur pourra utiliser les touches « </w:t>
-      </w:r>
-      <w:r>
-        <w:rPr>
-          <w:lang w:eastAsia="en-US"/>
-        </w:rPr>
-        <w:t>z, q, d</w:t>
-      </w:r>
-      <w:r>
-        <w:rPr>
-          <w:lang w:eastAsia="en-US"/>
-        </w:rPr>
-        <w:t xml:space="preserve"> </w:t>
-      </w:r>
-      <w:r>
-        <w:rPr>
-          <w:lang w:eastAsia="en-US"/>
-        </w:rPr>
-        <w:t>»</w:t>
-      </w:r>
-      <w:r>
-        <w:rPr>
-          <w:lang w:eastAsia="en-US"/>
-        </w:rPr>
-        <w:t xml:space="preserve">. La touche « z » permettra d’interagir avec les portes et les horloges. </w:t>
-      </w:r>
-      <w:r>
-        <w:rPr>
-          <w:lang w:eastAsia="en-US"/>
-        </w:rPr>
-        <w:t xml:space="preserve">Les touches </w:t>
-      </w:r>
-      <w:r>
-        <w:rPr>
-          <w:lang w:eastAsia="en-US"/>
-        </w:rPr>
-        <w:t>«</w:t>
-      </w:r>
-      <w:r>
-        <w:rPr>
-          <w:lang w:eastAsia="en-US"/>
-        </w:rPr>
-        <w:t xml:space="preserve"> </w:t>
-      </w:r>
-      <w:r>
-        <w:rPr>
-          <w:lang w:eastAsia="en-US"/>
-        </w:rPr>
-        <w:t>q</w:t>
-      </w:r>
-      <w:r>
-        <w:rPr>
-          <w:lang w:eastAsia="en-US"/>
-        </w:rPr>
-        <w:t xml:space="preserve"> </w:t>
-      </w:r>
-      <w:r>
-        <w:rPr>
-          <w:lang w:eastAsia="en-US"/>
-        </w:rPr>
-        <w:t>» et « d » permettront de se déplacer à gauche et à droite.</w:t>
+        <w:t xml:space="preserve">Afin de gagner </w:t>
+      </w:r>
+      <w:r>
+        <w:rPr>
+          <w:lang w:eastAsia="en-US"/>
+        </w:rPr>
+        <w:t>la partie</w:t>
+      </w:r>
+      <w:r>
+        <w:rPr>
+          <w:lang w:eastAsia="en-US"/>
+        </w:rPr>
+        <w:t>, le joueur devra accéder et interagir avec chaque horloge dans un ordre bien précis afin de rétablir le temps</w:t>
+      </w:r>
+      <w:r>
+        <w:rPr>
+          <w:lang w:eastAsia="en-US"/>
+        </w:rPr>
+        <w:t xml:space="preserve"> (l’horloge de bronze puis l’horloge d’argent et, enfin, l’horloge d’or).</w:t>
       </w:r>
     </w:p>
     <w:p>
       <w:pPr>
-        <w:jc w:val="both"/>
-        <w:rPr>
-          <w:lang w:eastAsia="en-US"/>
-        </w:rPr>
-      </w:pPr>
-      <w:r>
-        <w:rPr>
-          <w:lang w:eastAsia="en-US"/>
-        </w:rPr>
-        <w:t>Pour utiliser les différents items de son inventaire, des touches seront indiqué</w:t>
-      </w:r>
-      <w:r>
-        <w:rPr>
-          <w:lang w:eastAsia="en-US"/>
-        </w:rPr>
-        <w:t>e</w:t>
-      </w:r>
-      <w:r>
-        <w:rPr>
-          <w:lang w:eastAsia="en-US"/>
-        </w:rPr>
-        <w:t>s dans le jeu</w:t>
-      </w:r>
-      <w:r>
-        <w:rPr>
-          <w:lang w:eastAsia="en-US"/>
-        </w:rPr>
-        <w:t>,</w:t>
-      </w:r>
-      <w:r>
-        <w:rPr>
-          <w:lang w:eastAsia="en-US"/>
-        </w:rPr>
-        <w:t xml:space="preserve"> </w:t>
-      </w:r>
-      <w:r>
-        <w:rPr>
-          <w:lang w:eastAsia="en-US"/>
-        </w:rPr>
-        <w:t>c</w:t>
-      </w:r>
-      <w:r>
-        <w:rPr>
-          <w:lang w:eastAsia="en-US"/>
-        </w:rPr>
-        <w:t>es dernières sont : « w, x, c, v, b, n</w:t>
-      </w:r>
-      <w:r>
-        <w:rPr>
-          <w:lang w:eastAsia="en-US"/>
-        </w:rPr>
-        <w:t>, m</w:t>
-      </w:r>
-      <w:r>
-        <w:rPr>
-          <w:lang w:eastAsia="en-US"/>
-        </w:rPr>
-        <w:t xml:space="preserve"> </w:t>
-      </w:r>
-      <w:r>
-        <w:rPr>
-          <w:lang w:eastAsia="en-US"/>
-        </w:rPr>
-        <w:t>».</w:t>
-      </w:r>
+        <w:rPr>
+          <w:lang w:eastAsia="en-US"/>
+        </w:rPr>
+      </w:pPr>
     </w:p>
     <w:p>
       <w:pPr>
-        <w:jc w:val="both"/>
         <w:rPr>
           <w:lang w:eastAsia="en-US"/>
         </w:rPr>
@@ -5102,26 +5040,9 @@
       <w:pPr>
         <w:jc w:val="both"/>
         <w:rPr>
-          <w:rStyle w:val="Titre2Car"/>
-          <w:lang w:eastAsia="en-US"/>
-        </w:rPr>
-      </w:pPr>
-      <w:bookmarkStart w:id="14" w:name="_Toc26624312"/>
-      <w:r>
-        <w:rPr>
-          <w:rStyle w:val="Titre2Car"/>
-          <w:lang w:eastAsia="en-US"/>
-        </w:rPr>
-        <w:t>S</w:t>
-      </w:r>
-      <w:r>
-        <w:rPr>
-          <w:rStyle w:val="Titre2Car"/>
-          <w:lang w:eastAsia="en-US"/>
-        </w:rPr>
-        <w:t>ituations gagnantes et perdantes</w:t>
-      </w:r>
-      <w:bookmarkEnd w:id="14"/>
+          <w:lang w:eastAsia="en-US"/>
+        </w:rPr>
+      </w:pPr>
     </w:p>
     <w:p>
       <w:pPr>
@@ -5130,40 +5051,48 @@
           <w:lang w:eastAsia="en-US"/>
         </w:rPr>
       </w:pPr>
-      <w:r>
-        <w:rPr>
-          <w:lang w:eastAsia="en-US"/>
-        </w:rPr>
-        <w:t xml:space="preserve">Afin de gagner </w:t>
-      </w:r>
-      <w:r>
-        <w:rPr>
-          <w:lang w:eastAsia="en-US"/>
-        </w:rPr>
-        <w:t>la partie</w:t>
-      </w:r>
-      <w:r>
-        <w:rPr>
-          <w:lang w:eastAsia="en-US"/>
-        </w:rPr>
-        <w:t>, le joueur devra accéder et interagir avec chaque horloge dans un ordre bien précis afin de rétablir le temps</w:t>
-      </w:r>
-      <w:r>
-        <w:rPr>
-          <w:lang w:eastAsia="en-US"/>
-        </w:rPr>
-        <w:t xml:space="preserve"> (l’horloge de bronze puis l’horloge d’argent et, enfin, l’horloge d’or).</w:t>
-      </w:r>
     </w:p>
     <w:p>
       <w:pPr>
-        <w:rPr>
-          <w:lang w:eastAsia="en-US"/>
-        </w:rPr>
-      </w:pPr>
+        <w:jc w:val="both"/>
+        <w:rPr>
+          <w:lang w:eastAsia="en-US"/>
+        </w:rPr>
+      </w:pPr>
+      <w:r>
+        <w:rPr>
+          <w:lang w:eastAsia="en-US"/>
+        </w:rPr>
+        <w:t xml:space="preserve">Si le joueur interagit avec la mauvaise horloge, il changera encore une fois de dimension. Cette dernière en revanche ne lui permettra pas de </w:t>
+      </w:r>
+      <w:r>
+        <w:rPr>
+          <w:lang w:eastAsia="en-US"/>
+        </w:rPr>
+        <w:t>retrouver la sienne. La partie sera terminé</w:t>
+      </w:r>
+      <w:r>
+        <w:rPr>
+          <w:lang w:eastAsia="en-US"/>
+        </w:rPr>
+        <w:t>e</w:t>
+      </w:r>
+      <w:r>
+        <w:rPr>
+          <w:lang w:eastAsia="en-US"/>
+        </w:rPr>
+        <w:t>.</w:t>
+      </w:r>
+      <w:r>
+        <w:rPr>
+          <w:lang w:eastAsia="en-US"/>
+        </w:rPr>
+        <w:t xml:space="preserve"> Interagir avec l’horloge piège entrainera la mort du joueur.</w:t>
+      </w:r>
     </w:p>
     <w:p>
       <w:pPr>
+        <w:jc w:val="both"/>
         <w:rPr>
           <w:lang w:eastAsia="en-US"/>
         </w:rPr>
@@ -5176,68 +5105,6 @@
           <w:lang w:eastAsia="en-US"/>
         </w:rPr>
       </w:pPr>
-    </w:p>
-    <w:p>
-      <w:pPr>
-        <w:jc w:val="both"/>
-        <w:rPr>
-          <w:lang w:eastAsia="en-US"/>
-        </w:rPr>
-      </w:pPr>
-    </w:p>
-    <w:p>
-      <w:pPr>
-        <w:jc w:val="both"/>
-        <w:rPr>
-          <w:lang w:eastAsia="en-US"/>
-        </w:rPr>
-      </w:pPr>
-      <w:r>
-        <w:rPr>
-          <w:lang w:eastAsia="en-US"/>
-        </w:rPr>
-        <w:t xml:space="preserve">Si le joueur interagit avec la mauvaise horloge, il changera encore une fois de dimension. Cette dernière en revanche ne lui permettra pas de </w:t>
-      </w:r>
-      <w:r>
-        <w:rPr>
-          <w:lang w:eastAsia="en-US"/>
-        </w:rPr>
-        <w:t>retrouver la sienne. La partie sera terminé</w:t>
-      </w:r>
-      <w:r>
-        <w:rPr>
-          <w:lang w:eastAsia="en-US"/>
-        </w:rPr>
-        <w:t>e</w:t>
-      </w:r>
-      <w:r>
-        <w:rPr>
-          <w:lang w:eastAsia="en-US"/>
-        </w:rPr>
-        <w:t>.</w:t>
-      </w:r>
-      <w:r>
-        <w:rPr>
-          <w:lang w:eastAsia="en-US"/>
-        </w:rPr>
-        <w:t xml:space="preserve"> Interagir avec l’horloge piège entrainera la mort du joueur.</w:t>
-      </w:r>
-    </w:p>
-    <w:p>
-      <w:pPr>
-        <w:jc w:val="both"/>
-        <w:rPr>
-          <w:lang w:eastAsia="en-US"/>
-        </w:rPr>
-      </w:pPr>
-    </w:p>
-    <w:p>
-      <w:pPr>
-        <w:jc w:val="both"/>
-        <w:rPr>
-          <w:lang w:eastAsia="en-US"/>
-        </w:rPr>
-      </w:pPr>
       <w:r>
         <w:rPr>
           <w:lang w:eastAsia="en-US"/>
@@ -5260,7 +5127,15 @@
         <w:rPr>
           <w:lang w:eastAsia="en-US"/>
         </w:rPr>
-        <w:t xml:space="preserve"> (1h dans le jeu correspond à 10 minutes réelles)</w:t>
+        <w:t xml:space="preserve"> (1h dans le jeu correspond à </w:t>
+      </w:r>
+      <w:bookmarkStart w:id="14" w:name="_GoBack"/>
+      <w:bookmarkEnd w:id="14"/>
+      <w:r>
+        <w:rPr>
+          <w:lang w:eastAsia="en-US"/>
+        </w:rPr>
+        <w:t>10 minutes réelles)</w:t>
       </w:r>
       <w:r>
         <w:rPr>
@@ -5539,19 +5414,33 @@
     </w:p>
     <w:p>
       <w:pPr>
-        <w:rPr>
-          <w:lang w:eastAsia="en-US"/>
-        </w:rPr>
-      </w:pPr>
-      <w:r>
-        <w:rPr>
-          <w:lang w:eastAsia="en-US"/>
-        </w:rPr>
-        <w:t>Voici les sources d’où des éléments relatifs au projet ont été trouvés :</w:t>
+        <w:jc w:val="both"/>
+        <w:rPr>
+          <w:lang w:eastAsia="en-US"/>
+        </w:rPr>
+      </w:pPr>
+      <w:r>
+        <w:rPr>
+          <w:lang w:eastAsia="en-US"/>
+        </w:rPr>
+        <w:t xml:space="preserve">Voici les sources d’où </w:t>
+      </w:r>
+      <w:r>
+        <w:rPr>
+          <w:lang w:eastAsia="en-US"/>
+        </w:rPr>
+        <w:t>l</w:t>
+      </w:r>
+      <w:r>
+        <w:rPr>
+          <w:lang w:eastAsia="en-US"/>
+        </w:rPr>
+        <w:t>es éléments relatifs au projet ont été trouvés :</w:t>
       </w:r>
     </w:p>
     <w:p>
       <w:pPr>
+        <w:jc w:val="both"/>
         <w:rPr>
           <w:lang w:eastAsia="en-US"/>
         </w:rPr>
@@ -6055,7 +5944,14 @@
             <w:noProof/>
             <w:lang w:val="en-US" w:eastAsia="fr-FR"/>
           </w:rPr>
-          <w:t>V1.6</w:t>
+          <w:t>V1.</w:t>
+        </w:r>
+        <w:r>
+          <w:rPr>
+            <w:noProof/>
+            <w:lang w:val="en-US" w:eastAsia="fr-FR"/>
+          </w:rPr>
+          <w:t>7</w:t>
         </w:r>
       </w:p>
     </w:sdtContent>
@@ -11610,6 +11506,7 @@
   <w:style w:type="character" w:default="1" w:styleId="Policepardfaut">
     <w:name w:val="Default Paragraph Font"/>
     <w:uiPriority w:val="1"/>
+    <w:semiHidden/>
     <w:unhideWhenUsed/>
   </w:style>
   <w:style w:type="table" w:default="1" w:styleId="TableauNormal">
@@ -13142,7 +13039,7 @@
 </file>
 
 <file path=customXml/itemProps1.xml><?xml version="1.0" encoding="utf-8"?>
-<ds:datastoreItem xmlns:ds="http://schemas.openxmlformats.org/officeDocument/2006/customXml" ds:itemID="{D5296C73-34D5-404D-8AD6-FAF7255E4951}">
+<ds:datastoreItem xmlns:ds="http://schemas.openxmlformats.org/officeDocument/2006/customXml" ds:itemID="{EAD3B40F-03C9-4E8B-BDE8-C4B18AE404F5}">
   <ds:schemaRefs>
     <ds:schemaRef ds:uri="http://schemas.openxmlformats.org/officeDocument/2006/bibliography"/>
   </ds:schemaRefs>

</xml_diff>

<commit_message>
ajout pdf et verif
</commit_message>
<xml_diff>
--- a/2019_rendu1.docx
+++ b/2019_rendu1.docx
@@ -89,10 +89,10 @@
           <w:noProof/>
         </w:rPr>
         <w:drawing>
-          <wp:anchor distT="0" distB="0" distL="114300" distR="114300" simplePos="0" relativeHeight="251660288" behindDoc="0" locked="0" layoutInCell="1" allowOverlap="1" wp14:anchorId="790AA876" wp14:editId="7551568A">
+          <wp:anchor distT="0" distB="0" distL="114300" distR="114300" simplePos="0" relativeHeight="251660288" behindDoc="0" locked="0" layoutInCell="1" allowOverlap="1" wp14:anchorId="790AA876" wp14:editId="76E4ECFF">
             <wp:simplePos x="0" y="0"/>
             <wp:positionH relativeFrom="margin">
-              <wp:posOffset>2277374</wp:posOffset>
+              <wp:align>center</wp:align>
             </wp:positionH>
             <wp:positionV relativeFrom="paragraph">
               <wp:posOffset>2186940</wp:posOffset>
@@ -371,6 +371,9 @@
             </w:pPr>
             <w:r>
               <w:t>Auteur</w:t>
+            </w:r>
+            <w:r>
+              <w:t>(s)</w:t>
             </w:r>
           </w:p>
         </w:tc>
@@ -1236,7 +1239,21 @@
                 <w:rStyle w:val="Lienhypertexte"/>
                 <w:noProof/>
               </w:rPr>
-              <w:t>Scenario</w:t>
+              <w:t>Sc</w:t>
+            </w:r>
+            <w:r>
+              <w:rPr>
+                <w:rStyle w:val="Lienhypertexte"/>
+                <w:noProof/>
+              </w:rPr>
+              <w:t>é</w:t>
+            </w:r>
+            <w:r>
+              <w:rPr>
+                <w:rStyle w:val="Lienhypertexte"/>
+                <w:noProof/>
+              </w:rPr>
+              <w:t>nario</w:t>
             </w:r>
             <w:r>
               <w:rPr>
@@ -1959,7 +1976,13 @@
       <w:bookmarkStart w:id="5" w:name="_Toc26624304"/>
       <w:r>
         <w:lastRenderedPageBreak/>
-        <w:t>Scenario</w:t>
+        <w:t>Sc</w:t>
+      </w:r>
+      <w:r>
+        <w:t>é</w:t>
+      </w:r>
+      <w:r>
+        <w:t>nario</w:t>
       </w:r>
       <w:bookmarkEnd w:id="5"/>
     </w:p>
@@ -2074,243 +2097,251 @@
           <w:lang w:eastAsia="en-US"/>
         </w:rPr>
       </w:pPr>
-    </w:p>
-    <w:p>
-      <w:pPr>
-        <w:jc w:val="both"/>
-        <w:rPr>
-          <w:lang w:eastAsia="en-US"/>
-        </w:rPr>
-      </w:pPr>
-      <w:r>
-        <w:rPr>
-          <w:lang w:eastAsia="en-US"/>
-        </w:rPr>
-        <w:t>Le héros est un mage du temps</w:t>
-      </w:r>
-      <w:r>
-        <w:rPr>
-          <w:lang w:eastAsia="en-US"/>
-        </w:rPr>
-        <w:t xml:space="preserve"> : </w:t>
-      </w:r>
-      <w:r>
-        <w:rPr>
-          <w:lang w:eastAsia="en-US"/>
-        </w:rPr>
-        <w:t>« </w:t>
-      </w:r>
-      <w:r>
-        <w:rPr>
-          <w:lang w:eastAsia="en-US"/>
-        </w:rPr>
-        <w:t>Greg</w:t>
-      </w:r>
-      <w:r>
-        <w:rPr>
-          <w:lang w:eastAsia="en-US"/>
-        </w:rPr>
-        <w:t>,</w:t>
-      </w:r>
-      <w:r>
-        <w:rPr>
-          <w:lang w:eastAsia="en-US"/>
-        </w:rPr>
-        <w:t xml:space="preserve"> </w:t>
-      </w:r>
-      <w:r>
-        <w:rPr>
-          <w:lang w:eastAsia="en-US"/>
-        </w:rPr>
-        <w:t>mage</w:t>
-      </w:r>
-      <w:r>
-        <w:rPr>
-          <w:lang w:eastAsia="en-US"/>
-        </w:rPr>
-        <w:t xml:space="preserve"> du temps</w:t>
-      </w:r>
-      <w:r>
-        <w:rPr>
-          <w:lang w:eastAsia="en-US"/>
-        </w:rPr>
-        <w:t> »</w:t>
-      </w:r>
-      <w:r>
-        <w:rPr>
-          <w:lang w:eastAsia="en-US"/>
-        </w:rPr>
-        <w:t>. Lors de cette mission qui devait être une routine,</w:t>
-      </w:r>
-      <w:r>
-        <w:rPr>
-          <w:lang w:eastAsia="en-US"/>
-        </w:rPr>
-        <w:t xml:space="preserve"> il se fait trahir et se retrouve dans une autre dimension temporelle. Le personnage principal</w:t>
-      </w:r>
-      <w:r>
-        <w:rPr>
-          <w:lang w:eastAsia="en-US"/>
-        </w:rPr>
-        <w:t xml:space="preserve">, </w:t>
-      </w:r>
-      <w:r>
-        <w:rPr>
-          <w:lang w:eastAsia="en-US"/>
-        </w:rPr>
-        <w:t>coincé dans cette dimension</w:t>
-      </w:r>
-      <w:r>
-        <w:rPr>
-          <w:lang w:eastAsia="en-US"/>
-        </w:rPr>
-        <w:t>,</w:t>
-      </w:r>
-      <w:r>
-        <w:rPr>
-          <w:lang w:eastAsia="en-US"/>
-        </w:rPr>
-        <w:t xml:space="preserve"> a une heure pour en sortir avant que ce nouveau monde </w:t>
-      </w:r>
-      <w:r>
-        <w:rPr>
-          <w:lang w:eastAsia="en-US"/>
-        </w:rPr>
-        <w:t xml:space="preserve">ne </w:t>
-      </w:r>
-      <w:r>
-        <w:rPr>
-          <w:lang w:eastAsia="en-US"/>
-        </w:rPr>
-        <w:t>s’effondre.</w:t>
-      </w:r>
-    </w:p>
-    <w:p>
-      <w:pPr>
-        <w:jc w:val="both"/>
-        <w:rPr>
-          <w:lang w:eastAsia="en-US"/>
-        </w:rPr>
-      </w:pPr>
-    </w:p>
-    <w:p>
-      <w:pPr>
-        <w:jc w:val="both"/>
-        <w:rPr>
-          <w:lang w:eastAsia="en-US"/>
-        </w:rPr>
-      </w:pPr>
-      <w:r>
-        <w:rPr>
-          <w:lang w:eastAsia="en-US"/>
-        </w:rPr>
-        <w:t>Afin de s'échapper, il doit interagir avec des horloges pour retourner à son époque et</w:t>
-      </w:r>
-      <w:r>
-        <w:rPr>
-          <w:lang w:eastAsia="en-US"/>
-        </w:rPr>
-        <w:t xml:space="preserve"> ainsi</w:t>
-      </w:r>
-      <w:r>
-        <w:rPr>
-          <w:lang w:eastAsia="en-US"/>
-        </w:rPr>
-        <w:t xml:space="preserve"> retrouver </w:t>
-      </w:r>
-      <w:r>
-        <w:rPr>
-          <w:lang w:eastAsia="en-US"/>
-        </w:rPr>
-        <w:t>s</w:t>
-      </w:r>
-      <w:r>
-        <w:rPr>
-          <w:lang w:eastAsia="en-US"/>
-        </w:rPr>
-        <w:t>a liberté.</w:t>
-      </w:r>
-    </w:p>
-    <w:p>
-      <w:pPr>
-        <w:jc w:val="both"/>
-        <w:rPr>
-          <w:lang w:eastAsia="en-US"/>
-        </w:rPr>
-      </w:pPr>
-      <w:r>
-        <w:rPr>
-          <w:lang w:eastAsia="en-US"/>
-        </w:rPr>
-        <w:t>Ce dernier a tout intérêt à ne pas échouer</w:t>
-      </w:r>
-      <w:r>
-        <w:rPr>
-          <w:lang w:eastAsia="en-US"/>
-        </w:rPr>
-        <w:t>,</w:t>
-      </w:r>
-      <w:r>
-        <w:rPr>
-          <w:lang w:eastAsia="en-US"/>
-        </w:rPr>
-        <w:t xml:space="preserve"> sinon</w:t>
-      </w:r>
-      <w:r>
-        <w:rPr>
-          <w:lang w:eastAsia="en-US"/>
-        </w:rPr>
-        <w:t xml:space="preserve"> </w:t>
-      </w:r>
-      <w:r>
-        <w:rPr>
-          <w:lang w:eastAsia="en-US"/>
-        </w:rPr>
-        <w:t>il s'effondrera avec cette dimension</w:t>
-      </w:r>
-      <w:r>
-        <w:rPr>
-          <w:lang w:eastAsia="en-US"/>
-        </w:rPr>
-        <w:t xml:space="preserve"> et</w:t>
-      </w:r>
-      <w:r>
-        <w:rPr>
-          <w:lang w:eastAsia="en-US"/>
-        </w:rPr>
-        <w:t xml:space="preserve"> disparaitra du temps et de l'histoire.</w:t>
-      </w:r>
-    </w:p>
-    <w:p>
-      <w:pPr>
-        <w:rPr>
-          <w:lang w:eastAsia="en-US"/>
-        </w:rPr>
-      </w:pPr>
-    </w:p>
-    <w:p>
-      <w:pPr>
-        <w:rPr>
-          <w:rStyle w:val="Titre2Car"/>
-          <w:lang w:eastAsia="en-US"/>
-        </w:rPr>
-      </w:pPr>
-      <w:bookmarkStart w:id="6" w:name="_Toc26624305"/>
-      <w:r>
-        <w:rPr>
-          <w:rStyle w:val="Titre2Car"/>
-          <w:lang w:eastAsia="en-US"/>
-        </w:rPr>
-        <w:t>Carte, zones et personnage</w:t>
-      </w:r>
+      <w:bookmarkStart w:id="6" w:name="_GoBack"/>
       <w:bookmarkEnd w:id="6"/>
     </w:p>
     <w:p>
       <w:pPr>
         <w:jc w:val="both"/>
-      </w:pPr>
-      <w:r>
-        <w:t xml:space="preserve">Ceci est un prototype de ce que nous avons pensé pour la carte, les zones et le personnage du jeu. Évidemment, pour la partie en 2D, ce ne sont que des croquis. Les zones seront colorées et </w:t>
+        <w:rPr>
+          <w:lang w:eastAsia="en-US"/>
+        </w:rPr>
+      </w:pPr>
+      <w:r>
+        <w:rPr>
+          <w:lang w:eastAsia="en-US"/>
+        </w:rPr>
+        <w:t>Le héros est un mage du temps</w:t>
+      </w:r>
+      <w:r>
+        <w:rPr>
+          <w:lang w:eastAsia="en-US"/>
+        </w:rPr>
+        <w:t xml:space="preserve"> : </w:t>
+      </w:r>
+      <w:r>
+        <w:rPr>
+          <w:lang w:eastAsia="en-US"/>
+        </w:rPr>
+        <w:t>« </w:t>
+      </w:r>
+      <w:r>
+        <w:rPr>
+          <w:lang w:eastAsia="en-US"/>
+        </w:rPr>
+        <w:t>Greg</w:t>
+      </w:r>
+      <w:r>
+        <w:rPr>
+          <w:lang w:eastAsia="en-US"/>
+        </w:rPr>
+        <w:t>,</w:t>
+      </w:r>
+      <w:r>
+        <w:rPr>
+          <w:lang w:eastAsia="en-US"/>
+        </w:rPr>
+        <w:t xml:space="preserve"> </w:t>
+      </w:r>
+      <w:r>
+        <w:rPr>
+          <w:lang w:eastAsia="en-US"/>
+        </w:rPr>
+        <w:t>mage</w:t>
+      </w:r>
+      <w:r>
+        <w:rPr>
+          <w:lang w:eastAsia="en-US"/>
+        </w:rPr>
+        <w:t xml:space="preserve"> du temps</w:t>
+      </w:r>
+      <w:r>
+        <w:rPr>
+          <w:lang w:eastAsia="en-US"/>
+        </w:rPr>
+        <w:t> »</w:t>
+      </w:r>
+      <w:r>
+        <w:rPr>
+          <w:lang w:eastAsia="en-US"/>
+        </w:rPr>
+        <w:t>. Lors de cette mission qui devait être une routine,</w:t>
+      </w:r>
+      <w:r>
+        <w:rPr>
+          <w:lang w:eastAsia="en-US"/>
+        </w:rPr>
+        <w:t xml:space="preserve"> il se fait trahir et se retrouve dans une autre dimension temporelle. Le personnage principal</w:t>
+      </w:r>
+      <w:r>
+        <w:rPr>
+          <w:lang w:eastAsia="en-US"/>
+        </w:rPr>
+        <w:t xml:space="preserve">, </w:t>
+      </w:r>
+      <w:r>
+        <w:rPr>
+          <w:lang w:eastAsia="en-US"/>
+        </w:rPr>
+        <w:t>coincé dans cette dimension</w:t>
+      </w:r>
+      <w:r>
+        <w:rPr>
+          <w:lang w:eastAsia="en-US"/>
+        </w:rPr>
+        <w:t>,</w:t>
+      </w:r>
+      <w:r>
+        <w:rPr>
+          <w:lang w:eastAsia="en-US"/>
+        </w:rPr>
+        <w:t xml:space="preserve"> a une heure pour en sortir avant que ce nouveau monde </w:t>
+      </w:r>
+      <w:r>
+        <w:rPr>
+          <w:lang w:eastAsia="en-US"/>
+        </w:rPr>
+        <w:t xml:space="preserve">ne </w:t>
+      </w:r>
+      <w:r>
+        <w:rPr>
+          <w:lang w:eastAsia="en-US"/>
+        </w:rPr>
+        <w:t>s’effondre.</w:t>
+      </w:r>
+    </w:p>
+    <w:p>
+      <w:pPr>
+        <w:jc w:val="both"/>
+        <w:rPr>
+          <w:lang w:eastAsia="en-US"/>
+        </w:rPr>
+      </w:pPr>
+    </w:p>
+    <w:p>
+      <w:pPr>
+        <w:jc w:val="both"/>
+        <w:rPr>
+          <w:lang w:eastAsia="en-US"/>
+        </w:rPr>
+      </w:pPr>
+      <w:r>
+        <w:rPr>
+          <w:lang w:eastAsia="en-US"/>
+        </w:rPr>
+        <w:t>Afin de s'échapper, il doit interagir avec des horloges pour retourner à son époque et</w:t>
+      </w:r>
+      <w:r>
+        <w:rPr>
+          <w:lang w:eastAsia="en-US"/>
+        </w:rPr>
+        <w:t xml:space="preserve"> ainsi</w:t>
+      </w:r>
+      <w:r>
+        <w:rPr>
+          <w:lang w:eastAsia="en-US"/>
+        </w:rPr>
+        <w:t xml:space="preserve"> retrouver </w:t>
+      </w:r>
+      <w:r>
+        <w:rPr>
+          <w:lang w:eastAsia="en-US"/>
+        </w:rPr>
+        <w:t>s</w:t>
+      </w:r>
+      <w:r>
+        <w:rPr>
+          <w:lang w:eastAsia="en-US"/>
+        </w:rPr>
+        <w:t>a liberté.</w:t>
+      </w:r>
+    </w:p>
+    <w:p>
+      <w:pPr>
+        <w:jc w:val="both"/>
+        <w:rPr>
+          <w:lang w:eastAsia="en-US"/>
+        </w:rPr>
+      </w:pPr>
+      <w:r>
+        <w:rPr>
+          <w:lang w:eastAsia="en-US"/>
+        </w:rPr>
+        <w:t>Ce dernier a tout intérêt à ne pas échouer</w:t>
+      </w:r>
+      <w:r>
+        <w:rPr>
+          <w:lang w:eastAsia="en-US"/>
+        </w:rPr>
+        <w:t>,</w:t>
+      </w:r>
+      <w:r>
+        <w:rPr>
+          <w:lang w:eastAsia="en-US"/>
+        </w:rPr>
+        <w:t xml:space="preserve"> sinon</w:t>
+      </w:r>
+      <w:r>
+        <w:rPr>
+          <w:lang w:eastAsia="en-US"/>
+        </w:rPr>
+        <w:t xml:space="preserve"> </w:t>
+      </w:r>
+      <w:r>
+        <w:rPr>
+          <w:lang w:eastAsia="en-US"/>
+        </w:rPr>
+        <w:t>il s'effondrera avec cette dimension</w:t>
+      </w:r>
+      <w:r>
+        <w:rPr>
+          <w:lang w:eastAsia="en-US"/>
+        </w:rPr>
+        <w:t xml:space="preserve"> et</w:t>
+      </w:r>
+      <w:r>
+        <w:rPr>
+          <w:lang w:eastAsia="en-US"/>
+        </w:rPr>
+        <w:t xml:space="preserve"> disparaitra du temps et de l'histoire.</w:t>
+      </w:r>
+    </w:p>
+    <w:p>
+      <w:pPr>
+        <w:rPr>
+          <w:lang w:eastAsia="en-US"/>
+        </w:rPr>
+      </w:pPr>
+    </w:p>
+    <w:p>
+      <w:pPr>
+        <w:rPr>
+          <w:rStyle w:val="Titre2Car"/>
+          <w:lang w:eastAsia="en-US"/>
+        </w:rPr>
+      </w:pPr>
+      <w:bookmarkStart w:id="7" w:name="_Toc26624305"/>
+      <w:r>
+        <w:rPr>
+          <w:rStyle w:val="Titre2Car"/>
+          <w:lang w:eastAsia="en-US"/>
+        </w:rPr>
+        <w:t>Carte, zones et personnage</w:t>
+      </w:r>
+      <w:bookmarkEnd w:id="7"/>
+    </w:p>
+    <w:p>
+      <w:pPr>
+        <w:jc w:val="both"/>
+      </w:pPr>
+      <w:r>
+        <w:t xml:space="preserve">Ceci est un prototype de ce que nous avons pensé pour la carte, les zones et le personnage du jeu. Évidemment, pour </w:t>
+      </w:r>
+      <w:r>
+        <w:t>le décor</w:t>
+      </w:r>
+      <w:r>
+        <w:t xml:space="preserve"> en 2D, ce ne sont que des croquis. Les zones seront colorées et </w:t>
       </w:r>
       <w:r>
         <w:t xml:space="preserve">des </w:t>
@@ -2402,10 +2433,10 @@
                   <v:path o:extrusionok="f" gradientshapeok="t" o:connecttype="rect"/>
                   <o:lock v:ext="edit" aspectratio="t"/>
                 </v:shapetype>
-                <v:shape id="_x0000_i1025" type="#_x0000_t75" style="width:133.5pt;height:83.25pt" o:ole="">
+                <v:shape id="_x0000_i1025" type="#_x0000_t75" style="width:133.35pt;height:83.25pt" o:ole="">
                   <v:imagedata r:id="rId10" o:title="" cropbottom="7980f"/>
                 </v:shape>
-                <o:OLEObject Type="Embed" ProgID="PBrush" ShapeID="_x0000_i1025" DrawAspect="Content" ObjectID="_1637590746" r:id="rId11"/>
+                <o:OLEObject Type="Embed" ProgID="PBrush" ShapeID="_x0000_i1025" DrawAspect="Content" ObjectID="_1637682112" r:id="rId11"/>
               </w:object>
             </w:r>
           </w:p>
@@ -2417,14 +2448,27 @@
             <w:r>
               <w:t xml:space="preserve">Figure </w:t>
             </w:r>
-            <w:fldSimple w:instr=" SEQ Figure \* ARABIC ">
-              <w:r>
-                <w:rPr>
-                  <w:noProof/>
-                </w:rPr>
-                <w:t>1</w:t>
-              </w:r>
-            </w:fldSimple>
+            <w:r>
+              <w:fldChar w:fldCharType="begin"/>
+            </w:r>
+            <w:r>
+              <w:instrText xml:space="preserve"> SEQ Figure \* ARABIC </w:instrText>
+            </w:r>
+            <w:r>
+              <w:fldChar w:fldCharType="separate"/>
+            </w:r>
+            <w:r>
+              <w:rPr>
+                <w:noProof/>
+              </w:rPr>
+              <w:t>1</w:t>
+            </w:r>
+            <w:r>
+              <w:rPr>
+                <w:noProof/>
+              </w:rPr>
+              <w:fldChar w:fldCharType="end"/>
+            </w:r>
             <w:r>
               <w:t xml:space="preserve"> : Carte du jeu</w:t>
             </w:r>
@@ -2452,11 +2496,11 @@
               <w:jc w:val="center"/>
             </w:pPr>
             <w:r>
-              <w:object w:dxaOrig="870" w:dyaOrig="1365" w14:anchorId="6B3E4CBA">
-                <v:shape id="_x0000_i1026" type="#_x0000_t75" style="width:43.5pt;height:67.5pt" o:ole="">
+              <w:object w:dxaOrig="870" w:dyaOrig="1425" w14:anchorId="6B3E4CBA">
+                <v:shape id="_x0000_i1040" type="#_x0000_t75" style="width:43.2pt;height:68.25pt" o:ole="">
                   <v:imagedata r:id="rId12" o:title=""/>
                 </v:shape>
-                <o:OLEObject Type="Embed" ProgID="PBrush" ShapeID="_x0000_i1026" DrawAspect="Content" ObjectID="_1637590747" r:id="rId13"/>
+                <o:OLEObject Type="Embed" ProgID="PBrush" ShapeID="_x0000_i1040" DrawAspect="Content" ObjectID="_1637682113" r:id="rId13"/>
               </w:object>
             </w:r>
           </w:p>
@@ -2468,14 +2512,27 @@
             <w:r>
               <w:t xml:space="preserve">Figure </w:t>
             </w:r>
-            <w:fldSimple w:instr=" SEQ Figure \* ARABIC ">
-              <w:r>
-                <w:rPr>
-                  <w:noProof/>
-                </w:rPr>
-                <w:t>2</w:t>
-              </w:r>
-            </w:fldSimple>
+            <w:r>
+              <w:fldChar w:fldCharType="begin"/>
+            </w:r>
+            <w:r>
+              <w:instrText xml:space="preserve"> SEQ Figure \* ARABIC </w:instrText>
+            </w:r>
+            <w:r>
+              <w:fldChar w:fldCharType="separate"/>
+            </w:r>
+            <w:r>
+              <w:rPr>
+                <w:noProof/>
+              </w:rPr>
+              <w:t>2</w:t>
+            </w:r>
+            <w:r>
+              <w:rPr>
+                <w:noProof/>
+              </w:rPr>
+              <w:fldChar w:fldCharType="end"/>
+            </w:r>
             <w:r>
               <w:t xml:space="preserve"> : Personnage </w:t>
             </w:r>
@@ -2515,10 +2572,10 @@
             </w:pPr>
             <w:r>
               <w:object w:dxaOrig="870" w:dyaOrig="1380" w14:anchorId="25182042">
-                <v:shape id="_x0000_i1027" type="#_x0000_t75" style="width:43.5pt;height:69.75pt" o:ole="">
+                <v:shape id="_x0000_i1027" type="#_x0000_t75" style="width:43.2pt;height:69.5pt" o:ole="">
                   <v:imagedata r:id="rId14" o:title=""/>
                 </v:shape>
-                <o:OLEObject Type="Embed" ProgID="PBrush" ShapeID="_x0000_i1027" DrawAspect="Content" ObjectID="_1637590748" r:id="rId15"/>
+                <o:OLEObject Type="Embed" ProgID="PBrush" ShapeID="_x0000_i1027" DrawAspect="Content" ObjectID="_1637682114" r:id="rId15"/>
               </w:object>
             </w:r>
           </w:p>
@@ -2530,14 +2587,27 @@
             <w:r>
               <w:t xml:space="preserve">Figure </w:t>
             </w:r>
-            <w:fldSimple w:instr=" SEQ Figure \* ARABIC ">
-              <w:r>
-                <w:rPr>
-                  <w:noProof/>
-                </w:rPr>
-                <w:t>3</w:t>
-              </w:r>
-            </w:fldSimple>
+            <w:r>
+              <w:fldChar w:fldCharType="begin"/>
+            </w:r>
+            <w:r>
+              <w:instrText xml:space="preserve"> SEQ Figure \* ARABIC </w:instrText>
+            </w:r>
+            <w:r>
+              <w:fldChar w:fldCharType="separate"/>
+            </w:r>
+            <w:r>
+              <w:rPr>
+                <w:noProof/>
+              </w:rPr>
+              <w:t>3</w:t>
+            </w:r>
+            <w:r>
+              <w:rPr>
+                <w:noProof/>
+              </w:rPr>
+              <w:fldChar w:fldCharType="end"/>
+            </w:r>
             <w:r>
               <w:t xml:space="preserve"> : </w:t>
             </w:r>
@@ -2575,10 +2645,10 @@
             </w:pPr>
             <w:r>
               <w:object w:dxaOrig="900" w:dyaOrig="1500" w14:anchorId="543A35DE">
-                <v:shape id="_x0000_i1028" type="#_x0000_t75" style="width:45pt;height:70.5pt" o:ole="">
+                <v:shape id="_x0000_i1028" type="#_x0000_t75" style="width:45.1pt;height:70.75pt" o:ole="">
                   <v:imagedata r:id="rId16" o:title="" croptop="4840f"/>
                 </v:shape>
-                <o:OLEObject Type="Embed" ProgID="PBrush" ShapeID="_x0000_i1028" DrawAspect="Content" ObjectID="_1637590749" r:id="rId17"/>
+                <o:OLEObject Type="Embed" ProgID="PBrush" ShapeID="_x0000_i1028" DrawAspect="Content" ObjectID="_1637682115" r:id="rId17"/>
               </w:object>
             </w:r>
           </w:p>
@@ -2590,14 +2660,27 @@
             <w:r>
               <w:t xml:space="preserve">Figure </w:t>
             </w:r>
-            <w:fldSimple w:instr=" SEQ Figure \* ARABIC ">
-              <w:r>
-                <w:rPr>
-                  <w:noProof/>
-                </w:rPr>
-                <w:t>4</w:t>
-              </w:r>
-            </w:fldSimple>
+            <w:r>
+              <w:fldChar w:fldCharType="begin"/>
+            </w:r>
+            <w:r>
+              <w:instrText xml:space="preserve"> SEQ Figure \* ARABIC </w:instrText>
+            </w:r>
+            <w:r>
+              <w:fldChar w:fldCharType="separate"/>
+            </w:r>
+            <w:r>
+              <w:rPr>
+                <w:noProof/>
+              </w:rPr>
+              <w:t>4</w:t>
+            </w:r>
+            <w:r>
+              <w:rPr>
+                <w:noProof/>
+              </w:rPr>
+              <w:fldChar w:fldCharType="end"/>
+            </w:r>
             <w:r>
               <w:t xml:space="preserve"> : </w:t>
             </w:r>
@@ -2634,10 +2717,10 @@
             </w:r>
             <w:r>
               <w:object w:dxaOrig="990" w:dyaOrig="1425" w14:anchorId="6C035990">
-                <v:shape id="_x0000_i1029" type="#_x0000_t75" style="width:49.5pt;height:71.25pt" o:ole="">
+                <v:shape id="_x0000_i1029" type="#_x0000_t75" style="width:49.45pt;height:71.35pt" o:ole="">
                   <v:imagedata r:id="rId18" o:title=""/>
                 </v:shape>
-                <o:OLEObject Type="Embed" ProgID="PBrush" ShapeID="_x0000_i1029" DrawAspect="Content" ObjectID="_1637590750" r:id="rId19"/>
+                <o:OLEObject Type="Embed" ProgID="PBrush" ShapeID="_x0000_i1029" DrawAspect="Content" ObjectID="_1637682116" r:id="rId19"/>
               </w:object>
             </w:r>
           </w:p>
@@ -2650,14 +2733,27 @@
             <w:r>
               <w:t xml:space="preserve">Figure </w:t>
             </w:r>
-            <w:fldSimple w:instr=" SEQ Figure \* ARABIC ">
-              <w:r>
-                <w:rPr>
-                  <w:noProof/>
-                </w:rPr>
-                <w:t>5</w:t>
-              </w:r>
-            </w:fldSimple>
+            <w:r>
+              <w:fldChar w:fldCharType="begin"/>
+            </w:r>
+            <w:r>
+              <w:instrText xml:space="preserve"> SEQ Figure \* ARABIC </w:instrText>
+            </w:r>
+            <w:r>
+              <w:fldChar w:fldCharType="separate"/>
+            </w:r>
+            <w:r>
+              <w:rPr>
+                <w:noProof/>
+              </w:rPr>
+              <w:t>5</w:t>
+            </w:r>
+            <w:r>
+              <w:rPr>
+                <w:noProof/>
+              </w:rPr>
+              <w:fldChar w:fldCharType="end"/>
+            </w:r>
             <w:r>
               <w:t xml:space="preserve"> : </w:t>
             </w:r>
@@ -2688,10 +2784,10 @@
             </w:pPr>
             <w:r>
               <w:object w:dxaOrig="2670" w:dyaOrig="1980" w14:anchorId="5DF7D8F7">
-                <v:shape id="_x0000_i1030" type="#_x0000_t75" style="width:134.25pt;height:99pt" o:ole="">
+                <v:shape id="_x0000_i1030" type="#_x0000_t75" style="width:134.6pt;height:98.9pt" o:ole="">
                   <v:imagedata r:id="rId20" o:title=""/>
                 </v:shape>
-                <o:OLEObject Type="Embed" ProgID="PBrush" ShapeID="_x0000_i1030" DrawAspect="Content" ObjectID="_1637590751" r:id="rId21"/>
+                <o:OLEObject Type="Embed" ProgID="PBrush" ShapeID="_x0000_i1030" DrawAspect="Content" ObjectID="_1637682117" r:id="rId21"/>
               </w:object>
             </w:r>
           </w:p>
@@ -2703,14 +2799,27 @@
             <w:r>
               <w:t xml:space="preserve">Figure </w:t>
             </w:r>
-            <w:fldSimple w:instr=" SEQ Figure \* ARABIC ">
-              <w:r>
-                <w:rPr>
-                  <w:noProof/>
-                </w:rPr>
-                <w:t>6</w:t>
-              </w:r>
-            </w:fldSimple>
+            <w:r>
+              <w:fldChar w:fldCharType="begin"/>
+            </w:r>
+            <w:r>
+              <w:instrText xml:space="preserve"> SEQ Figure \* ARABIC </w:instrText>
+            </w:r>
+            <w:r>
+              <w:fldChar w:fldCharType="separate"/>
+            </w:r>
+            <w:r>
+              <w:rPr>
+                <w:noProof/>
+              </w:rPr>
+              <w:t>6</w:t>
+            </w:r>
+            <w:r>
+              <w:rPr>
+                <w:noProof/>
+              </w:rPr>
+              <w:fldChar w:fldCharType="end"/>
+            </w:r>
             <w:r>
               <w:t xml:space="preserve"> : Carte avec direction et arrivé</w:t>
             </w:r>
@@ -2747,10 +2856,10 @@
             </w:pPr>
             <w:r>
               <w:object w:dxaOrig="3946" w:dyaOrig="1740" w14:anchorId="3D1615AE">
-                <v:shape id="_x0000_i1031" type="#_x0000_t75" style="width:198pt;height:87pt" o:ole="">
+                <v:shape id="_x0000_i1031" type="#_x0000_t75" style="width:197.85pt;height:87.05pt" o:ole="">
                   <v:imagedata r:id="rId22" o:title=""/>
                 </v:shape>
-                <o:OLEObject Type="Embed" ProgID="PBrush" ShapeID="_x0000_i1031" DrawAspect="Content" ObjectID="_1637590752" r:id="rId23"/>
+                <o:OLEObject Type="Embed" ProgID="PBrush" ShapeID="_x0000_i1031" DrawAspect="Content" ObjectID="_1637682118" r:id="rId23"/>
               </w:object>
             </w:r>
           </w:p>
@@ -2765,14 +2874,27 @@
             <w:r>
               <w:t xml:space="preserve">Figure </w:t>
             </w:r>
-            <w:fldSimple w:instr=" SEQ Figure \* ARABIC ">
-              <w:r>
-                <w:rPr>
-                  <w:noProof/>
-                </w:rPr>
-                <w:t>7</w:t>
-              </w:r>
-            </w:fldSimple>
+            <w:r>
+              <w:fldChar w:fldCharType="begin"/>
+            </w:r>
+            <w:r>
+              <w:instrText xml:space="preserve"> SEQ Figure \* ARABIC </w:instrText>
+            </w:r>
+            <w:r>
+              <w:fldChar w:fldCharType="separate"/>
+            </w:r>
+            <w:r>
+              <w:rPr>
+                <w:noProof/>
+              </w:rPr>
+              <w:t>7</w:t>
+            </w:r>
+            <w:r>
+              <w:rPr>
+                <w:noProof/>
+              </w:rPr>
+              <w:fldChar w:fldCharType="end"/>
+            </w:r>
             <w:r>
               <w:t xml:space="preserve"> : </w:t>
             </w:r>
@@ -2815,10 +2937,10 @@
             </w:pPr>
             <w:r>
               <w:object w:dxaOrig="2670" w:dyaOrig="2340" w14:anchorId="5D16A02F">
-                <v:shape id="_x0000_i1032" type="#_x0000_t75" style="width:134.25pt;height:117pt" o:ole="">
+                <v:shape id="_x0000_i1032" type="#_x0000_t75" style="width:134.6pt;height:117.1pt" o:ole="">
                   <v:imagedata r:id="rId24" o:title=""/>
                 </v:shape>
-                <o:OLEObject Type="Embed" ProgID="PBrush" ShapeID="_x0000_i1032" DrawAspect="Content" ObjectID="_1637590753" r:id="rId25"/>
+                <o:OLEObject Type="Embed" ProgID="PBrush" ShapeID="_x0000_i1032" DrawAspect="Content" ObjectID="_1637682119" r:id="rId25"/>
               </w:object>
             </w:r>
           </w:p>
@@ -2830,14 +2952,27 @@
             <w:r>
               <w:t xml:space="preserve">Figure </w:t>
             </w:r>
-            <w:fldSimple w:instr=" SEQ Figure \* ARABIC ">
-              <w:r>
-                <w:rPr>
-                  <w:noProof/>
-                </w:rPr>
-                <w:t>8</w:t>
-              </w:r>
-            </w:fldSimple>
+            <w:r>
+              <w:fldChar w:fldCharType="begin"/>
+            </w:r>
+            <w:r>
+              <w:instrText xml:space="preserve"> SEQ Figure \* ARABIC </w:instrText>
+            </w:r>
+            <w:r>
+              <w:fldChar w:fldCharType="separate"/>
+            </w:r>
+            <w:r>
+              <w:rPr>
+                <w:noProof/>
+              </w:rPr>
+              <w:t>8</w:t>
+            </w:r>
+            <w:r>
+              <w:rPr>
+                <w:noProof/>
+              </w:rPr>
+              <w:fldChar w:fldCharType="end"/>
+            </w:r>
             <w:r>
               <w:t xml:space="preserve"> : </w:t>
             </w:r>
@@ -2863,10 +2998,10 @@
             </w:pPr>
             <w:r>
               <w:object w:dxaOrig="3960" w:dyaOrig="2265" w14:anchorId="39A1E21B">
-                <v:shape id="_x0000_i1033" type="#_x0000_t75" style="width:198.75pt;height:113.25pt" o:ole="">
+                <v:shape id="_x0000_i1033" type="#_x0000_t75" style="width:199.1pt;height:113.3pt" o:ole="">
                   <v:imagedata r:id="rId26" o:title=""/>
                 </v:shape>
-                <o:OLEObject Type="Embed" ProgID="PBrush" ShapeID="_x0000_i1033" DrawAspect="Content" ObjectID="_1637590754" r:id="rId27"/>
+                <o:OLEObject Type="Embed" ProgID="PBrush" ShapeID="_x0000_i1033" DrawAspect="Content" ObjectID="_1637682120" r:id="rId27"/>
               </w:object>
             </w:r>
           </w:p>
@@ -2878,14 +3013,27 @@
             <w:r>
               <w:t xml:space="preserve">Figure </w:t>
             </w:r>
-            <w:fldSimple w:instr=" SEQ Figure \* ARABIC ">
-              <w:r>
-                <w:rPr>
-                  <w:noProof/>
-                </w:rPr>
-                <w:t>9</w:t>
-              </w:r>
-            </w:fldSimple>
+            <w:r>
+              <w:fldChar w:fldCharType="begin"/>
+            </w:r>
+            <w:r>
+              <w:instrText xml:space="preserve"> SEQ Figure \* ARABIC </w:instrText>
+            </w:r>
+            <w:r>
+              <w:fldChar w:fldCharType="separate"/>
+            </w:r>
+            <w:r>
+              <w:rPr>
+                <w:noProof/>
+              </w:rPr>
+              <w:t>9</w:t>
+            </w:r>
+            <w:r>
+              <w:rPr>
+                <w:noProof/>
+              </w:rPr>
+              <w:fldChar w:fldCharType="end"/>
+            </w:r>
             <w:r>
               <w:t xml:space="preserve"> : Personnage qui change de zone</w:t>
             </w:r>
@@ -2904,10 +3052,10 @@
             </w:pPr>
             <w:r>
               <w:object w:dxaOrig="2670" w:dyaOrig="2280" w14:anchorId="1B77E916">
-                <v:shape id="_x0000_i1034" type="#_x0000_t75" style="width:134.25pt;height:114pt" o:ole="">
+                <v:shape id="_x0000_i1034" type="#_x0000_t75" style="width:134.6pt;height:113.95pt" o:ole="">
                   <v:imagedata r:id="rId28" o:title=""/>
                 </v:shape>
-                <o:OLEObject Type="Embed" ProgID="PBrush" ShapeID="_x0000_i1034" DrawAspect="Content" ObjectID="_1637590755" r:id="rId29"/>
+                <o:OLEObject Type="Embed" ProgID="PBrush" ShapeID="_x0000_i1034" DrawAspect="Content" ObjectID="_1637682121" r:id="rId29"/>
               </w:object>
             </w:r>
           </w:p>
@@ -2919,14 +3067,27 @@
             <w:r>
               <w:t xml:space="preserve">Figure </w:t>
             </w:r>
-            <w:fldSimple w:instr=" SEQ Figure \* ARABIC ">
-              <w:r>
-                <w:rPr>
-                  <w:noProof/>
-                </w:rPr>
-                <w:t>10</w:t>
-              </w:r>
-            </w:fldSimple>
+            <w:r>
+              <w:fldChar w:fldCharType="begin"/>
+            </w:r>
+            <w:r>
+              <w:instrText xml:space="preserve"> SEQ Figure \* ARABIC </w:instrText>
+            </w:r>
+            <w:r>
+              <w:fldChar w:fldCharType="separate"/>
+            </w:r>
+            <w:r>
+              <w:rPr>
+                <w:noProof/>
+              </w:rPr>
+              <w:t>10</w:t>
+            </w:r>
+            <w:r>
+              <w:rPr>
+                <w:noProof/>
+              </w:rPr>
+              <w:fldChar w:fldCharType="end"/>
+            </w:r>
             <w:r>
               <w:t xml:space="preserve"> : Carte avec arrivé</w:t>
             </w:r>
@@ -2949,10 +3110,10 @@
             </w:pPr>
             <w:r>
               <w:object w:dxaOrig="3960" w:dyaOrig="2265" w14:anchorId="4107ED18">
-                <v:shape id="_x0000_i1035" type="#_x0000_t75" style="width:198.75pt;height:113.25pt" o:ole="">
+                <v:shape id="_x0000_i1035" type="#_x0000_t75" style="width:199.1pt;height:113.3pt" o:ole="">
                   <v:imagedata r:id="rId30" o:title=""/>
                 </v:shape>
-                <o:OLEObject Type="Embed" ProgID="PBrush" ShapeID="_x0000_i1035" DrawAspect="Content" ObjectID="_1637590756" r:id="rId31"/>
+                <o:OLEObject Type="Embed" ProgID="PBrush" ShapeID="_x0000_i1035" DrawAspect="Content" ObjectID="_1637682122" r:id="rId31"/>
               </w:object>
             </w:r>
           </w:p>
@@ -2964,14 +3125,27 @@
             <w:r>
               <w:t xml:space="preserve">Figure </w:t>
             </w:r>
-            <w:fldSimple w:instr=" SEQ Figure \* ARABIC ">
-              <w:r>
-                <w:rPr>
-                  <w:noProof/>
-                </w:rPr>
-                <w:t>11</w:t>
-              </w:r>
-            </w:fldSimple>
+            <w:r>
+              <w:fldChar w:fldCharType="begin"/>
+            </w:r>
+            <w:r>
+              <w:instrText xml:space="preserve"> SEQ Figure \* ARABIC </w:instrText>
+            </w:r>
+            <w:r>
+              <w:fldChar w:fldCharType="separate"/>
+            </w:r>
+            <w:r>
+              <w:rPr>
+                <w:noProof/>
+              </w:rPr>
+              <w:t>11</w:t>
+            </w:r>
+            <w:r>
+              <w:rPr>
+                <w:noProof/>
+              </w:rPr>
+              <w:fldChar w:fldCharType="end"/>
+            </w:r>
             <w:r>
               <w:t xml:space="preserve"> : Personnage qui rentre dans une zone</w:t>
             </w:r>
@@ -3010,7 +3184,7 @@
           <w:lang w:eastAsia="en-US"/>
         </w:rPr>
       </w:pPr>
-      <w:bookmarkStart w:id="7" w:name="_Toc26624306"/>
+      <w:bookmarkStart w:id="8" w:name="_Toc26624306"/>
       <w:r>
         <w:rPr>
           <w:rStyle w:val="Titre2Car"/>
@@ -3025,13 +3199,13 @@
         </w:rPr>
         <w:t>léments et conteneurs</w:t>
       </w:r>
-      <w:bookmarkEnd w:id="7"/>
+      <w:bookmarkEnd w:id="8"/>
     </w:p>
     <w:p>
       <w:pPr>
         <w:pStyle w:val="Titre3"/>
       </w:pPr>
-      <w:bookmarkStart w:id="8" w:name="_Toc26624307"/>
+      <w:bookmarkStart w:id="9" w:name="_Toc26624307"/>
       <w:r>
         <w:rPr>
           <w:rStyle w:val="Titre2Car"/>
@@ -3042,7 +3216,7 @@
         </w:rPr>
         <w:t>Horloges</w:t>
       </w:r>
-      <w:bookmarkEnd w:id="8"/>
+      <w:bookmarkEnd w:id="9"/>
     </w:p>
     <w:p>
       <w:pPr>
@@ -3532,7 +3706,7 @@
           <w:szCs w:val="24"/>
         </w:rPr>
       </w:pPr>
-      <w:bookmarkStart w:id="9" w:name="_Toc26624308"/>
+      <w:bookmarkStart w:id="10" w:name="_Toc26624308"/>
       <w:r>
         <w:rPr>
           <w:rStyle w:val="Titre2Car"/>
@@ -3573,7 +3747,7 @@
         </w:rPr>
         <w:t xml:space="preserve"> (PNJ)</w:t>
       </w:r>
-      <w:bookmarkEnd w:id="9"/>
+      <w:bookmarkEnd w:id="10"/>
     </w:p>
     <w:p>
       <w:pPr>
@@ -4120,11 +4294,11 @@
       <w:pPr>
         <w:pStyle w:val="Titre2"/>
       </w:pPr>
-      <w:bookmarkStart w:id="10" w:name="_Toc26624309"/>
+      <w:bookmarkStart w:id="11" w:name="_Toc26624309"/>
       <w:r>
         <w:t>Énigmes</w:t>
       </w:r>
-      <w:bookmarkEnd w:id="10"/>
+      <w:bookmarkEnd w:id="11"/>
     </w:p>
     <w:p>
       <w:pPr>
@@ -4316,7 +4490,19 @@
         <w:rPr>
           <w:lang w:eastAsia="en-US"/>
         </w:rPr>
-        <w:t> : Quand ma sœur avait 5 ans, j’avais donc 10 ans. Nous avons 5 ans d’écart. J’ai donc 45 ans.</w:t>
+        <w:t> : Quand ma sœur avait 5 ans, j’avais</w:t>
+      </w:r>
+      <w:r>
+        <w:rPr>
+          <w:lang w:eastAsia="en-US"/>
+        </w:rPr>
+        <w:t xml:space="preserve"> </w:t>
+      </w:r>
+      <w:r>
+        <w:rPr>
+          <w:lang w:eastAsia="en-US"/>
+        </w:rPr>
+        <w:t>10 ans. Nous avons 5 ans d’écart. J’ai donc 45 ans.</w:t>
       </w:r>
     </w:p>
     <w:p>
@@ -4686,7 +4872,7 @@
           <w:lang w:eastAsia="en-US"/>
         </w:rPr>
       </w:pPr>
-      <w:bookmarkStart w:id="11" w:name="_Toc26624310"/>
+      <w:bookmarkStart w:id="12" w:name="_Toc26624310"/>
       <w:r>
         <w:rPr>
           <w:rStyle w:val="Titre2Car"/>
@@ -4700,118 +4886,6 @@
           <w:lang w:eastAsia="en-US"/>
         </w:rPr>
         <w:t>ièges</w:t>
-      </w:r>
-      <w:bookmarkEnd w:id="11"/>
-    </w:p>
-    <w:p>
-      <w:pPr>
-        <w:jc w:val="both"/>
-        <w:rPr>
-          <w:lang w:eastAsia="en-US"/>
-        </w:rPr>
-      </w:pPr>
-      <w:r>
-        <w:rPr>
-          <w:lang w:eastAsia="en-US"/>
-        </w:rPr>
-        <w:t>Une des pièces contiendra une horloge qui est censé</w:t>
-      </w:r>
-      <w:r>
-        <w:rPr>
-          <w:lang w:eastAsia="en-US"/>
-        </w:rPr>
-        <w:t>e</w:t>
-      </w:r>
-      <w:r>
-        <w:rPr>
-          <w:lang w:eastAsia="en-US"/>
-        </w:rPr>
-        <w:t xml:space="preserve"> permettre au joueur de retrouver sa dimension temporelle très simplement, sans objet à trouver et sans énigme à résoudre. Évidemment cela n’est pas aussi simple. S’il interagit avec cette dernière, il détruira totalement l’espace-temps dans lequel il se situe et mourra.</w:t>
-      </w:r>
-    </w:p>
-    <w:p>
-      <w:pPr>
-        <w:jc w:val="both"/>
-        <w:rPr>
-          <w:lang w:eastAsia="en-US"/>
-        </w:rPr>
-      </w:pPr>
-    </w:p>
-    <w:p>
-      <w:pPr>
-        <w:jc w:val="both"/>
-        <w:rPr>
-          <w:lang w:eastAsia="en-US"/>
-        </w:rPr>
-      </w:pPr>
-      <w:r>
-        <w:rPr>
-          <w:lang w:eastAsia="en-US"/>
-        </w:rPr>
-        <w:t xml:space="preserve">Pour l’énigme finale, deux </w:t>
-      </w:r>
-      <w:r>
-        <w:rPr>
-          <w:lang w:eastAsia="en-US"/>
-        </w:rPr>
-        <w:t>PNJ</w:t>
-      </w:r>
-      <w:r>
-        <w:rPr>
-          <w:lang w:eastAsia="en-US"/>
-        </w:rPr>
-        <w:t xml:space="preserve"> proposeront une énigme. Une d’entre-elles </w:t>
-      </w:r>
-      <w:r>
-        <w:rPr>
-          <w:lang w:eastAsia="en-US"/>
-        </w:rPr>
-        <w:t xml:space="preserve">ne sera pas la bonne énigme </w:t>
-      </w:r>
-      <w:r>
-        <w:rPr>
-          <w:lang w:eastAsia="en-US"/>
-        </w:rPr>
-        <w:t xml:space="preserve">et ne permettra pas au joueur de gagner les items nécessaires pour activer l’horloge d’or. Il pourra cependant répondre à l’autre énigme. </w:t>
-      </w:r>
-      <w:r>
-        <w:rPr>
-          <w:lang w:eastAsia="en-US"/>
-        </w:rPr>
-        <w:t>Le temps restant sera réduit d’une minute.</w:t>
-      </w:r>
-    </w:p>
-    <w:p>
-      <w:pPr>
-        <w:jc w:val="both"/>
-        <w:rPr>
-          <w:rStyle w:val="Titre2Car"/>
-          <w:lang w:eastAsia="en-US"/>
-        </w:rPr>
-      </w:pPr>
-    </w:p>
-    <w:p>
-      <w:pPr>
-        <w:jc w:val="both"/>
-        <w:rPr>
-          <w:rStyle w:val="Titre2Car"/>
-          <w:lang w:eastAsia="en-US"/>
-        </w:rPr>
-      </w:pPr>
-      <w:bookmarkStart w:id="12" w:name="_Toc26624311"/>
-      <w:r>
-        <w:rPr>
-          <w:rStyle w:val="Titre2Car"/>
-          <w:lang w:eastAsia="en-US"/>
-        </w:rPr>
-        <w:t>C</w:t>
-      </w:r>
-      <w:r>
-        <w:rPr>
-          <w:rStyle w:val="Titre2Car"/>
-          <w:lang w:eastAsia="en-US"/>
-        </w:rPr>
-        <w:t>ommandes</w:t>
       </w:r>
       <w:bookmarkEnd w:id="12"/>
     </w:p>
@@ -4826,67 +4900,19 @@
         <w:rPr>
           <w:lang w:eastAsia="en-US"/>
         </w:rPr>
-        <w:t>Le joueur pourra utiliser les touches « </w:t>
-      </w:r>
-      <w:r>
-        <w:rPr>
-          <w:lang w:eastAsia="en-US"/>
-        </w:rPr>
-        <w:t>z, q, d</w:t>
-      </w:r>
-      <w:r>
-        <w:rPr>
-          <w:lang w:eastAsia="en-US"/>
-        </w:rPr>
-        <w:t xml:space="preserve"> </w:t>
-      </w:r>
-      <w:r>
-        <w:rPr>
-          <w:lang w:eastAsia="en-US"/>
-        </w:rPr>
-        <w:t>»</w:t>
-      </w:r>
-      <w:r>
-        <w:rPr>
-          <w:lang w:eastAsia="en-US"/>
-        </w:rPr>
-        <w:t xml:space="preserve">. La touche « z » permettra d’interagir avec les portes et les horloges. </w:t>
-      </w:r>
-      <w:r>
-        <w:rPr>
-          <w:lang w:eastAsia="en-US"/>
-        </w:rPr>
-        <w:t xml:space="preserve">Les touches </w:t>
-      </w:r>
-      <w:r>
-        <w:rPr>
-          <w:lang w:eastAsia="en-US"/>
-        </w:rPr>
-        <w:t>«</w:t>
-      </w:r>
-      <w:r>
-        <w:rPr>
-          <w:lang w:eastAsia="en-US"/>
-        </w:rPr>
-        <w:t xml:space="preserve"> </w:t>
-      </w:r>
-      <w:r>
-        <w:rPr>
-          <w:lang w:eastAsia="en-US"/>
-        </w:rPr>
-        <w:t>q</w:t>
-      </w:r>
-      <w:r>
-        <w:rPr>
-          <w:lang w:eastAsia="en-US"/>
-        </w:rPr>
-        <w:t xml:space="preserve"> </w:t>
-      </w:r>
-      <w:r>
-        <w:rPr>
-          <w:lang w:eastAsia="en-US"/>
-        </w:rPr>
-        <w:t>» et « d » permettront de se déplacer à gauche et à droite.</w:t>
+        <w:t>Une des pièces contiendra une horloge qui est censé</w:t>
+      </w:r>
+      <w:r>
+        <w:rPr>
+          <w:lang w:eastAsia="en-US"/>
+        </w:rPr>
+        <w:t>e</w:t>
+      </w:r>
+      <w:r>
+        <w:rPr>
+          <w:lang w:eastAsia="en-US"/>
+        </w:rPr>
+        <w:t xml:space="preserve"> permettre au joueur de retrouver sa dimension temporelle très simplement, sans objet à trouver et sans énigme à résoudre. Évidemment cela n’est pas aussi simple. S’il interagit avec cette dernière, il détruira totalement l’espace-temps dans lequel il se situe et mourra.</w:t>
       </w:r>
     </w:p>
     <w:p>
@@ -4896,66 +4922,6 @@
           <w:lang w:eastAsia="en-US"/>
         </w:rPr>
       </w:pPr>
-      <w:r>
-        <w:rPr>
-          <w:lang w:eastAsia="en-US"/>
-        </w:rPr>
-        <w:t>Pour utiliser les différents items de son inventaire, des touches seront indiqué</w:t>
-      </w:r>
-      <w:r>
-        <w:rPr>
-          <w:lang w:eastAsia="en-US"/>
-        </w:rPr>
-        <w:t>e</w:t>
-      </w:r>
-      <w:r>
-        <w:rPr>
-          <w:lang w:eastAsia="en-US"/>
-        </w:rPr>
-        <w:t>s dans le jeu</w:t>
-      </w:r>
-      <w:r>
-        <w:rPr>
-          <w:lang w:eastAsia="en-US"/>
-        </w:rPr>
-        <w:t>,</w:t>
-      </w:r>
-      <w:r>
-        <w:rPr>
-          <w:lang w:eastAsia="en-US"/>
-        </w:rPr>
-        <w:t xml:space="preserve"> </w:t>
-      </w:r>
-      <w:r>
-        <w:rPr>
-          <w:lang w:eastAsia="en-US"/>
-        </w:rPr>
-        <w:t>c</w:t>
-      </w:r>
-      <w:r>
-        <w:rPr>
-          <w:lang w:eastAsia="en-US"/>
-        </w:rPr>
-        <w:t>es dernières sont : « w, x, c, v, b, n</w:t>
-      </w:r>
-      <w:r>
-        <w:rPr>
-          <w:lang w:eastAsia="en-US"/>
-        </w:rPr>
-        <w:t>, m</w:t>
-      </w:r>
-      <w:r>
-        <w:rPr>
-          <w:lang w:eastAsia="en-US"/>
-        </w:rPr>
-        <w:t xml:space="preserve"> </w:t>
-      </w:r>
-      <w:r>
-        <w:rPr>
-          <w:lang w:eastAsia="en-US"/>
-        </w:rPr>
-        <w:t>».</w:t>
-      </w:r>
     </w:p>
     <w:p>
       <w:pPr>
@@ -4964,6 +4930,42 @@
           <w:lang w:eastAsia="en-US"/>
         </w:rPr>
       </w:pPr>
+      <w:r>
+        <w:rPr>
+          <w:lang w:eastAsia="en-US"/>
+        </w:rPr>
+        <w:t xml:space="preserve">Pour l’énigme finale, deux </w:t>
+      </w:r>
+      <w:r>
+        <w:rPr>
+          <w:lang w:eastAsia="en-US"/>
+        </w:rPr>
+        <w:t>PNJ</w:t>
+      </w:r>
+      <w:r>
+        <w:rPr>
+          <w:lang w:eastAsia="en-US"/>
+        </w:rPr>
+        <w:t xml:space="preserve"> proposeront une énigme. Une d’entre-elles </w:t>
+      </w:r>
+      <w:r>
+        <w:rPr>
+          <w:lang w:eastAsia="en-US"/>
+        </w:rPr>
+        <w:t xml:space="preserve">ne sera pas la bonne énigme </w:t>
+      </w:r>
+      <w:r>
+        <w:rPr>
+          <w:lang w:eastAsia="en-US"/>
+        </w:rPr>
+        <w:t xml:space="preserve">et ne permettra pas au joueur de gagner les items nécessaires pour activer l’horloge d’or. Il pourra cependant répondre à l’autre énigme. </w:t>
+      </w:r>
+      <w:r>
+        <w:rPr>
+          <w:lang w:eastAsia="en-US"/>
+        </w:rPr>
+        <w:t>Le temps restant sera réduit d’une minute.</w:t>
+      </w:r>
     </w:p>
     <w:p>
       <w:pPr>
@@ -4973,20 +4975,29 @@
           <w:lang w:eastAsia="en-US"/>
         </w:rPr>
       </w:pPr>
-      <w:bookmarkStart w:id="13" w:name="_Toc26624312"/>
-      <w:r>
+    </w:p>
+    <w:p>
+      <w:pPr>
+        <w:jc w:val="both"/>
         <w:rPr>
           <w:rStyle w:val="Titre2Car"/>
           <w:lang w:eastAsia="en-US"/>
         </w:rPr>
-        <w:t>S</w:t>
-      </w:r>
+      </w:pPr>
+      <w:bookmarkStart w:id="13" w:name="_Toc26624311"/>
       <w:r>
         <w:rPr>
           <w:rStyle w:val="Titre2Car"/>
           <w:lang w:eastAsia="en-US"/>
         </w:rPr>
-        <w:t>ituations gagnantes et perdantes</w:t>
+        <w:t>C</w:t>
+      </w:r>
+      <w:r>
+        <w:rPr>
+          <w:rStyle w:val="Titre2Car"/>
+          <w:lang w:eastAsia="en-US"/>
+        </w:rPr>
+        <w:t>ommandes</w:t>
       </w:r>
       <w:bookmarkEnd w:id="13"/>
     </w:p>
@@ -5001,36 +5012,140 @@
         <w:rPr>
           <w:lang w:eastAsia="en-US"/>
         </w:rPr>
-        <w:t xml:space="preserve">Afin de gagner </w:t>
-      </w:r>
-      <w:r>
-        <w:rPr>
-          <w:lang w:eastAsia="en-US"/>
-        </w:rPr>
-        <w:t>la partie</w:t>
-      </w:r>
-      <w:r>
-        <w:rPr>
-          <w:lang w:eastAsia="en-US"/>
-        </w:rPr>
-        <w:t>, le joueur devra accéder et interagir avec chaque horloge dans un ordre bien précis afin de rétablir le temps</w:t>
-      </w:r>
-      <w:r>
-        <w:rPr>
-          <w:lang w:eastAsia="en-US"/>
-        </w:rPr>
-        <w:t xml:space="preserve"> (l’horloge de bronze puis l’horloge d’argent et, enfin, l’horloge d’or).</w:t>
+        <w:t>Le joueur pourra utiliser les touches « </w:t>
+      </w:r>
+      <w:r>
+        <w:rPr>
+          <w:lang w:eastAsia="en-US"/>
+        </w:rPr>
+        <w:t>z, q, d</w:t>
+      </w:r>
+      <w:r>
+        <w:rPr>
+          <w:lang w:eastAsia="en-US"/>
+        </w:rPr>
+        <w:t xml:space="preserve"> </w:t>
+      </w:r>
+      <w:r>
+        <w:rPr>
+          <w:lang w:eastAsia="en-US"/>
+        </w:rPr>
+        <w:t>»</w:t>
+      </w:r>
+      <w:r>
+        <w:rPr>
+          <w:lang w:eastAsia="en-US"/>
+        </w:rPr>
+        <w:t xml:space="preserve">. La touche « z » permettra d’interagir avec les portes et les horloges. </w:t>
+      </w:r>
+      <w:r>
+        <w:rPr>
+          <w:lang w:eastAsia="en-US"/>
+        </w:rPr>
+        <w:t xml:space="preserve">Les touches </w:t>
+      </w:r>
+      <w:r>
+        <w:rPr>
+          <w:lang w:eastAsia="en-US"/>
+        </w:rPr>
+        <w:t>«</w:t>
+      </w:r>
+      <w:r>
+        <w:rPr>
+          <w:lang w:eastAsia="en-US"/>
+        </w:rPr>
+        <w:t xml:space="preserve"> </w:t>
+      </w:r>
+      <w:r>
+        <w:rPr>
+          <w:lang w:eastAsia="en-US"/>
+        </w:rPr>
+        <w:t>q</w:t>
+      </w:r>
+      <w:r>
+        <w:rPr>
+          <w:lang w:eastAsia="en-US"/>
+        </w:rPr>
+        <w:t xml:space="preserve"> </w:t>
+      </w:r>
+      <w:r>
+        <w:rPr>
+          <w:lang w:eastAsia="en-US"/>
+        </w:rPr>
+        <w:t>» et « d » permettront de se déplacer à gauche et à droite.</w:t>
       </w:r>
     </w:p>
     <w:p>
       <w:pPr>
-        <w:rPr>
-          <w:lang w:eastAsia="en-US"/>
-        </w:rPr>
-      </w:pPr>
+        <w:jc w:val="both"/>
+        <w:rPr>
+          <w:lang w:eastAsia="en-US"/>
+        </w:rPr>
+      </w:pPr>
+      <w:r>
+        <w:rPr>
+          <w:lang w:eastAsia="en-US"/>
+        </w:rPr>
+        <w:t>Pour utiliser les différents items de son inventaire, des touches seront indiqué</w:t>
+      </w:r>
+      <w:r>
+        <w:rPr>
+          <w:lang w:eastAsia="en-US"/>
+        </w:rPr>
+        <w:t>e</w:t>
+      </w:r>
+      <w:r>
+        <w:rPr>
+          <w:lang w:eastAsia="en-US"/>
+        </w:rPr>
+        <w:t>s dans le jeu</w:t>
+      </w:r>
+      <w:r>
+        <w:rPr>
+          <w:lang w:eastAsia="en-US"/>
+        </w:rPr>
+        <w:t>,</w:t>
+      </w:r>
+      <w:r>
+        <w:rPr>
+          <w:lang w:eastAsia="en-US"/>
+        </w:rPr>
+        <w:t xml:space="preserve"> </w:t>
+      </w:r>
+      <w:r>
+        <w:rPr>
+          <w:lang w:eastAsia="en-US"/>
+        </w:rPr>
+        <w:t>c</w:t>
+      </w:r>
+      <w:r>
+        <w:rPr>
+          <w:lang w:eastAsia="en-US"/>
+        </w:rPr>
+        <w:t>es dernières sont : « w, x, c, v, b, n</w:t>
+      </w:r>
+      <w:r>
+        <w:rPr>
+          <w:lang w:eastAsia="en-US"/>
+        </w:rPr>
+        <w:t>, m</w:t>
+      </w:r>
+      <w:r>
+        <w:rPr>
+          <w:lang w:eastAsia="en-US"/>
+        </w:rPr>
+        <w:t xml:space="preserve"> </w:t>
+      </w:r>
+      <w:r>
+        <w:rPr>
+          <w:lang w:eastAsia="en-US"/>
+        </w:rPr>
+        <w:t>».</w:t>
+      </w:r>
     </w:p>
     <w:p>
       <w:pPr>
+        <w:jc w:val="both"/>
         <w:rPr>
           <w:lang w:eastAsia="en-US"/>
         </w:rPr>
@@ -5040,9 +5155,26 @@
       <w:pPr>
         <w:jc w:val="both"/>
         <w:rPr>
-          <w:lang w:eastAsia="en-US"/>
-        </w:rPr>
-      </w:pPr>
+          <w:rStyle w:val="Titre2Car"/>
+          <w:lang w:eastAsia="en-US"/>
+        </w:rPr>
+      </w:pPr>
+      <w:bookmarkStart w:id="14" w:name="_Toc26624312"/>
+      <w:r>
+        <w:rPr>
+          <w:rStyle w:val="Titre2Car"/>
+          <w:lang w:eastAsia="en-US"/>
+        </w:rPr>
+        <w:t>S</w:t>
+      </w:r>
+      <w:r>
+        <w:rPr>
+          <w:rStyle w:val="Titre2Car"/>
+          <w:lang w:eastAsia="en-US"/>
+        </w:rPr>
+        <w:t>ituations gagnantes et perdantes</w:t>
+      </w:r>
+      <w:bookmarkEnd w:id="14"/>
     </w:p>
     <w:p>
       <w:pPr>
@@ -5051,44 +5183,37 @@
           <w:lang w:eastAsia="en-US"/>
         </w:rPr>
       </w:pPr>
+      <w:r>
+        <w:rPr>
+          <w:lang w:eastAsia="en-US"/>
+        </w:rPr>
+        <w:t xml:space="preserve">Afin de gagner </w:t>
+      </w:r>
+      <w:r>
+        <w:rPr>
+          <w:lang w:eastAsia="en-US"/>
+        </w:rPr>
+        <w:t>la partie</w:t>
+      </w:r>
+      <w:r>
+        <w:rPr>
+          <w:lang w:eastAsia="en-US"/>
+        </w:rPr>
+        <w:t>, le joueur devra accéder et interagir avec chaque horloge dans un ordre bien précis afin de rétablir le temps</w:t>
+      </w:r>
+      <w:r>
+        <w:rPr>
+          <w:lang w:eastAsia="en-US"/>
+        </w:rPr>
+        <w:t xml:space="preserve"> (l’horloge de bronze puis l’horloge d’argent et, enfin, l’horloge d’or).</w:t>
+      </w:r>
     </w:p>
     <w:p>
       <w:pPr>
-        <w:jc w:val="both"/>
-        <w:rPr>
-          <w:lang w:eastAsia="en-US"/>
-        </w:rPr>
-      </w:pPr>
-      <w:r>
-        <w:rPr>
-          <w:lang w:eastAsia="en-US"/>
-        </w:rPr>
-        <w:t xml:space="preserve">Si le joueur interagit avec la mauvaise horloge, il changera encore une fois de dimension. Cette dernière en revanche ne lui permettra pas de </w:t>
-      </w:r>
-      <w:r>
-        <w:rPr>
-          <w:lang w:eastAsia="en-US"/>
-        </w:rPr>
-        <w:t>retrouver la sienne. La partie sera terminé</w:t>
-      </w:r>
-      <w:r>
-        <w:rPr>
-          <w:lang w:eastAsia="en-US"/>
-        </w:rPr>
-        <w:t>e</w:t>
-      </w:r>
-      <w:r>
-        <w:rPr>
-          <w:lang w:eastAsia="en-US"/>
-        </w:rPr>
-        <w:t>.</w:t>
-      </w:r>
-      <w:r>
-        <w:rPr>
-          <w:lang w:eastAsia="en-US"/>
-        </w:rPr>
-        <w:t xml:space="preserve"> Interagir avec l’horloge piège entrainera la mort du joueur.</w:t>
-      </w:r>
+        <w:rPr>
+          <w:lang w:eastAsia="en-US"/>
+        </w:rPr>
+      </w:pPr>
     </w:p>
     <w:p>
       <w:pPr>
@@ -5109,6 +5234,52 @@
         <w:rPr>
           <w:lang w:eastAsia="en-US"/>
         </w:rPr>
+        <w:t xml:space="preserve">Si le joueur interagit avec la mauvaise horloge, il changera encore une fois de dimension. Cette dernière en revanche ne lui permettra pas de </w:t>
+      </w:r>
+      <w:r>
+        <w:rPr>
+          <w:lang w:eastAsia="en-US"/>
+        </w:rPr>
+        <w:t>retrouver la sienne. La partie sera terminé</w:t>
+      </w:r>
+      <w:r>
+        <w:rPr>
+          <w:lang w:eastAsia="en-US"/>
+        </w:rPr>
+        <w:t>e</w:t>
+      </w:r>
+      <w:r>
+        <w:rPr>
+          <w:lang w:eastAsia="en-US"/>
+        </w:rPr>
+        <w:t>.</w:t>
+      </w:r>
+      <w:r>
+        <w:rPr>
+          <w:lang w:eastAsia="en-US"/>
+        </w:rPr>
+        <w:t xml:space="preserve"> Interagir avec l’horloge piège entrainera la mort du joueur.</w:t>
+      </w:r>
+    </w:p>
+    <w:p>
+      <w:pPr>
+        <w:jc w:val="both"/>
+        <w:rPr>
+          <w:lang w:eastAsia="en-US"/>
+        </w:rPr>
+      </w:pPr>
+    </w:p>
+    <w:p>
+      <w:pPr>
+        <w:jc w:val="both"/>
+        <w:rPr>
+          <w:lang w:eastAsia="en-US"/>
+        </w:rPr>
+      </w:pPr>
+      <w:r>
+        <w:rPr>
+          <w:lang w:eastAsia="en-US"/>
+        </w:rPr>
         <w:t xml:space="preserve">La dimension dans laquelle le </w:t>
       </w:r>
       <w:r>
@@ -5127,15 +5298,43 @@
         <w:rPr>
           <w:lang w:eastAsia="en-US"/>
         </w:rPr>
-        <w:t xml:space="preserve"> (1h dans le jeu correspond à </w:t>
-      </w:r>
-      <w:bookmarkStart w:id="14" w:name="_GoBack"/>
-      <w:bookmarkEnd w:id="14"/>
-      <w:r>
-        <w:rPr>
-          <w:lang w:eastAsia="en-US"/>
-        </w:rPr>
-        <w:t>10 minutes réelles)</w:t>
+        <w:t xml:space="preserve"> (</w:t>
+      </w:r>
+      <w:r>
+        <w:rPr>
+          <w:lang w:eastAsia="en-US"/>
+        </w:rPr>
+        <w:t xml:space="preserve">une </w:t>
+      </w:r>
+      <w:r>
+        <w:rPr>
+          <w:lang w:eastAsia="en-US"/>
+        </w:rPr>
+        <w:t>h</w:t>
+      </w:r>
+      <w:r>
+        <w:rPr>
+          <w:lang w:eastAsia="en-US"/>
+        </w:rPr>
+        <w:t>eure</w:t>
+      </w:r>
+      <w:r>
+        <w:rPr>
+          <w:lang w:eastAsia="en-US"/>
+        </w:rPr>
+        <w:t xml:space="preserve"> dans le jeu correspond à </w:t>
+      </w:r>
+      <w:r>
+        <w:rPr>
+          <w:lang w:eastAsia="en-US"/>
+        </w:rPr>
+        <w:t>dix</w:t>
+      </w:r>
+      <w:r>
+        <w:rPr>
+          <w:lang w:eastAsia="en-US"/>
+        </w:rPr>
+        <w:t xml:space="preserve"> minutes réelles)</w:t>
       </w:r>
       <w:r>
         <w:rPr>
@@ -5423,7 +5622,7 @@
         <w:rPr>
           <w:lang w:eastAsia="en-US"/>
         </w:rPr>
-        <w:t xml:space="preserve">Voici les sources d’où </w:t>
+        <w:t xml:space="preserve">Voici les sources où </w:t>
       </w:r>
       <w:r>
         <w:rPr>
@@ -5923,7 +6122,14 @@
             <w:noProof/>
             <w:lang w:val="en-US" w:eastAsia="fr-FR"/>
           </w:rPr>
-          <w:t>Ahmadou BAMBA</w:t>
+          <w:t xml:space="preserve">Ahmadou </w:t>
+        </w:r>
+        <w:r>
+          <w:rPr>
+            <w:noProof/>
+            <w:lang w:val="en-US" w:eastAsia="fr-FR"/>
+          </w:rPr>
+          <w:t>MBAYE</w:t>
         </w:r>
         <w:r>
           <w:rPr>
@@ -13039,7 +13245,7 @@
 </file>
 
 <file path=customXml/itemProps1.xml><?xml version="1.0" encoding="utf-8"?>
-<ds:datastoreItem xmlns:ds="http://schemas.openxmlformats.org/officeDocument/2006/customXml" ds:itemID="{EAD3B40F-03C9-4E8B-BDE8-C4B18AE404F5}">
+<ds:datastoreItem xmlns:ds="http://schemas.openxmlformats.org/officeDocument/2006/customXml" ds:itemID="{FDA2A293-2BCA-4F1E-92BA-CDFA2FD5CE5C}">
   <ds:schemaRefs>
     <ds:schemaRef ds:uri="http://schemas.openxmlformats.org/officeDocument/2006/bibliography"/>
   </ds:schemaRefs>

</xml_diff>